<commit_message>
Updated Word Doc and README
</commit_message>
<xml_diff>
--- a/FinalReport.docx
+++ b/FinalReport.docx
@@ -5,13 +5,7 @@
     <w:p>
       <w:pPr>
         <w:spacing w:after="0" w:line="240" w:lineRule="auto"/>
-        <w:rPr>
-          <w:rFonts w:ascii="Times New Roman" w:eastAsia="Times New Roman" w:hAnsi="Times New Roman" w:cs="Times New Roman"/>
-          <w:sz w:val="24"/>
-          <w:szCs w:val="24"/>
-        </w:rPr>
-      </w:pPr>
-      <w:r>
+        <w:jc w:val="center"/>
         <w:rPr>
           <w:rFonts w:ascii="Times New Roman" w:eastAsia="Times New Roman" w:hAnsi="Times New Roman" w:cs="Times New Roman"/>
           <w:b/>
@@ -20,57 +14,6 @@
           <w:sz w:val="24"/>
           <w:szCs w:val="24"/>
         </w:rPr>
-        <w:t>Introduction</w:t>
-      </w:r>
-    </w:p>
-    <w:p>
-      <w:pPr>
-        <w:spacing w:after="0" w:line="240" w:lineRule="auto"/>
-        <w:ind w:firstLine="720"/>
-        <w:rPr>
-          <w:rFonts w:ascii="Times New Roman" w:eastAsia="Times New Roman" w:hAnsi="Times New Roman" w:cs="Times New Roman"/>
-          <w:sz w:val="24"/>
-          <w:szCs w:val="24"/>
-        </w:rPr>
-      </w:pPr>
-      <w:r>
-        <w:rPr>
-          <w:rFonts w:ascii="Times New Roman" w:eastAsia="Times New Roman" w:hAnsi="Times New Roman" w:cs="Times New Roman"/>
-          <w:color w:val="000000"/>
-          <w:sz w:val="24"/>
-          <w:szCs w:val="24"/>
-        </w:rPr>
-        <w:t>“Pump it Up: Data Mining the Water Table” is a charity-motivated competition hosted by Driven Data to help classify water wells in Tanzania. Ground data is supplied as a pair of CSV files with 39 feature observations and the corresponding well class: “functional”, “functional needs repair”, and “</w:t>
-      </w:r>
-      <w:proofErr w:type="spellStart"/>
-      <w:r>
-        <w:rPr>
-          <w:rFonts w:ascii="Times New Roman" w:eastAsia="Times New Roman" w:hAnsi="Times New Roman" w:cs="Times New Roman"/>
-          <w:color w:val="000000"/>
-          <w:sz w:val="24"/>
-          <w:szCs w:val="24"/>
-        </w:rPr>
-        <w:t>non functional</w:t>
-      </w:r>
-      <w:proofErr w:type="spellEnd"/>
-      <w:r>
-        <w:rPr>
-          <w:rFonts w:ascii="Times New Roman" w:eastAsia="Times New Roman" w:hAnsi="Times New Roman" w:cs="Times New Roman"/>
-          <w:color w:val="000000"/>
-          <w:sz w:val="24"/>
-          <w:szCs w:val="24"/>
-        </w:rPr>
-        <w:t>”. In this report we describe a method for eliminating irrelevant and redundant categorical features, preprocessing steps to help random forests classify data associated with GPS coordinates of the wells, and a parallelization strategy to expedite generation of large random forests.</w:t>
-      </w:r>
-    </w:p>
-    <w:p>
-      <w:pPr>
-        <w:spacing w:after="0" w:line="240" w:lineRule="auto"/>
-        <w:rPr>
-          <w:rFonts w:ascii="Times New Roman" w:eastAsia="Times New Roman" w:hAnsi="Times New Roman" w:cs="Times New Roman"/>
-          <w:sz w:val="24"/>
-          <w:szCs w:val="24"/>
-        </w:rPr>
       </w:pPr>
       <w:r>
         <w:rPr>
@@ -81,39 +24,92 @@
           <w:sz w:val="24"/>
           <w:szCs w:val="24"/>
         </w:rPr>
-        <w:t>Background</w:t>
-      </w:r>
-    </w:p>
-    <w:p>
-      <w:pPr>
-        <w:spacing w:after="0" w:line="240" w:lineRule="auto"/>
-        <w:ind w:firstLine="720"/>
-        <w:rPr>
-          <w:rFonts w:ascii="Times New Roman" w:eastAsia="Times New Roman" w:hAnsi="Times New Roman" w:cs="Times New Roman"/>
-          <w:sz w:val="24"/>
-          <w:szCs w:val="24"/>
-        </w:rPr>
-      </w:pPr>
-      <w:r>
-        <w:rPr>
-          <w:rFonts w:ascii="Times New Roman" w:eastAsia="Times New Roman" w:hAnsi="Times New Roman" w:cs="Times New Roman"/>
-          <w:color w:val="000000"/>
-          <w:sz w:val="24"/>
-          <w:szCs w:val="24"/>
-        </w:rPr>
-        <w:t>Access to clean drinking water is a critical element of infrastructure for developing third-world countries. Tanzania is no exception, and due to widespread poverty and unsuccessful government programs, access to clean drinking water remains a challenge. To help address this issue, Driven Data is working with the Tanzanian Ministry of Water to host the competition “Pump it Up: Data Mining the Water Table.” The idea is simple: given 39 different feature observations, is it possible to determine the operating status of a well? For this competition the features are a mix of continuous numerical data (e.g. GPS coordinates) and categorical data (e.g. type of water source).</w:t>
-      </w:r>
-    </w:p>
-    <w:p>
-      <w:pPr>
-        <w:spacing w:after="0" w:line="240" w:lineRule="auto"/>
-        <w:rPr>
-          <w:rFonts w:ascii="Times New Roman" w:eastAsia="Times New Roman" w:hAnsi="Times New Roman" w:cs="Times New Roman"/>
-          <w:sz w:val="24"/>
-          <w:szCs w:val="24"/>
-        </w:rPr>
-      </w:pPr>
-      <w:r>
+        <w:t>Predicting Water Well Statuses in Tanzania</w:t>
+      </w:r>
+    </w:p>
+    <w:p>
+      <w:pPr>
+        <w:spacing w:after="0" w:line="240" w:lineRule="auto"/>
+        <w:jc w:val="center"/>
+        <w:rPr>
+          <w:rFonts w:ascii="Times New Roman" w:eastAsia="Times New Roman" w:hAnsi="Times New Roman" w:cs="Times New Roman"/>
+          <w:bCs/>
+          <w:color w:val="000000"/>
+          <w:sz w:val="24"/>
+          <w:szCs w:val="24"/>
+        </w:rPr>
+      </w:pPr>
+      <w:r>
+        <w:rPr>
+          <w:rFonts w:ascii="Times New Roman" w:eastAsia="Times New Roman" w:hAnsi="Times New Roman" w:cs="Times New Roman"/>
+          <w:bCs/>
+          <w:color w:val="000000"/>
+          <w:sz w:val="24"/>
+          <w:szCs w:val="24"/>
+        </w:rPr>
+        <w:t xml:space="preserve">CS 205 Final </w:t>
+      </w:r>
+      <w:proofErr w:type="gramStart"/>
+      <w:r>
+        <w:rPr>
+          <w:rFonts w:ascii="Times New Roman" w:eastAsia="Times New Roman" w:hAnsi="Times New Roman" w:cs="Times New Roman"/>
+          <w:bCs/>
+          <w:color w:val="000000"/>
+          <w:sz w:val="24"/>
+          <w:szCs w:val="24"/>
+        </w:rPr>
+        <w:t>Project</w:t>
+      </w:r>
+      <w:proofErr w:type="gramEnd"/>
+    </w:p>
+    <w:p>
+      <w:pPr>
+        <w:spacing w:after="0" w:line="240" w:lineRule="auto"/>
+        <w:jc w:val="center"/>
+        <w:rPr>
+          <w:rFonts w:ascii="Times New Roman" w:eastAsia="Times New Roman" w:hAnsi="Times New Roman" w:cs="Times New Roman"/>
+          <w:bCs/>
+          <w:color w:val="000000"/>
+          <w:sz w:val="24"/>
+          <w:szCs w:val="24"/>
+        </w:rPr>
+      </w:pPr>
+      <w:r>
+        <w:rPr>
+          <w:rFonts w:ascii="Times New Roman" w:eastAsia="Times New Roman" w:hAnsi="Times New Roman" w:cs="Times New Roman"/>
+          <w:bCs/>
+          <w:color w:val="000000"/>
+          <w:sz w:val="24"/>
+          <w:szCs w:val="24"/>
+        </w:rPr>
+        <w:t xml:space="preserve">Dmitry </w:t>
+      </w:r>
+      <w:proofErr w:type="spellStart"/>
+      <w:r>
+        <w:rPr>
+          <w:rFonts w:ascii="Times New Roman" w:eastAsia="Times New Roman" w:hAnsi="Times New Roman" w:cs="Times New Roman"/>
+          <w:bCs/>
+          <w:color w:val="000000"/>
+          <w:sz w:val="24"/>
+          <w:szCs w:val="24"/>
+        </w:rPr>
+        <w:t>Vinichenko</w:t>
+      </w:r>
+      <w:proofErr w:type="spellEnd"/>
+      <w:r>
+        <w:rPr>
+          <w:rFonts w:ascii="Times New Roman" w:eastAsia="Times New Roman" w:hAnsi="Times New Roman" w:cs="Times New Roman"/>
+          <w:bCs/>
+          <w:color w:val="000000"/>
+          <w:sz w:val="24"/>
+          <w:szCs w:val="24"/>
+        </w:rPr>
+        <w:t>, Sam Kim, Robert Hoyt</w:t>
+      </w:r>
+    </w:p>
+    <w:p>
+      <w:pPr>
+        <w:spacing w:after="0" w:line="240" w:lineRule="auto"/>
         <w:rPr>
           <w:rFonts w:ascii="Times New Roman" w:eastAsia="Times New Roman" w:hAnsi="Times New Roman" w:cs="Times New Roman"/>
           <w:b/>
@@ -122,8 +118,7 @@
           <w:sz w:val="24"/>
           <w:szCs w:val="24"/>
         </w:rPr>
-        <w:t>Approach and Secret Weapons</w:t>
-      </w:r>
+      </w:pPr>
     </w:p>
     <w:p>
       <w:pPr>
@@ -143,16 +138,27 @@
           <w:sz w:val="24"/>
           <w:szCs w:val="24"/>
         </w:rPr>
-        <w:tab/>
-      </w:r>
-      <w:r>
-        <w:rPr>
-          <w:rFonts w:ascii="Times New Roman" w:eastAsia="Times New Roman" w:hAnsi="Times New Roman" w:cs="Times New Roman"/>
-          <w:color w:val="000000"/>
-          <w:sz w:val="24"/>
-          <w:szCs w:val="24"/>
-        </w:rPr>
-        <w:t>Our approach to this process is composed of three components: preprocessing categorical features using the Minimal Redundancy - Maximal Relevance method (</w:t>
+        <w:t>Introduction</w:t>
+      </w:r>
+    </w:p>
+    <w:p>
+      <w:pPr>
+        <w:spacing w:after="0" w:line="240" w:lineRule="auto"/>
+        <w:ind w:firstLine="720"/>
+        <w:rPr>
+          <w:rFonts w:ascii="Times New Roman" w:eastAsia="Times New Roman" w:hAnsi="Times New Roman" w:cs="Times New Roman"/>
+          <w:sz w:val="24"/>
+          <w:szCs w:val="24"/>
+        </w:rPr>
+      </w:pPr>
+      <w:r>
+        <w:rPr>
+          <w:rFonts w:ascii="Times New Roman" w:eastAsia="Times New Roman" w:hAnsi="Times New Roman" w:cs="Times New Roman"/>
+          <w:color w:val="000000"/>
+          <w:sz w:val="24"/>
+          <w:szCs w:val="24"/>
+        </w:rPr>
+        <w:t>“Pump it Up: Data Mining the Water Table” is a charity-motivated competition hosted by Driven Data to help classify water wells in Tanzania. Ground data is supplied as a pair of CSV files with 39 feature observations and the corresponding well class: “functional”, “functional needs repair”, and “</w:t>
       </w:r>
       <w:proofErr w:type="spellStart"/>
       <w:r>
@@ -162,7 +168,7 @@
           <w:sz w:val="24"/>
           <w:szCs w:val="24"/>
         </w:rPr>
-        <w:t>mRMR</w:t>
+        <w:t>non functional</w:t>
       </w:r>
       <w:proofErr w:type="spellEnd"/>
       <w:r>
@@ -172,7 +178,7 @@
           <w:sz w:val="24"/>
           <w:szCs w:val="24"/>
         </w:rPr>
-        <w:t>), preprocessing GPS coordinate data, training random forest classifiers in parallel on all preprocessed data.</w:t>
+        <w:t>”. In this report we describe a method for eliminating irrelevant and redundant categorical features, preprocessing steps to help random forests classify data associated with GPS coordinates of the wells, and a parallelization strategy to expedite generation of large random forests.</w:t>
       </w:r>
     </w:p>
     <w:p>
@@ -193,6 +199,118 @@
           <w:sz w:val="24"/>
           <w:szCs w:val="24"/>
         </w:rPr>
+        <w:t>Background</w:t>
+      </w:r>
+    </w:p>
+    <w:p>
+      <w:pPr>
+        <w:spacing w:after="0" w:line="240" w:lineRule="auto"/>
+        <w:ind w:firstLine="720"/>
+        <w:rPr>
+          <w:rFonts w:ascii="Times New Roman" w:eastAsia="Times New Roman" w:hAnsi="Times New Roman" w:cs="Times New Roman"/>
+          <w:sz w:val="24"/>
+          <w:szCs w:val="24"/>
+        </w:rPr>
+      </w:pPr>
+      <w:r>
+        <w:rPr>
+          <w:rFonts w:ascii="Times New Roman" w:eastAsia="Times New Roman" w:hAnsi="Times New Roman" w:cs="Times New Roman"/>
+          <w:color w:val="000000"/>
+          <w:sz w:val="24"/>
+          <w:szCs w:val="24"/>
+        </w:rPr>
+        <w:t>Access to clean drinking water is a critical element of infrastructure for developing third-world countries. Tanzania is no exception, and due to widespread poverty and unsuccessful government programs, access to clean drinking water remains a challenge. To help address this issue, Driven Data is working with the Tanzanian Ministry of Water to host the competition “Pump it Up: Data Mining the Water Table.” The idea is simple: given 39 different feature observations, is it possible to determine the operating status of a well? For this competition the features are a mix of continuous numerical data (e.g. GPS coordinates) and categorical data (e.g. type of water source).</w:t>
+      </w:r>
+    </w:p>
+    <w:p>
+      <w:pPr>
+        <w:spacing w:after="0" w:line="240" w:lineRule="auto"/>
+        <w:rPr>
+          <w:rFonts w:ascii="Times New Roman" w:eastAsia="Times New Roman" w:hAnsi="Times New Roman" w:cs="Times New Roman"/>
+          <w:sz w:val="24"/>
+          <w:szCs w:val="24"/>
+        </w:rPr>
+      </w:pPr>
+      <w:r>
+        <w:rPr>
+          <w:rFonts w:ascii="Times New Roman" w:eastAsia="Times New Roman" w:hAnsi="Times New Roman" w:cs="Times New Roman"/>
+          <w:b/>
+          <w:bCs/>
+          <w:color w:val="000000"/>
+          <w:sz w:val="24"/>
+          <w:szCs w:val="24"/>
+        </w:rPr>
+        <w:t>Approach and Secret Weapons</w:t>
+      </w:r>
+    </w:p>
+    <w:p>
+      <w:pPr>
+        <w:spacing w:after="0" w:line="240" w:lineRule="auto"/>
+        <w:rPr>
+          <w:rFonts w:ascii="Times New Roman" w:eastAsia="Times New Roman" w:hAnsi="Times New Roman" w:cs="Times New Roman"/>
+          <w:sz w:val="24"/>
+          <w:szCs w:val="24"/>
+        </w:rPr>
+      </w:pPr>
+      <w:r>
+        <w:rPr>
+          <w:rFonts w:ascii="Times New Roman" w:eastAsia="Times New Roman" w:hAnsi="Times New Roman" w:cs="Times New Roman"/>
+          <w:b/>
+          <w:bCs/>
+          <w:color w:val="000000"/>
+          <w:sz w:val="24"/>
+          <w:szCs w:val="24"/>
+        </w:rPr>
+        <w:tab/>
+      </w:r>
+      <w:r>
+        <w:rPr>
+          <w:rFonts w:ascii="Times New Roman" w:eastAsia="Times New Roman" w:hAnsi="Times New Roman" w:cs="Times New Roman"/>
+          <w:color w:val="000000"/>
+          <w:sz w:val="24"/>
+          <w:szCs w:val="24"/>
+        </w:rPr>
+        <w:t>Our approach to this process is composed of three components: preprocessing categorical features using the Minimal Redundancy - Maximal Relevance method (</w:t>
+      </w:r>
+      <w:proofErr w:type="spellStart"/>
+      <w:r>
+        <w:rPr>
+          <w:rFonts w:ascii="Times New Roman" w:eastAsia="Times New Roman" w:hAnsi="Times New Roman" w:cs="Times New Roman"/>
+          <w:color w:val="000000"/>
+          <w:sz w:val="24"/>
+          <w:szCs w:val="24"/>
+        </w:rPr>
+        <w:t>mRMR</w:t>
+      </w:r>
+      <w:proofErr w:type="spellEnd"/>
+      <w:r>
+        <w:rPr>
+          <w:rFonts w:ascii="Times New Roman" w:eastAsia="Times New Roman" w:hAnsi="Times New Roman" w:cs="Times New Roman"/>
+          <w:color w:val="000000"/>
+          <w:sz w:val="24"/>
+          <w:szCs w:val="24"/>
+        </w:rPr>
+        <w:t>), preprocessing GPS coordinate data, training random forest classifiers in parallel on all preprocessed data.</w:t>
+      </w:r>
+    </w:p>
+    <w:p>
+      <w:pPr>
+        <w:spacing w:after="0" w:line="240" w:lineRule="auto"/>
+        <w:rPr>
+          <w:rFonts w:ascii="Times New Roman" w:eastAsia="Times New Roman" w:hAnsi="Times New Roman" w:cs="Times New Roman"/>
+          <w:sz w:val="24"/>
+          <w:szCs w:val="24"/>
+        </w:rPr>
+      </w:pPr>
+      <w:r>
+        <w:rPr>
+          <w:rFonts w:ascii="Times New Roman" w:eastAsia="Times New Roman" w:hAnsi="Times New Roman" w:cs="Times New Roman"/>
+          <w:b/>
+          <w:bCs/>
+          <w:color w:val="000000"/>
+          <w:sz w:val="24"/>
+          <w:szCs w:val="24"/>
+        </w:rPr>
         <w:t>Decision Trees</w:t>
       </w:r>
     </w:p>
@@ -233,17 +351,7 @@
           <w:sz w:val="24"/>
           <w:szCs w:val="24"/>
         </w:rPr>
-        <w:t xml:space="preserve"> </w:t>
-      </w:r>
-      <w:r>
-        <w:rPr>
-          <w:rFonts w:ascii="Times New Roman" w:eastAsia="Times New Roman" w:hAnsi="Times New Roman" w:cs="Times New Roman"/>
-          <w:color w:val="000000"/>
-          <w:sz w:val="24"/>
-          <w:szCs w:val="24"/>
-        </w:rPr>
-        <w:lastRenderedPageBreak/>
-        <w:t xml:space="preserve">reference] as implemented in </w:t>
+        <w:t xml:space="preserve"> reference] as implemented in </w:t>
       </w:r>
       <w:proofErr w:type="spellStart"/>
       <w:r>
@@ -263,18 +371,7 @@
           <w:sz w:val="24"/>
           <w:szCs w:val="24"/>
         </w:rPr>
-        <w:t xml:space="preserve">-learn </w:t>
-      </w:r>
-      <w:bookmarkStart w:id="0" w:name="_GoBack"/>
-      <w:bookmarkEnd w:id="0"/>
-      <w:r>
-        <w:rPr>
-          <w:rFonts w:ascii="Times New Roman" w:eastAsia="Times New Roman" w:hAnsi="Times New Roman" w:cs="Times New Roman"/>
-          <w:color w:val="000000"/>
-          <w:sz w:val="24"/>
-          <w:szCs w:val="24"/>
-        </w:rPr>
-        <w:t xml:space="preserve">package for Python. [#FIXME </w:t>
+        <w:t xml:space="preserve">-learn package for Python. [#FIXME </w:t>
       </w:r>
       <w:proofErr w:type="gramStart"/>
       <w:r>
@@ -666,7 +763,6 @@
           <w:sz w:val="24"/>
           <w:szCs w:val="24"/>
         </w:rPr>
-        <w:lastRenderedPageBreak/>
         <w:tab/>
         <w:t>Our dataset includes 32 categorical features, with 66010 distinct values; moreover, some of the features were apparently redundant. Therefore, we used a systematic multi-step method to choose relevant features and their distinct values.</w:t>
       </w:r>
@@ -1307,7 +1403,17 @@
           <w:sz w:val="24"/>
           <w:szCs w:val="24"/>
         </w:rPr>
-        <w:t>. With that, MI can be defined as</w:t>
+        <w:t xml:space="preserve">. With that, MI </w:t>
+      </w:r>
+      <w:r>
+        <w:rPr>
+          <w:rFonts w:ascii="Times New Roman" w:eastAsia="Times New Roman" w:hAnsi="Times New Roman" w:cs="Times New Roman"/>
+          <w:color w:val="000000"/>
+          <w:sz w:val="24"/>
+          <w:szCs w:val="24"/>
+        </w:rPr>
+        <w:lastRenderedPageBreak/>
+        <w:t>can be defined as</w:t>
       </w:r>
       <w:proofErr w:type="gramStart"/>
       <w:r>
@@ -1445,17 +1551,7 @@
           <w:sz w:val="24"/>
           <w:szCs w:val="24"/>
         </w:rPr>
-        <w:t xml:space="preserve"> columns, we had to treat features and distinct values on the same footing.  For that, for each feature we’ve sorted the values from most to least frequent. Then, we’ve computed the contribution to MI with classification labels for each distinct value, with example shown </w:t>
-      </w:r>
-      <w:r>
-        <w:rPr>
-          <w:rFonts w:ascii="Times New Roman" w:eastAsia="Times New Roman" w:hAnsi="Times New Roman" w:cs="Times New Roman"/>
-          <w:color w:val="000000"/>
-          <w:sz w:val="24"/>
-          <w:szCs w:val="24"/>
-        </w:rPr>
-        <w:lastRenderedPageBreak/>
-        <w:t>in Fig. X. The values with MI contribution below the given threshold were replaced with ‘other’.</w:t>
+        <w:t xml:space="preserve"> columns, we had to treat features and distinct values on the same footing.  For that, for each feature we’ve sorted the values from most to least frequent. Then, we’ve computed the contribution to MI with classification labels for each distinct value, with example shown in Fig. X. The values with MI contribution below the given threshold were replaced with ‘other’.</w:t>
       </w:r>
     </w:p>
     <w:p>
@@ -1717,7 +1813,6 @@
           <w:sz w:val="24"/>
           <w:szCs w:val="24"/>
         </w:rPr>
-        <w:lastRenderedPageBreak/>
         <w:t>Preprocessing GPS Data</w:t>
       </w:r>
     </w:p>
@@ -1909,7 +2004,17 @@
           <w:sz w:val="24"/>
           <w:szCs w:val="24"/>
         </w:rPr>
-        <w:t xml:space="preserve"> Various methods of weighting neighbors by distance are common and are generally rotationally-symmetric. We decided to add </w:t>
+        <w:t xml:space="preserve"> Various methods of weighting neighbors by distance are common and are generally </w:t>
+      </w:r>
+      <w:r>
+        <w:rPr>
+          <w:rFonts w:ascii="Times New Roman" w:eastAsia="Times New Roman" w:hAnsi="Times New Roman" w:cs="Times New Roman"/>
+          <w:color w:val="000000"/>
+          <w:sz w:val="24"/>
+          <w:szCs w:val="24"/>
+        </w:rPr>
+        <w:lastRenderedPageBreak/>
+        <w:t xml:space="preserve">rotationally-symmetric. We decided to add </w:t>
       </w:r>
       <w:proofErr w:type="spellStart"/>
       <w:r>
@@ -1951,17 +2056,7 @@
           <w:sz w:val="24"/>
           <w:szCs w:val="24"/>
         </w:rPr>
-        <w:t xml:space="preserve"> for decisions. Second, partitions on this kind of data are immediately useful to the forest, e.g. wells with many nearby functional neighbors are likely functional as well. This contrasts with the raw GPS data since clusters are separated only at small length scales, requiring much deeper trees. Each tree was trained on the sum of 1/distance, two sigmoidal functions of distance, and the </w:t>
-      </w:r>
-      <w:r>
-        <w:rPr>
-          <w:rFonts w:ascii="Times New Roman" w:eastAsia="Times New Roman" w:hAnsi="Times New Roman" w:cs="Times New Roman"/>
-          <w:color w:val="000000"/>
-          <w:sz w:val="24"/>
-          <w:szCs w:val="24"/>
-        </w:rPr>
-        <w:lastRenderedPageBreak/>
-        <w:t xml:space="preserve">number of neighbors over each class. The effects are immediately obvious - forests with </w:t>
+        <w:t xml:space="preserve"> for decisions. Second, partitions on this kind of data are immediately useful to the forest, e.g. wells with many nearby functional neighbors are likely functional as well. This contrasts with the raw GPS data since clusters are separated only at small length scales, requiring much deeper trees. Each tree was trained on the sum of 1/distance, two sigmoidal functions of distance, and the number of neighbors over each class. The effects are immediately obvious - forests with </w:t>
       </w:r>
       <w:proofErr w:type="spellStart"/>
       <w:r>
@@ -2815,17 +2910,7 @@
           <w:sz w:val="24"/>
           <w:szCs w:val="24"/>
         </w:rPr>
-        <w:t xml:space="preserve"> cores, so </w:t>
-      </w:r>
-      <w:r>
-        <w:rPr>
-          <w:rFonts w:ascii="Times New Roman" w:eastAsia="Times New Roman" w:hAnsi="Times New Roman" w:cs="Times New Roman"/>
-          <w:color w:val="000000"/>
-          <w:sz w:val="24"/>
-          <w:szCs w:val="24"/>
-        </w:rPr>
-        <w:lastRenderedPageBreak/>
-        <w:t xml:space="preserve">each core calculates </w:t>
+        <w:t xml:space="preserve"> cores, so each core calculates </w:t>
       </w:r>
       <w:r>
         <w:rPr>
@@ -3022,6 +3107,7 @@
           <w:sz w:val="24"/>
           <w:szCs w:val="24"/>
         </w:rPr>
+        <w:lastRenderedPageBreak/>
         <w:t>Figure 2 shows the training time as a function of trees in a single work-unit for the load-balancing training. There also seems to be an optimum point, due to the balance between communication time and training time.</w:t>
       </w:r>
     </w:p>
@@ -3128,17 +3214,7 @@
           <w:sz w:val="24"/>
           <w:szCs w:val="24"/>
         </w:rPr>
-        <w:t xml:space="preserve"> the trial. Total number of trees is </w:t>
-      </w:r>
-      <w:r>
-        <w:rPr>
-          <w:rFonts w:ascii="Times New Roman" w:eastAsia="Times New Roman" w:hAnsi="Times New Roman" w:cs="Times New Roman"/>
-          <w:color w:val="000000"/>
-          <w:sz w:val="24"/>
-          <w:szCs w:val="24"/>
-        </w:rPr>
-        <w:lastRenderedPageBreak/>
-        <w:t>2048 unless otherwise specified. Vanilla refers to training without load-balancing.</w:t>
+        <w:t xml:space="preserve"> the trial. Total number of trees is 2048 unless otherwise specified. Vanilla refers to training without load-balancing.</w:t>
       </w:r>
     </w:p>
     <w:p>
@@ -3381,6 +3457,7 @@
           <w:sz w:val="24"/>
           <w:szCs w:val="24"/>
         </w:rPr>
+        <w:lastRenderedPageBreak/>
         <w:t>Performance Evaluation</w:t>
       </w:r>
     </w:p>
@@ -3551,7 +3628,6 @@
           <w:sz w:val="24"/>
           <w:szCs w:val="24"/>
         </w:rPr>
-        <w:lastRenderedPageBreak/>
         <w:t>Discuss how well we did on the project in terms of Driven Data and OOB scores</w:t>
       </w:r>
     </w:p>
@@ -3839,11 +3915,14 @@
         <w:t xml:space="preserve"> random forest paper</w:t>
       </w:r>
     </w:p>
-    <w:p/>
+    <w:p>
+      <w:bookmarkStart w:id="0" w:name="_GoBack"/>
+      <w:bookmarkEnd w:id="0"/>
+    </w:p>
     <w:sectPr>
       <w:pgSz w:w="12240" w:h="15840"/>
       <w:pgMar w:top="1440" w:right="1440" w:bottom="1440" w:left="1440" w:header="720" w:footer="720" w:gutter="0"/>
-      <w:cols w:num="2" w:space="720"/>
+      <w:cols w:space="720"/>
       <w:docGrid w:linePitch="360"/>
     </w:sectPr>
   </w:body>

</xml_diff>

<commit_message>
Typeset equations and figure captions.
</commit_message>
<xml_diff>
--- a/FinalReport.docx
+++ b/FinalReport.docx
@@ -47,10 +47,13 @@
           <w:sz w:val="24"/>
           <w:szCs w:val="24"/>
         </w:rPr>
-        <w:t xml:space="preserve">CS 205 Final </w:t>
-      </w:r>
-      <w:proofErr w:type="gramStart"/>
-      <w:r>
+        <w:t>CS 205 Final Project</w:t>
+      </w:r>
+    </w:p>
+    <w:p>
+      <w:pPr>
+        <w:spacing w:after="0" w:line="240" w:lineRule="auto"/>
+        <w:jc w:val="center"/>
         <w:rPr>
           <w:rFonts w:ascii="Times New Roman" w:eastAsia="Times New Roman" w:hAnsi="Times New Roman" w:cs="Times New Roman"/>
           <w:bCs/>
@@ -58,14 +61,8 @@
           <w:sz w:val="24"/>
           <w:szCs w:val="24"/>
         </w:rPr>
-        <w:t>Project</w:t>
-      </w:r>
-      <w:proofErr w:type="gramEnd"/>
-    </w:p>
-    <w:p>
-      <w:pPr>
-        <w:spacing w:after="0" w:line="240" w:lineRule="auto"/>
-        <w:jc w:val="center"/>
+      </w:pPr>
+      <w:r>
         <w:rPr>
           <w:rFonts w:ascii="Times New Roman" w:eastAsia="Times New Roman" w:hAnsi="Times New Roman" w:cs="Times New Roman"/>
           <w:bCs/>
@@ -73,38 +70,7 @@
           <w:sz w:val="24"/>
           <w:szCs w:val="24"/>
         </w:rPr>
-      </w:pPr>
-      <w:r>
-        <w:rPr>
-          <w:rFonts w:ascii="Times New Roman" w:eastAsia="Times New Roman" w:hAnsi="Times New Roman" w:cs="Times New Roman"/>
-          <w:bCs/>
-          <w:color w:val="000000"/>
-          <w:sz w:val="24"/>
-          <w:szCs w:val="24"/>
-        </w:rPr>
-        <w:t xml:space="preserve">Dmitry </w:t>
-      </w:r>
-      <w:proofErr w:type="spellStart"/>
-      <w:r>
-        <w:rPr>
-          <w:rFonts w:ascii="Times New Roman" w:eastAsia="Times New Roman" w:hAnsi="Times New Roman" w:cs="Times New Roman"/>
-          <w:bCs/>
-          <w:color w:val="000000"/>
-          <w:sz w:val="24"/>
-          <w:szCs w:val="24"/>
-        </w:rPr>
-        <w:t>Vinichenko</w:t>
-      </w:r>
-      <w:proofErr w:type="spellEnd"/>
-      <w:r>
-        <w:rPr>
-          <w:rFonts w:ascii="Times New Roman" w:eastAsia="Times New Roman" w:hAnsi="Times New Roman" w:cs="Times New Roman"/>
-          <w:bCs/>
-          <w:color w:val="000000"/>
-          <w:sz w:val="24"/>
-          <w:szCs w:val="24"/>
-        </w:rPr>
-        <w:t>, Sam Kim, Robert Hoyt</w:t>
+        <w:t>Dmitry Vinichenko, Sam Kim, Robert Hoyt</w:t>
       </w:r>
     </w:p>
     <w:p>
@@ -125,72 +91,23 @@
         <w:spacing w:after="0" w:line="240" w:lineRule="auto"/>
         <w:rPr>
           <w:rFonts w:ascii="Times New Roman" w:eastAsia="Times New Roman" w:hAnsi="Times New Roman" w:cs="Times New Roman"/>
-          <w:sz w:val="24"/>
-          <w:szCs w:val="24"/>
-        </w:rPr>
-      </w:pPr>
-      <w:r>
-        <w:rPr>
-          <w:rFonts w:ascii="Times New Roman" w:eastAsia="Times New Roman" w:hAnsi="Times New Roman" w:cs="Times New Roman"/>
           <w:b/>
           <w:bCs/>
           <w:color w:val="000000"/>
           <w:sz w:val="24"/>
           <w:szCs w:val="24"/>
         </w:rPr>
-        <w:t>Introduction</w:t>
-      </w:r>
-    </w:p>
-    <w:p>
-      <w:pPr>
-        <w:spacing w:after="0" w:line="240" w:lineRule="auto"/>
-        <w:ind w:firstLine="720"/>
-        <w:rPr>
-          <w:rFonts w:ascii="Times New Roman" w:eastAsia="Times New Roman" w:hAnsi="Times New Roman" w:cs="Times New Roman"/>
-          <w:sz w:val="24"/>
-          <w:szCs w:val="24"/>
-        </w:rPr>
-      </w:pPr>
-      <w:r>
-        <w:rPr>
-          <w:rFonts w:ascii="Times New Roman" w:eastAsia="Times New Roman" w:hAnsi="Times New Roman" w:cs="Times New Roman"/>
-          <w:color w:val="000000"/>
-          <w:sz w:val="24"/>
-          <w:szCs w:val="24"/>
-        </w:rPr>
-        <w:t>“Pump it Up: Data Mining the Water Table” is a charity-motivated competition hosted by Driven Data to help classify water wells in Tanzania. Ground data is supplied as a pair of CSV files with 39 feature observations and the corresponding well class: “functional”, “functional needs repair”, and “</w:t>
-      </w:r>
-      <w:proofErr w:type="spellStart"/>
-      <w:r>
-        <w:rPr>
-          <w:rFonts w:ascii="Times New Roman" w:eastAsia="Times New Roman" w:hAnsi="Times New Roman" w:cs="Times New Roman"/>
-          <w:color w:val="000000"/>
-          <w:sz w:val="24"/>
-          <w:szCs w:val="24"/>
-        </w:rPr>
-        <w:t>non functional</w:t>
-      </w:r>
-      <w:proofErr w:type="spellEnd"/>
-      <w:r>
-        <w:rPr>
-          <w:rFonts w:ascii="Times New Roman" w:eastAsia="Times New Roman" w:hAnsi="Times New Roman" w:cs="Times New Roman"/>
-          <w:color w:val="000000"/>
-          <w:sz w:val="24"/>
-          <w:szCs w:val="24"/>
-        </w:rPr>
-        <w:t>”. In this report we describe a method for eliminating irrelevant and redundant categorical features, preprocessing steps to help random forests classify data associated with GPS coordinates of the wells, and a parallelization strategy to expedite generation of large random forests.</w:t>
-      </w:r>
-    </w:p>
-    <w:p>
-      <w:pPr>
-        <w:spacing w:after="0" w:line="240" w:lineRule="auto"/>
-        <w:rPr>
-          <w:rFonts w:ascii="Times New Roman" w:eastAsia="Times New Roman" w:hAnsi="Times New Roman" w:cs="Times New Roman"/>
-          <w:sz w:val="24"/>
-          <w:szCs w:val="24"/>
-        </w:rPr>
-      </w:pPr>
-      <w:r>
+        <w:sectPr>
+          <w:pgSz w:w="12240" w:h="15840"/>
+          <w:pgMar w:top="1440" w:right="1440" w:bottom="1440" w:left="1440" w:header="720" w:footer="720" w:gutter="0"/>
+          <w:cols w:space="720"/>
+          <w:docGrid w:linePitch="360"/>
+        </w:sectPr>
+      </w:pPr>
+    </w:p>
+    <w:p>
+      <w:pPr>
+        <w:spacing w:after="0" w:line="240" w:lineRule="auto"/>
         <w:rPr>
           <w:rFonts w:ascii="Times New Roman" w:eastAsia="Times New Roman" w:hAnsi="Times New Roman" w:cs="Times New Roman"/>
           <w:b/>
@@ -199,28 +116,7 @@
           <w:sz w:val="24"/>
           <w:szCs w:val="24"/>
         </w:rPr>
-        <w:t>Background</w:t>
-      </w:r>
-    </w:p>
-    <w:p>
-      <w:pPr>
-        <w:spacing w:after="0" w:line="240" w:lineRule="auto"/>
-        <w:ind w:firstLine="720"/>
-        <w:rPr>
-          <w:rFonts w:ascii="Times New Roman" w:eastAsia="Times New Roman" w:hAnsi="Times New Roman" w:cs="Times New Roman"/>
-          <w:sz w:val="24"/>
-          <w:szCs w:val="24"/>
-        </w:rPr>
-      </w:pPr>
-      <w:r>
-        <w:rPr>
-          <w:rFonts w:ascii="Times New Roman" w:eastAsia="Times New Roman" w:hAnsi="Times New Roman" w:cs="Times New Roman"/>
-          <w:color w:val="000000"/>
-          <w:sz w:val="24"/>
-          <w:szCs w:val="24"/>
-        </w:rPr>
-        <w:t>Access to clean drinking water is a critical element of infrastructure for developing third-world countries. Tanzania is no exception, and due to widespread poverty and unsuccessful government programs, access to clean drinking water remains a challenge. To help address this issue, Driven Data is working with the Tanzanian Ministry of Water to host the competition “Pump it Up: Data Mining the Water Table.” The idea is simple: given 39 different feature observations, is it possible to determine the operating status of a well? For this competition the features are a mix of continuous numerical data (e.g. GPS coordinates) and categorical data (e.g. type of water source).</w:t>
-      </w:r>
+      </w:pPr>
     </w:p>
     <w:p>
       <w:pPr>
@@ -240,8 +136,40 @@
           <w:sz w:val="24"/>
           <w:szCs w:val="24"/>
         </w:rPr>
-        <w:t>Approach and Secret Weapons</w:t>
-      </w:r>
+        <w:t>Introduction</w:t>
+      </w:r>
+    </w:p>
+    <w:p>
+      <w:pPr>
+        <w:spacing w:after="0" w:line="240" w:lineRule="auto"/>
+        <w:ind w:firstLine="720"/>
+        <w:rPr>
+          <w:rFonts w:ascii="Times New Roman" w:eastAsia="Times New Roman" w:hAnsi="Times New Roman" w:cs="Times New Roman"/>
+          <w:color w:val="000000"/>
+          <w:sz w:val="24"/>
+          <w:szCs w:val="24"/>
+        </w:rPr>
+      </w:pPr>
+      <w:r>
+        <w:rPr>
+          <w:rFonts w:ascii="Times New Roman" w:eastAsia="Times New Roman" w:hAnsi="Times New Roman" w:cs="Times New Roman"/>
+          <w:color w:val="000000"/>
+          <w:sz w:val="24"/>
+          <w:szCs w:val="24"/>
+        </w:rPr>
+        <w:t>“Pump it Up: Data Mining the Water Table” is a charity-motivated competition hosted by Driven Data to help classify water wells in Tanzania. Ground data is supplied as a pair of CSV files with 39 feature observations and the corresponding well class: “functional”, “functional needs repair”, and “non functional”. In this report we describe a method for eliminating irrelevant and redundant categorical features, preprocessing steps to help random forests classify data associated with GPS coordinates of the wells, and a parallelization strategy to expedite generation of large random forests.</w:t>
+      </w:r>
+    </w:p>
+    <w:p>
+      <w:pPr>
+        <w:spacing w:after="0" w:line="240" w:lineRule="auto"/>
+        <w:ind w:firstLine="720"/>
+        <w:rPr>
+          <w:rFonts w:ascii="Times New Roman" w:eastAsia="Times New Roman" w:hAnsi="Times New Roman" w:cs="Times New Roman"/>
+          <w:sz w:val="24"/>
+          <w:szCs w:val="24"/>
+        </w:rPr>
+      </w:pPr>
     </w:p>
     <w:p>
       <w:pPr>
@@ -261,37 +189,40 @@
           <w:sz w:val="24"/>
           <w:szCs w:val="24"/>
         </w:rPr>
-        <w:tab/>
-      </w:r>
-      <w:r>
-        <w:rPr>
-          <w:rFonts w:ascii="Times New Roman" w:eastAsia="Times New Roman" w:hAnsi="Times New Roman" w:cs="Times New Roman"/>
-          <w:color w:val="000000"/>
-          <w:sz w:val="24"/>
-          <w:szCs w:val="24"/>
-        </w:rPr>
-        <w:t>Our approach to this process is composed of three components: preprocessing categorical features using the Minimal Redundancy - Maximal Relevance method (</w:t>
-      </w:r>
-      <w:proofErr w:type="spellStart"/>
-      <w:r>
-        <w:rPr>
-          <w:rFonts w:ascii="Times New Roman" w:eastAsia="Times New Roman" w:hAnsi="Times New Roman" w:cs="Times New Roman"/>
-          <w:color w:val="000000"/>
-          <w:sz w:val="24"/>
-          <w:szCs w:val="24"/>
-        </w:rPr>
-        <w:t>mRMR</w:t>
-      </w:r>
-      <w:proofErr w:type="spellEnd"/>
-      <w:r>
-        <w:rPr>
-          <w:rFonts w:ascii="Times New Roman" w:eastAsia="Times New Roman" w:hAnsi="Times New Roman" w:cs="Times New Roman"/>
-          <w:color w:val="000000"/>
-          <w:sz w:val="24"/>
-          <w:szCs w:val="24"/>
-        </w:rPr>
-        <w:t>), preprocessing GPS coordinate data, training random forest classifiers in parallel on all preprocessed data.</w:t>
-      </w:r>
+        <w:t>Background</w:t>
+      </w:r>
+    </w:p>
+    <w:p>
+      <w:pPr>
+        <w:spacing w:after="0" w:line="240" w:lineRule="auto"/>
+        <w:ind w:firstLine="720"/>
+        <w:rPr>
+          <w:rFonts w:ascii="Times New Roman" w:eastAsia="Times New Roman" w:hAnsi="Times New Roman" w:cs="Times New Roman"/>
+          <w:color w:val="000000"/>
+          <w:sz w:val="24"/>
+          <w:szCs w:val="24"/>
+        </w:rPr>
+      </w:pPr>
+      <w:r>
+        <w:rPr>
+          <w:rFonts w:ascii="Times New Roman" w:eastAsia="Times New Roman" w:hAnsi="Times New Roman" w:cs="Times New Roman"/>
+          <w:color w:val="000000"/>
+          <w:sz w:val="24"/>
+          <w:szCs w:val="24"/>
+        </w:rPr>
+        <w:t>Access to clean drinking water is a critical element of infrastructure for developing third-world countries. Tanzania is no exception, and due to widespread poverty and unsuccessful government programs, access to clean drinking water remains a challenge. To help address this issue, Driven Data is working with the Tanzanian Ministry of Water to host the competition “Pump it Up: Data Mining the Water Table.” The idea is simple: given 39 different feature observations, is it possible to determine the operating status of a well? For this competition the features are a mix of continuous numerical data (e.g. GPS coordinates) and categorical data (e.g. type of water source).</w:t>
+      </w:r>
+    </w:p>
+    <w:p>
+      <w:pPr>
+        <w:spacing w:after="0" w:line="240" w:lineRule="auto"/>
+        <w:ind w:firstLine="720"/>
+        <w:rPr>
+          <w:rFonts w:ascii="Times New Roman" w:eastAsia="Times New Roman" w:hAnsi="Times New Roman" w:cs="Times New Roman"/>
+          <w:sz w:val="24"/>
+          <w:szCs w:val="24"/>
+        </w:rPr>
+      </w:pPr>
     </w:p>
     <w:p>
       <w:pPr>
@@ -311,6 +242,78 @@
           <w:sz w:val="24"/>
           <w:szCs w:val="24"/>
         </w:rPr>
+        <w:t>Approach and Secret Weapons</w:t>
+      </w:r>
+    </w:p>
+    <w:p>
+      <w:pPr>
+        <w:spacing w:after="0" w:line="240" w:lineRule="auto"/>
+        <w:rPr>
+          <w:rFonts w:ascii="Times New Roman" w:eastAsia="Times New Roman" w:hAnsi="Times New Roman" w:cs="Times New Roman"/>
+          <w:color w:val="000000"/>
+          <w:sz w:val="24"/>
+          <w:szCs w:val="24"/>
+        </w:rPr>
+      </w:pPr>
+      <w:r>
+        <w:rPr>
+          <w:rFonts w:ascii="Times New Roman" w:eastAsia="Times New Roman" w:hAnsi="Times New Roman" w:cs="Times New Roman"/>
+          <w:b/>
+          <w:bCs/>
+          <w:color w:val="000000"/>
+          <w:sz w:val="24"/>
+          <w:szCs w:val="24"/>
+        </w:rPr>
+        <w:tab/>
+      </w:r>
+      <w:r>
+        <w:rPr>
+          <w:rFonts w:ascii="Times New Roman" w:eastAsia="Times New Roman" w:hAnsi="Times New Roman" w:cs="Times New Roman"/>
+          <w:color w:val="000000"/>
+          <w:sz w:val="24"/>
+          <w:szCs w:val="24"/>
+        </w:rPr>
+        <w:t xml:space="preserve">Our approach to this process is composed of three components: preprocessing categorical features using the Minimal Redundancy - Maximal Relevance </w:t>
+      </w:r>
+      <w:r>
+        <w:rPr>
+          <w:rFonts w:ascii="Times New Roman" w:eastAsia="Times New Roman" w:hAnsi="Times New Roman" w:cs="Times New Roman"/>
+          <w:color w:val="000000"/>
+          <w:sz w:val="24"/>
+          <w:szCs w:val="24"/>
+        </w:rPr>
+        <w:lastRenderedPageBreak/>
+        <w:t>method (mRMR), preprocessing GPS coordinate data, training random forest classifiers in parallel on all preprocessed data.</w:t>
+      </w:r>
+    </w:p>
+    <w:p>
+      <w:pPr>
+        <w:spacing w:after="0" w:line="240" w:lineRule="auto"/>
+        <w:rPr>
+          <w:rFonts w:ascii="Times New Roman" w:eastAsia="Times New Roman" w:hAnsi="Times New Roman" w:cs="Times New Roman"/>
+          <w:sz w:val="24"/>
+          <w:szCs w:val="24"/>
+        </w:rPr>
+      </w:pPr>
+    </w:p>
+    <w:p>
+      <w:pPr>
+        <w:spacing w:after="0" w:line="240" w:lineRule="auto"/>
+        <w:rPr>
+          <w:rFonts w:ascii="Times New Roman" w:eastAsia="Times New Roman" w:hAnsi="Times New Roman" w:cs="Times New Roman"/>
+          <w:sz w:val="24"/>
+          <w:szCs w:val="24"/>
+        </w:rPr>
+      </w:pPr>
+      <w:r>
+        <w:rPr>
+          <w:rFonts w:ascii="Times New Roman" w:eastAsia="Times New Roman" w:hAnsi="Times New Roman" w:cs="Times New Roman"/>
+          <w:b/>
+          <w:bCs/>
+          <w:color w:val="000000"/>
+          <w:sz w:val="24"/>
+          <w:szCs w:val="24"/>
+        </w:rPr>
         <w:t>Decision Trees</w:t>
       </w:r>
     </w:p>
@@ -331,107 +334,7 @@
           <w:szCs w:val="24"/>
         </w:rPr>
         <w:tab/>
-        <w:t>To tackle the classification challenge we decided to use random forests [</w:t>
-      </w:r>
-      <w:proofErr w:type="spellStart"/>
-      <w:r>
-        <w:rPr>
-          <w:rFonts w:ascii="Times New Roman" w:eastAsia="Times New Roman" w:hAnsi="Times New Roman" w:cs="Times New Roman"/>
-          <w:color w:val="000000"/>
-          <w:sz w:val="24"/>
-          <w:szCs w:val="24"/>
-        </w:rPr>
-        <w:t>Breinman</w:t>
-      </w:r>
-      <w:proofErr w:type="spellEnd"/>
-      <w:r>
-        <w:rPr>
-          <w:rFonts w:ascii="Times New Roman" w:eastAsia="Times New Roman" w:hAnsi="Times New Roman" w:cs="Times New Roman"/>
-          <w:color w:val="000000"/>
-          <w:sz w:val="24"/>
-          <w:szCs w:val="24"/>
-        </w:rPr>
-        <w:t xml:space="preserve"> reference] as implemented in </w:t>
-      </w:r>
-      <w:proofErr w:type="spellStart"/>
-      <w:r>
-        <w:rPr>
-          <w:rFonts w:ascii="Times New Roman" w:eastAsia="Times New Roman" w:hAnsi="Times New Roman" w:cs="Times New Roman"/>
-          <w:color w:val="000000"/>
-          <w:sz w:val="24"/>
-          <w:szCs w:val="24"/>
-        </w:rPr>
-        <w:t>scikit</w:t>
-      </w:r>
-      <w:proofErr w:type="spellEnd"/>
-      <w:r>
-        <w:rPr>
-          <w:rFonts w:ascii="Times New Roman" w:eastAsia="Times New Roman" w:hAnsi="Times New Roman" w:cs="Times New Roman"/>
-          <w:color w:val="000000"/>
-          <w:sz w:val="24"/>
-          <w:szCs w:val="24"/>
-        </w:rPr>
-        <w:t xml:space="preserve">-learn package for Python. [#FIXME </w:t>
-      </w:r>
-      <w:proofErr w:type="gramStart"/>
-      <w:r>
-        <w:rPr>
-          <w:rFonts w:ascii="Times New Roman" w:eastAsia="Times New Roman" w:hAnsi="Times New Roman" w:cs="Times New Roman"/>
-          <w:color w:val="000000"/>
-          <w:sz w:val="24"/>
-          <w:szCs w:val="24"/>
-        </w:rPr>
-        <w:t>cite</w:t>
-      </w:r>
-      <w:proofErr w:type="gramEnd"/>
-      <w:r>
-        <w:rPr>
-          <w:rFonts w:ascii="Times New Roman" w:eastAsia="Times New Roman" w:hAnsi="Times New Roman" w:cs="Times New Roman"/>
-          <w:color w:val="000000"/>
-          <w:sz w:val="24"/>
-          <w:szCs w:val="24"/>
-        </w:rPr>
-        <w:t xml:space="preserve"> </w:t>
-      </w:r>
-      <w:proofErr w:type="spellStart"/>
-      <w:r>
-        <w:rPr>
-          <w:rFonts w:ascii="Times New Roman" w:eastAsia="Times New Roman" w:hAnsi="Times New Roman" w:cs="Times New Roman"/>
-          <w:color w:val="000000"/>
-          <w:sz w:val="24"/>
-          <w:szCs w:val="24"/>
-        </w:rPr>
-        <w:t>sklearn</w:t>
-      </w:r>
-      <w:proofErr w:type="spellEnd"/>
-      <w:r>
-        <w:rPr>
-          <w:rFonts w:ascii="Times New Roman" w:eastAsia="Times New Roman" w:hAnsi="Times New Roman" w:cs="Times New Roman"/>
-          <w:color w:val="000000"/>
-          <w:sz w:val="24"/>
-          <w:szCs w:val="24"/>
-        </w:rPr>
-        <w:t>]. Random forest classifiers are ensemble learners composed of many randomized decision trees. Their key advantages for this challenge include unbiased estimates of the generalization error [</w:t>
-      </w:r>
-      <w:proofErr w:type="spellStart"/>
-      <w:r>
-        <w:rPr>
-          <w:rFonts w:ascii="Times New Roman" w:eastAsia="Times New Roman" w:hAnsi="Times New Roman" w:cs="Times New Roman"/>
-          <w:color w:val="000000"/>
-          <w:sz w:val="24"/>
-          <w:szCs w:val="24"/>
-        </w:rPr>
-        <w:t>Breinman</w:t>
-      </w:r>
-      <w:proofErr w:type="spellEnd"/>
-      <w:r>
-        <w:rPr>
-          <w:rFonts w:ascii="Times New Roman" w:eastAsia="Times New Roman" w:hAnsi="Times New Roman" w:cs="Times New Roman"/>
-          <w:color w:val="000000"/>
-          <w:sz w:val="24"/>
-          <w:szCs w:val="24"/>
-        </w:rPr>
-        <w:t xml:space="preserve"> reference], near immunity to irrelevant and correlated features, invariance under monotonic feature transformations, and the ability to simultaneously treat numerical and categorical data.</w:t>
+        <w:t>To tackle the classification challenge we decided to use random forests [Breinman reference] as implemented in scikit-learn package for Python. [#FIXME cite sklearn]. Random forest classifiers are ensemble learners composed of many randomized decision trees. Their key advantages for this challenge include unbiased estimates of the generalization error [Breinman reference], near immunity to irrelevant and correlated features, invariance under monotonic feature transformations, and the ability to simultaneously treat numerical and categorical data.</w:t>
       </w:r>
     </w:p>
     <w:p>
@@ -451,47 +354,7 @@
           <w:szCs w:val="24"/>
         </w:rPr>
         <w:tab/>
-        <w:t xml:space="preserve">A decision tree classifier uses training data to construct a series of locally-optimal, if-else decision rules to obtain a unique classification of data. For a given set of features with corresponding observations, all possible partitions for each feature are considered. The optimal choice is the one that maximizes the overall class purity of the leaves, leading to (locally) maximum predictive power. An example is shown in Fig. </w:t>
-      </w:r>
-      <w:proofErr w:type="gramStart"/>
-      <w:r>
-        <w:rPr>
-          <w:rFonts w:ascii="Times New Roman" w:eastAsia="Times New Roman" w:hAnsi="Times New Roman" w:cs="Times New Roman"/>
-          <w:color w:val="000000"/>
-          <w:sz w:val="24"/>
-          <w:szCs w:val="24"/>
-        </w:rPr>
-        <w:t>[FIXME].</w:t>
-      </w:r>
-      <w:proofErr w:type="gramEnd"/>
-      <w:r>
-        <w:rPr>
-          <w:rFonts w:ascii="Times New Roman" w:eastAsia="Times New Roman" w:hAnsi="Times New Roman" w:cs="Times New Roman"/>
-          <w:color w:val="000000"/>
-          <w:sz w:val="24"/>
-          <w:szCs w:val="24"/>
-        </w:rPr>
-        <w:t xml:space="preserve"> The first decision selects dry vs. not dry wells, leading to the “not dry” leaf with slightly increased purity, and a “dry” leaf with substantial purity. The next optimal </w:t>
-      </w:r>
-      <w:proofErr w:type="gramStart"/>
-      <w:r>
-        <w:rPr>
-          <w:rFonts w:ascii="Times New Roman" w:eastAsia="Times New Roman" w:hAnsi="Times New Roman" w:cs="Times New Roman"/>
-          <w:color w:val="000000"/>
-          <w:sz w:val="24"/>
-          <w:szCs w:val="24"/>
-        </w:rPr>
-        <w:t>decision for each leaf is different, but in both cases maximize</w:t>
-      </w:r>
-      <w:proofErr w:type="gramEnd"/>
-      <w:r>
-        <w:rPr>
-          <w:rFonts w:ascii="Times New Roman" w:eastAsia="Times New Roman" w:hAnsi="Times New Roman" w:cs="Times New Roman"/>
-          <w:color w:val="000000"/>
-          <w:sz w:val="24"/>
-          <w:szCs w:val="24"/>
-        </w:rPr>
-        <w:t xml:space="preserve"> the resulting purity of their children. A decision tree is thus built recursively, in our case until the purity cannot be improved.</w:t>
+        <w:t>A decision tree classifier uses training data to construct a series of locally-optimal, if-else decision rules to obtain a unique classification of data. For a given set of features with corresponding observations, all possible partitions for each feature are considered. The optimal choice is the one that maximizes the overall class purity of the leaves, leading to (locally) maximum predictive power. An example is shown in Fig. [FIXME]. The first decision selects dry vs. not dry wells, leading to the “not dry” leaf with slightly increased purity, and a “dry” leaf with substantial purity. The next optimal decision for each leaf is different, but in both cases maximize the resulting purity of their children. A decision tree is thus built recursively, in our case until the purity cannot be improved.</w:t>
       </w:r>
     </w:p>
     <w:p>
@@ -520,9 +383,18 @@
           <w:sz w:val="17"/>
           <w:szCs w:val="17"/>
         </w:rPr>
-        <w:t xml:space="preserve">Figure [#FIXME]: Recursive splits maximize purity. Red - </w:t>
-      </w:r>
-      <w:proofErr w:type="gramStart"/>
+        <w:t>Figure [#FIXME]: Recursive splits maximize purity. Red - non</w:t>
+      </w:r>
+    </w:p>
+    <w:p>
+      <w:pPr>
+        <w:spacing w:after="0" w:line="240" w:lineRule="auto"/>
+        <w:rPr>
+          <w:rFonts w:ascii="Times New Roman" w:eastAsia="Times New Roman" w:hAnsi="Times New Roman" w:cs="Times New Roman"/>
+          <w:sz w:val="24"/>
+          <w:szCs w:val="24"/>
+        </w:rPr>
+      </w:pPr>
       <w:r>
         <w:rPr>
           <w:rFonts w:ascii="Times New Roman" w:eastAsia="Times New Roman" w:hAnsi="Times New Roman" w:cs="Times New Roman"/>
@@ -530,20 +402,18 @@
           <w:sz w:val="17"/>
           <w:szCs w:val="17"/>
         </w:rPr>
-        <w:t>non</w:t>
-      </w:r>
-      <w:proofErr w:type="gramEnd"/>
-    </w:p>
-    <w:p>
-      <w:pPr>
-        <w:spacing w:after="0" w:line="240" w:lineRule="auto"/>
-        <w:rPr>
-          <w:rFonts w:ascii="Times New Roman" w:eastAsia="Times New Roman" w:hAnsi="Times New Roman" w:cs="Times New Roman"/>
-          <w:sz w:val="24"/>
-          <w:szCs w:val="24"/>
-        </w:rPr>
-      </w:pPr>
-      <w:proofErr w:type="gramStart"/>
+        <w:t>functional. Yellow - functional needs repair. Blue - functional.</w:t>
+      </w:r>
+    </w:p>
+    <w:p>
+      <w:pPr>
+        <w:spacing w:after="0" w:line="240" w:lineRule="auto"/>
+        <w:rPr>
+          <w:rFonts w:ascii="Times New Roman" w:eastAsia="Times New Roman" w:hAnsi="Times New Roman" w:cs="Times New Roman"/>
+          <w:sz w:val="24"/>
+          <w:szCs w:val="24"/>
+        </w:rPr>
+      </w:pPr>
       <w:r>
         <w:rPr>
           <w:rFonts w:ascii="Times New Roman" w:eastAsia="Times New Roman" w:hAnsi="Times New Roman" w:cs="Times New Roman"/>
@@ -551,46 +421,6 @@
           <w:sz w:val="17"/>
           <w:szCs w:val="17"/>
         </w:rPr>
-        <w:t>functional</w:t>
-      </w:r>
-      <w:proofErr w:type="gramEnd"/>
-      <w:r>
-        <w:rPr>
-          <w:rFonts w:ascii="Times New Roman" w:eastAsia="Times New Roman" w:hAnsi="Times New Roman" w:cs="Times New Roman"/>
-          <w:color w:val="000000"/>
-          <w:sz w:val="17"/>
-          <w:szCs w:val="17"/>
-        </w:rPr>
-        <w:t xml:space="preserve">. Yellow - functional needs repair. </w:t>
-      </w:r>
-      <w:proofErr w:type="gramStart"/>
-      <w:r>
-        <w:rPr>
-          <w:rFonts w:ascii="Times New Roman" w:eastAsia="Times New Roman" w:hAnsi="Times New Roman" w:cs="Times New Roman"/>
-          <w:color w:val="000000"/>
-          <w:sz w:val="17"/>
-          <w:szCs w:val="17"/>
-        </w:rPr>
-        <w:t>Blue - functional.</w:t>
-      </w:r>
-      <w:proofErr w:type="gramEnd"/>
-    </w:p>
-    <w:p>
-      <w:pPr>
-        <w:spacing w:after="0" w:line="240" w:lineRule="auto"/>
-        <w:rPr>
-          <w:rFonts w:ascii="Times New Roman" w:eastAsia="Times New Roman" w:hAnsi="Times New Roman" w:cs="Times New Roman"/>
-          <w:sz w:val="24"/>
-          <w:szCs w:val="24"/>
-        </w:rPr>
-      </w:pPr>
-      <w:r>
-        <w:rPr>
-          <w:rFonts w:ascii="Times New Roman" w:eastAsia="Times New Roman" w:hAnsi="Times New Roman" w:cs="Times New Roman"/>
-          <w:color w:val="000000"/>
-          <w:sz w:val="17"/>
-          <w:szCs w:val="17"/>
-        </w:rPr>
         <w:t>NN_F is the number of functional nearest neighbors.</w:t>
       </w:r>
     </w:p>
@@ -616,7 +446,7 @@
         </w:rPr>
         <w:lastRenderedPageBreak/>
         <w:drawing>
-          <wp:inline distT="0" distB="0" distL="0" distR="0">
+          <wp:inline distT="0" distB="0" distL="0" distR="0" wp14:anchorId="3E489CCC" wp14:editId="02B41D0C">
             <wp:extent cx="2552121" cy="3607225"/>
             <wp:effectExtent l="0" t="0" r="635" b="0"/>
             <wp:docPr id="13" name="Picture 13" descr="pi_tree.png"/>
@@ -633,7 +463,7 @@
                     </pic:cNvPicPr>
                   </pic:nvPicPr>
                   <pic:blipFill>
-                    <a:blip r:embed="rId6" cstate="print">
+                    <a:blip r:embed="rId7" cstate="print">
                       <a:extLst>
                         <a:ext uri="{28A0092B-C50C-407E-A947-70E740481C1C}">
                           <a14:useLocalDpi xmlns:a14="http://schemas.microsoft.com/office/drawing/2010/main" val="0"/>
@@ -691,6 +521,7 @@
         <w:spacing w:after="0" w:line="240" w:lineRule="auto"/>
         <w:rPr>
           <w:rFonts w:ascii="Times New Roman" w:eastAsia="Times New Roman" w:hAnsi="Times New Roman" w:cs="Times New Roman"/>
+          <w:color w:val="000000"/>
           <w:sz w:val="24"/>
           <w:szCs w:val="24"/>
         </w:rPr>
@@ -703,28 +534,18 @@
           <w:szCs w:val="24"/>
         </w:rPr>
         <w:tab/>
-        <w:t xml:space="preserve">A random forest, using </w:t>
-      </w:r>
-      <w:proofErr w:type="spellStart"/>
-      <w:r>
-        <w:rPr>
-          <w:rFonts w:ascii="Times New Roman" w:eastAsia="Times New Roman" w:hAnsi="Times New Roman" w:cs="Times New Roman"/>
-          <w:color w:val="000000"/>
-          <w:sz w:val="24"/>
-          <w:szCs w:val="24"/>
-        </w:rPr>
-        <w:t>Breinman’s</w:t>
-      </w:r>
-      <w:proofErr w:type="spellEnd"/>
-      <w:r>
-        <w:rPr>
-          <w:rFonts w:ascii="Times New Roman" w:eastAsia="Times New Roman" w:hAnsi="Times New Roman" w:cs="Times New Roman"/>
-          <w:color w:val="000000"/>
-          <w:sz w:val="24"/>
-          <w:szCs w:val="24"/>
-        </w:rPr>
-        <w:t xml:space="preserve"> original implementation, introduces randomness among trees via bagging, i.e. constructing each tree on a randomly-sampled subset of the training data, and by restricting each node to split on a random subset of the features. Combining these helps remove the high bias inherent in decision trees, and bagging yields unbiased error estimates by calculating the classification error for each sample using the trees that were not trained on it - this is the out-of-bag (OOB) error. Random forests are generally immune to irrelevant features because their corresponding partitions rarely yield higher-purity splits than relevant features. The partitioning process also yields invariance to any transformation that maintains the strict, weak order of feature observations (e.g. constant scaling). This allows the seamless introduction of one-hot encoded features alongside raw numerical data, and removes any need to scale or shift data.</w:t>
-      </w:r>
+        <w:t>A random forest, using Breinman’s original implementation, introduces randomness among trees via bagging, i.e. constructing each tree on a randomly-sampled subset of the training data, and by restricting each node to split on a random subset of the features. Combining these helps remove the high bias inherent in decision trees, and bagging yields unbiased error estimates by calculating the classification error for each sample using the trees that were not trained on it - this is the out-of-bag (OOB) error. Random forests are generally immune to irrelevant features because their corresponding partitions rarely yield higher-purity splits than relevant features. The partitioning process also yields invariance to any transformation that maintains the strict, weak order of feature observations (e.g. constant scaling). This allows the seamless introduction of one-hot encoded features alongside raw numerical data, and removes any need to scale or shift data.</w:t>
+      </w:r>
+    </w:p>
+    <w:p>
+      <w:pPr>
+        <w:spacing w:after="0" w:line="240" w:lineRule="auto"/>
+        <w:rPr>
+          <w:rFonts w:ascii="Times New Roman" w:eastAsia="Times New Roman" w:hAnsi="Times New Roman" w:cs="Times New Roman"/>
+          <w:sz w:val="24"/>
+          <w:szCs w:val="24"/>
+        </w:rPr>
+      </w:pPr>
     </w:p>
     <w:p>
       <w:pPr>
@@ -744,6 +565,7 @@
           <w:sz w:val="24"/>
           <w:szCs w:val="24"/>
         </w:rPr>
+        <w:lastRenderedPageBreak/>
         <w:t>Preprocessing Categorical Features</w:t>
       </w:r>
     </w:p>
@@ -752,6 +574,7 @@
         <w:spacing w:after="0" w:line="240" w:lineRule="auto"/>
         <w:rPr>
           <w:rFonts w:ascii="Times New Roman" w:eastAsia="Times New Roman" w:hAnsi="Times New Roman" w:cs="Times New Roman"/>
+          <w:color w:val="000000"/>
           <w:sz w:val="24"/>
           <w:szCs w:val="24"/>
         </w:rPr>
@@ -776,6 +599,17 @@
           <w:szCs w:val="24"/>
         </w:rPr>
       </w:pPr>
+    </w:p>
+    <w:p>
+      <w:pPr>
+        <w:spacing w:after="0" w:line="240" w:lineRule="auto"/>
+        <w:rPr>
+          <w:rFonts w:ascii="Times New Roman" w:eastAsia="Times New Roman" w:hAnsi="Times New Roman" w:cs="Times New Roman"/>
+          <w:color w:val="000000"/>
+          <w:sz w:val="24"/>
+          <w:szCs w:val="24"/>
+        </w:rPr>
+      </w:pPr>
       <w:r>
         <w:rPr>
           <w:rFonts w:ascii="Times New Roman" w:eastAsia="Times New Roman" w:hAnsi="Times New Roman" w:cs="Times New Roman"/>
@@ -794,34 +628,43 @@
           <w:sz w:val="24"/>
           <w:szCs w:val="24"/>
         </w:rPr>
-        <w:t xml:space="preserve">: for each feature a list of frequency of distinct values was created, and the values </w:t>
-      </w:r>
-      <w:proofErr w:type="spellStart"/>
-      <w:r>
-        <w:rPr>
-          <w:rFonts w:ascii="Times New Roman" w:eastAsia="Times New Roman" w:hAnsi="Times New Roman" w:cs="Times New Roman"/>
-          <w:color w:val="000000"/>
-          <w:sz w:val="24"/>
-          <w:szCs w:val="24"/>
-        </w:rPr>
-        <w:t>occuring</w:t>
-      </w:r>
-      <w:proofErr w:type="spellEnd"/>
-      <w:r>
-        <w:rPr>
-          <w:rFonts w:ascii="Times New Roman" w:eastAsia="Times New Roman" w:hAnsi="Times New Roman" w:cs="Times New Roman"/>
-          <w:color w:val="000000"/>
-          <w:sz w:val="24"/>
-          <w:szCs w:val="24"/>
-        </w:rPr>
-        <w:t xml:space="preserve"> with frequency lower than certain threshold (1%) were replaced with ‘other’ in corresponding data entries.</w:t>
-      </w:r>
-    </w:p>
-    <w:p>
-      <w:pPr>
-        <w:spacing w:after="0" w:line="240" w:lineRule="auto"/>
-        <w:rPr>
-          <w:rFonts w:ascii="Times New Roman" w:eastAsia="Times New Roman" w:hAnsi="Times New Roman" w:cs="Times New Roman"/>
+        <w:t xml:space="preserve">: </w:t>
+      </w:r>
+      <w:r>
+        <w:rPr>
+          <w:rFonts w:ascii="Times New Roman" w:eastAsia="Times New Roman" w:hAnsi="Times New Roman" w:cs="Times New Roman"/>
+          <w:color w:val="000000"/>
+          <w:sz w:val="24"/>
+          <w:szCs w:val="24"/>
+        </w:rPr>
+        <w:t>F</w:t>
+      </w:r>
+      <w:r>
+        <w:rPr>
+          <w:rFonts w:ascii="Times New Roman" w:eastAsia="Times New Roman" w:hAnsi="Times New Roman" w:cs="Times New Roman"/>
+          <w:color w:val="000000"/>
+          <w:sz w:val="24"/>
+          <w:szCs w:val="24"/>
+        </w:rPr>
+        <w:t>or each feature a list of frequency of distinct values was created, and the values occuring with frequency lower than certain threshold (1%) were replaced with ‘other’ in corresponding data entries.</w:t>
+      </w:r>
+    </w:p>
+    <w:p>
+      <w:pPr>
+        <w:spacing w:after="0" w:line="240" w:lineRule="auto"/>
+        <w:rPr>
+          <w:rFonts w:ascii="Times New Roman" w:eastAsia="Times New Roman" w:hAnsi="Times New Roman" w:cs="Times New Roman"/>
+          <w:sz w:val="24"/>
+          <w:szCs w:val="24"/>
+        </w:rPr>
+      </w:pPr>
+    </w:p>
+    <w:p>
+      <w:pPr>
+        <w:spacing w:after="0" w:line="240" w:lineRule="auto"/>
+        <w:rPr>
+          <w:rFonts w:ascii="Times New Roman" w:eastAsia="Times New Roman" w:hAnsi="Times New Roman" w:cs="Times New Roman"/>
+          <w:color w:val="000000"/>
           <w:sz w:val="24"/>
           <w:szCs w:val="24"/>
         </w:rPr>
@@ -844,7 +687,16 @@
           <w:sz w:val="24"/>
           <w:szCs w:val="24"/>
         </w:rPr>
-        <w:t xml:space="preserve">Next step was to eliminate the features and distinct values which do not help in classification of the wells. For that, we resorted to theoretical criterion - </w:t>
+        <w:t xml:space="preserve">Next step was to eliminate the features and distinct values which do not help in classification of the wells. For that, we </w:t>
+      </w:r>
+      <w:r>
+        <w:rPr>
+          <w:rFonts w:ascii="Times New Roman" w:eastAsia="Times New Roman" w:hAnsi="Times New Roman" w:cs="Times New Roman"/>
+          <w:color w:val="000000"/>
+          <w:sz w:val="24"/>
+          <w:szCs w:val="24"/>
+        </w:rPr>
+        <w:t xml:space="preserve">resorted to theoretical criterion - </w:t>
       </w:r>
       <w:r>
         <w:rPr>
@@ -864,19 +716,167 @@
           <w:sz w:val="24"/>
           <w:szCs w:val="24"/>
         </w:rPr>
-        <w:t xml:space="preserve">. For 2 random variables X and Y with </w:t>
-      </w:r>
-      <w:proofErr w:type="gramStart"/>
-      <w:r>
-        <w:rPr>
-          <w:rFonts w:ascii="Times New Roman" w:eastAsia="Times New Roman" w:hAnsi="Times New Roman" w:cs="Times New Roman"/>
-          <w:color w:val="000000"/>
-          <w:sz w:val="24"/>
-          <w:szCs w:val="24"/>
-        </w:rPr>
-        <w:t xml:space="preserve">values </w:t>
-      </w:r>
-      <w:proofErr w:type="gramEnd"/>
+        <w:t xml:space="preserve">. For </w:t>
+      </w:r>
+      <w:r>
+        <w:rPr>
+          <w:rFonts w:ascii="Times New Roman" w:eastAsia="Times New Roman" w:hAnsi="Times New Roman" w:cs="Times New Roman"/>
+          <w:color w:val="000000"/>
+          <w:sz w:val="24"/>
+          <w:szCs w:val="24"/>
+        </w:rPr>
+        <w:t>2 random variables X and Y with</w:t>
+      </w:r>
+      <w:r>
+        <w:rPr>
+          <w:rFonts w:ascii="Times New Roman" w:hAnsi="Times New Roman" w:cs="Times New Roman"/>
+        </w:rPr>
+        <w:t xml:space="preserve"> values </w:t>
+      </w:r>
+      <m:oMath>
+        <m:d>
+          <m:dPr>
+            <m:begChr m:val="{"/>
+            <m:endChr m:val="}"/>
+            <m:ctrlPr>
+              <w:rPr>
+                <w:rFonts w:ascii="Cambria Math" w:hAnsi="Cambria Math" w:cs="Times New Roman"/>
+                <w:i/>
+                <w:iCs/>
+              </w:rPr>
+            </m:ctrlPr>
+          </m:dPr>
+          <m:e>
+            <m:sSub>
+              <m:sSubPr>
+                <m:ctrlPr>
+                  <w:rPr>
+                    <w:rFonts w:ascii="Cambria Math" w:hAnsi="Cambria Math" w:cs="Times New Roman"/>
+                    <w:i/>
+                    <w:iCs/>
+                  </w:rPr>
+                </m:ctrlPr>
+              </m:sSubPr>
+              <m:e>
+                <m:r>
+                  <w:rPr>
+                    <w:rFonts w:ascii="Cambria Math" w:hAnsi="Cambria Math" w:cs="Times New Roman"/>
+                  </w:rPr>
+                  <m:t>x</m:t>
+                </m:r>
+              </m:e>
+              <m:sub>
+                <m:r>
+                  <w:rPr>
+                    <w:rFonts w:ascii="Cambria Math" w:hAnsi="Cambria Math" w:cs="Times New Roman"/>
+                  </w:rPr>
+                  <m:t>i</m:t>
+                </m:r>
+              </m:sub>
+            </m:sSub>
+          </m:e>
+        </m:d>
+        <m:r>
+          <w:rPr>
+            <w:rFonts w:ascii="Cambria Math" w:hAnsi="Cambria Math" w:cs="Times New Roman"/>
+          </w:rPr>
+          <m:t>,i=1…m</m:t>
+        </m:r>
+      </m:oMath>
+      <w:r>
+        <w:rPr>
+          <w:rFonts w:ascii="Times New Roman" w:hAnsi="Times New Roman" w:cs="Times New Roman"/>
+        </w:rPr>
+        <w:t xml:space="preserve">, </w:t>
+      </w:r>
+      <m:oMath>
+        <m:r>
+          <w:rPr>
+            <w:rFonts w:ascii="Cambria Math" w:hAnsi="Cambria Math" w:cs="Times New Roman"/>
+          </w:rPr>
+          <m:t>{</m:t>
+        </m:r>
+        <m:sSub>
+          <m:sSubPr>
+            <m:ctrlPr>
+              <w:rPr>
+                <w:rFonts w:ascii="Cambria Math" w:hAnsi="Cambria Math" w:cs="Times New Roman"/>
+                <w:i/>
+                <w:iCs/>
+              </w:rPr>
+            </m:ctrlPr>
+          </m:sSubPr>
+          <m:e>
+            <m:r>
+              <w:rPr>
+                <w:rFonts w:ascii="Cambria Math" w:hAnsi="Cambria Math" w:cs="Times New Roman"/>
+              </w:rPr>
+              <m:t>y</m:t>
+            </m:r>
+          </m:e>
+          <m:sub>
+            <m:r>
+              <w:rPr>
+                <w:rFonts w:ascii="Cambria Math" w:hAnsi="Cambria Math" w:cs="Times New Roman"/>
+              </w:rPr>
+              <m:t>j</m:t>
+            </m:r>
+          </m:sub>
+        </m:sSub>
+        <m:r>
+          <w:rPr>
+            <w:rFonts w:ascii="Cambria Math" w:hAnsi="Cambria Math" w:cs="Times New Roman"/>
+          </w:rPr>
+          <m:t>},j=1…m</m:t>
+        </m:r>
+      </m:oMath>
+      <w:r>
+        <w:rPr>
+          <w:rFonts w:ascii="Times New Roman" w:eastAsia="Times New Roman" w:hAnsi="Times New Roman" w:cs="Times New Roman"/>
+          <w:color w:val="000000"/>
+          <w:sz w:val="24"/>
+          <w:szCs w:val="24"/>
+        </w:rPr>
+        <w:t xml:space="preserve"> and </w:t>
+      </w:r>
+      <w:r>
+        <w:rPr>
+          <w:rFonts w:ascii="Times New Roman" w:eastAsia="Times New Roman" w:hAnsi="Times New Roman" w:cs="Times New Roman"/>
+          <w:color w:val="000000"/>
+          <w:sz w:val="24"/>
+          <w:szCs w:val="24"/>
+        </w:rPr>
+        <w:t xml:space="preserve">dataset of size </w:t>
+      </w:r>
+      <m:oMath>
+        <m:sSub>
+          <m:sSubPr>
+            <m:ctrlPr>
+              <w:rPr>
+                <w:rFonts w:ascii="Cambria Math" w:hAnsi="Cambria Math" w:cs="Times New Roman"/>
+                <w:i/>
+                <w:iCs/>
+              </w:rPr>
+            </m:ctrlPr>
+          </m:sSubPr>
+          <m:e>
+            <m:r>
+              <w:rPr>
+                <w:rFonts w:ascii="Cambria Math" w:hAnsi="Cambria Math" w:cs="Times New Roman"/>
+              </w:rPr>
+              <m:t>N</m:t>
+            </m:r>
+          </m:e>
+          <m:sub>
+            <m:r>
+              <w:rPr>
+                <w:rFonts w:ascii="Cambria Math" w:hAnsi="Cambria Math" w:cs="Times New Roman"/>
+              </w:rPr>
+              <m:t>tot</m:t>
+            </m:r>
+          </m:sub>
+        </m:sSub>
+      </m:oMath>
       <w:r>
         <w:rPr>
           <w:rFonts w:ascii="Times New Roman" w:eastAsia="Times New Roman" w:hAnsi="Times New Roman" w:cs="Times New Roman"/>
@@ -885,470 +885,294 @@
           <w:sz w:val="24"/>
           <w:szCs w:val="24"/>
         </w:rPr>
+        <w:t xml:space="preserve"> </w:t>
+      </w:r>
+      <w:r>
+        <w:rPr>
+          <w:rFonts w:ascii="Times New Roman" w:eastAsia="Times New Roman" w:hAnsi="Times New Roman" w:cs="Times New Roman"/>
+          <w:color w:val="000000"/>
+          <w:sz w:val="24"/>
+          <w:szCs w:val="24"/>
+        </w:rPr>
+        <w:t xml:space="preserve">one can define </w:t>
+      </w:r>
+      <w:r>
+        <w:rPr>
+          <w:rFonts w:ascii="Times New Roman" w:eastAsia="Times New Roman" w:hAnsi="Times New Roman" w:cs="Times New Roman"/>
+          <w:color w:val="000000"/>
+          <w:sz w:val="24"/>
+          <w:szCs w:val="24"/>
+        </w:rPr>
+        <w:t xml:space="preserve">outcomes </w:t>
+      </w:r>
+      <m:oMath>
+        <m:sSub>
+          <m:sSubPr>
+            <m:ctrlPr>
+              <w:rPr>
+                <w:rFonts w:ascii="Cambria Math" w:eastAsia="Times New Roman" w:hAnsi="Cambria Math" w:cs="Times New Roman"/>
+                <w:i/>
+                <w:iCs/>
+                <w:color w:val="000000"/>
+                <w:sz w:val="24"/>
+                <w:szCs w:val="24"/>
+              </w:rPr>
+            </m:ctrlPr>
+          </m:sSubPr>
+          <m:e>
+            <m:r>
+              <w:rPr>
+                <w:rFonts w:ascii="Cambria Math" w:eastAsia="Times New Roman" w:hAnsi="Cambria Math" w:cs="Times New Roman"/>
+                <w:color w:val="000000"/>
+                <w:sz w:val="24"/>
+                <w:szCs w:val="24"/>
+              </w:rPr>
+              <m:t>x</m:t>
+            </m:r>
+          </m:e>
+          <m:sub>
+            <m:r>
+              <w:rPr>
+                <w:rFonts w:ascii="Cambria Math" w:eastAsia="Times New Roman" w:hAnsi="Cambria Math" w:cs="Times New Roman"/>
+                <w:color w:val="000000"/>
+                <w:sz w:val="24"/>
+                <w:szCs w:val="24"/>
+              </w:rPr>
+              <m:t>i</m:t>
+            </m:r>
+          </m:sub>
+        </m:sSub>
+      </m:oMath>
+      <w:r>
+        <w:rPr>
+          <w:rFonts w:ascii="Times New Roman" w:eastAsia="Times New Roman" w:hAnsi="Times New Roman" w:cs="Times New Roman"/>
+          <w:color w:val="000000"/>
+          <w:sz w:val="24"/>
+          <w:szCs w:val="24"/>
+        </w:rPr>
+        <w:t xml:space="preserve"> as </w:t>
+      </w:r>
+      <m:oMath>
+        <m:r>
+          <w:rPr>
+            <w:rFonts w:ascii="Cambria Math" w:eastAsia="Times New Roman" w:hAnsi="Cambria Math" w:cs="Times New Roman"/>
+            <w:color w:val="000000"/>
+            <w:sz w:val="24"/>
+            <w:szCs w:val="24"/>
+          </w:rPr>
+          <m:t>p</m:t>
+        </m:r>
+        <m:d>
+          <m:dPr>
+            <m:ctrlPr>
+              <w:rPr>
+                <w:rFonts w:ascii="Cambria Math" w:eastAsia="Times New Roman" w:hAnsi="Cambria Math" w:cs="Times New Roman"/>
+                <w:i/>
+                <w:iCs/>
+                <w:color w:val="000000"/>
+                <w:sz w:val="24"/>
+                <w:szCs w:val="24"/>
+              </w:rPr>
+            </m:ctrlPr>
+          </m:dPr>
+          <m:e>
+            <m:sSub>
+              <m:sSubPr>
+                <m:ctrlPr>
+                  <w:rPr>
+                    <w:rFonts w:ascii="Cambria Math" w:eastAsia="Times New Roman" w:hAnsi="Cambria Math" w:cs="Times New Roman"/>
+                    <w:i/>
+                    <w:iCs/>
+                    <w:color w:val="000000"/>
+                    <w:sz w:val="24"/>
+                    <w:szCs w:val="24"/>
+                  </w:rPr>
+                </m:ctrlPr>
+              </m:sSubPr>
+              <m:e>
+                <m:r>
+                  <w:rPr>
+                    <w:rFonts w:ascii="Cambria Math" w:eastAsia="Times New Roman" w:hAnsi="Cambria Math" w:cs="Times New Roman"/>
+                    <w:color w:val="000000"/>
+                    <w:sz w:val="24"/>
+                    <w:szCs w:val="24"/>
+                  </w:rPr>
+                  <m:t>x</m:t>
+                </m:r>
+              </m:e>
+              <m:sub>
+                <m:r>
+                  <w:rPr>
+                    <w:rFonts w:ascii="Cambria Math" w:eastAsia="Times New Roman" w:hAnsi="Cambria Math" w:cs="Times New Roman"/>
+                    <w:color w:val="000000"/>
+                    <w:sz w:val="24"/>
+                    <w:szCs w:val="24"/>
+                  </w:rPr>
+                  <m:t>i</m:t>
+                </m:r>
+              </m:sub>
+            </m:sSub>
+          </m:e>
+        </m:d>
+      </m:oMath>
+      <w:r>
+        <w:rPr>
+          <w:rFonts w:ascii="Times New Roman" w:eastAsia="Times New Roman" w:hAnsi="Times New Roman" w:cs="Times New Roman"/>
+          <w:iCs/>
+          <w:color w:val="000000"/>
+          <w:sz w:val="24"/>
+          <w:szCs w:val="24"/>
+        </w:rPr>
+        <w:t xml:space="preserve"> </w:t>
+      </w:r>
+      <w:r>
+        <w:rPr>
+          <w:rFonts w:ascii="Times New Roman" w:eastAsia="Times New Roman" w:hAnsi="Times New Roman" w:cs="Times New Roman"/>
+          <w:color w:val="000000"/>
+          <w:sz w:val="24"/>
+          <w:szCs w:val="24"/>
+        </w:rPr>
+        <w:t xml:space="preserve">and </w:t>
+      </w:r>
+      <m:oMath>
+        <m:sSub>
+          <m:sSubPr>
+            <m:ctrlPr>
+              <w:rPr>
+                <w:rFonts w:ascii="Cambria Math" w:eastAsia="Times New Roman" w:hAnsi="Cambria Math" w:cs="Times New Roman"/>
+                <w:i/>
+                <w:iCs/>
+                <w:color w:val="000000"/>
+                <w:sz w:val="24"/>
+                <w:szCs w:val="24"/>
+              </w:rPr>
+            </m:ctrlPr>
+          </m:sSubPr>
+          <m:e>
+            <m:r>
+              <w:rPr>
+                <w:rFonts w:ascii="Cambria Math" w:eastAsia="Times New Roman" w:hAnsi="Cambria Math" w:cs="Times New Roman"/>
+                <w:color w:val="000000"/>
+                <w:sz w:val="24"/>
+                <w:szCs w:val="24"/>
+              </w:rPr>
+              <m:t>y</m:t>
+            </m:r>
+          </m:e>
+          <m:sub>
+            <m:r>
+              <w:rPr>
+                <w:rFonts w:ascii="Cambria Math" w:eastAsia="Times New Roman" w:hAnsi="Cambria Math" w:cs="Times New Roman"/>
+                <w:color w:val="000000"/>
+                <w:sz w:val="24"/>
+                <w:szCs w:val="24"/>
+              </w:rPr>
+              <m:t>j</m:t>
+            </m:r>
+          </m:sub>
+        </m:sSub>
+      </m:oMath>
+      <w:r>
+        <w:rPr>
+          <w:rFonts w:ascii="Times New Roman" w:eastAsia="Times New Roman" w:hAnsi="Times New Roman" w:cs="Times New Roman"/>
+          <w:iCs/>
+          <w:color w:val="000000"/>
+          <w:sz w:val="24"/>
+          <w:szCs w:val="24"/>
+        </w:rPr>
+        <w:t xml:space="preserve"> as </w:t>
+      </w:r>
+      <m:oMath>
+        <m:r>
+          <w:rPr>
+            <w:rFonts w:ascii="Cambria Math" w:eastAsia="Times New Roman" w:hAnsi="Cambria Math" w:cs="Times New Roman"/>
+            <w:color w:val="000000"/>
+            <w:sz w:val="24"/>
+            <w:szCs w:val="24"/>
+          </w:rPr>
+          <m:t>p</m:t>
+        </m:r>
+        <m:d>
+          <m:dPr>
+            <m:ctrlPr>
+              <w:rPr>
+                <w:rFonts w:ascii="Cambria Math" w:eastAsia="Times New Roman" w:hAnsi="Cambria Math" w:cs="Times New Roman"/>
+                <w:i/>
+                <w:iCs/>
+                <w:color w:val="000000"/>
+                <w:sz w:val="24"/>
+                <w:szCs w:val="24"/>
+              </w:rPr>
+            </m:ctrlPr>
+          </m:dPr>
+          <m:e>
+            <m:sSub>
+              <m:sSubPr>
+                <m:ctrlPr>
+                  <w:rPr>
+                    <w:rFonts w:ascii="Cambria Math" w:eastAsia="Times New Roman" w:hAnsi="Cambria Math" w:cs="Times New Roman"/>
+                    <w:i/>
+                    <w:iCs/>
+                    <w:color w:val="000000"/>
+                    <w:sz w:val="24"/>
+                    <w:szCs w:val="24"/>
+                  </w:rPr>
+                </m:ctrlPr>
+              </m:sSubPr>
+              <m:e>
+                <m:r>
+                  <w:rPr>
+                    <w:rFonts w:ascii="Cambria Math" w:eastAsia="Times New Roman" w:hAnsi="Cambria Math" w:cs="Times New Roman"/>
+                    <w:color w:val="000000"/>
+                    <w:sz w:val="24"/>
+                    <w:szCs w:val="24"/>
+                  </w:rPr>
+                  <m:t>y</m:t>
+                </m:r>
+              </m:e>
+              <m:sub>
+                <m:r>
+                  <w:rPr>
+                    <w:rFonts w:ascii="Cambria Math" w:eastAsia="Times New Roman" w:hAnsi="Cambria Math" w:cs="Times New Roman"/>
+                    <w:color w:val="000000"/>
+                    <w:sz w:val="24"/>
+                    <w:szCs w:val="24"/>
+                  </w:rPr>
+                  <m:t>j</m:t>
+                </m:r>
+              </m:sub>
+            </m:sSub>
+          </m:e>
+        </m:d>
+      </m:oMath>
+      <w:r>
+        <w:rPr>
+          <w:rFonts w:ascii="Times New Roman" w:eastAsia="Times New Roman" w:hAnsi="Times New Roman" w:cs="Times New Roman"/>
+          <w:color w:val="000000"/>
+          <w:sz w:val="24"/>
+          <w:szCs w:val="24"/>
+        </w:rPr>
+        <w:t>,</w:t>
+      </w:r>
+      <w:r>
+        <w:rPr>
+          <w:rFonts w:ascii="Times New Roman" w:eastAsia="Times New Roman" w:hAnsi="Times New Roman" w:cs="Times New Roman"/>
+          <w:color w:val="000000"/>
+          <w:sz w:val="24"/>
+          <w:szCs w:val="24"/>
+        </w:rPr>
+        <w:t xml:space="preserve">and of simultaneous outcome </w:t>
+      </w:r>
+      <w:r>
+        <w:rPr>
+          <w:rFonts w:ascii="Times New Roman" w:eastAsia="Times New Roman" w:hAnsi="Times New Roman" w:cs="Times New Roman"/>
+          <w:noProof/>
+          <w:color w:val="000000"/>
+          <w:sz w:val="24"/>
+          <w:szCs w:val="24"/>
+        </w:rPr>
         <w:drawing>
-          <wp:inline distT="0" distB="0" distL="0" distR="0">
-            <wp:extent cx="1066800" cy="219075"/>
-            <wp:effectExtent l="0" t="0" r="0" b="9525"/>
-            <wp:docPr id="12" name="Picture 12" descr="https://lh5.googleusercontent.com/o91SheIVEHyarpxQFa3tBJOyU31CaN7UJdcFBvTCgFBu1PKPR_YGgEWrNEMJ5JSbMd9o3kqIeuyLMy4tkDNEFQhNgO1f-2auJfivBhQHYM6ehYJDt0eUwWwczw9g2oFrPRynM4c"/>
-            <wp:cNvGraphicFramePr>
-              <a:graphicFrameLocks xmlns:a="http://schemas.openxmlformats.org/drawingml/2006/main" noChangeAspect="1"/>
-            </wp:cNvGraphicFramePr>
-            <a:graphic xmlns:a="http://schemas.openxmlformats.org/drawingml/2006/main">
-              <a:graphicData uri="http://schemas.openxmlformats.org/drawingml/2006/picture">
-                <pic:pic xmlns:pic="http://schemas.openxmlformats.org/drawingml/2006/picture">
-                  <pic:nvPicPr>
-                    <pic:cNvPr id="0" name="Picture 2" descr="https://lh5.googleusercontent.com/o91SheIVEHyarpxQFa3tBJOyU31CaN7UJdcFBvTCgFBu1PKPR_YGgEWrNEMJ5JSbMd9o3kqIeuyLMy4tkDNEFQhNgO1f-2auJfivBhQHYM6ehYJDt0eUwWwczw9g2oFrPRynM4c"/>
-                    <pic:cNvPicPr>
-                      <a:picLocks noChangeAspect="1" noChangeArrowheads="1"/>
-                    </pic:cNvPicPr>
-                  </pic:nvPicPr>
-                  <pic:blipFill>
-                    <a:blip r:embed="rId7">
-                      <a:extLst>
-                        <a:ext uri="{28A0092B-C50C-407E-A947-70E740481C1C}">
-                          <a14:useLocalDpi xmlns:a14="http://schemas.microsoft.com/office/drawing/2010/main" val="0"/>
-                        </a:ext>
-                      </a:extLst>
-                    </a:blip>
-                    <a:srcRect/>
-                    <a:stretch>
-                      <a:fillRect/>
-                    </a:stretch>
-                  </pic:blipFill>
-                  <pic:spPr bwMode="auto">
-                    <a:xfrm>
-                      <a:off x="0" y="0"/>
-                      <a:ext cx="1066800" cy="219075"/>
-                    </a:xfrm>
-                    <a:prstGeom prst="rect">
-                      <a:avLst/>
-                    </a:prstGeom>
-                    <a:noFill/>
-                    <a:ln>
-                      <a:noFill/>
-                    </a:ln>
-                  </pic:spPr>
-                </pic:pic>
-              </a:graphicData>
-            </a:graphic>
-          </wp:inline>
-        </w:drawing>
-      </w:r>
-      <w:r>
-        <w:rPr>
-          <w:rFonts w:ascii="Times New Roman" w:eastAsia="Times New Roman" w:hAnsi="Times New Roman" w:cs="Times New Roman"/>
-          <w:color w:val="000000"/>
-          <w:sz w:val="24"/>
-          <w:szCs w:val="24"/>
-        </w:rPr>
-        <w:t xml:space="preserve">, </w:t>
-      </w:r>
-      <w:r>
-        <w:rPr>
-          <w:rFonts w:ascii="Times New Roman" w:eastAsia="Times New Roman" w:hAnsi="Times New Roman" w:cs="Times New Roman"/>
-          <w:noProof/>
-          <w:color w:val="000000"/>
-          <w:sz w:val="24"/>
-          <w:szCs w:val="24"/>
-        </w:rPr>
-        <w:drawing>
-          <wp:inline distT="0" distB="0" distL="0" distR="0">
-            <wp:extent cx="1085850" cy="238125"/>
-            <wp:effectExtent l="0" t="0" r="0" b="9525"/>
-            <wp:docPr id="11" name="Picture 11" descr="https://lh3.googleusercontent.com/HUrK0t0GhsOI_or29lrdgss_M3rPTczOYOatDZdwMOqyRyiS8G24lD2wfYtX1PK4zPFxLmf2KsXksYXRivfafaqSwbUW6aOB9d8LIctUnBkH5LUPvh7s84ZzC45mGHfwl0_oetw"/>
-            <wp:cNvGraphicFramePr>
-              <a:graphicFrameLocks xmlns:a="http://schemas.openxmlformats.org/drawingml/2006/main" noChangeAspect="1"/>
-            </wp:cNvGraphicFramePr>
-            <a:graphic xmlns:a="http://schemas.openxmlformats.org/drawingml/2006/main">
-              <a:graphicData uri="http://schemas.openxmlformats.org/drawingml/2006/picture">
-                <pic:pic xmlns:pic="http://schemas.openxmlformats.org/drawingml/2006/picture">
-                  <pic:nvPicPr>
-                    <pic:cNvPr id="0" name="Picture 3" descr="https://lh3.googleusercontent.com/HUrK0t0GhsOI_or29lrdgss_M3rPTczOYOatDZdwMOqyRyiS8G24lD2wfYtX1PK4zPFxLmf2KsXksYXRivfafaqSwbUW6aOB9d8LIctUnBkH5LUPvh7s84ZzC45mGHfwl0_oetw"/>
-                    <pic:cNvPicPr>
-                      <a:picLocks noChangeAspect="1" noChangeArrowheads="1"/>
-                    </pic:cNvPicPr>
-                  </pic:nvPicPr>
-                  <pic:blipFill>
-                    <a:blip r:embed="rId8">
-                      <a:extLst>
-                        <a:ext uri="{28A0092B-C50C-407E-A947-70E740481C1C}">
-                          <a14:useLocalDpi xmlns:a14="http://schemas.microsoft.com/office/drawing/2010/main" val="0"/>
-                        </a:ext>
-                      </a:extLst>
-                    </a:blip>
-                    <a:srcRect/>
-                    <a:stretch>
-                      <a:fillRect/>
-                    </a:stretch>
-                  </pic:blipFill>
-                  <pic:spPr bwMode="auto">
-                    <a:xfrm>
-                      <a:off x="0" y="0"/>
-                      <a:ext cx="1085850" cy="238125"/>
-                    </a:xfrm>
-                    <a:prstGeom prst="rect">
-                      <a:avLst/>
-                    </a:prstGeom>
-                    <a:noFill/>
-                    <a:ln>
-                      <a:noFill/>
-                    </a:ln>
-                  </pic:spPr>
-                </pic:pic>
-              </a:graphicData>
-            </a:graphic>
-          </wp:inline>
-        </w:drawing>
-      </w:r>
-      <w:r>
-        <w:rPr>
-          <w:rFonts w:ascii="Times New Roman" w:eastAsia="Times New Roman" w:hAnsi="Times New Roman" w:cs="Times New Roman"/>
-          <w:color w:val="000000"/>
-          <w:sz w:val="24"/>
-          <w:szCs w:val="24"/>
-        </w:rPr>
-        <w:t xml:space="preserve">and dataset of size </w:t>
-      </w:r>
-      <w:r>
-        <w:rPr>
-          <w:rFonts w:ascii="Times New Roman" w:eastAsia="Times New Roman" w:hAnsi="Times New Roman" w:cs="Times New Roman"/>
-          <w:noProof/>
-          <w:color w:val="000000"/>
-          <w:sz w:val="24"/>
-          <w:szCs w:val="24"/>
-        </w:rPr>
-        <w:drawing>
-          <wp:inline distT="0" distB="0" distL="0" distR="0">
-            <wp:extent cx="314325" cy="219075"/>
-            <wp:effectExtent l="0" t="0" r="9525" b="9525"/>
-            <wp:docPr id="10" name="Picture 10" descr="https://lh4.googleusercontent.com/g7Xzg-S6EAOZFg4OuEAClwnrkB0kaJ8gLr_u9RIycMeEiIMWrFFfDZYwhDu9e_WJ7YUk-dwYCAhAyK5oJ4feEg3GdMJrR0t1dN2N9dfA3vFvSCWBdJXb9vQUnVMAZQPFup3Hx-A"/>
-            <wp:cNvGraphicFramePr>
-              <a:graphicFrameLocks xmlns:a="http://schemas.openxmlformats.org/drawingml/2006/main" noChangeAspect="1"/>
-            </wp:cNvGraphicFramePr>
-            <a:graphic xmlns:a="http://schemas.openxmlformats.org/drawingml/2006/main">
-              <a:graphicData uri="http://schemas.openxmlformats.org/drawingml/2006/picture">
-                <pic:pic xmlns:pic="http://schemas.openxmlformats.org/drawingml/2006/picture">
-                  <pic:nvPicPr>
-                    <pic:cNvPr id="0" name="Picture 4" descr="https://lh4.googleusercontent.com/g7Xzg-S6EAOZFg4OuEAClwnrkB0kaJ8gLr_u9RIycMeEiIMWrFFfDZYwhDu9e_WJ7YUk-dwYCAhAyK5oJ4feEg3GdMJrR0t1dN2N9dfA3vFvSCWBdJXb9vQUnVMAZQPFup3Hx-A"/>
-                    <pic:cNvPicPr>
-                      <a:picLocks noChangeAspect="1" noChangeArrowheads="1"/>
-                    </pic:cNvPicPr>
-                  </pic:nvPicPr>
-                  <pic:blipFill>
-                    <a:blip r:embed="rId9">
-                      <a:extLst>
-                        <a:ext uri="{28A0092B-C50C-407E-A947-70E740481C1C}">
-                          <a14:useLocalDpi xmlns:a14="http://schemas.microsoft.com/office/drawing/2010/main" val="0"/>
-                        </a:ext>
-                      </a:extLst>
-                    </a:blip>
-                    <a:srcRect/>
-                    <a:stretch>
-                      <a:fillRect/>
-                    </a:stretch>
-                  </pic:blipFill>
-                  <pic:spPr bwMode="auto">
-                    <a:xfrm>
-                      <a:off x="0" y="0"/>
-                      <a:ext cx="314325" cy="219075"/>
-                    </a:xfrm>
-                    <a:prstGeom prst="rect">
-                      <a:avLst/>
-                    </a:prstGeom>
-                    <a:noFill/>
-                    <a:ln>
-                      <a:noFill/>
-                    </a:ln>
-                  </pic:spPr>
-                </pic:pic>
-              </a:graphicData>
-            </a:graphic>
-          </wp:inline>
-        </w:drawing>
-      </w:r>
-      <w:r>
-        <w:rPr>
-          <w:rFonts w:ascii="Times New Roman" w:eastAsia="Times New Roman" w:hAnsi="Times New Roman" w:cs="Times New Roman"/>
-          <w:color w:val="000000"/>
-          <w:sz w:val="24"/>
-          <w:szCs w:val="24"/>
-        </w:rPr>
-        <w:t xml:space="preserve">one can define probabilities of outcomes </w:t>
-      </w:r>
-      <w:r>
-        <w:rPr>
-          <w:rFonts w:ascii="Times New Roman" w:eastAsia="Times New Roman" w:hAnsi="Times New Roman" w:cs="Times New Roman"/>
-          <w:noProof/>
-          <w:color w:val="000000"/>
-          <w:sz w:val="24"/>
-          <w:szCs w:val="24"/>
-        </w:rPr>
-        <w:drawing>
-          <wp:inline distT="0" distB="0" distL="0" distR="0">
-            <wp:extent cx="142875" cy="219075"/>
-            <wp:effectExtent l="0" t="0" r="9525" b="9525"/>
-            <wp:docPr id="9" name="Picture 9" descr="https://lh3.googleusercontent.com/nJO_G7sdlsRiBfOX3ZfxityWShqvKbXeZjLJKB6-rqfMLYrhlrcTnkyZ5NEsaEkQpR4qOx6ta67CjbGBEFTm0QsZbubSVjRcWt4fpD38gp4GDwMy8vnuJanrAHDrfHPRoX44c-k"/>
-            <wp:cNvGraphicFramePr>
-              <a:graphicFrameLocks xmlns:a="http://schemas.openxmlformats.org/drawingml/2006/main" noChangeAspect="1"/>
-            </wp:cNvGraphicFramePr>
-            <a:graphic xmlns:a="http://schemas.openxmlformats.org/drawingml/2006/main">
-              <a:graphicData uri="http://schemas.openxmlformats.org/drawingml/2006/picture">
-                <pic:pic xmlns:pic="http://schemas.openxmlformats.org/drawingml/2006/picture">
-                  <pic:nvPicPr>
-                    <pic:cNvPr id="0" name="Picture 5" descr="https://lh3.googleusercontent.com/nJO_G7sdlsRiBfOX3ZfxityWShqvKbXeZjLJKB6-rqfMLYrhlrcTnkyZ5NEsaEkQpR4qOx6ta67CjbGBEFTm0QsZbubSVjRcWt4fpD38gp4GDwMy8vnuJanrAHDrfHPRoX44c-k"/>
-                    <pic:cNvPicPr>
-                      <a:picLocks noChangeAspect="1" noChangeArrowheads="1"/>
-                    </pic:cNvPicPr>
-                  </pic:nvPicPr>
-                  <pic:blipFill>
-                    <a:blip r:embed="rId10">
-                      <a:extLst>
-                        <a:ext uri="{28A0092B-C50C-407E-A947-70E740481C1C}">
-                          <a14:useLocalDpi xmlns:a14="http://schemas.microsoft.com/office/drawing/2010/main" val="0"/>
-                        </a:ext>
-                      </a:extLst>
-                    </a:blip>
-                    <a:srcRect/>
-                    <a:stretch>
-                      <a:fillRect/>
-                    </a:stretch>
-                  </pic:blipFill>
-                  <pic:spPr bwMode="auto">
-                    <a:xfrm>
-                      <a:off x="0" y="0"/>
-                      <a:ext cx="142875" cy="219075"/>
-                    </a:xfrm>
-                    <a:prstGeom prst="rect">
-                      <a:avLst/>
-                    </a:prstGeom>
-                    <a:noFill/>
-                    <a:ln>
-                      <a:noFill/>
-                    </a:ln>
-                  </pic:spPr>
-                </pic:pic>
-              </a:graphicData>
-            </a:graphic>
-          </wp:inline>
-        </w:drawing>
-      </w:r>
-      <w:r>
-        <w:rPr>
-          <w:rFonts w:ascii="Times New Roman" w:eastAsia="Times New Roman" w:hAnsi="Times New Roman" w:cs="Times New Roman"/>
-          <w:color w:val="000000"/>
-          <w:sz w:val="24"/>
-          <w:szCs w:val="24"/>
-        </w:rPr>
-        <w:t xml:space="preserve">as </w:t>
-      </w:r>
-      <w:r>
-        <w:rPr>
-          <w:rFonts w:ascii="Times New Roman" w:eastAsia="Times New Roman" w:hAnsi="Times New Roman" w:cs="Times New Roman"/>
-          <w:noProof/>
-          <w:color w:val="000000"/>
-          <w:sz w:val="24"/>
-          <w:szCs w:val="24"/>
-        </w:rPr>
-        <w:drawing>
-          <wp:inline distT="0" distB="0" distL="0" distR="0">
-            <wp:extent cx="390525" cy="219075"/>
-            <wp:effectExtent l="0" t="0" r="9525" b="9525"/>
-            <wp:docPr id="8" name="Picture 8" descr="https://lh6.googleusercontent.com/fxJswvhNTC8cpVxX7_B9aQZOfGjQw4qPTcXCITMWc11mMtdzAZSNzV2VE45z6zrV-QagnErWA8xOvEFktLoAGvAUwddwmM0eD-sEWODYYeEEUQKrTxGujYQUtapaWxRng_bBP6M"/>
-            <wp:cNvGraphicFramePr>
-              <a:graphicFrameLocks xmlns:a="http://schemas.openxmlformats.org/drawingml/2006/main" noChangeAspect="1"/>
-            </wp:cNvGraphicFramePr>
-            <a:graphic xmlns:a="http://schemas.openxmlformats.org/drawingml/2006/main">
-              <a:graphicData uri="http://schemas.openxmlformats.org/drawingml/2006/picture">
-                <pic:pic xmlns:pic="http://schemas.openxmlformats.org/drawingml/2006/picture">
-                  <pic:nvPicPr>
-                    <pic:cNvPr id="0" name="Picture 6" descr="https://lh6.googleusercontent.com/fxJswvhNTC8cpVxX7_B9aQZOfGjQw4qPTcXCITMWc11mMtdzAZSNzV2VE45z6zrV-QagnErWA8xOvEFktLoAGvAUwddwmM0eD-sEWODYYeEEUQKrTxGujYQUtapaWxRng_bBP6M"/>
-                    <pic:cNvPicPr>
-                      <a:picLocks noChangeAspect="1" noChangeArrowheads="1"/>
-                    </pic:cNvPicPr>
-                  </pic:nvPicPr>
-                  <pic:blipFill>
-                    <a:blip r:embed="rId11">
-                      <a:extLst>
-                        <a:ext uri="{28A0092B-C50C-407E-A947-70E740481C1C}">
-                          <a14:useLocalDpi xmlns:a14="http://schemas.microsoft.com/office/drawing/2010/main" val="0"/>
-                        </a:ext>
-                      </a:extLst>
-                    </a:blip>
-                    <a:srcRect/>
-                    <a:stretch>
-                      <a:fillRect/>
-                    </a:stretch>
-                  </pic:blipFill>
-                  <pic:spPr bwMode="auto">
-                    <a:xfrm>
-                      <a:off x="0" y="0"/>
-                      <a:ext cx="390525" cy="219075"/>
-                    </a:xfrm>
-                    <a:prstGeom prst="rect">
-                      <a:avLst/>
-                    </a:prstGeom>
-                    <a:noFill/>
-                    <a:ln>
-                      <a:noFill/>
-                    </a:ln>
-                  </pic:spPr>
-                </pic:pic>
-              </a:graphicData>
-            </a:graphic>
-          </wp:inline>
-        </w:drawing>
-      </w:r>
-      <w:r>
-        <w:rPr>
-          <w:rFonts w:ascii="Times New Roman" w:eastAsia="Times New Roman" w:hAnsi="Times New Roman" w:cs="Times New Roman"/>
-          <w:color w:val="000000"/>
-          <w:sz w:val="24"/>
-          <w:szCs w:val="24"/>
-        </w:rPr>
-        <w:t xml:space="preserve">and </w:t>
-      </w:r>
-      <w:r>
-        <w:rPr>
-          <w:rFonts w:ascii="Times New Roman" w:eastAsia="Times New Roman" w:hAnsi="Times New Roman" w:cs="Times New Roman"/>
-          <w:noProof/>
-          <w:color w:val="000000"/>
-          <w:sz w:val="24"/>
-          <w:szCs w:val="24"/>
-        </w:rPr>
-        <w:drawing>
-          <wp:inline distT="0" distB="0" distL="0" distR="0">
-            <wp:extent cx="152400" cy="238125"/>
-            <wp:effectExtent l="0" t="0" r="0" b="9525"/>
-            <wp:docPr id="7" name="Picture 7" descr="https://lh4.googleusercontent.com/QtW1mx47pgzncNezOmSIL3tRgzys0vT2g7EPme009q5dids2sXlZ8A8wBp_jcgnBkKodXrh4kRq5sZwBpaVmkEmkHWCZgeXfz4Tw_PnbBkrTkiVW03QM-TylhQNNqd_kzaz1D9E"/>
-            <wp:cNvGraphicFramePr>
-              <a:graphicFrameLocks xmlns:a="http://schemas.openxmlformats.org/drawingml/2006/main" noChangeAspect="1"/>
-            </wp:cNvGraphicFramePr>
-            <a:graphic xmlns:a="http://schemas.openxmlformats.org/drawingml/2006/main">
-              <a:graphicData uri="http://schemas.openxmlformats.org/drawingml/2006/picture">
-                <pic:pic xmlns:pic="http://schemas.openxmlformats.org/drawingml/2006/picture">
-                  <pic:nvPicPr>
-                    <pic:cNvPr id="0" name="Picture 7" descr="https://lh4.googleusercontent.com/QtW1mx47pgzncNezOmSIL3tRgzys0vT2g7EPme009q5dids2sXlZ8A8wBp_jcgnBkKodXrh4kRq5sZwBpaVmkEmkHWCZgeXfz4Tw_PnbBkrTkiVW03QM-TylhQNNqd_kzaz1D9E"/>
-                    <pic:cNvPicPr>
-                      <a:picLocks noChangeAspect="1" noChangeArrowheads="1"/>
-                    </pic:cNvPicPr>
-                  </pic:nvPicPr>
-                  <pic:blipFill>
-                    <a:blip r:embed="rId12">
-                      <a:extLst>
-                        <a:ext uri="{28A0092B-C50C-407E-A947-70E740481C1C}">
-                          <a14:useLocalDpi xmlns:a14="http://schemas.microsoft.com/office/drawing/2010/main" val="0"/>
-                        </a:ext>
-                      </a:extLst>
-                    </a:blip>
-                    <a:srcRect/>
-                    <a:stretch>
-                      <a:fillRect/>
-                    </a:stretch>
-                  </pic:blipFill>
-                  <pic:spPr bwMode="auto">
-                    <a:xfrm>
-                      <a:off x="0" y="0"/>
-                      <a:ext cx="152400" cy="238125"/>
-                    </a:xfrm>
-                    <a:prstGeom prst="rect">
-                      <a:avLst/>
-                    </a:prstGeom>
-                    <a:noFill/>
-                    <a:ln>
-                      <a:noFill/>
-                    </a:ln>
-                  </pic:spPr>
-                </pic:pic>
-              </a:graphicData>
-            </a:graphic>
-          </wp:inline>
-        </w:drawing>
-      </w:r>
-      <w:r>
-        <w:rPr>
-          <w:rFonts w:ascii="Times New Roman" w:eastAsia="Times New Roman" w:hAnsi="Times New Roman" w:cs="Times New Roman"/>
-          <w:color w:val="000000"/>
-          <w:sz w:val="24"/>
-          <w:szCs w:val="24"/>
-        </w:rPr>
-        <w:t xml:space="preserve">as </w:t>
-      </w:r>
-      <w:r>
-        <w:rPr>
-          <w:rFonts w:ascii="Times New Roman" w:eastAsia="Times New Roman" w:hAnsi="Times New Roman" w:cs="Times New Roman"/>
-          <w:noProof/>
-          <w:color w:val="000000"/>
-          <w:sz w:val="24"/>
-          <w:szCs w:val="24"/>
-        </w:rPr>
-        <w:drawing>
-          <wp:inline distT="0" distB="0" distL="0" distR="0">
-            <wp:extent cx="409575" cy="257175"/>
-            <wp:effectExtent l="0" t="0" r="9525" b="9525"/>
-            <wp:docPr id="6" name="Picture 6" descr="https://lh5.googleusercontent.com/yL_FeS4v81A5AGaTROWmfwzb28NINweDahHPsKODk6C_M7EsQ9GKeEN_Kd4Ws8gAWBwyeXASnn9-6H_bm3hONvO7rA66CnlpDmZYS6jHO76qtFDe618usJ10QOC7U8jXyDd_ISY"/>
-            <wp:cNvGraphicFramePr>
-              <a:graphicFrameLocks xmlns:a="http://schemas.openxmlformats.org/drawingml/2006/main" noChangeAspect="1"/>
-            </wp:cNvGraphicFramePr>
-            <a:graphic xmlns:a="http://schemas.openxmlformats.org/drawingml/2006/main">
-              <a:graphicData uri="http://schemas.openxmlformats.org/drawingml/2006/picture">
-                <pic:pic xmlns:pic="http://schemas.openxmlformats.org/drawingml/2006/picture">
-                  <pic:nvPicPr>
-                    <pic:cNvPr id="0" name="Picture 8" descr="https://lh5.googleusercontent.com/yL_FeS4v81A5AGaTROWmfwzb28NINweDahHPsKODk6C_M7EsQ9GKeEN_Kd4Ws8gAWBwyeXASnn9-6H_bm3hONvO7rA66CnlpDmZYS6jHO76qtFDe618usJ10QOC7U8jXyDd_ISY"/>
-                    <pic:cNvPicPr>
-                      <a:picLocks noChangeAspect="1" noChangeArrowheads="1"/>
-                    </pic:cNvPicPr>
-                  </pic:nvPicPr>
-                  <pic:blipFill>
-                    <a:blip r:embed="rId13">
-                      <a:extLst>
-                        <a:ext uri="{28A0092B-C50C-407E-A947-70E740481C1C}">
-                          <a14:useLocalDpi xmlns:a14="http://schemas.microsoft.com/office/drawing/2010/main" val="0"/>
-                        </a:ext>
-                      </a:extLst>
-                    </a:blip>
-                    <a:srcRect/>
-                    <a:stretch>
-                      <a:fillRect/>
-                    </a:stretch>
-                  </pic:blipFill>
-                  <pic:spPr bwMode="auto">
-                    <a:xfrm>
-                      <a:off x="0" y="0"/>
-                      <a:ext cx="409575" cy="257175"/>
-                    </a:xfrm>
-                    <a:prstGeom prst="rect">
-                      <a:avLst/>
-                    </a:prstGeom>
-                    <a:noFill/>
-                    <a:ln>
-                      <a:noFill/>
-                    </a:ln>
-                  </pic:spPr>
-                </pic:pic>
-              </a:graphicData>
-            </a:graphic>
-          </wp:inline>
-        </w:drawing>
-      </w:r>
-      <w:r>
-        <w:rPr>
-          <w:rFonts w:ascii="Times New Roman" w:eastAsia="Times New Roman" w:hAnsi="Times New Roman" w:cs="Times New Roman"/>
-          <w:color w:val="000000"/>
-          <w:sz w:val="24"/>
-          <w:szCs w:val="24"/>
-        </w:rPr>
-        <w:t xml:space="preserve">, and of simultaneous outcome </w:t>
-      </w:r>
-      <w:r>
-        <w:rPr>
-          <w:rFonts w:ascii="Times New Roman" w:eastAsia="Times New Roman" w:hAnsi="Times New Roman" w:cs="Times New Roman"/>
-          <w:noProof/>
-          <w:color w:val="000000"/>
-          <w:sz w:val="24"/>
-          <w:szCs w:val="24"/>
-        </w:rPr>
-        <w:drawing>
-          <wp:inline distT="0" distB="0" distL="0" distR="0">
+          <wp:inline distT="0" distB="0" distL="0" distR="0" wp14:anchorId="38E9C766" wp14:editId="7B935BAF">
             <wp:extent cx="619125" cy="257175"/>
             <wp:effectExtent l="0" t="0" r="9525" b="9525"/>
             <wp:docPr id="5" name="Picture 5" descr="https://lh3.googleusercontent.com/MM23Q1WU8FUacYl8b1ZFNc9J5iPGO3jHXIeGoKSFAPHSjWehNkAhPo4v_tLm3Be4Y9cH1XCveeKgdBAcIKqpokocRCoaW1ZpMAMDMdIngSn-6I5oYWR_MttcoJ_nPLPqlQTSp0c"/>
@@ -1365,7 +1189,7 @@
                     </pic:cNvPicPr>
                   </pic:nvPicPr>
                   <pic:blipFill>
-                    <a:blip r:embed="rId14">
+                    <a:blip r:embed="rId8">
                       <a:extLst>
                         <a:ext uri="{28A0092B-C50C-407E-A947-70E740481C1C}">
                           <a14:useLocalDpi xmlns:a14="http://schemas.microsoft.com/office/drawing/2010/main" val="0"/>
@@ -1403,7 +1227,446 @@
           <w:sz w:val="24"/>
           <w:szCs w:val="24"/>
         </w:rPr>
-        <w:t xml:space="preserve">. With that, MI </w:t>
+        <w:t>. With that</w:t>
+      </w:r>
+      <w:r>
+        <w:rPr>
+          <w:rFonts w:ascii="Times New Roman" w:eastAsia="Times New Roman" w:hAnsi="Times New Roman" w:cs="Times New Roman"/>
+          <w:color w:val="000000"/>
+          <w:sz w:val="24"/>
+          <w:szCs w:val="24"/>
+        </w:rPr>
+        <w:t>, MI can be defined as:</w:t>
+      </w:r>
+    </w:p>
+    <w:p>
+      <w:pPr>
+        <w:spacing w:after="0" w:line="240" w:lineRule="auto"/>
+        <w:jc w:val="center"/>
+        <w:rPr>
+          <w:rFonts w:ascii="Times New Roman" w:eastAsia="Times New Roman" w:hAnsi="Times New Roman" w:cs="Times New Roman"/>
+          <w:color w:val="000000"/>
+          <w:sz w:val="24"/>
+          <w:szCs w:val="24"/>
+        </w:rPr>
+      </w:pPr>
+      <m:oMath>
+        <m:r>
+          <w:rPr>
+            <w:rFonts w:ascii="Cambria Math" w:hAnsi="Cambria Math"/>
+          </w:rPr>
+          <m:t>MI</m:t>
+        </m:r>
+        <m:d>
+          <m:dPr>
+            <m:ctrlPr>
+              <w:rPr>
+                <w:rFonts w:ascii="Cambria Math" w:hAnsi="Cambria Math"/>
+                <w:i/>
+                <w:iCs/>
+              </w:rPr>
+            </m:ctrlPr>
+          </m:dPr>
+          <m:e>
+            <m:r>
+              <w:rPr>
+                <w:rFonts w:ascii="Cambria Math" w:hAnsi="Cambria Math"/>
+              </w:rPr>
+              <m:t>X,Y</m:t>
+            </m:r>
+          </m:e>
+        </m:d>
+        <m:r>
+          <w:rPr>
+            <w:rFonts w:ascii="Cambria Math" w:hAnsi="Cambria Math"/>
+          </w:rPr>
+          <m:t>=</m:t>
+        </m:r>
+        <m:nary>
+          <m:naryPr>
+            <m:chr m:val="∑"/>
+            <m:supHide m:val="1"/>
+            <m:ctrlPr>
+              <w:rPr>
+                <w:rFonts w:ascii="Cambria Math" w:hAnsi="Cambria Math"/>
+                <w:i/>
+                <w:iCs/>
+              </w:rPr>
+            </m:ctrlPr>
+          </m:naryPr>
+          <m:sub>
+            <m:r>
+              <w:rPr>
+                <w:rFonts w:ascii="Cambria Math" w:hAnsi="Cambria Math"/>
+              </w:rPr>
+              <m:t>i</m:t>
+            </m:r>
+          </m:sub>
+          <m:sup/>
+          <m:e>
+            <m:nary>
+              <m:naryPr>
+                <m:chr m:val="∑"/>
+                <m:supHide m:val="1"/>
+                <m:ctrlPr>
+                  <w:rPr>
+                    <w:rFonts w:ascii="Cambria Math" w:hAnsi="Cambria Math"/>
+                    <w:i/>
+                    <w:iCs/>
+                  </w:rPr>
+                </m:ctrlPr>
+              </m:naryPr>
+              <m:sub>
+                <m:r>
+                  <w:rPr>
+                    <w:rFonts w:ascii="Cambria Math" w:hAnsi="Cambria Math"/>
+                  </w:rPr>
+                  <m:t>j</m:t>
+                </m:r>
+              </m:sub>
+              <m:sup/>
+              <m:e>
+                <m:r>
+                  <w:rPr>
+                    <w:rFonts w:ascii="Cambria Math" w:hAnsi="Cambria Math"/>
+                  </w:rPr>
+                  <m:t>p</m:t>
+                </m:r>
+                <m:d>
+                  <m:dPr>
+                    <m:ctrlPr>
+                      <w:rPr>
+                        <w:rFonts w:ascii="Cambria Math" w:hAnsi="Cambria Math"/>
+                        <w:i/>
+                        <w:iCs/>
+                      </w:rPr>
+                    </m:ctrlPr>
+                  </m:dPr>
+                  <m:e>
+                    <m:sSub>
+                      <m:sSubPr>
+                        <m:ctrlPr>
+                          <w:rPr>
+                            <w:rFonts w:ascii="Cambria Math" w:hAnsi="Cambria Math"/>
+                            <w:i/>
+                            <w:iCs/>
+                          </w:rPr>
+                        </m:ctrlPr>
+                      </m:sSubPr>
+                      <m:e>
+                        <m:r>
+                          <w:rPr>
+                            <w:rFonts w:ascii="Cambria Math" w:hAnsi="Cambria Math"/>
+                          </w:rPr>
+                          <m:t>x</m:t>
+                        </m:r>
+                      </m:e>
+                      <m:sub>
+                        <m:r>
+                          <w:rPr>
+                            <w:rFonts w:ascii="Cambria Math" w:hAnsi="Cambria Math"/>
+                          </w:rPr>
+                          <m:t>i</m:t>
+                        </m:r>
+                      </m:sub>
+                    </m:sSub>
+                    <m:r>
+                      <w:rPr>
+                        <w:rFonts w:ascii="Cambria Math" w:hAnsi="Cambria Math"/>
+                      </w:rPr>
+                      <m:t>,</m:t>
+                    </m:r>
+                    <m:sSub>
+                      <m:sSubPr>
+                        <m:ctrlPr>
+                          <w:rPr>
+                            <w:rFonts w:ascii="Cambria Math" w:hAnsi="Cambria Math"/>
+                            <w:i/>
+                            <w:iCs/>
+                          </w:rPr>
+                        </m:ctrlPr>
+                      </m:sSubPr>
+                      <m:e>
+                        <m:r>
+                          <w:rPr>
+                            <w:rFonts w:ascii="Cambria Math" w:hAnsi="Cambria Math"/>
+                          </w:rPr>
+                          <m:t>y</m:t>
+                        </m:r>
+                      </m:e>
+                      <m:sub>
+                        <m:r>
+                          <w:rPr>
+                            <w:rFonts w:ascii="Cambria Math" w:hAnsi="Cambria Math"/>
+                          </w:rPr>
+                          <m:t>j</m:t>
+                        </m:r>
+                      </m:sub>
+                    </m:sSub>
+                  </m:e>
+                </m:d>
+                <m:func>
+                  <m:funcPr>
+                    <m:ctrlPr>
+                      <w:rPr>
+                        <w:rFonts w:ascii="Cambria Math" w:hAnsi="Cambria Math"/>
+                        <w:i/>
+                        <w:iCs/>
+                      </w:rPr>
+                    </m:ctrlPr>
+                  </m:funcPr>
+                  <m:fName>
+                    <m:r>
+                      <m:rPr>
+                        <m:sty m:val="p"/>
+                      </m:rPr>
+                      <w:rPr>
+                        <w:rFonts w:ascii="Cambria Math" w:hAnsi="Cambria Math"/>
+                      </w:rPr>
+                      <m:t>ln</m:t>
+                    </m:r>
+                  </m:fName>
+                  <m:e>
+                    <m:f>
+                      <m:fPr>
+                        <m:ctrlPr>
+                          <w:rPr>
+                            <w:rFonts w:ascii="Cambria Math" w:hAnsi="Cambria Math"/>
+                            <w:i/>
+                            <w:iCs/>
+                          </w:rPr>
+                        </m:ctrlPr>
+                      </m:fPr>
+                      <m:num>
+                        <m:r>
+                          <w:rPr>
+                            <w:rFonts w:ascii="Cambria Math" w:hAnsi="Cambria Math"/>
+                          </w:rPr>
+                          <m:t>p</m:t>
+                        </m:r>
+                        <m:d>
+                          <m:dPr>
+                            <m:ctrlPr>
+                              <w:rPr>
+                                <w:rFonts w:ascii="Cambria Math" w:hAnsi="Cambria Math"/>
+                                <w:i/>
+                                <w:iCs/>
+                              </w:rPr>
+                            </m:ctrlPr>
+                          </m:dPr>
+                          <m:e>
+                            <m:sSub>
+                              <m:sSubPr>
+                                <m:ctrlPr>
+                                  <w:rPr>
+                                    <w:rFonts w:ascii="Cambria Math" w:hAnsi="Cambria Math"/>
+                                    <w:i/>
+                                    <w:iCs/>
+                                  </w:rPr>
+                                </m:ctrlPr>
+                              </m:sSubPr>
+                              <m:e>
+                                <m:r>
+                                  <w:rPr>
+                                    <w:rFonts w:ascii="Cambria Math" w:hAnsi="Cambria Math"/>
+                                  </w:rPr>
+                                  <m:t>x</m:t>
+                                </m:r>
+                              </m:e>
+                              <m:sub>
+                                <m:r>
+                                  <w:rPr>
+                                    <w:rFonts w:ascii="Cambria Math" w:hAnsi="Cambria Math"/>
+                                  </w:rPr>
+                                  <m:t>i</m:t>
+                                </m:r>
+                              </m:sub>
+                            </m:sSub>
+                            <m:r>
+                              <w:rPr>
+                                <w:rFonts w:ascii="Cambria Math" w:hAnsi="Cambria Math"/>
+                              </w:rPr>
+                              <m:t>,</m:t>
+                            </m:r>
+                            <m:sSub>
+                              <m:sSubPr>
+                                <m:ctrlPr>
+                                  <w:rPr>
+                                    <w:rFonts w:ascii="Cambria Math" w:hAnsi="Cambria Math"/>
+                                    <w:i/>
+                                    <w:iCs/>
+                                  </w:rPr>
+                                </m:ctrlPr>
+                              </m:sSubPr>
+                              <m:e>
+                                <m:r>
+                                  <w:rPr>
+                                    <w:rFonts w:ascii="Cambria Math" w:hAnsi="Cambria Math"/>
+                                  </w:rPr>
+                                  <m:t>y</m:t>
+                                </m:r>
+                              </m:e>
+                              <m:sub>
+                                <m:r>
+                                  <w:rPr>
+                                    <w:rFonts w:ascii="Cambria Math" w:hAnsi="Cambria Math"/>
+                                  </w:rPr>
+                                  <m:t>j</m:t>
+                                </m:r>
+                              </m:sub>
+                            </m:sSub>
+                          </m:e>
+                        </m:d>
+                      </m:num>
+                      <m:den>
+                        <m:r>
+                          <w:rPr>
+                            <w:rFonts w:ascii="Cambria Math" w:hAnsi="Cambria Math"/>
+                          </w:rPr>
+                          <m:t>p</m:t>
+                        </m:r>
+                        <m:d>
+                          <m:dPr>
+                            <m:ctrlPr>
+                              <w:rPr>
+                                <w:rFonts w:ascii="Cambria Math" w:hAnsi="Cambria Math"/>
+                                <w:i/>
+                                <w:iCs/>
+                              </w:rPr>
+                            </m:ctrlPr>
+                          </m:dPr>
+                          <m:e>
+                            <m:sSub>
+                              <m:sSubPr>
+                                <m:ctrlPr>
+                                  <w:rPr>
+                                    <w:rFonts w:ascii="Cambria Math" w:hAnsi="Cambria Math"/>
+                                    <w:i/>
+                                    <w:iCs/>
+                                  </w:rPr>
+                                </m:ctrlPr>
+                              </m:sSubPr>
+                              <m:e>
+                                <m:r>
+                                  <w:rPr>
+                                    <w:rFonts w:ascii="Cambria Math" w:hAnsi="Cambria Math"/>
+                                  </w:rPr>
+                                  <m:t>x</m:t>
+                                </m:r>
+                              </m:e>
+                              <m:sub>
+                                <m:r>
+                                  <w:rPr>
+                                    <w:rFonts w:ascii="Cambria Math" w:hAnsi="Cambria Math"/>
+                                  </w:rPr>
+                                  <m:t>i</m:t>
+                                </m:r>
+                              </m:sub>
+                            </m:sSub>
+                          </m:e>
+                        </m:d>
+                        <m:r>
+                          <w:rPr>
+                            <w:rFonts w:ascii="Cambria Math" w:hAnsi="Cambria Math"/>
+                          </w:rPr>
+                          <m:t>p</m:t>
+                        </m:r>
+                        <m:d>
+                          <m:dPr>
+                            <m:ctrlPr>
+                              <w:rPr>
+                                <w:rFonts w:ascii="Cambria Math" w:hAnsi="Cambria Math"/>
+                                <w:i/>
+                                <w:iCs/>
+                              </w:rPr>
+                            </m:ctrlPr>
+                          </m:dPr>
+                          <m:e>
+                            <m:sSub>
+                              <m:sSubPr>
+                                <m:ctrlPr>
+                                  <w:rPr>
+                                    <w:rFonts w:ascii="Cambria Math" w:hAnsi="Cambria Math"/>
+                                    <w:i/>
+                                    <w:iCs/>
+                                  </w:rPr>
+                                </m:ctrlPr>
+                              </m:sSubPr>
+                              <m:e>
+                                <m:r>
+                                  <w:rPr>
+                                    <w:rFonts w:ascii="Cambria Math" w:hAnsi="Cambria Math"/>
+                                  </w:rPr>
+                                  <m:t>y</m:t>
+                                </m:r>
+                              </m:e>
+                              <m:sub>
+                                <m:r>
+                                  <w:rPr>
+                                    <w:rFonts w:ascii="Cambria Math" w:hAnsi="Cambria Math"/>
+                                  </w:rPr>
+                                  <m:t>j</m:t>
+                                </m:r>
+                              </m:sub>
+                            </m:sSub>
+                          </m:e>
+                        </m:d>
+                      </m:den>
+                    </m:f>
+                  </m:e>
+                </m:func>
+              </m:e>
+            </m:nary>
+          </m:e>
+        </m:nary>
+      </m:oMath>
+      <w:r>
+        <w:rPr>
+          <w:rFonts w:ascii="Times New Roman" w:eastAsia="Times New Roman" w:hAnsi="Times New Roman" w:cs="Times New Roman"/>
+          <w:color w:val="000000"/>
+          <w:sz w:val="24"/>
+          <w:szCs w:val="24"/>
+        </w:rPr>
+        <w:t xml:space="preserve"> .</w:t>
+      </w:r>
+    </w:p>
+    <w:p>
+      <w:pPr>
+        <w:spacing w:after="0" w:line="240" w:lineRule="auto"/>
+        <w:rPr>
+          <w:rFonts w:ascii="Times New Roman" w:eastAsia="Times New Roman" w:hAnsi="Times New Roman" w:cs="Times New Roman"/>
+          <w:sz w:val="24"/>
+          <w:szCs w:val="24"/>
+        </w:rPr>
+      </w:pPr>
+      <w:r>
+        <w:rPr>
+          <w:rFonts w:ascii="Times New Roman" w:eastAsia="Times New Roman" w:hAnsi="Times New Roman" w:cs="Times New Roman"/>
+          <w:color w:val="000000"/>
+          <w:sz w:val="24"/>
+          <w:szCs w:val="24"/>
+        </w:rPr>
+        <w:t xml:space="preserve">It is an analogue of correlation for discrete variables, being close to zero for independent features. We used MI between a given feature and the classification labels as a metric for that feature’s importance and a criterion for discarding the irrelevant ones. Namely, we defined a feature as irrelevant if its MI was lower than a certain threshold. </w:t>
+      </w:r>
+    </w:p>
+    <w:p>
+      <w:pPr>
+        <w:spacing w:after="0" w:line="240" w:lineRule="auto"/>
+        <w:rPr>
+          <w:rFonts w:ascii="Times New Roman" w:eastAsia="Times New Roman" w:hAnsi="Times New Roman" w:cs="Times New Roman"/>
+          <w:color w:val="000000"/>
+          <w:sz w:val="24"/>
+          <w:szCs w:val="24"/>
+        </w:rPr>
+      </w:pPr>
+      <w:r>
+        <w:rPr>
+          <w:rFonts w:ascii="Times New Roman" w:eastAsia="Times New Roman" w:hAnsi="Times New Roman" w:cs="Times New Roman"/>
+          <w:color w:val="000000"/>
+          <w:sz w:val="24"/>
+          <w:szCs w:val="24"/>
+        </w:rPr>
+        <w:t xml:space="preserve">Since our version of random forest implementation required vectorization of categorical features into boolean columns, we had to treat features and distinct values on the same footing.  For that, for each feature we’ve sorted the values from most to least frequent. Then, we’ve computed the contribution to MI with classification labels for each distinct value, with example shown in Fig. X. The values with MI contribution </w:t>
       </w:r>
       <w:r>
         <w:rPr>
@@ -1413,152 +1676,25 @@
           <w:szCs w:val="24"/>
         </w:rPr>
         <w:lastRenderedPageBreak/>
-        <w:t>can be defined as</w:t>
-      </w:r>
-      <w:proofErr w:type="gramStart"/>
-      <w:r>
-        <w:rPr>
-          <w:rFonts w:ascii="Times New Roman" w:eastAsia="Times New Roman" w:hAnsi="Times New Roman" w:cs="Times New Roman"/>
-          <w:color w:val="000000"/>
-          <w:sz w:val="24"/>
-          <w:szCs w:val="24"/>
-        </w:rPr>
-        <w:t xml:space="preserve">: </w:t>
-      </w:r>
-      <w:proofErr w:type="gramEnd"/>
-      <w:r>
-        <w:rPr>
-          <w:rFonts w:ascii="Times New Roman" w:eastAsia="Times New Roman" w:hAnsi="Times New Roman" w:cs="Times New Roman"/>
-          <w:noProof/>
-          <w:color w:val="000000"/>
-          <w:sz w:val="24"/>
-          <w:szCs w:val="24"/>
-        </w:rPr>
-        <w:drawing>
-          <wp:inline distT="0" distB="0" distL="0" distR="0">
-            <wp:extent cx="2762250" cy="409575"/>
-            <wp:effectExtent l="0" t="0" r="0" b="9525"/>
-            <wp:docPr id="4" name="Picture 4" descr="https://lh4.googleusercontent.com/pbJai8AUYn5rzKXDI4Hph4op93fkbbK8yr3EXgoJtVruSOX67dHRwLVU_sjj_op0RxItCXi4ve7EOPTNnqF-aIHFtxups0mbXhjNTyeTrsje3mHIkTsoUGUrXlmdVTsLeSXfx1U"/>
-            <wp:cNvGraphicFramePr>
-              <a:graphicFrameLocks xmlns:a="http://schemas.openxmlformats.org/drawingml/2006/main" noChangeAspect="1"/>
-            </wp:cNvGraphicFramePr>
-            <a:graphic xmlns:a="http://schemas.openxmlformats.org/drawingml/2006/main">
-              <a:graphicData uri="http://schemas.openxmlformats.org/drawingml/2006/picture">
-                <pic:pic xmlns:pic="http://schemas.openxmlformats.org/drawingml/2006/picture">
-                  <pic:nvPicPr>
-                    <pic:cNvPr id="0" name="Picture 10" descr="https://lh4.googleusercontent.com/pbJai8AUYn5rzKXDI4Hph4op93fkbbK8yr3EXgoJtVruSOX67dHRwLVU_sjj_op0RxItCXi4ve7EOPTNnqF-aIHFtxups0mbXhjNTyeTrsje3mHIkTsoUGUrXlmdVTsLeSXfx1U"/>
-                    <pic:cNvPicPr>
-                      <a:picLocks noChangeAspect="1" noChangeArrowheads="1"/>
-                    </pic:cNvPicPr>
-                  </pic:nvPicPr>
-                  <pic:blipFill>
-                    <a:blip r:embed="rId15">
-                      <a:extLst>
-                        <a:ext uri="{28A0092B-C50C-407E-A947-70E740481C1C}">
-                          <a14:useLocalDpi xmlns:a14="http://schemas.microsoft.com/office/drawing/2010/main" val="0"/>
-                        </a:ext>
-                      </a:extLst>
-                    </a:blip>
-                    <a:srcRect/>
-                    <a:stretch>
-                      <a:fillRect/>
-                    </a:stretch>
-                  </pic:blipFill>
-                  <pic:spPr bwMode="auto">
-                    <a:xfrm>
-                      <a:off x="0" y="0"/>
-                      <a:ext cx="2762250" cy="409575"/>
-                    </a:xfrm>
-                    <a:prstGeom prst="rect">
-                      <a:avLst/>
-                    </a:prstGeom>
-                    <a:noFill/>
-                    <a:ln>
-                      <a:noFill/>
-                    </a:ln>
-                  </pic:spPr>
-                </pic:pic>
-              </a:graphicData>
-            </a:graphic>
-          </wp:inline>
-        </w:drawing>
-      </w:r>
-      <w:r>
-        <w:rPr>
-          <w:rFonts w:ascii="Times New Roman" w:eastAsia="Times New Roman" w:hAnsi="Times New Roman" w:cs="Times New Roman"/>
-          <w:color w:val="000000"/>
-          <w:sz w:val="24"/>
-          <w:szCs w:val="24"/>
-        </w:rPr>
-        <w:t xml:space="preserve">. It is an analogue of correlation for discrete variables, being close to zero for independent features. We used MI between a given feature and the classification labels as a metric for that feature’s importance and a criterion for discarding the irrelevant ones. Namely, we defined a feature as irrelevant if its MI was lower than a certain threshold. </w:t>
-      </w:r>
-    </w:p>
-    <w:p>
-      <w:pPr>
-        <w:spacing w:after="0" w:line="240" w:lineRule="auto"/>
-        <w:rPr>
-          <w:rFonts w:ascii="Times New Roman" w:eastAsia="Times New Roman" w:hAnsi="Times New Roman" w:cs="Times New Roman"/>
-          <w:sz w:val="24"/>
-          <w:szCs w:val="24"/>
-        </w:rPr>
-      </w:pPr>
-      <w:r>
-        <w:rPr>
-          <w:rFonts w:ascii="Times New Roman" w:eastAsia="Times New Roman" w:hAnsi="Times New Roman" w:cs="Times New Roman"/>
-          <w:color w:val="000000"/>
-          <w:sz w:val="24"/>
-          <w:szCs w:val="24"/>
-        </w:rPr>
-        <w:t xml:space="preserve">Since our version of random forest implementation required </w:t>
-      </w:r>
-      <w:proofErr w:type="spellStart"/>
-      <w:r>
-        <w:rPr>
-          <w:rFonts w:ascii="Times New Roman" w:eastAsia="Times New Roman" w:hAnsi="Times New Roman" w:cs="Times New Roman"/>
-          <w:color w:val="000000"/>
-          <w:sz w:val="24"/>
-          <w:szCs w:val="24"/>
-        </w:rPr>
-        <w:t>vectorization</w:t>
-      </w:r>
-      <w:proofErr w:type="spellEnd"/>
-      <w:r>
-        <w:rPr>
-          <w:rFonts w:ascii="Times New Roman" w:eastAsia="Times New Roman" w:hAnsi="Times New Roman" w:cs="Times New Roman"/>
-          <w:color w:val="000000"/>
-          <w:sz w:val="24"/>
-          <w:szCs w:val="24"/>
-        </w:rPr>
-        <w:t xml:space="preserve"> of categorical features into </w:t>
-      </w:r>
-      <w:proofErr w:type="spellStart"/>
-      <w:proofErr w:type="gramStart"/>
-      <w:r>
-        <w:rPr>
-          <w:rFonts w:ascii="Times New Roman" w:eastAsia="Times New Roman" w:hAnsi="Times New Roman" w:cs="Times New Roman"/>
-          <w:color w:val="000000"/>
-          <w:sz w:val="24"/>
-          <w:szCs w:val="24"/>
-        </w:rPr>
-        <w:t>boolean</w:t>
-      </w:r>
-      <w:proofErr w:type="spellEnd"/>
-      <w:proofErr w:type="gramEnd"/>
-      <w:r>
-        <w:rPr>
-          <w:rFonts w:ascii="Times New Roman" w:eastAsia="Times New Roman" w:hAnsi="Times New Roman" w:cs="Times New Roman"/>
-          <w:color w:val="000000"/>
-          <w:sz w:val="24"/>
-          <w:szCs w:val="24"/>
-        </w:rPr>
-        <w:t xml:space="preserve"> columns, we had to treat features and distinct values on the same footing.  For that, for each feature we’ve sorted the values from most to least frequent. Then, we’ve computed the contribution to MI with classification labels for each distinct value, with example shown in Fig. X. The values with MI contribution below the given threshold were replaced with ‘other’.</w:t>
-      </w:r>
-    </w:p>
-    <w:p>
-      <w:pPr>
-        <w:spacing w:after="0" w:line="240" w:lineRule="auto"/>
-        <w:rPr>
-          <w:rFonts w:ascii="Times New Roman" w:eastAsia="Times New Roman" w:hAnsi="Times New Roman" w:cs="Times New Roman"/>
+        <w:t>below the given threshold were replaced with ‘other’.</w:t>
+      </w:r>
+    </w:p>
+    <w:p>
+      <w:pPr>
+        <w:spacing w:after="0" w:line="240" w:lineRule="auto"/>
+        <w:rPr>
+          <w:rFonts w:ascii="Times New Roman" w:eastAsia="Times New Roman" w:hAnsi="Times New Roman" w:cs="Times New Roman"/>
+          <w:sz w:val="24"/>
+          <w:szCs w:val="24"/>
+        </w:rPr>
+      </w:pPr>
+    </w:p>
+    <w:p>
+      <w:pPr>
+        <w:spacing w:after="0" w:line="240" w:lineRule="auto"/>
+        <w:rPr>
+          <w:rFonts w:ascii="Times New Roman" w:eastAsia="Times New Roman" w:hAnsi="Times New Roman" w:cs="Times New Roman"/>
+          <w:color w:val="000000"/>
           <w:sz w:val="24"/>
           <w:szCs w:val="24"/>
         </w:rPr>
@@ -1572,31 +1708,7 @@
           <w:sz w:val="24"/>
           <w:szCs w:val="24"/>
         </w:rPr>
-        <w:t>Minimal redundancy - maximal relevance (</w:t>
-      </w:r>
-      <w:proofErr w:type="spellStart"/>
-      <w:r>
-        <w:rPr>
-          <w:rFonts w:ascii="Times New Roman" w:eastAsia="Times New Roman" w:hAnsi="Times New Roman" w:cs="Times New Roman"/>
-          <w:b/>
-          <w:bCs/>
-          <w:color w:val="000000"/>
-          <w:sz w:val="24"/>
-          <w:szCs w:val="24"/>
-        </w:rPr>
-        <w:t>mRMR</w:t>
-      </w:r>
-      <w:proofErr w:type="spellEnd"/>
-      <w:r>
-        <w:rPr>
-          <w:rFonts w:ascii="Times New Roman" w:eastAsia="Times New Roman" w:hAnsi="Times New Roman" w:cs="Times New Roman"/>
-          <w:b/>
-          <w:bCs/>
-          <w:color w:val="000000"/>
-          <w:sz w:val="24"/>
-          <w:szCs w:val="24"/>
-        </w:rPr>
-        <w:t>) feature filtration</w:t>
+        <w:t>Minimal redundancy - maximal relevance (mRMR) feature filtration</w:t>
       </w:r>
       <w:r>
         <w:rPr>
@@ -1614,74 +1726,25 @@
           <w:sz w:val="24"/>
           <w:szCs w:val="24"/>
         </w:rPr>
-        <w:t>After eliminating obviously irrelevant values and features we had to deal with redundancy of almost equally important features (e.g., “quantity” and “</w:t>
-      </w:r>
-      <w:proofErr w:type="spellStart"/>
-      <w:r>
-        <w:rPr>
-          <w:rFonts w:ascii="Times New Roman" w:eastAsia="Times New Roman" w:hAnsi="Times New Roman" w:cs="Times New Roman"/>
-          <w:color w:val="000000"/>
-          <w:sz w:val="24"/>
-          <w:szCs w:val="24"/>
-        </w:rPr>
-        <w:t>quantity_group</w:t>
-      </w:r>
-      <w:proofErr w:type="spellEnd"/>
-      <w:r>
-        <w:rPr>
-          <w:rFonts w:ascii="Times New Roman" w:eastAsia="Times New Roman" w:hAnsi="Times New Roman" w:cs="Times New Roman"/>
-          <w:color w:val="000000"/>
-          <w:sz w:val="24"/>
-          <w:szCs w:val="24"/>
-        </w:rPr>
-        <w:t xml:space="preserve">”). For that purpose, we found </w:t>
-      </w:r>
-      <w:proofErr w:type="spellStart"/>
-      <w:r>
-        <w:rPr>
-          <w:rFonts w:ascii="Times New Roman" w:eastAsia="Times New Roman" w:hAnsi="Times New Roman" w:cs="Times New Roman"/>
-          <w:color w:val="000000"/>
-          <w:sz w:val="24"/>
-          <w:szCs w:val="24"/>
-        </w:rPr>
-        <w:t>mRMR</w:t>
-      </w:r>
-      <w:proofErr w:type="spellEnd"/>
-      <w:r>
-        <w:rPr>
-          <w:rFonts w:ascii="Times New Roman" w:eastAsia="Times New Roman" w:hAnsi="Times New Roman" w:cs="Times New Roman"/>
-          <w:color w:val="000000"/>
-          <w:sz w:val="24"/>
-          <w:szCs w:val="24"/>
-        </w:rPr>
-        <w:t xml:space="preserve"> method being useful. It relies on the concept of “mutual information quotient”, which is a ratio of MI of candidate feature with the classification labels to the average of MI of candidate feature with those already selected &lt;TYPESET FORMULA&gt;. In </w:t>
-      </w:r>
-      <w:proofErr w:type="spellStart"/>
-      <w:r>
-        <w:rPr>
-          <w:rFonts w:ascii="Times New Roman" w:eastAsia="Times New Roman" w:hAnsi="Times New Roman" w:cs="Times New Roman"/>
-          <w:color w:val="000000"/>
-          <w:sz w:val="24"/>
-          <w:szCs w:val="24"/>
-        </w:rPr>
-        <w:t>mRMR</w:t>
-      </w:r>
-      <w:proofErr w:type="spellEnd"/>
-      <w:r>
-        <w:rPr>
-          <w:rFonts w:ascii="Times New Roman" w:eastAsia="Times New Roman" w:hAnsi="Times New Roman" w:cs="Times New Roman"/>
-          <w:color w:val="000000"/>
-          <w:sz w:val="24"/>
-          <w:szCs w:val="24"/>
-        </w:rPr>
-        <w:t xml:space="preserve"> method, one starts by picking the feature with largest MI with the classification labels and adding it to the set of selected features S. Then, at each step of the algorithm, features are ranked according to mutual information quotient (MIQ), the feature with the largest MIQ is selected, and the MIQs for remaining features are recomputed (since the set of selected features was expanded). The process goes on until largest MIQ for remaining candidate features goes below certain cutoff value. As the procedure proceeds, the features which are both highly informative from classification standpoint and uncorrelated with features already selected are added to the set S. Eventually, candidate features become more and more correlated with the already chosen ones, and the process stops.</w:t>
-      </w:r>
-    </w:p>
-    <w:p>
-      <w:pPr>
-        <w:spacing w:after="0" w:line="240" w:lineRule="auto"/>
-        <w:rPr>
-          <w:rFonts w:ascii="Times New Roman" w:eastAsia="Times New Roman" w:hAnsi="Times New Roman" w:cs="Times New Roman"/>
+        <w:t>After eliminating obviously irrelevant values and features we had to deal with redundancy of almost equally important features (e.g., “quantity” and “quantity_group”). For that purpose, we found mRMR method being useful. It relies on the concept of “mutual information quotient”, which is a ratio of MI of candidate feature with the classification labels to the average of MI of candidate feature with those already selected &lt;TYPESET FORMULA&gt;. In mRMR method, one starts by picking the feature with largest MI with the classification labels and adding it to the set of selected features S. Then, at each step of the algorithm, features are ranked according to mutual information quotient (MIQ), the feature with the largest MIQ is selected, and the MIQs for remaining features are recomputed (since the set of selected features was expanded). The process goes on until largest MIQ for remaining candidate features goes below certain cutoff value. As the procedure proceeds, the features which are both highly informative from classification standpoint and uncorrelated with features already selected are added to the set S. Eventually, candidate features become more and more correlated with the already chosen ones, and the process stops.</w:t>
+      </w:r>
+    </w:p>
+    <w:p>
+      <w:pPr>
+        <w:spacing w:after="0" w:line="240" w:lineRule="auto"/>
+        <w:rPr>
+          <w:rFonts w:ascii="Times New Roman" w:eastAsia="Times New Roman" w:hAnsi="Times New Roman" w:cs="Times New Roman"/>
+          <w:sz w:val="24"/>
+          <w:szCs w:val="24"/>
+        </w:rPr>
+      </w:pPr>
+    </w:p>
+    <w:p>
+      <w:pPr>
+        <w:spacing w:after="0" w:line="240" w:lineRule="auto"/>
+        <w:rPr>
+          <w:rFonts w:ascii="Times New Roman" w:eastAsia="Times New Roman" w:hAnsi="Times New Roman" w:cs="Times New Roman"/>
+          <w:color w:val="000000"/>
           <w:sz w:val="24"/>
           <w:szCs w:val="24"/>
         </w:rPr>
@@ -1695,9 +1758,47 @@
           <w:sz w:val="24"/>
           <w:szCs w:val="24"/>
         </w:rPr>
-        <w:t xml:space="preserve">Feature </w:t>
-      </w:r>
-      <w:proofErr w:type="spellStart"/>
+        <w:t xml:space="preserve">Feature vectorization: </w:t>
+      </w:r>
+      <w:r>
+        <w:rPr>
+          <w:rFonts w:ascii="Times New Roman" w:eastAsia="Times New Roman" w:hAnsi="Times New Roman" w:cs="Times New Roman"/>
+          <w:color w:val="000000"/>
+          <w:sz w:val="24"/>
+          <w:szCs w:val="24"/>
+        </w:rPr>
+        <w:t xml:space="preserve">Finally, for each value in each remaining feature a corresponding column with boolean values showing if entries have this type of value, is added to the data set, and the original features are removed. Another pass of mRMR on the boolean features is made, which in the end leads to about 10 distinct values (out of 66k), which contribute most </w:t>
+      </w:r>
+      <w:r>
+        <w:rPr>
+          <w:rFonts w:ascii="Times New Roman" w:eastAsia="Times New Roman" w:hAnsi="Times New Roman" w:cs="Times New Roman"/>
+          <w:color w:val="000000"/>
+          <w:sz w:val="24"/>
+          <w:szCs w:val="24"/>
+        </w:rPr>
+        <w:lastRenderedPageBreak/>
+        <w:t xml:space="preserve">of the important information for classification. </w:t>
+      </w:r>
+    </w:p>
+    <w:p>
+      <w:pPr>
+        <w:spacing w:after="0" w:line="240" w:lineRule="auto"/>
+        <w:rPr>
+          <w:rFonts w:ascii="Times New Roman" w:eastAsia="Times New Roman" w:hAnsi="Times New Roman" w:cs="Times New Roman"/>
+          <w:sz w:val="24"/>
+          <w:szCs w:val="24"/>
+        </w:rPr>
+      </w:pPr>
+    </w:p>
+    <w:p>
+      <w:pPr>
+        <w:spacing w:after="0" w:line="240" w:lineRule="auto"/>
+        <w:rPr>
+          <w:rFonts w:ascii="Times New Roman" w:eastAsia="Times New Roman" w:hAnsi="Times New Roman" w:cs="Times New Roman"/>
+          <w:sz w:val="24"/>
+          <w:szCs w:val="24"/>
+        </w:rPr>
+      </w:pPr>
       <w:r>
         <w:rPr>
           <w:rFonts w:ascii="Times New Roman" w:eastAsia="Times New Roman" w:hAnsi="Times New Roman" w:cs="Times New Roman"/>
@@ -1707,9 +1808,118 @@
           <w:sz w:val="24"/>
           <w:szCs w:val="24"/>
         </w:rPr>
-        <w:t>vectorization</w:t>
-      </w:r>
-      <w:proofErr w:type="spellEnd"/>
+        <w:t>Preprocessing GPS Data</w:t>
+      </w:r>
+    </w:p>
+    <w:p>
+      <w:pPr>
+        <w:spacing w:after="0" w:line="240" w:lineRule="auto"/>
+        <w:rPr>
+          <w:rFonts w:ascii="Times New Roman" w:eastAsia="Times New Roman" w:hAnsi="Times New Roman" w:cs="Times New Roman"/>
+          <w:sz w:val="24"/>
+          <w:szCs w:val="24"/>
+        </w:rPr>
+      </w:pPr>
+      <w:r>
+        <w:rPr>
+          <w:rFonts w:ascii="Times New Roman" w:eastAsia="Times New Roman" w:hAnsi="Times New Roman" w:cs="Times New Roman"/>
+          <w:color w:val="000000"/>
+          <w:sz w:val="24"/>
+          <w:szCs w:val="24"/>
+        </w:rPr>
+        <w:tab/>
+        <w:t>We discovered that the GPS coordinates for wells are strongly clustered by their classification. In particular, functional and non functional wells typically appear in distinct clusters. A naive forest trained on the raw GPS coordinates, making West-East and North-South decisions only, achieves approximately 70% classification accuracy! This motivated us to engineer the GPS data in an effort to optimize the classification accuracy.</w:t>
+      </w:r>
+    </w:p>
+    <w:p>
+      <w:pPr>
+        <w:spacing w:after="0" w:line="240" w:lineRule="auto"/>
+        <w:rPr>
+          <w:rFonts w:ascii="Times New Roman" w:eastAsia="Times New Roman" w:hAnsi="Times New Roman" w:cs="Times New Roman"/>
+          <w:sz w:val="24"/>
+          <w:szCs w:val="24"/>
+        </w:rPr>
+      </w:pPr>
+      <w:r>
+        <w:rPr>
+          <w:rFonts w:ascii="Times New Roman" w:eastAsia="Times New Roman" w:hAnsi="Times New Roman" w:cs="Times New Roman"/>
+          <w:color w:val="000000"/>
+          <w:sz w:val="24"/>
+          <w:szCs w:val="24"/>
+        </w:rPr>
+        <w:tab/>
+        <w:t xml:space="preserve">In Breinman’s original random forest paper [#FIXME] he suggests adding linear combinations of numerical features when the number of features is small to minimize correlation between trees. A linear combination of GPS coordinates corresponds to a </w:t>
+      </w:r>
+      <w:r>
+        <w:rPr>
+          <w:rFonts w:ascii="Times New Roman" w:eastAsia="Times New Roman" w:hAnsi="Times New Roman" w:cs="Times New Roman"/>
+          <w:i/>
+          <w:iCs/>
+          <w:color w:val="000000"/>
+          <w:sz w:val="24"/>
+          <w:szCs w:val="24"/>
+        </w:rPr>
+        <w:t>rotation</w:t>
+      </w:r>
+      <w:r>
+        <w:rPr>
+          <w:rFonts w:ascii="Times New Roman" w:eastAsia="Times New Roman" w:hAnsi="Times New Roman" w:cs="Times New Roman"/>
+          <w:color w:val="000000"/>
+          <w:sz w:val="24"/>
+          <w:szCs w:val="24"/>
+        </w:rPr>
+        <w:t>, allowing trees to make non-axis-aligned boundaries like Northwest-Southeast. Since random forests are invariant to the order of feature columns and scaling by a constant,,only rotation angles in [0, pi/4] are distinct. Our work uses 5 equally-spaced angles in this range. These angles yield irregular polygons in GPS space.</w:t>
+      </w:r>
+    </w:p>
+    <w:p>
+      <w:pPr>
+        <w:spacing w:after="0" w:line="240" w:lineRule="auto"/>
+        <w:rPr>
+          <w:rFonts w:ascii="Times New Roman" w:eastAsia="Times New Roman" w:hAnsi="Times New Roman" w:cs="Times New Roman"/>
+          <w:sz w:val="24"/>
+          <w:szCs w:val="24"/>
+        </w:rPr>
+      </w:pPr>
+      <w:r>
+        <w:rPr>
+          <w:rFonts w:ascii="Times New Roman" w:eastAsia="Times New Roman" w:hAnsi="Times New Roman" w:cs="Times New Roman"/>
+          <w:color w:val="000000"/>
+          <w:sz w:val="24"/>
+          <w:szCs w:val="24"/>
+        </w:rPr>
+        <w:tab/>
+        <w:t xml:space="preserve">Finally, we considered the close relationship between forests and k-nearest neighbors (kNN).. Various methods of weighting neighbors by distance are common and are generally rotationally-symmetric. We decided to add kNN-derived data to the forest’s training and testing sets for two reasons. First, these enable nonlinear (in GPS space) and rotationally-symmetric boundaries to used for decisions. Second, partitions on this kind of data are immediately useful to the forest, e.g. wells with many nearby functional neighbors are likely functional as well. This contrasts with the raw GPS data since clusters are separated only at small length scales, </w:t>
+      </w:r>
+      <w:r>
+        <w:rPr>
+          <w:rFonts w:ascii="Times New Roman" w:eastAsia="Times New Roman" w:hAnsi="Times New Roman" w:cs="Times New Roman"/>
+          <w:color w:val="000000"/>
+          <w:sz w:val="24"/>
+          <w:szCs w:val="24"/>
+        </w:rPr>
+        <w:lastRenderedPageBreak/>
+        <w:t>requiring much deeper trees. Each tree was trained on the sum of 1/distance, two sigmoidal functions of distance, and the number of neighbors over each class. The effects are immediately obvious - forests with kNN data have higher OOB scores and exhibit more natural, curved decision boundaries between adjacent clusters.</w:t>
+      </w:r>
+    </w:p>
+    <w:p>
+      <w:pPr>
+        <w:spacing w:after="0" w:line="240" w:lineRule="auto"/>
+        <w:rPr>
+          <w:rFonts w:ascii="Times New Roman" w:eastAsia="Times New Roman" w:hAnsi="Times New Roman" w:cs="Times New Roman"/>
+          <w:sz w:val="24"/>
+          <w:szCs w:val="24"/>
+        </w:rPr>
+      </w:pPr>
+    </w:p>
+    <w:p>
+      <w:pPr>
+        <w:spacing w:after="0" w:line="240" w:lineRule="auto"/>
+        <w:rPr>
+          <w:rFonts w:ascii="Times New Roman" w:eastAsia="Times New Roman" w:hAnsi="Times New Roman" w:cs="Times New Roman"/>
+          <w:sz w:val="24"/>
+          <w:szCs w:val="24"/>
+        </w:rPr>
+      </w:pPr>
       <w:r>
         <w:rPr>
           <w:rFonts w:ascii="Times New Roman" w:eastAsia="Times New Roman" w:hAnsi="Times New Roman" w:cs="Times New Roman"/>
@@ -1719,80 +1929,7 @@
           <w:sz w:val="24"/>
           <w:szCs w:val="24"/>
         </w:rPr>
-        <w:t xml:space="preserve">: </w:t>
-      </w:r>
-      <w:r>
-        <w:rPr>
-          <w:rFonts w:ascii="Times New Roman" w:eastAsia="Times New Roman" w:hAnsi="Times New Roman" w:cs="Times New Roman"/>
-          <w:color w:val="000000"/>
-          <w:sz w:val="24"/>
-          <w:szCs w:val="24"/>
-        </w:rPr>
-        <w:t xml:space="preserve">Finally, for each value in each remaining feature a corresponding column with </w:t>
-      </w:r>
-      <w:proofErr w:type="spellStart"/>
-      <w:proofErr w:type="gramStart"/>
-      <w:r>
-        <w:rPr>
-          <w:rFonts w:ascii="Times New Roman" w:eastAsia="Times New Roman" w:hAnsi="Times New Roman" w:cs="Times New Roman"/>
-          <w:color w:val="000000"/>
-          <w:sz w:val="24"/>
-          <w:szCs w:val="24"/>
-        </w:rPr>
-        <w:t>boolean</w:t>
-      </w:r>
-      <w:proofErr w:type="spellEnd"/>
-      <w:proofErr w:type="gramEnd"/>
-      <w:r>
-        <w:rPr>
-          <w:rFonts w:ascii="Times New Roman" w:eastAsia="Times New Roman" w:hAnsi="Times New Roman" w:cs="Times New Roman"/>
-          <w:color w:val="000000"/>
-          <w:sz w:val="24"/>
-          <w:szCs w:val="24"/>
-        </w:rPr>
-        <w:t xml:space="preserve"> values showing if entries have this type of value, is added to the data set, and the original features are removed. Another pass of </w:t>
-      </w:r>
-      <w:proofErr w:type="spellStart"/>
-      <w:r>
-        <w:rPr>
-          <w:rFonts w:ascii="Times New Roman" w:eastAsia="Times New Roman" w:hAnsi="Times New Roman" w:cs="Times New Roman"/>
-          <w:color w:val="000000"/>
-          <w:sz w:val="24"/>
-          <w:szCs w:val="24"/>
-        </w:rPr>
-        <w:t>mRMR</w:t>
-      </w:r>
-      <w:proofErr w:type="spellEnd"/>
-      <w:r>
-        <w:rPr>
-          <w:rFonts w:ascii="Times New Roman" w:eastAsia="Times New Roman" w:hAnsi="Times New Roman" w:cs="Times New Roman"/>
-          <w:color w:val="000000"/>
-          <w:sz w:val="24"/>
-          <w:szCs w:val="24"/>
-        </w:rPr>
-        <w:t xml:space="preserve"> on the </w:t>
-      </w:r>
-      <w:proofErr w:type="spellStart"/>
-      <w:proofErr w:type="gramStart"/>
-      <w:r>
-        <w:rPr>
-          <w:rFonts w:ascii="Times New Roman" w:eastAsia="Times New Roman" w:hAnsi="Times New Roman" w:cs="Times New Roman"/>
-          <w:color w:val="000000"/>
-          <w:sz w:val="24"/>
-          <w:szCs w:val="24"/>
-        </w:rPr>
-        <w:t>boolean</w:t>
-      </w:r>
-      <w:proofErr w:type="spellEnd"/>
-      <w:proofErr w:type="gramEnd"/>
-      <w:r>
-        <w:rPr>
-          <w:rFonts w:ascii="Times New Roman" w:eastAsia="Times New Roman" w:hAnsi="Times New Roman" w:cs="Times New Roman"/>
-          <w:color w:val="000000"/>
-          <w:sz w:val="24"/>
-          <w:szCs w:val="24"/>
-        </w:rPr>
-        <w:t xml:space="preserve"> features is made, which in the end leads to about 10 distinct values (out of 66k), which contribute most of the important information for classification. </w:t>
+        <w:t>Performance evaluation</w:t>
       </w:r>
     </w:p>
     <w:p>
@@ -1813,281 +1950,17 @@
           <w:sz w:val="24"/>
           <w:szCs w:val="24"/>
         </w:rPr>
-        <w:t>Preprocessing GPS Data</w:t>
-      </w:r>
-    </w:p>
-    <w:p>
-      <w:pPr>
-        <w:spacing w:after="0" w:line="240" w:lineRule="auto"/>
-        <w:rPr>
-          <w:rFonts w:ascii="Times New Roman" w:eastAsia="Times New Roman" w:hAnsi="Times New Roman" w:cs="Times New Roman"/>
-          <w:sz w:val="24"/>
-          <w:szCs w:val="24"/>
-        </w:rPr>
-      </w:pPr>
-      <w:r>
-        <w:rPr>
-          <w:rFonts w:ascii="Times New Roman" w:eastAsia="Times New Roman" w:hAnsi="Times New Roman" w:cs="Times New Roman"/>
-          <w:color w:val="000000"/>
-          <w:sz w:val="24"/>
-          <w:szCs w:val="24"/>
-        </w:rPr>
-        <w:tab/>
-        <w:t xml:space="preserve">We discovered that the GPS coordinates for wells are strongly clustered by their classification. In particular, functional and </w:t>
-      </w:r>
-      <w:proofErr w:type="spellStart"/>
-      <w:r>
-        <w:rPr>
-          <w:rFonts w:ascii="Times New Roman" w:eastAsia="Times New Roman" w:hAnsi="Times New Roman" w:cs="Times New Roman"/>
-          <w:color w:val="000000"/>
-          <w:sz w:val="24"/>
-          <w:szCs w:val="24"/>
-        </w:rPr>
-        <w:t>non functional</w:t>
-      </w:r>
-      <w:proofErr w:type="spellEnd"/>
-      <w:r>
-        <w:rPr>
-          <w:rFonts w:ascii="Times New Roman" w:eastAsia="Times New Roman" w:hAnsi="Times New Roman" w:cs="Times New Roman"/>
-          <w:color w:val="000000"/>
-          <w:sz w:val="24"/>
-          <w:szCs w:val="24"/>
-        </w:rPr>
-        <w:t xml:space="preserve"> wells typically appear in distinct clusters. A naive forest trained on the raw GPS coordinates, making West-East and North-South decisions only, achieves approximately 70% classification accuracy! This motivated us to engineer the GPS data in an effort to optimize the classification accuracy.</w:t>
-      </w:r>
-    </w:p>
-    <w:p>
-      <w:pPr>
-        <w:spacing w:after="0" w:line="240" w:lineRule="auto"/>
-        <w:rPr>
-          <w:rFonts w:ascii="Times New Roman" w:eastAsia="Times New Roman" w:hAnsi="Times New Roman" w:cs="Times New Roman"/>
-          <w:sz w:val="24"/>
-          <w:szCs w:val="24"/>
-        </w:rPr>
-      </w:pPr>
-      <w:r>
-        <w:rPr>
-          <w:rFonts w:ascii="Times New Roman" w:eastAsia="Times New Roman" w:hAnsi="Times New Roman" w:cs="Times New Roman"/>
-          <w:color w:val="000000"/>
-          <w:sz w:val="24"/>
-          <w:szCs w:val="24"/>
-        </w:rPr>
-        <w:tab/>
-        <w:t xml:space="preserve">In </w:t>
-      </w:r>
-      <w:proofErr w:type="spellStart"/>
-      <w:r>
-        <w:rPr>
-          <w:rFonts w:ascii="Times New Roman" w:eastAsia="Times New Roman" w:hAnsi="Times New Roman" w:cs="Times New Roman"/>
-          <w:color w:val="000000"/>
-          <w:sz w:val="24"/>
-          <w:szCs w:val="24"/>
-        </w:rPr>
-        <w:t>Breinman’s</w:t>
-      </w:r>
-      <w:proofErr w:type="spellEnd"/>
-      <w:r>
-        <w:rPr>
-          <w:rFonts w:ascii="Times New Roman" w:eastAsia="Times New Roman" w:hAnsi="Times New Roman" w:cs="Times New Roman"/>
-          <w:color w:val="000000"/>
-          <w:sz w:val="24"/>
-          <w:szCs w:val="24"/>
-        </w:rPr>
-        <w:t xml:space="preserve"> original random forest paper [#FIXME] he suggests adding linear combinations of numerical features when the number of features is small to minimize correlation between trees. A linear combination of GPS coordinates corresponds to a </w:t>
-      </w:r>
-      <w:r>
-        <w:rPr>
-          <w:rFonts w:ascii="Times New Roman" w:eastAsia="Times New Roman" w:hAnsi="Times New Roman" w:cs="Times New Roman"/>
-          <w:i/>
-          <w:iCs/>
-          <w:color w:val="000000"/>
-          <w:sz w:val="24"/>
-          <w:szCs w:val="24"/>
-        </w:rPr>
-        <w:t>rotation</w:t>
-      </w:r>
-      <w:r>
-        <w:rPr>
-          <w:rFonts w:ascii="Times New Roman" w:eastAsia="Times New Roman" w:hAnsi="Times New Roman" w:cs="Times New Roman"/>
-          <w:color w:val="000000"/>
-          <w:sz w:val="24"/>
-          <w:szCs w:val="24"/>
-        </w:rPr>
-        <w:t xml:space="preserve">, allowing trees to make non-axis-aligned boundaries like Northwest-Southeast. Since random forests are invariant to the order of feature columns and scaling by a </w:t>
-      </w:r>
-      <w:proofErr w:type="spellStart"/>
-      <w:r>
-        <w:rPr>
-          <w:rFonts w:ascii="Times New Roman" w:eastAsia="Times New Roman" w:hAnsi="Times New Roman" w:cs="Times New Roman"/>
-          <w:color w:val="000000"/>
-          <w:sz w:val="24"/>
-          <w:szCs w:val="24"/>
-        </w:rPr>
-        <w:t>constant,</w:t>
-      </w:r>
-      <w:proofErr w:type="gramStart"/>
-      <w:r>
-        <w:rPr>
-          <w:rFonts w:ascii="Times New Roman" w:eastAsia="Times New Roman" w:hAnsi="Times New Roman" w:cs="Times New Roman"/>
-          <w:color w:val="000000"/>
-          <w:sz w:val="24"/>
-          <w:szCs w:val="24"/>
-        </w:rPr>
-        <w:t>,only</w:t>
-      </w:r>
-      <w:proofErr w:type="spellEnd"/>
-      <w:proofErr w:type="gramEnd"/>
-      <w:r>
-        <w:rPr>
-          <w:rFonts w:ascii="Times New Roman" w:eastAsia="Times New Roman" w:hAnsi="Times New Roman" w:cs="Times New Roman"/>
-          <w:color w:val="000000"/>
-          <w:sz w:val="24"/>
-          <w:szCs w:val="24"/>
-        </w:rPr>
-        <w:t xml:space="preserve"> rotation angles in [0, pi/4] are distinct. Our work uses 5 equally-spaced angles in this range. These angles yield irregular polygons in GPS space.</w:t>
-      </w:r>
-    </w:p>
-    <w:p>
-      <w:pPr>
-        <w:spacing w:after="0" w:line="240" w:lineRule="auto"/>
-        <w:rPr>
-          <w:rFonts w:ascii="Times New Roman" w:eastAsia="Times New Roman" w:hAnsi="Times New Roman" w:cs="Times New Roman"/>
-          <w:sz w:val="24"/>
-          <w:szCs w:val="24"/>
-        </w:rPr>
-      </w:pPr>
-      <w:r>
-        <w:rPr>
-          <w:rFonts w:ascii="Times New Roman" w:eastAsia="Times New Roman" w:hAnsi="Times New Roman" w:cs="Times New Roman"/>
-          <w:color w:val="000000"/>
-          <w:sz w:val="24"/>
-          <w:szCs w:val="24"/>
-        </w:rPr>
-        <w:tab/>
-        <w:t>Finally, we considered the close relationship between forests and k-nearest neighbors (</w:t>
-      </w:r>
-      <w:proofErr w:type="spellStart"/>
-      <w:r>
-        <w:rPr>
-          <w:rFonts w:ascii="Times New Roman" w:eastAsia="Times New Roman" w:hAnsi="Times New Roman" w:cs="Times New Roman"/>
-          <w:color w:val="000000"/>
-          <w:sz w:val="24"/>
-          <w:szCs w:val="24"/>
-        </w:rPr>
-        <w:t>kNN</w:t>
-      </w:r>
-      <w:proofErr w:type="spellEnd"/>
-      <w:r>
-        <w:rPr>
-          <w:rFonts w:ascii="Times New Roman" w:eastAsia="Times New Roman" w:hAnsi="Times New Roman" w:cs="Times New Roman"/>
-          <w:color w:val="000000"/>
-          <w:sz w:val="24"/>
-          <w:szCs w:val="24"/>
-        </w:rPr>
-        <w:t>)</w:t>
-      </w:r>
-      <w:proofErr w:type="gramStart"/>
-      <w:r>
-        <w:rPr>
-          <w:rFonts w:ascii="Times New Roman" w:eastAsia="Times New Roman" w:hAnsi="Times New Roman" w:cs="Times New Roman"/>
-          <w:color w:val="000000"/>
-          <w:sz w:val="24"/>
-          <w:szCs w:val="24"/>
-        </w:rPr>
-        <w:t>..</w:t>
-      </w:r>
-      <w:proofErr w:type="gramEnd"/>
-      <w:r>
-        <w:rPr>
-          <w:rFonts w:ascii="Times New Roman" w:eastAsia="Times New Roman" w:hAnsi="Times New Roman" w:cs="Times New Roman"/>
-          <w:color w:val="000000"/>
-          <w:sz w:val="24"/>
-          <w:szCs w:val="24"/>
-        </w:rPr>
-        <w:t xml:space="preserve"> Various methods of weighting neighbors by distance are common and are generally </w:t>
-      </w:r>
-      <w:r>
-        <w:rPr>
-          <w:rFonts w:ascii="Times New Roman" w:eastAsia="Times New Roman" w:hAnsi="Times New Roman" w:cs="Times New Roman"/>
-          <w:color w:val="000000"/>
-          <w:sz w:val="24"/>
-          <w:szCs w:val="24"/>
-        </w:rPr>
-        <w:lastRenderedPageBreak/>
-        <w:t xml:space="preserve">rotationally-symmetric. We decided to add </w:t>
-      </w:r>
-      <w:proofErr w:type="spellStart"/>
-      <w:r>
-        <w:rPr>
-          <w:rFonts w:ascii="Times New Roman" w:eastAsia="Times New Roman" w:hAnsi="Times New Roman" w:cs="Times New Roman"/>
-          <w:color w:val="000000"/>
-          <w:sz w:val="24"/>
-          <w:szCs w:val="24"/>
-        </w:rPr>
-        <w:t>kNN</w:t>
-      </w:r>
-      <w:proofErr w:type="spellEnd"/>
-      <w:r>
-        <w:rPr>
-          <w:rFonts w:ascii="Times New Roman" w:eastAsia="Times New Roman" w:hAnsi="Times New Roman" w:cs="Times New Roman"/>
-          <w:color w:val="000000"/>
-          <w:sz w:val="24"/>
-          <w:szCs w:val="24"/>
-        </w:rPr>
-        <w:t xml:space="preserve">-derived data to the forest’s training and testing sets for two reasons. First, these enable nonlinear (in GPS space) and rotationally-symmetric boundaries to </w:t>
-      </w:r>
-      <w:proofErr w:type="spellStart"/>
-      <w:proofErr w:type="gramStart"/>
-      <w:r>
-        <w:rPr>
-          <w:rFonts w:ascii="Times New Roman" w:eastAsia="Times New Roman" w:hAnsi="Times New Roman" w:cs="Times New Roman"/>
-          <w:color w:val="000000"/>
-          <w:sz w:val="24"/>
-          <w:szCs w:val="24"/>
-        </w:rPr>
-        <w:t>used</w:t>
-      </w:r>
-      <w:proofErr w:type="spellEnd"/>
-      <w:proofErr w:type="gramEnd"/>
-      <w:r>
-        <w:rPr>
-          <w:rFonts w:ascii="Times New Roman" w:eastAsia="Times New Roman" w:hAnsi="Times New Roman" w:cs="Times New Roman"/>
-          <w:color w:val="000000"/>
-          <w:sz w:val="24"/>
-          <w:szCs w:val="24"/>
-        </w:rPr>
-        <w:t xml:space="preserve"> for decisions. Second, partitions on this kind of data are immediately useful to the forest, e.g. wells with many nearby functional neighbors are likely functional as well. This contrasts with the raw GPS data since clusters are separated only at small length scales, requiring much deeper trees. Each tree was trained on the sum of 1/distance, two sigmoidal functions of distance, and the number of neighbors over each class. The effects are immediately obvious - forests with </w:t>
-      </w:r>
-      <w:proofErr w:type="spellStart"/>
-      <w:r>
-        <w:rPr>
-          <w:rFonts w:ascii="Times New Roman" w:eastAsia="Times New Roman" w:hAnsi="Times New Roman" w:cs="Times New Roman"/>
-          <w:color w:val="000000"/>
-          <w:sz w:val="24"/>
-          <w:szCs w:val="24"/>
-        </w:rPr>
-        <w:t>kNN</w:t>
-      </w:r>
-      <w:proofErr w:type="spellEnd"/>
-      <w:r>
-        <w:rPr>
-          <w:rFonts w:ascii="Times New Roman" w:eastAsia="Times New Roman" w:hAnsi="Times New Roman" w:cs="Times New Roman"/>
-          <w:color w:val="000000"/>
-          <w:sz w:val="24"/>
-          <w:szCs w:val="24"/>
-        </w:rPr>
-        <w:t xml:space="preserve"> data have higher OOB scores and exhibit more natural, curved decision boundaries between adjacent clusters.</w:t>
-      </w:r>
-    </w:p>
-    <w:p>
-      <w:pPr>
-        <w:spacing w:after="0" w:line="240" w:lineRule="auto"/>
-        <w:rPr>
-          <w:rFonts w:ascii="Times New Roman" w:eastAsia="Times New Roman" w:hAnsi="Times New Roman" w:cs="Times New Roman"/>
-          <w:sz w:val="24"/>
-          <w:szCs w:val="24"/>
-        </w:rPr>
-      </w:pPr>
+        <w:t>Filtration of rare values</w:t>
+      </w:r>
+      <w:r>
+        <w:rPr>
+          <w:rFonts w:ascii="Times New Roman" w:eastAsia="Times New Roman" w:hAnsi="Times New Roman" w:cs="Times New Roman"/>
+          <w:color w:val="000000"/>
+          <w:sz w:val="24"/>
+          <w:szCs w:val="24"/>
+        </w:rPr>
+        <w:t>: Inside each categorical feature, the values which occur in less than 1% of the total number of data points (59400), were replaced by label ‘other’. With such cutoff of 1%, about 260 distinct values remain. A more strict limit could have been imposed, but we wanted to keep more potentially important features for information-theoretic filtration.</w:t>
+      </w:r>
     </w:p>
     <w:p>
       <w:pPr>
@@ -2107,7 +1980,16 @@
           <w:sz w:val="24"/>
           <w:szCs w:val="24"/>
         </w:rPr>
-        <w:t>Performance evaluation</w:t>
+        <w:t>Discarding irrelevant features and values:</w:t>
+      </w:r>
+      <w:r>
+        <w:rPr>
+          <w:rFonts w:ascii="Times New Roman" w:eastAsia="Times New Roman" w:hAnsi="Times New Roman" w:cs="Times New Roman"/>
+          <w:color w:val="000000"/>
+          <w:sz w:val="24"/>
+          <w:szCs w:val="24"/>
+        </w:rPr>
+        <w:t xml:space="preserve"> After some testing, for this particular case the optimal threshold was found to be 5% of the maximal MI among the present features, since in our case we did not have features with strongly dominating MI. </w:t>
       </w:r>
     </w:p>
     <w:p>
@@ -2128,131 +2010,7 @@
           <w:sz w:val="24"/>
           <w:szCs w:val="24"/>
         </w:rPr>
-        <w:t>Filtration of rare values</w:t>
-      </w:r>
-      <w:r>
-        <w:rPr>
-          <w:rFonts w:ascii="Times New Roman" w:eastAsia="Times New Roman" w:hAnsi="Times New Roman" w:cs="Times New Roman"/>
-          <w:color w:val="000000"/>
-          <w:sz w:val="24"/>
-          <w:szCs w:val="24"/>
-        </w:rPr>
-        <w:t>: Inside each categorical feature, the values which occur in less than 1% of the total number of data points (59400</w:t>
-      </w:r>
-      <w:proofErr w:type="gramStart"/>
-      <w:r>
-        <w:rPr>
-          <w:rFonts w:ascii="Times New Roman" w:eastAsia="Times New Roman" w:hAnsi="Times New Roman" w:cs="Times New Roman"/>
-          <w:color w:val="000000"/>
-          <w:sz w:val="24"/>
-          <w:szCs w:val="24"/>
-        </w:rPr>
-        <w:t>),</w:t>
-      </w:r>
-      <w:proofErr w:type="gramEnd"/>
-      <w:r>
-        <w:rPr>
-          <w:rFonts w:ascii="Times New Roman" w:eastAsia="Times New Roman" w:hAnsi="Times New Roman" w:cs="Times New Roman"/>
-          <w:color w:val="000000"/>
-          <w:sz w:val="24"/>
-          <w:szCs w:val="24"/>
-        </w:rPr>
-        <w:t xml:space="preserve"> were replaced by label ‘other’. With such cutoff of 1%, about 260 distinct values remain. A </w:t>
-      </w:r>
-      <w:proofErr w:type="gramStart"/>
-      <w:r>
-        <w:rPr>
-          <w:rFonts w:ascii="Times New Roman" w:eastAsia="Times New Roman" w:hAnsi="Times New Roman" w:cs="Times New Roman"/>
-          <w:color w:val="000000"/>
-          <w:sz w:val="24"/>
-          <w:szCs w:val="24"/>
-        </w:rPr>
-        <w:t>more strict</w:t>
-      </w:r>
-      <w:proofErr w:type="gramEnd"/>
-      <w:r>
-        <w:rPr>
-          <w:rFonts w:ascii="Times New Roman" w:eastAsia="Times New Roman" w:hAnsi="Times New Roman" w:cs="Times New Roman"/>
-          <w:color w:val="000000"/>
-          <w:sz w:val="24"/>
-          <w:szCs w:val="24"/>
-        </w:rPr>
-        <w:t xml:space="preserve"> limit could have been imposed, but we wanted to keep more potentially important features for information-theoretic filtration.</w:t>
-      </w:r>
-    </w:p>
-    <w:p>
-      <w:pPr>
-        <w:spacing w:after="0" w:line="240" w:lineRule="auto"/>
-        <w:rPr>
-          <w:rFonts w:ascii="Times New Roman" w:eastAsia="Times New Roman" w:hAnsi="Times New Roman" w:cs="Times New Roman"/>
-          <w:sz w:val="24"/>
-          <w:szCs w:val="24"/>
-        </w:rPr>
-      </w:pPr>
-      <w:r>
-        <w:rPr>
-          <w:rFonts w:ascii="Times New Roman" w:eastAsia="Times New Roman" w:hAnsi="Times New Roman" w:cs="Times New Roman"/>
-          <w:b/>
-          <w:bCs/>
-          <w:color w:val="000000"/>
-          <w:sz w:val="24"/>
-          <w:szCs w:val="24"/>
-        </w:rPr>
-        <w:t>Discarding irrelevant features and values:</w:t>
-      </w:r>
-      <w:r>
-        <w:rPr>
-          <w:rFonts w:ascii="Times New Roman" w:eastAsia="Times New Roman" w:hAnsi="Times New Roman" w:cs="Times New Roman"/>
-          <w:color w:val="000000"/>
-          <w:sz w:val="24"/>
-          <w:szCs w:val="24"/>
-        </w:rPr>
-        <w:t xml:space="preserve"> After some testing, for this particular case the optimal threshold was found to be 5% of the maximal MI among the present features, since in our case we did not have features with strongly dominating MI. </w:t>
-      </w:r>
-    </w:p>
-    <w:p>
-      <w:pPr>
-        <w:spacing w:after="0" w:line="240" w:lineRule="auto"/>
-        <w:rPr>
-          <w:rFonts w:ascii="Times New Roman" w:eastAsia="Times New Roman" w:hAnsi="Times New Roman" w:cs="Times New Roman"/>
-          <w:sz w:val="24"/>
-          <w:szCs w:val="24"/>
-        </w:rPr>
-      </w:pPr>
-      <w:r>
-        <w:rPr>
-          <w:rFonts w:ascii="Times New Roman" w:eastAsia="Times New Roman" w:hAnsi="Times New Roman" w:cs="Times New Roman"/>
-          <w:b/>
-          <w:bCs/>
-          <w:color w:val="000000"/>
-          <w:sz w:val="24"/>
-          <w:szCs w:val="24"/>
-        </w:rPr>
-        <w:t xml:space="preserve">GPS rotation and </w:t>
-      </w:r>
-      <w:proofErr w:type="spellStart"/>
-      <w:r>
-        <w:rPr>
-          <w:rFonts w:ascii="Times New Roman" w:eastAsia="Times New Roman" w:hAnsi="Times New Roman" w:cs="Times New Roman"/>
-          <w:b/>
-          <w:bCs/>
-          <w:color w:val="000000"/>
-          <w:sz w:val="24"/>
-          <w:szCs w:val="24"/>
-        </w:rPr>
-        <w:t>kNN</w:t>
-      </w:r>
-      <w:proofErr w:type="spellEnd"/>
-      <w:r>
-        <w:rPr>
-          <w:rFonts w:ascii="Times New Roman" w:eastAsia="Times New Roman" w:hAnsi="Times New Roman" w:cs="Times New Roman"/>
-          <w:b/>
-          <w:bCs/>
-          <w:color w:val="000000"/>
-          <w:sz w:val="24"/>
-          <w:szCs w:val="24"/>
-        </w:rPr>
-        <w:t xml:space="preserve"> features:</w:t>
+        <w:t>GPS rotation and kNN features:</w:t>
       </w:r>
     </w:p>
     <w:p>
@@ -2468,7 +2226,6 @@
                 <w:szCs w:val="24"/>
               </w:rPr>
             </w:pPr>
-            <w:proofErr w:type="spellStart"/>
             <w:r>
               <w:rPr>
                 <w:rFonts w:ascii="Times New Roman" w:eastAsia="Times New Roman" w:hAnsi="Times New Roman" w:cs="Times New Roman"/>
@@ -2476,17 +2233,7 @@
                 <w:sz w:val="24"/>
                 <w:szCs w:val="24"/>
               </w:rPr>
-              <w:t>kNN</w:t>
-            </w:r>
-            <w:proofErr w:type="spellEnd"/>
-            <w:r>
-              <w:rPr>
-                <w:rFonts w:ascii="Times New Roman" w:eastAsia="Times New Roman" w:hAnsi="Times New Roman" w:cs="Times New Roman"/>
-                <w:color w:val="000000"/>
-                <w:sz w:val="24"/>
-                <w:szCs w:val="24"/>
-              </w:rPr>
-              <w:t xml:space="preserve"> only</w:t>
+              <w:t>kNN only</w:t>
             </w:r>
           </w:p>
         </w:tc>
@@ -2523,19 +2270,8 @@
                 <w:sz w:val="24"/>
                 <w:szCs w:val="24"/>
               </w:rPr>
-              <w:t xml:space="preserve">5 rotations &amp; </w:t>
+              <w:t>5 rotations &amp; kNN</w:t>
             </w:r>
-            <w:proofErr w:type="spellStart"/>
-            <w:r>
-              <w:rPr>
-                <w:rFonts w:ascii="Times New Roman" w:eastAsia="Times New Roman" w:hAnsi="Times New Roman" w:cs="Times New Roman"/>
-                <w:color w:val="000000"/>
-                <w:sz w:val="24"/>
-                <w:szCs w:val="24"/>
-              </w:rPr>
-              <w:t>kNN</w:t>
-            </w:r>
-            <w:proofErr w:type="spellEnd"/>
           </w:p>
         </w:tc>
       </w:tr>
@@ -2780,47 +2516,7 @@
           <w:sz w:val="24"/>
           <w:szCs w:val="24"/>
         </w:rPr>
-        <w:t xml:space="preserve">We see that adding rotations yields a mildly-useful 0.3% increase to the OOB accuracy, but much better gains are observed by including </w:t>
-      </w:r>
-      <w:proofErr w:type="spellStart"/>
-      <w:r>
-        <w:rPr>
-          <w:rFonts w:ascii="Times New Roman" w:eastAsia="Times New Roman" w:hAnsi="Times New Roman" w:cs="Times New Roman"/>
-          <w:color w:val="000000"/>
-          <w:sz w:val="24"/>
-          <w:szCs w:val="24"/>
-        </w:rPr>
-        <w:t>kNN</w:t>
-      </w:r>
-      <w:proofErr w:type="spellEnd"/>
-      <w:r>
-        <w:rPr>
-          <w:rFonts w:ascii="Times New Roman" w:eastAsia="Times New Roman" w:hAnsi="Times New Roman" w:cs="Times New Roman"/>
-          <w:color w:val="000000"/>
-          <w:sz w:val="24"/>
-          <w:szCs w:val="24"/>
-        </w:rPr>
-        <w:t xml:space="preserve">-derived data. Using a combination of </w:t>
-      </w:r>
-      <w:proofErr w:type="spellStart"/>
-      <w:r>
-        <w:rPr>
-          <w:rFonts w:ascii="Times New Roman" w:eastAsia="Times New Roman" w:hAnsi="Times New Roman" w:cs="Times New Roman"/>
-          <w:color w:val="000000"/>
-          <w:sz w:val="24"/>
-          <w:szCs w:val="24"/>
-        </w:rPr>
-        <w:t>kNN</w:t>
-      </w:r>
-      <w:proofErr w:type="spellEnd"/>
-      <w:r>
-        <w:rPr>
-          <w:rFonts w:ascii="Times New Roman" w:eastAsia="Times New Roman" w:hAnsi="Times New Roman" w:cs="Times New Roman"/>
-          <w:color w:val="000000"/>
-          <w:sz w:val="24"/>
-          <w:szCs w:val="24"/>
-        </w:rPr>
-        <w:t xml:space="preserve"> data and rotations yields the highest OOB accuracy of 83.04%, so preprocessing GPS data yields a +2.2% increase in the classification accuracy.</w:t>
+        <w:t>We see that adding rotations yields a mildly-useful 0.3% increase to the OOB accuracy, but much better gains are observed by including kNN-derived data. Using a combination of kNN data and rotations yields the highest OOB accuracy of 83.04%, so preprocessing GPS data yields a +2.2% increase in the classification accuracy.</w:t>
       </w:r>
     </w:p>
     <w:p>
@@ -2870,7 +2566,17 @@
           <w:sz w:val="24"/>
           <w:szCs w:val="24"/>
         </w:rPr>
-        <w:t xml:space="preserve">Random forests are embarrassingly parallel because each tree is trained independently. The most straightforward way to implement random forests in parallel is to assign an equal portion of the </w:t>
+        <w:t xml:space="preserve">Random forests are embarrassingly parallel because each tree is trained independently. </w:t>
+      </w:r>
+      <w:r>
+        <w:rPr>
+          <w:rFonts w:ascii="Times New Roman" w:eastAsia="Times New Roman" w:hAnsi="Times New Roman" w:cs="Times New Roman"/>
+          <w:color w:val="000000"/>
+          <w:sz w:val="24"/>
+          <w:szCs w:val="24"/>
+        </w:rPr>
+        <w:lastRenderedPageBreak/>
+        <w:t xml:space="preserve">The most straightforward way to implement random forests in parallel is to assign an equal portion of the </w:t>
       </w:r>
       <w:r>
         <w:rPr>
@@ -3009,116 +2715,51 @@
           <w:sz w:val="24"/>
           <w:szCs w:val="24"/>
         </w:rPr>
-        <w:t xml:space="preserve"> trees have been calculated, similar to the </w:t>
-      </w:r>
-      <w:proofErr w:type="spellStart"/>
-      <w:r>
-        <w:rPr>
-          <w:rFonts w:ascii="Times New Roman" w:eastAsia="Times New Roman" w:hAnsi="Times New Roman" w:cs="Times New Roman"/>
-          <w:color w:val="000000"/>
-          <w:sz w:val="24"/>
-          <w:szCs w:val="24"/>
-        </w:rPr>
-        <w:t>MapReduce</w:t>
-      </w:r>
-      <w:proofErr w:type="spellEnd"/>
-      <w:r>
-        <w:rPr>
-          <w:rFonts w:ascii="Times New Roman" w:eastAsia="Times New Roman" w:hAnsi="Times New Roman" w:cs="Times New Roman"/>
-          <w:color w:val="000000"/>
-          <w:sz w:val="24"/>
-          <w:szCs w:val="24"/>
-        </w:rPr>
-        <w:t xml:space="preserve"> framework. This is important because the trees do not necessarily take the same amount of time to train, and some cores may fail or become slow.</w:t>
-      </w:r>
-    </w:p>
-    <w:p>
-      <w:pPr>
-        <w:spacing w:after="0" w:line="240" w:lineRule="auto"/>
-        <w:rPr>
-          <w:rFonts w:ascii="Times New Roman" w:eastAsia="Times New Roman" w:hAnsi="Times New Roman" w:cs="Times New Roman"/>
-          <w:sz w:val="24"/>
-          <w:szCs w:val="24"/>
-        </w:rPr>
-      </w:pPr>
-      <w:r>
-        <w:rPr>
-          <w:rFonts w:ascii="Times New Roman" w:eastAsia="Times New Roman" w:hAnsi="Times New Roman" w:cs="Times New Roman"/>
-          <w:color w:val="000000"/>
-          <w:sz w:val="24"/>
-          <w:szCs w:val="24"/>
-        </w:rPr>
-        <w:t xml:space="preserve">Figure 1 </w:t>
-      </w:r>
-      <w:proofErr w:type="gramStart"/>
-      <w:r>
-        <w:rPr>
-          <w:rFonts w:ascii="Times New Roman" w:eastAsia="Times New Roman" w:hAnsi="Times New Roman" w:cs="Times New Roman"/>
-          <w:color w:val="000000"/>
-          <w:sz w:val="24"/>
-          <w:szCs w:val="24"/>
-        </w:rPr>
-        <w:t>shows</w:t>
-      </w:r>
-      <w:proofErr w:type="gramEnd"/>
-      <w:r>
-        <w:rPr>
-          <w:rFonts w:ascii="Times New Roman" w:eastAsia="Times New Roman" w:hAnsi="Times New Roman" w:cs="Times New Roman"/>
-          <w:color w:val="000000"/>
-          <w:sz w:val="24"/>
-          <w:szCs w:val="24"/>
-        </w:rPr>
-        <w:t xml:space="preserve"> the training time as a function of cores. We see that there </w:t>
-      </w:r>
-      <w:proofErr w:type="gramStart"/>
-      <w:r>
-        <w:rPr>
-          <w:rFonts w:ascii="Times New Roman" w:eastAsia="Times New Roman" w:hAnsi="Times New Roman" w:cs="Times New Roman"/>
-          <w:color w:val="000000"/>
-          <w:sz w:val="24"/>
-          <w:szCs w:val="24"/>
-        </w:rPr>
-        <w:t>is</w:t>
-      </w:r>
-      <w:proofErr w:type="gramEnd"/>
-      <w:r>
-        <w:rPr>
-          <w:rFonts w:ascii="Times New Roman" w:eastAsia="Times New Roman" w:hAnsi="Times New Roman" w:cs="Times New Roman"/>
-          <w:color w:val="000000"/>
-          <w:sz w:val="24"/>
-          <w:szCs w:val="24"/>
-        </w:rPr>
-        <w:t xml:space="preserve"> an optimum number of cores - 4 cores without load-balancing, and 16 cores with load-balancing. This is likely due to the communication overhead outweighing the benefits of parallelization. Figure 2 shows the broadcast time of the data as a function of cores. As expected, this increases quickly with the number of cores. There is a big jump going from 8 to 16 cores, which may be due to non-local communication.</w:t>
-      </w:r>
-    </w:p>
-    <w:p>
-      <w:pPr>
-        <w:spacing w:after="0" w:line="240" w:lineRule="auto"/>
-        <w:rPr>
-          <w:rFonts w:ascii="Times New Roman" w:eastAsia="Times New Roman" w:hAnsi="Times New Roman" w:cs="Times New Roman"/>
-          <w:sz w:val="24"/>
-          <w:szCs w:val="24"/>
-        </w:rPr>
-      </w:pPr>
-      <w:r>
-        <w:rPr>
-          <w:rFonts w:ascii="Times New Roman" w:eastAsia="Times New Roman" w:hAnsi="Times New Roman" w:cs="Times New Roman"/>
-          <w:color w:val="000000"/>
-          <w:sz w:val="24"/>
-          <w:szCs w:val="24"/>
-        </w:rPr>
-        <w:lastRenderedPageBreak/>
+        <w:t xml:space="preserve"> trees have been calculated, similar to the MapReduce framework. This is important because the trees do not necessarily take the same amount of time to train, and some cores may fail or become slow.</w:t>
+      </w:r>
+    </w:p>
+    <w:p>
+      <w:pPr>
+        <w:spacing w:after="0" w:line="240" w:lineRule="auto"/>
+        <w:rPr>
+          <w:rFonts w:ascii="Times New Roman" w:eastAsia="Times New Roman" w:hAnsi="Times New Roman" w:cs="Times New Roman"/>
+          <w:sz w:val="24"/>
+          <w:szCs w:val="24"/>
+        </w:rPr>
+      </w:pPr>
+      <w:r>
+        <w:rPr>
+          <w:rFonts w:ascii="Times New Roman" w:eastAsia="Times New Roman" w:hAnsi="Times New Roman" w:cs="Times New Roman"/>
+          <w:color w:val="000000"/>
+          <w:sz w:val="24"/>
+          <w:szCs w:val="24"/>
+        </w:rPr>
+        <w:t>Figure 1 shows the training time as a function of cores. We see that there is an optimum number of cores - 4 cores without load-balancing, and 16 cores with load-balancing. This is likely due to the communication overhead outweighing the benefits of parallelization. Figure 2 shows the broadcast time of the data as a function of cores. As expected, this increases quickly with the number of cores. There is a big jump going from 8 to 16 cores, which may be due to non-local communication.</w:t>
+      </w:r>
+    </w:p>
+    <w:p>
+      <w:pPr>
+        <w:spacing w:after="0" w:line="240" w:lineRule="auto"/>
+        <w:rPr>
+          <w:rFonts w:ascii="Times New Roman" w:eastAsia="Times New Roman" w:hAnsi="Times New Roman" w:cs="Times New Roman"/>
+          <w:sz w:val="24"/>
+          <w:szCs w:val="24"/>
+        </w:rPr>
+      </w:pPr>
+      <w:r>
+        <w:rPr>
+          <w:rFonts w:ascii="Times New Roman" w:eastAsia="Times New Roman" w:hAnsi="Times New Roman" w:cs="Times New Roman"/>
+          <w:color w:val="000000"/>
+          <w:sz w:val="24"/>
+          <w:szCs w:val="24"/>
+        </w:rPr>
         <w:t>Figure 2 shows the training time as a function of trees in a single work-unit for the load-balancing training. There also seems to be an optimum point, due to the balance between communication time and training time.</w:t>
       </w:r>
     </w:p>
     <w:p>
       <w:pPr>
-        <w:spacing w:after="0" w:line="240" w:lineRule="auto"/>
-        <w:rPr>
-          <w:rFonts w:ascii="Times New Roman" w:eastAsia="Times New Roman" w:hAnsi="Times New Roman" w:cs="Times New Roman"/>
-          <w:sz w:val="24"/>
-          <w:szCs w:val="24"/>
-        </w:rPr>
+        <w:keepNext/>
+        <w:spacing w:after="0" w:line="240" w:lineRule="auto"/>
       </w:pPr>
       <w:r>
         <w:rPr>
@@ -3129,9 +2770,9 @@
           <w:szCs w:val="24"/>
         </w:rPr>
         <w:drawing>
-          <wp:inline distT="0" distB="0" distL="0" distR="0">
-            <wp:extent cx="3486150" cy="2091690"/>
-            <wp:effectExtent l="0" t="0" r="0" b="3810"/>
+          <wp:inline distT="0" distB="0" distL="0" distR="0" wp14:anchorId="036B7C7A" wp14:editId="4D931967">
+            <wp:extent cx="2952750" cy="1771650"/>
+            <wp:effectExtent l="0" t="0" r="0" b="0"/>
             <wp:docPr id="3" name="Picture 3" descr="https://lh6.googleusercontent.com/Wy4LZQ3AdCqh2CucPXGPYRVU4GOiA1Qf9v6ti6pbkuHKCyvl9Z3kjwGgvel_aRCkuaMx4ZOxJgajTmuIepdZZijITbEGedhoDFKlJ1umlsBItG-PorPF9hOoX5Z_0BEw1rl0t9Q"/>
             <wp:cNvGraphicFramePr>
               <a:graphicFrameLocks xmlns:a="http://schemas.openxmlformats.org/drawingml/2006/main" noChangeAspect="1"/>
@@ -3146,7 +2787,7 @@
                     </pic:cNvPicPr>
                   </pic:nvPicPr>
                   <pic:blipFill>
-                    <a:blip r:embed="rId16">
+                    <a:blip r:embed="rId9">
                       <a:extLst>
                         <a:ext uri="{28A0092B-C50C-407E-A947-70E740481C1C}">
                           <a14:useLocalDpi xmlns:a14="http://schemas.microsoft.com/office/drawing/2010/main" val="0"/>
@@ -3161,7 +2802,7 @@
                   <pic:spPr bwMode="auto">
                     <a:xfrm>
                       <a:off x="0" y="0"/>
-                      <a:ext cx="3486150" cy="2091690"/>
+                      <a:ext cx="2952750" cy="1771650"/>
                     </a:xfrm>
                     <a:prstGeom prst="rect">
                       <a:avLst/>
@@ -3180,51 +2821,32 @@
     </w:p>
     <w:p>
       <w:pPr>
-        <w:spacing w:after="0" w:line="240" w:lineRule="auto"/>
-        <w:rPr>
-          <w:rFonts w:ascii="Times New Roman" w:eastAsia="Times New Roman" w:hAnsi="Times New Roman" w:cs="Times New Roman"/>
-          <w:sz w:val="24"/>
-          <w:szCs w:val="24"/>
-        </w:rPr>
-      </w:pPr>
-      <w:r>
-        <w:rPr>
-          <w:rFonts w:ascii="Times New Roman" w:eastAsia="Times New Roman" w:hAnsi="Times New Roman" w:cs="Times New Roman"/>
-          <w:color w:val="000000"/>
-          <w:sz w:val="24"/>
-          <w:szCs w:val="24"/>
-        </w:rPr>
-        <w:t xml:space="preserve">Figure 1: Training time as a function of number of cores, excluding time to broadcast data. </w:t>
-      </w:r>
-      <w:proofErr w:type="gramStart"/>
-      <w:r>
-        <w:rPr>
-          <w:rFonts w:ascii="Times New Roman" w:eastAsia="Times New Roman" w:hAnsi="Times New Roman" w:cs="Times New Roman"/>
-          <w:color w:val="000000"/>
-          <w:sz w:val="24"/>
-          <w:szCs w:val="24"/>
-        </w:rPr>
-        <w:t>Number in parentheses represent</w:t>
-      </w:r>
-      <w:proofErr w:type="gramEnd"/>
-      <w:r>
-        <w:rPr>
-          <w:rFonts w:ascii="Times New Roman" w:eastAsia="Times New Roman" w:hAnsi="Times New Roman" w:cs="Times New Roman"/>
-          <w:color w:val="000000"/>
-          <w:sz w:val="24"/>
-          <w:szCs w:val="24"/>
-        </w:rPr>
-        <w:t xml:space="preserve"> the trial. Total number of trees is 2048 unless otherwise specified. Vanilla refers to training without load-balancing.</w:t>
-      </w:r>
-    </w:p>
-    <w:p>
-      <w:pPr>
-        <w:spacing w:after="0" w:line="240" w:lineRule="auto"/>
-        <w:rPr>
-          <w:rFonts w:ascii="Times New Roman" w:eastAsia="Times New Roman" w:hAnsi="Times New Roman" w:cs="Times New Roman"/>
-          <w:sz w:val="24"/>
-          <w:szCs w:val="24"/>
-        </w:rPr>
+        <w:pStyle w:val="Caption"/>
+        <w:rPr>
+          <w:rFonts w:ascii="Times New Roman" w:eastAsia="Times New Roman" w:hAnsi="Times New Roman" w:cs="Times New Roman"/>
+          <w:sz w:val="24"/>
+          <w:szCs w:val="24"/>
+        </w:rPr>
+      </w:pPr>
+      <w:r>
+        <w:t xml:space="preserve">Figure </w:t>
+      </w:r>
+      <w:fldSimple w:instr=" SEQ Figure \* ARABIC ">
+        <w:r>
+          <w:rPr>
+            <w:noProof/>
+          </w:rPr>
+          <w:t>1</w:t>
+        </w:r>
+      </w:fldSimple>
+      <w:r>
+        <w:t>. Training time as a function of number of cores, excluding time to broadcast data. Trial number in parentheses. 2048 cores unless otherwise specified. Vanilla refers to non-load-balancing.</w:t>
+      </w:r>
+    </w:p>
+    <w:p>
+      <w:pPr>
+        <w:keepNext/>
+        <w:spacing w:after="0" w:line="240" w:lineRule="auto"/>
       </w:pPr>
       <w:r>
         <w:rPr>
@@ -3234,8 +2856,9 @@
           <w:sz w:val="24"/>
           <w:szCs w:val="24"/>
         </w:rPr>
+        <w:lastRenderedPageBreak/>
         <w:drawing>
-          <wp:inline distT="0" distB="0" distL="0" distR="0">
+          <wp:inline distT="0" distB="0" distL="0" distR="0" wp14:anchorId="142D2422" wp14:editId="22CFF57C">
             <wp:extent cx="3381375" cy="2028825"/>
             <wp:effectExtent l="0" t="0" r="9525" b="9525"/>
             <wp:docPr id="2" name="Picture 2" descr="https://lh5.googleusercontent.com/RUD14uRk73xYa6I4_CABaelk_UnoIZBzDMVeyS_TizPgBTzRxwU_A1TAygwtYCy9cZZIu9KA1Ni7maFDJjPS_UrNXrQ2HRIAJ2c1uaiOvIITcAqPMW0zkr7NycEhosmkwOb8dyk"/>
@@ -3252,7 +2875,7 @@
                     </pic:cNvPicPr>
                   </pic:nvPicPr>
                   <pic:blipFill>
-                    <a:blip r:embed="rId17">
+                    <a:blip r:embed="rId10">
                       <a:extLst>
                         <a:ext uri="{28A0092B-C50C-407E-A947-70E740481C1C}">
                           <a14:useLocalDpi xmlns:a14="http://schemas.microsoft.com/office/drawing/2010/main" val="0"/>
@@ -3286,33 +2909,30 @@
     </w:p>
     <w:p>
       <w:pPr>
-        <w:spacing w:after="0" w:line="240" w:lineRule="auto"/>
-        <w:rPr>
-          <w:rFonts w:ascii="Times New Roman" w:eastAsia="Times New Roman" w:hAnsi="Times New Roman" w:cs="Times New Roman"/>
-          <w:sz w:val="24"/>
-          <w:szCs w:val="24"/>
-        </w:rPr>
-      </w:pPr>
-      <w:r>
-        <w:rPr>
-          <w:rFonts w:ascii="Times New Roman" w:eastAsia="Times New Roman" w:hAnsi="Times New Roman" w:cs="Times New Roman"/>
-          <w:color w:val="000000"/>
-          <w:sz w:val="24"/>
-          <w:szCs w:val="24"/>
-        </w:rPr>
-        <w:t xml:space="preserve">Figure 2: Training time for load-balancing version as a function of number of trees in a single work unit, using 32 cores. </w:t>
-      </w:r>
-      <w:proofErr w:type="gramStart"/>
-      <w:r>
-        <w:rPr>
-          <w:rFonts w:ascii="Times New Roman" w:eastAsia="Times New Roman" w:hAnsi="Times New Roman" w:cs="Times New Roman"/>
-          <w:color w:val="000000"/>
-          <w:sz w:val="24"/>
-          <w:szCs w:val="24"/>
-        </w:rPr>
-        <w:t>Excludes time to broadcast data.</w:t>
-      </w:r>
-      <w:proofErr w:type="gramEnd"/>
+        <w:pStyle w:val="Caption"/>
+        <w:rPr>
+          <w:rFonts w:ascii="Times New Roman" w:eastAsia="Times New Roman" w:hAnsi="Times New Roman" w:cs="Times New Roman"/>
+          <w:sz w:val="24"/>
+          <w:szCs w:val="24"/>
+        </w:rPr>
+      </w:pPr>
+      <w:r>
+        <w:t xml:space="preserve">Figure </w:t>
+      </w:r>
+      <w:fldSimple w:instr=" SEQ Figure \* ARABIC ">
+        <w:r>
+          <w:rPr>
+            <w:noProof/>
+          </w:rPr>
+          <w:t>2</w:t>
+        </w:r>
+      </w:fldSimple>
+      <w:r>
+        <w:t>.</w:t>
+      </w:r>
+      <w:r>
+        <w:t xml:space="preserve"> Training time for load-balancing version as a function of number of trees in a single work unit, using 32 cores. Excludes time to broadcast data. Number in parentheses represent the trial.</w:t>
+      </w:r>
       <w:r>
         <w:rPr>
           <w:rFonts w:ascii="Times New Roman" w:eastAsia="Times New Roman" w:hAnsi="Times New Roman" w:cs="Times New Roman"/>
@@ -3322,35 +2942,11 @@
         </w:rPr>
         <w:t xml:space="preserve"> </w:t>
       </w:r>
-      <w:proofErr w:type="gramStart"/>
-      <w:r>
-        <w:rPr>
-          <w:rFonts w:ascii="Times New Roman" w:eastAsia="Times New Roman" w:hAnsi="Times New Roman" w:cs="Times New Roman"/>
-          <w:color w:val="000000"/>
-          <w:sz w:val="24"/>
-          <w:szCs w:val="24"/>
-        </w:rPr>
-        <w:t>Number in parentheses represent</w:t>
-      </w:r>
-      <w:proofErr w:type="gramEnd"/>
-      <w:r>
-        <w:rPr>
-          <w:rFonts w:ascii="Times New Roman" w:eastAsia="Times New Roman" w:hAnsi="Times New Roman" w:cs="Times New Roman"/>
-          <w:color w:val="000000"/>
-          <w:sz w:val="24"/>
-          <w:szCs w:val="24"/>
-        </w:rPr>
-        <w:t xml:space="preserve"> the trial. </w:t>
-      </w:r>
-    </w:p>
-    <w:p>
-      <w:pPr>
-        <w:spacing w:after="0" w:line="240" w:lineRule="auto"/>
-        <w:rPr>
-          <w:rFonts w:ascii="Times New Roman" w:eastAsia="Times New Roman" w:hAnsi="Times New Roman" w:cs="Times New Roman"/>
-          <w:sz w:val="24"/>
-          <w:szCs w:val="24"/>
-        </w:rPr>
+    </w:p>
+    <w:p>
+      <w:pPr>
+        <w:keepNext/>
+        <w:spacing w:after="0" w:line="240" w:lineRule="auto"/>
       </w:pPr>
       <w:r>
         <w:rPr>
@@ -3361,7 +2957,7 @@
           <w:szCs w:val="24"/>
         </w:rPr>
         <w:drawing>
-          <wp:inline distT="0" distB="0" distL="0" distR="0">
+          <wp:inline distT="0" distB="0" distL="0" distR="0" wp14:anchorId="3B1087AD" wp14:editId="0431BE6F">
             <wp:extent cx="3238500" cy="1943100"/>
             <wp:effectExtent l="0" t="0" r="0" b="0"/>
             <wp:docPr id="1" name="Picture 1" descr="https://lh4.googleusercontent.com/sc9bndmoXJp-rGxOsKyAjAGB2to6lzY_gRWGq_-P4L2TfHNJE4-SPcDPAOIHxnYYvJMX6JKVbWb1gICYwP5oWl430-E-XtypwSRn1IY_-KiK827IuPV6T-3RofD8rIqVCM9b6rI"/>
@@ -3378,7 +2974,7 @@
                     </pic:cNvPicPr>
                   </pic:nvPicPr>
                   <pic:blipFill>
-                    <a:blip r:embed="rId18">
+                    <a:blip r:embed="rId11">
                       <a:extLst>
                         <a:ext uri="{28A0092B-C50C-407E-A947-70E740481C1C}">
                           <a14:useLocalDpi xmlns:a14="http://schemas.microsoft.com/office/drawing/2010/main" val="0"/>
@@ -3412,32 +3008,32 @@
     </w:p>
     <w:p>
       <w:pPr>
-        <w:spacing w:after="0" w:line="240" w:lineRule="auto"/>
-        <w:rPr>
-          <w:rFonts w:ascii="Times New Roman" w:eastAsia="Times New Roman" w:hAnsi="Times New Roman" w:cs="Times New Roman"/>
-          <w:sz w:val="24"/>
-          <w:szCs w:val="24"/>
-        </w:rPr>
-      </w:pPr>
-      <w:r>
-        <w:rPr>
-          <w:rFonts w:ascii="Times New Roman" w:eastAsia="Times New Roman" w:hAnsi="Times New Roman" w:cs="Times New Roman"/>
-          <w:color w:val="000000"/>
-          <w:sz w:val="24"/>
-          <w:szCs w:val="24"/>
-        </w:rPr>
-        <w:t xml:space="preserve">Figure 3: Time to broadcast data as a function of number of cores. </w:t>
-      </w:r>
-    </w:p>
-    <w:p>
-      <w:pPr>
-        <w:spacing w:after="240" w:line="240" w:lineRule="auto"/>
-        <w:rPr>
-          <w:rFonts w:ascii="Times New Roman" w:eastAsia="Times New Roman" w:hAnsi="Times New Roman" w:cs="Times New Roman"/>
-          <w:sz w:val="24"/>
-          <w:szCs w:val="24"/>
-        </w:rPr>
-      </w:pPr>
+        <w:pStyle w:val="Caption"/>
+        <w:rPr>
+          <w:rFonts w:ascii="Times New Roman" w:eastAsia="Times New Roman" w:hAnsi="Times New Roman" w:cs="Times New Roman"/>
+          <w:sz w:val="24"/>
+          <w:szCs w:val="24"/>
+        </w:rPr>
+      </w:pPr>
+      <w:r>
+        <w:t xml:space="preserve">Figure </w:t>
+      </w:r>
+      <w:fldSimple w:instr=" SEQ Figure \* ARABIC ">
+        <w:r>
+          <w:rPr>
+            <w:noProof/>
+          </w:rPr>
+          <w:t>3</w:t>
+        </w:r>
+      </w:fldSimple>
+      <w:r>
+        <w:t xml:space="preserve">. </w:t>
+      </w:r>
+      <w:r>
+        <w:t>Time to broadcast data as a function of number of cores.</w:t>
+      </w:r>
+      <w:bookmarkStart w:id="0" w:name="_GoBack"/>
+      <w:bookmarkEnd w:id="0"/>
     </w:p>
     <w:p>
       <w:pPr>
@@ -3457,7 +3053,6 @@
           <w:sz w:val="24"/>
           <w:szCs w:val="24"/>
         </w:rPr>
-        <w:lastRenderedPageBreak/>
         <w:t>Performance Evaluation</w:t>
       </w:r>
     </w:p>
@@ -3583,27 +3178,7 @@
           <w:sz w:val="24"/>
           <w:szCs w:val="24"/>
         </w:rPr>
-        <w:t xml:space="preserve">Presented </w:t>
-      </w:r>
-      <w:proofErr w:type="spellStart"/>
-      <w:r>
-        <w:rPr>
-          <w:rFonts w:ascii="Times New Roman" w:eastAsia="Times New Roman" w:hAnsi="Times New Roman" w:cs="Times New Roman"/>
-          <w:color w:val="000000"/>
-          <w:sz w:val="24"/>
-          <w:szCs w:val="24"/>
-        </w:rPr>
-        <w:t>a</w:t>
-      </w:r>
-      <w:proofErr w:type="spellEnd"/>
-      <w:r>
-        <w:rPr>
-          <w:rFonts w:ascii="Times New Roman" w:eastAsia="Times New Roman" w:hAnsi="Times New Roman" w:cs="Times New Roman"/>
-          <w:color w:val="000000"/>
-          <w:sz w:val="24"/>
-          <w:szCs w:val="24"/>
-        </w:rPr>
-        <w:t xml:space="preserve"> end-to-end system for preprocessing features, handling coordinates, and quickly training large forests</w:t>
+        <w:t>Presented a end-to-end system for preprocessing features, handling coordinates, and quickly training large forests</w:t>
       </w:r>
     </w:p>
     <w:p>
@@ -3668,29 +3243,10 @@
           <w:sz w:val="24"/>
           <w:szCs w:val="24"/>
         </w:rPr>
-        <w:t xml:space="preserve">[1] Pump it Up: Data Mining the Water Table. </w:t>
-      </w:r>
-      <w:proofErr w:type="gramStart"/>
-      <w:r>
-        <w:rPr>
-          <w:rFonts w:ascii="Times New Roman" w:eastAsia="Times New Roman" w:hAnsi="Times New Roman" w:cs="Times New Roman"/>
-          <w:color w:val="000000"/>
-          <w:sz w:val="24"/>
-          <w:szCs w:val="24"/>
-        </w:rPr>
-        <w:t>Driven Data.</w:t>
-      </w:r>
-      <w:proofErr w:type="gramEnd"/>
-      <w:r>
-        <w:rPr>
-          <w:rFonts w:ascii="Times New Roman" w:eastAsia="Times New Roman" w:hAnsi="Times New Roman" w:cs="Times New Roman"/>
-          <w:color w:val="000000"/>
-          <w:sz w:val="24"/>
-          <w:szCs w:val="24"/>
-        </w:rPr>
-        <w:t xml:space="preserve"> </w:t>
-      </w:r>
-      <w:hyperlink r:id="rId19" w:history="1">
+        <w:lastRenderedPageBreak/>
+        <w:t xml:space="preserve">[1] Pump it Up: Data Mining the Water Table. Driven Data. </w:t>
+      </w:r>
+      <w:hyperlink r:id="rId12" w:history="1">
         <w:r>
           <w:rPr>
             <w:rFonts w:ascii="Times New Roman" w:eastAsia="Times New Roman" w:hAnsi="Times New Roman" w:cs="Times New Roman"/>
@@ -3719,40 +3275,9 @@
           <w:sz w:val="24"/>
           <w:szCs w:val="24"/>
         </w:rPr>
-        <w:t xml:space="preserve">[2] </w:t>
-      </w:r>
-      <w:proofErr w:type="spellStart"/>
-      <w:proofErr w:type="gramStart"/>
-      <w:r>
-        <w:rPr>
-          <w:rFonts w:ascii="Times New Roman" w:eastAsia="Times New Roman" w:hAnsi="Times New Roman" w:cs="Times New Roman"/>
-          <w:color w:val="000000"/>
-          <w:sz w:val="24"/>
-          <w:szCs w:val="24"/>
-        </w:rPr>
-        <w:t>scikit</w:t>
-      </w:r>
-      <w:proofErr w:type="spellEnd"/>
-      <w:r>
-        <w:rPr>
-          <w:rFonts w:ascii="Times New Roman" w:eastAsia="Times New Roman" w:hAnsi="Times New Roman" w:cs="Times New Roman"/>
-          <w:color w:val="000000"/>
-          <w:sz w:val="24"/>
-          <w:szCs w:val="24"/>
-        </w:rPr>
-        <w:t>-</w:t>
-      </w:r>
-      <w:proofErr w:type="gramEnd"/>
-      <w:r>
-        <w:rPr>
-          <w:rFonts w:ascii="Times New Roman" w:eastAsia="Times New Roman" w:hAnsi="Times New Roman" w:cs="Times New Roman"/>
-          <w:color w:val="000000"/>
-          <w:sz w:val="24"/>
-          <w:szCs w:val="24"/>
-        </w:rPr>
-        <w:t xml:space="preserve">learn. </w:t>
-      </w:r>
-      <w:hyperlink r:id="rId20" w:history="1">
+        <w:t xml:space="preserve">[2] scikit-learn. </w:t>
+      </w:r>
+      <w:hyperlink r:id="rId13" w:history="1">
         <w:r>
           <w:rPr>
             <w:rFonts w:ascii="Times New Roman" w:eastAsia="Times New Roman" w:hAnsi="Times New Roman" w:cs="Times New Roman"/>
@@ -3781,47 +3306,7 @@
           <w:sz w:val="24"/>
           <w:szCs w:val="24"/>
         </w:rPr>
-        <w:t xml:space="preserve">[3] L. </w:t>
-      </w:r>
-      <w:proofErr w:type="spellStart"/>
-      <w:r>
-        <w:rPr>
-          <w:rFonts w:ascii="Times New Roman" w:eastAsia="Times New Roman" w:hAnsi="Times New Roman" w:cs="Times New Roman"/>
-          <w:color w:val="000000"/>
-          <w:sz w:val="24"/>
-          <w:szCs w:val="24"/>
-        </w:rPr>
-        <w:t>Breinman</w:t>
-      </w:r>
-      <w:proofErr w:type="spellEnd"/>
-      <w:r>
-        <w:rPr>
-          <w:rFonts w:ascii="Times New Roman" w:eastAsia="Times New Roman" w:hAnsi="Times New Roman" w:cs="Times New Roman"/>
-          <w:color w:val="000000"/>
-          <w:sz w:val="24"/>
-          <w:szCs w:val="24"/>
-        </w:rPr>
-        <w:t xml:space="preserve">. </w:t>
-      </w:r>
-      <w:proofErr w:type="gramStart"/>
-      <w:r>
-        <w:rPr>
-          <w:rFonts w:ascii="Times New Roman" w:eastAsia="Times New Roman" w:hAnsi="Times New Roman" w:cs="Times New Roman"/>
-          <w:color w:val="000000"/>
-          <w:sz w:val="24"/>
-          <w:szCs w:val="24"/>
-        </w:rPr>
-        <w:t>“Random Forests”.</w:t>
-      </w:r>
-      <w:proofErr w:type="gramEnd"/>
-      <w:r>
-        <w:rPr>
-          <w:rFonts w:ascii="Times New Roman" w:eastAsia="Times New Roman" w:hAnsi="Times New Roman" w:cs="Times New Roman"/>
-          <w:color w:val="000000"/>
-          <w:sz w:val="24"/>
-          <w:szCs w:val="24"/>
-        </w:rPr>
-        <w:t xml:space="preserve"> </w:t>
+        <w:t xml:space="preserve">[3] L. Breinman. “Random Forests”. </w:t>
       </w:r>
       <w:r>
         <w:rPr>
@@ -3894,35 +3379,22 @@
           <w:szCs w:val="24"/>
         </w:rPr>
       </w:pPr>
-      <w:proofErr w:type="spellStart"/>
-      <w:r>
-        <w:rPr>
-          <w:rFonts w:ascii="Times New Roman" w:eastAsia="Times New Roman" w:hAnsi="Times New Roman" w:cs="Times New Roman"/>
-          <w:color w:val="000000"/>
-          <w:sz w:val="24"/>
-          <w:szCs w:val="24"/>
-        </w:rPr>
-        <w:t>Breinman’s</w:t>
-      </w:r>
-      <w:proofErr w:type="spellEnd"/>
-      <w:r>
-        <w:rPr>
-          <w:rFonts w:ascii="Times New Roman" w:eastAsia="Times New Roman" w:hAnsi="Times New Roman" w:cs="Times New Roman"/>
-          <w:color w:val="000000"/>
-          <w:sz w:val="24"/>
-          <w:szCs w:val="24"/>
-        </w:rPr>
-        <w:t xml:space="preserve"> random forest paper</w:t>
-      </w:r>
-    </w:p>
-    <w:p>
-      <w:bookmarkStart w:id="0" w:name="_GoBack"/>
-      <w:bookmarkEnd w:id="0"/>
-    </w:p>
+      <w:r>
+        <w:rPr>
+          <w:rFonts w:ascii="Times New Roman" w:eastAsia="Times New Roman" w:hAnsi="Times New Roman" w:cs="Times New Roman"/>
+          <w:color w:val="000000"/>
+          <w:sz w:val="24"/>
+          <w:szCs w:val="24"/>
+        </w:rPr>
+        <w:t>Breinman’s random forest paper</w:t>
+      </w:r>
+    </w:p>
+    <w:p/>
     <w:sectPr>
+      <w:type w:val="continuous"/>
       <w:pgSz w:w="12240" w:h="15840"/>
       <w:pgMar w:top="1440" w:right="1440" w:bottom="1440" w:left="1440" w:header="720" w:footer="720" w:gutter="0"/>
-      <w:cols w:space="720"/>
+      <w:cols w:num="2" w:space="720"/>
       <w:docGrid w:linePitch="360"/>
     </w:sectPr>
   </w:body>
@@ -4553,7 +4025,6 @@
   <w:style w:type="character" w:default="1" w:styleId="DefaultParagraphFont">
     <w:name w:val="Default Paragraph Font"/>
     <w:uiPriority w:val="1"/>
-    <w:semiHidden/>
     <w:unhideWhenUsed/>
   </w:style>
   <w:style w:type="table" w:default="1" w:styleId="TableNormal">
@@ -4637,6 +4108,25 @@
       <w:rFonts w:ascii="Tahoma" w:hAnsi="Tahoma" w:cs="Tahoma"/>
       <w:sz w:val="16"/>
       <w:szCs w:val="16"/>
+    </w:rPr>
+  </w:style>
+  <w:style w:type="paragraph" w:styleId="Caption">
+    <w:name w:val="caption"/>
+    <w:basedOn w:val="Normal"/>
+    <w:next w:val="Normal"/>
+    <w:uiPriority w:val="35"/>
+    <w:unhideWhenUsed/>
+    <w:qFormat/>
+    <w:rsid w:val="003E2247"/>
+    <w:pPr>
+      <w:spacing w:line="240" w:lineRule="auto"/>
+    </w:pPr>
+    <w:rPr>
+      <w:b/>
+      <w:bCs/>
+      <w:color w:val="4F81BD" w:themeColor="accent1"/>
+      <w:sz w:val="18"/>
+      <w:szCs w:val="18"/>
     </w:rPr>
   </w:style>
 </w:styles>
@@ -4805,7 +4295,6 @@
   <w:style w:type="character" w:default="1" w:styleId="DefaultParagraphFont">
     <w:name w:val="Default Paragraph Font"/>
     <w:uiPriority w:val="1"/>
-    <w:semiHidden/>
     <w:unhideWhenUsed/>
   </w:style>
   <w:style w:type="table" w:default="1" w:styleId="TableNormal">
@@ -4889,6 +4378,25 @@
       <w:rFonts w:ascii="Tahoma" w:hAnsi="Tahoma" w:cs="Tahoma"/>
       <w:sz w:val="16"/>
       <w:szCs w:val="16"/>
+    </w:rPr>
+  </w:style>
+  <w:style w:type="paragraph" w:styleId="Caption">
+    <w:name w:val="caption"/>
+    <w:basedOn w:val="Normal"/>
+    <w:next w:val="Normal"/>
+    <w:uiPriority w:val="35"/>
+    <w:unhideWhenUsed/>
+    <w:qFormat/>
+    <w:rsid w:val="003E2247"/>
+    <w:pPr>
+      <w:spacing w:line="240" w:lineRule="auto"/>
+    </w:pPr>
+    <w:rPr>
+      <w:b/>
+      <w:bCs/>
+      <w:color w:val="4F81BD" w:themeColor="accent1"/>
+      <w:sz w:val="18"/>
+      <w:szCs w:val="18"/>
     </w:rPr>
   </w:style>
 </w:styles>
@@ -5177,4 +4685,16 @@
   <a:objectDefaults/>
   <a:extraClrSchemeLst/>
 </a:theme>
+</file>
+
+<file path=customXml/item1.xml><?xml version="1.0" encoding="utf-8"?>
+<b:Sources xmlns:b="http://schemas.openxmlformats.org/officeDocument/2006/bibliography" xmlns="http://schemas.openxmlformats.org/officeDocument/2006/bibliography" SelectedStyle="\ISO690Nmerical.XSL" StyleName="ISO 690 - Numerical Reference"/>
+</file>
+
+<file path=customXml/itemProps1.xml><?xml version="1.0" encoding="utf-8"?>
+<ds:datastoreItem xmlns:ds="http://schemas.openxmlformats.org/officeDocument/2006/customXml" ds:itemID="{5EECFC17-4292-4005-B23E-F153A46C7C02}">
+  <ds:schemaRefs>
+    <ds:schemaRef ds:uri="http://schemas.openxmlformats.org/officeDocument/2006/bibliography"/>
+  </ds:schemaRefs>
+</ds:datastoreItem>
 </file>
</xml_diff>

<commit_message>
Figure captions and references
</commit_message>
<xml_diff>
--- a/FinalReport.docx
+++ b/FinalReport.docx
@@ -47,8 +47,20 @@
           <w:sz w:val="24"/>
           <w:szCs w:val="24"/>
         </w:rPr>
-        <w:t>CS 205 Final Project</w:t>
-      </w:r>
+        <w:t xml:space="preserve">CS 205 Final </w:t>
+      </w:r>
+      <w:proofErr w:type="gramStart"/>
+      <w:r>
+        <w:rPr>
+          <w:rFonts w:ascii="Times New Roman" w:eastAsia="Times New Roman" w:hAnsi="Times New Roman" w:cs="Times New Roman"/>
+          <w:bCs/>
+          <w:color w:val="000000"/>
+          <w:sz w:val="24"/>
+          <w:szCs w:val="24"/>
+        </w:rPr>
+        <w:t>Project</w:t>
+      </w:r>
+      <w:proofErr w:type="gramEnd"/>
     </w:p>
     <w:p>
       <w:pPr>
@@ -70,7 +82,29 @@
           <w:sz w:val="24"/>
           <w:szCs w:val="24"/>
         </w:rPr>
-        <w:t>Dmitry Vinichenko, Sam Kim, Robert Hoyt</w:t>
+        <w:t xml:space="preserve">Dmitry </w:t>
+      </w:r>
+      <w:proofErr w:type="spellStart"/>
+      <w:r>
+        <w:rPr>
+          <w:rFonts w:ascii="Times New Roman" w:eastAsia="Times New Roman" w:hAnsi="Times New Roman" w:cs="Times New Roman"/>
+          <w:bCs/>
+          <w:color w:val="000000"/>
+          <w:sz w:val="24"/>
+          <w:szCs w:val="24"/>
+        </w:rPr>
+        <w:t>Vinichenko</w:t>
+      </w:r>
+      <w:proofErr w:type="spellEnd"/>
+      <w:r>
+        <w:rPr>
+          <w:rFonts w:ascii="Times New Roman" w:eastAsia="Times New Roman" w:hAnsi="Times New Roman" w:cs="Times New Roman"/>
+          <w:bCs/>
+          <w:color w:val="000000"/>
+          <w:sz w:val="24"/>
+          <w:szCs w:val="24"/>
+        </w:rPr>
+        <w:t>, Sam Kim, Robert Hoyt</w:t>
       </w:r>
     </w:p>
     <w:p>
@@ -157,7 +191,27 @@
           <w:sz w:val="24"/>
           <w:szCs w:val="24"/>
         </w:rPr>
-        <w:t>“Pump it Up: Data Mining the Water Table” is a charity-motivated competition hosted by Driven Data to help classify water wells in Tanzania. Ground data is supplied as a pair of CSV files with 39 feature observations and the corresponding well class: “functional”, “functional needs repair”, and “non functional”. In this report we describe a method for eliminating irrelevant and redundant categorical features, preprocessing steps to help random forests classify data associated with GPS coordinates of the wells, and a parallelization strategy to expedite generation of large random forests.</w:t>
+        <w:t>“Pump it Up: Data Mining the Water Table” is a charity-motivated competition hosted by Driven Data to help classify water wells in Tanzania. Ground data is supplied as a pair of CSV files with 39 feature observations and the corresponding well class: “functional”, “functional needs repair”, and “</w:t>
+      </w:r>
+      <w:proofErr w:type="spellStart"/>
+      <w:r>
+        <w:rPr>
+          <w:rFonts w:ascii="Times New Roman" w:eastAsia="Times New Roman" w:hAnsi="Times New Roman" w:cs="Times New Roman"/>
+          <w:color w:val="000000"/>
+          <w:sz w:val="24"/>
+          <w:szCs w:val="24"/>
+        </w:rPr>
+        <w:t>non functional</w:t>
+      </w:r>
+      <w:proofErr w:type="spellEnd"/>
+      <w:r>
+        <w:rPr>
+          <w:rFonts w:ascii="Times New Roman" w:eastAsia="Times New Roman" w:hAnsi="Times New Roman" w:cs="Times New Roman"/>
+          <w:color w:val="000000"/>
+          <w:sz w:val="24"/>
+          <w:szCs w:val="24"/>
+        </w:rPr>
+        <w:t>”. In this report we describe a method for eliminating irrelevant and redundant categorical features, preprocessing steps to help random forests classify data associated with GPS coordinates of the wells, and a parallelization strategy to expedite generation of large random forests.</w:t>
       </w:r>
     </w:p>
     <w:p>
@@ -283,7 +337,27 @@
           <w:szCs w:val="24"/>
         </w:rPr>
         <w:lastRenderedPageBreak/>
-        <w:t>method (mRMR), preprocessing GPS coordinate data, training random forest classifiers in parallel on all preprocessed data.</w:t>
+        <w:t>method (</w:t>
+      </w:r>
+      <w:proofErr w:type="spellStart"/>
+      <w:r>
+        <w:rPr>
+          <w:rFonts w:ascii="Times New Roman" w:eastAsia="Times New Roman" w:hAnsi="Times New Roman" w:cs="Times New Roman"/>
+          <w:color w:val="000000"/>
+          <w:sz w:val="24"/>
+          <w:szCs w:val="24"/>
+        </w:rPr>
+        <w:t>mRMR</w:t>
+      </w:r>
+      <w:proofErr w:type="spellEnd"/>
+      <w:r>
+        <w:rPr>
+          <w:rFonts w:ascii="Times New Roman" w:eastAsia="Times New Roman" w:hAnsi="Times New Roman" w:cs="Times New Roman"/>
+          <w:color w:val="000000"/>
+          <w:sz w:val="24"/>
+          <w:szCs w:val="24"/>
+        </w:rPr>
+        <w:t>), preprocessing GPS coordinate data, training random forest classifiers in parallel on all preprocessed data.</w:t>
       </w:r>
     </w:p>
     <w:p>
@@ -334,14 +408,115 @@
           <w:szCs w:val="24"/>
         </w:rPr>
         <w:tab/>
-        <w:t>To tackle the classification challenge we decided to use random forests [Breinman reference] as implemented in scikit-learn package for Python. [#FIXME cite sklearn]. Random forest classifiers are ensemble learners composed of many randomized decision trees. Their key advantages for this challenge include unbiased estimates of the generalization error [Breinman reference], near immunity to irrelevant and correlated features, invariance under monotonic feature transformations, and the ability to simultaneously treat numerical and categorical data.</w:t>
-      </w:r>
-    </w:p>
-    <w:p>
-      <w:pPr>
-        <w:spacing w:after="0" w:line="240" w:lineRule="auto"/>
-        <w:rPr>
-          <w:rFonts w:ascii="Times New Roman" w:eastAsia="Times New Roman" w:hAnsi="Times New Roman" w:cs="Times New Roman"/>
+        <w:t>To tackle the classification challenge we decided to use random forests [</w:t>
+      </w:r>
+      <w:proofErr w:type="spellStart"/>
+      <w:r>
+        <w:rPr>
+          <w:rFonts w:ascii="Times New Roman" w:eastAsia="Times New Roman" w:hAnsi="Times New Roman" w:cs="Times New Roman"/>
+          <w:color w:val="000000"/>
+          <w:sz w:val="24"/>
+          <w:szCs w:val="24"/>
+        </w:rPr>
+        <w:t>Breinman</w:t>
+      </w:r>
+      <w:proofErr w:type="spellEnd"/>
+      <w:r>
+        <w:rPr>
+          <w:rFonts w:ascii="Times New Roman" w:eastAsia="Times New Roman" w:hAnsi="Times New Roman" w:cs="Times New Roman"/>
+          <w:color w:val="000000"/>
+          <w:sz w:val="24"/>
+          <w:szCs w:val="24"/>
+        </w:rPr>
+        <w:t xml:space="preserve"> reference] as implemented in </w:t>
+      </w:r>
+      <w:proofErr w:type="spellStart"/>
+      <w:r>
+        <w:rPr>
+          <w:rFonts w:ascii="Times New Roman" w:eastAsia="Times New Roman" w:hAnsi="Times New Roman" w:cs="Times New Roman"/>
+          <w:color w:val="000000"/>
+          <w:sz w:val="24"/>
+          <w:szCs w:val="24"/>
+        </w:rPr>
+        <w:t>scikit</w:t>
+      </w:r>
+      <w:proofErr w:type="spellEnd"/>
+      <w:r>
+        <w:rPr>
+          <w:rFonts w:ascii="Times New Roman" w:eastAsia="Times New Roman" w:hAnsi="Times New Roman" w:cs="Times New Roman"/>
+          <w:color w:val="000000"/>
+          <w:sz w:val="24"/>
+          <w:szCs w:val="24"/>
+        </w:rPr>
+        <w:t xml:space="preserve">-learn package for Python. [#FIXME </w:t>
+      </w:r>
+      <w:proofErr w:type="gramStart"/>
+      <w:r>
+        <w:rPr>
+          <w:rFonts w:ascii="Times New Roman" w:eastAsia="Times New Roman" w:hAnsi="Times New Roman" w:cs="Times New Roman"/>
+          <w:color w:val="000000"/>
+          <w:sz w:val="24"/>
+          <w:szCs w:val="24"/>
+        </w:rPr>
+        <w:t>cite</w:t>
+      </w:r>
+      <w:proofErr w:type="gramEnd"/>
+      <w:r>
+        <w:rPr>
+          <w:rFonts w:ascii="Times New Roman" w:eastAsia="Times New Roman" w:hAnsi="Times New Roman" w:cs="Times New Roman"/>
+          <w:color w:val="000000"/>
+          <w:sz w:val="24"/>
+          <w:szCs w:val="24"/>
+        </w:rPr>
+        <w:t xml:space="preserve"> </w:t>
+      </w:r>
+      <w:proofErr w:type="spellStart"/>
+      <w:r>
+        <w:rPr>
+          <w:rFonts w:ascii="Times New Roman" w:eastAsia="Times New Roman" w:hAnsi="Times New Roman" w:cs="Times New Roman"/>
+          <w:color w:val="000000"/>
+          <w:sz w:val="24"/>
+          <w:szCs w:val="24"/>
+        </w:rPr>
+        <w:t>sklearn</w:t>
+      </w:r>
+      <w:proofErr w:type="spellEnd"/>
+      <w:r>
+        <w:rPr>
+          <w:rFonts w:ascii="Times New Roman" w:eastAsia="Times New Roman" w:hAnsi="Times New Roman" w:cs="Times New Roman"/>
+          <w:color w:val="000000"/>
+          <w:sz w:val="24"/>
+          <w:szCs w:val="24"/>
+        </w:rPr>
+        <w:t>]. Random forest classifiers are ensemble learners composed of many randomized decision trees. Their key advantages for this challenge include unbiased estimates of the generalization error [</w:t>
+      </w:r>
+      <w:proofErr w:type="spellStart"/>
+      <w:r>
+        <w:rPr>
+          <w:rFonts w:ascii="Times New Roman" w:eastAsia="Times New Roman" w:hAnsi="Times New Roman" w:cs="Times New Roman"/>
+          <w:color w:val="000000"/>
+          <w:sz w:val="24"/>
+          <w:szCs w:val="24"/>
+        </w:rPr>
+        <w:t>Breinman</w:t>
+      </w:r>
+      <w:proofErr w:type="spellEnd"/>
+      <w:r>
+        <w:rPr>
+          <w:rFonts w:ascii="Times New Roman" w:eastAsia="Times New Roman" w:hAnsi="Times New Roman" w:cs="Times New Roman"/>
+          <w:color w:val="000000"/>
+          <w:sz w:val="24"/>
+          <w:szCs w:val="24"/>
+        </w:rPr>
+        <w:t xml:space="preserve"> reference], near immunity to irrelevant and correlated features, invariance under monotonic feature transformations, and the ability to simultaneously treat numerical and categorical data.</w:t>
+      </w:r>
+    </w:p>
+    <w:p>
+      <w:pPr>
+        <w:spacing w:after="0" w:line="240" w:lineRule="auto"/>
+        <w:rPr>
+          <w:rFonts w:ascii="Times New Roman" w:eastAsia="Times New Roman" w:hAnsi="Times New Roman" w:cs="Times New Roman"/>
+          <w:color w:val="000000"/>
           <w:sz w:val="24"/>
           <w:szCs w:val="24"/>
         </w:rPr>
@@ -354,84 +529,105 @@
           <w:szCs w:val="24"/>
         </w:rPr>
         <w:tab/>
-        <w:t>A decision tree classifier uses training data to construct a series of locally-optimal, if-else decision rules to obtain a unique classification of data. For a given set of features with corresponding observations, all possible partitions for each feature are considered. The optimal choice is the one that maximizes the overall class purity of the leaves, leading to (locally) maximum predictive power. An example is shown in Fig. [FIXME]. The first decision selects dry vs. not dry wells, leading to the “not dry” leaf with slightly increased purity, and a “dry” leaf with substantial purity. The next optimal decision for each leaf is different, but in both cases maximize the resulting purity of their children. A decision tree is thus built recursively, in our case until the purity cannot be improved.</w:t>
-      </w:r>
-    </w:p>
-    <w:p>
-      <w:pPr>
-        <w:spacing w:after="0" w:line="240" w:lineRule="auto"/>
-        <w:rPr>
-          <w:rFonts w:ascii="Times New Roman" w:eastAsia="Times New Roman" w:hAnsi="Times New Roman" w:cs="Times New Roman"/>
-          <w:sz w:val="24"/>
-          <w:szCs w:val="24"/>
-        </w:rPr>
-      </w:pPr>
-    </w:p>
-    <w:p>
-      <w:pPr>
-        <w:spacing w:after="0" w:line="240" w:lineRule="auto"/>
-        <w:rPr>
-          <w:rFonts w:ascii="Times New Roman" w:eastAsia="Times New Roman" w:hAnsi="Times New Roman" w:cs="Times New Roman"/>
-          <w:sz w:val="24"/>
-          <w:szCs w:val="24"/>
-        </w:rPr>
-      </w:pPr>
-      <w:r>
-        <w:rPr>
-          <w:rFonts w:ascii="Times New Roman" w:eastAsia="Times New Roman" w:hAnsi="Times New Roman" w:cs="Times New Roman"/>
-          <w:color w:val="000000"/>
-          <w:sz w:val="17"/>
-          <w:szCs w:val="17"/>
-        </w:rPr>
-        <w:t>Figure [#FIXME]: Recursive splits maximize purity. Red - non</w:t>
-      </w:r>
-    </w:p>
-    <w:p>
-      <w:pPr>
-        <w:spacing w:after="0" w:line="240" w:lineRule="auto"/>
-        <w:rPr>
-          <w:rFonts w:ascii="Times New Roman" w:eastAsia="Times New Roman" w:hAnsi="Times New Roman" w:cs="Times New Roman"/>
-          <w:sz w:val="24"/>
-          <w:szCs w:val="24"/>
-        </w:rPr>
-      </w:pPr>
-      <w:r>
-        <w:rPr>
-          <w:rFonts w:ascii="Times New Roman" w:eastAsia="Times New Roman" w:hAnsi="Times New Roman" w:cs="Times New Roman"/>
-          <w:color w:val="000000"/>
-          <w:sz w:val="17"/>
-          <w:szCs w:val="17"/>
-        </w:rPr>
-        <w:t>functional. Yellow - functional needs repair. Blue - functional.</w:t>
-      </w:r>
-    </w:p>
-    <w:p>
-      <w:pPr>
-        <w:spacing w:after="0" w:line="240" w:lineRule="auto"/>
-        <w:rPr>
-          <w:rFonts w:ascii="Times New Roman" w:eastAsia="Times New Roman" w:hAnsi="Times New Roman" w:cs="Times New Roman"/>
-          <w:sz w:val="24"/>
-          <w:szCs w:val="24"/>
-        </w:rPr>
-      </w:pPr>
-      <w:r>
-        <w:rPr>
-          <w:rFonts w:ascii="Times New Roman" w:eastAsia="Times New Roman" w:hAnsi="Times New Roman" w:cs="Times New Roman"/>
-          <w:color w:val="000000"/>
-          <w:sz w:val="17"/>
-          <w:szCs w:val="17"/>
-        </w:rPr>
-        <w:t>NN_F is the number of functional nearest neighbors.</w:t>
-      </w:r>
-    </w:p>
-    <w:p>
-      <w:pPr>
-        <w:spacing w:after="0" w:line="240" w:lineRule="auto"/>
-        <w:rPr>
-          <w:rFonts w:ascii="Times New Roman" w:eastAsia="Times New Roman" w:hAnsi="Times New Roman" w:cs="Times New Roman"/>
-          <w:b/>
-          <w:bCs/>
-          <w:color w:val="000000"/>
+        <w:t xml:space="preserve">A decision tree classifier uses training data to construct a series of locally-optimal, if-else decision rules to obtain a unique classification of data. For a given set of features with corresponding observations, all possible partitions for each feature are considered. The optimal choice is the one that maximizes the overall class purity of the leaves, leading to (locally) maximum predictive power. An example is shown in </w:t>
+      </w:r>
+      <w:r>
+        <w:rPr>
+          <w:rFonts w:ascii="Times New Roman" w:eastAsia="Times New Roman" w:hAnsi="Times New Roman" w:cs="Times New Roman"/>
+          <w:color w:val="000000"/>
+          <w:sz w:val="24"/>
+          <w:szCs w:val="24"/>
+        </w:rPr>
+        <w:fldChar w:fldCharType="begin"/>
+      </w:r>
+      <w:r>
+        <w:rPr>
+          <w:rFonts w:ascii="Times New Roman" w:eastAsia="Times New Roman" w:hAnsi="Times New Roman" w:cs="Times New Roman"/>
+          <w:color w:val="000000"/>
+          <w:sz w:val="24"/>
+          <w:szCs w:val="24"/>
+        </w:rPr>
+        <w:instrText xml:space="preserve"> REF _Ref419117187 \h </w:instrText>
+      </w:r>
+      <w:r>
+        <w:rPr>
+          <w:rFonts w:ascii="Times New Roman" w:eastAsia="Times New Roman" w:hAnsi="Times New Roman" w:cs="Times New Roman"/>
+          <w:color w:val="000000"/>
+          <w:sz w:val="24"/>
+          <w:szCs w:val="24"/>
+        </w:rPr>
+      </w:r>
+      <w:r>
+        <w:rPr>
+          <w:rFonts w:ascii="Times New Roman" w:eastAsia="Times New Roman" w:hAnsi="Times New Roman" w:cs="Times New Roman"/>
+          <w:color w:val="000000"/>
+          <w:sz w:val="24"/>
+          <w:szCs w:val="24"/>
+        </w:rPr>
+        <w:fldChar w:fldCharType="separate"/>
+      </w:r>
+      <w:r>
+        <w:t xml:space="preserve">Figure </w:t>
+      </w:r>
+      <w:r>
+        <w:rPr>
+          <w:noProof/>
+        </w:rPr>
+        <w:t>1</w:t>
+      </w:r>
+      <w:r>
+        <w:rPr>
+          <w:rFonts w:ascii="Times New Roman" w:eastAsia="Times New Roman" w:hAnsi="Times New Roman" w:cs="Times New Roman"/>
+          <w:color w:val="000000"/>
+          <w:sz w:val="24"/>
+          <w:szCs w:val="24"/>
+        </w:rPr>
+        <w:fldChar w:fldCharType="end"/>
+      </w:r>
+      <w:r>
+        <w:rPr>
+          <w:rFonts w:ascii="Times New Roman" w:eastAsia="Times New Roman" w:hAnsi="Times New Roman" w:cs="Times New Roman"/>
+          <w:color w:val="000000"/>
+          <w:sz w:val="24"/>
+          <w:szCs w:val="24"/>
+        </w:rPr>
+        <w:t xml:space="preserve">. </w:t>
+      </w:r>
+      <w:r>
+        <w:rPr>
+          <w:rFonts w:ascii="Times New Roman" w:eastAsia="Times New Roman" w:hAnsi="Times New Roman" w:cs="Times New Roman"/>
+          <w:color w:val="000000"/>
+          <w:sz w:val="24"/>
+          <w:szCs w:val="24"/>
+        </w:rPr>
+        <w:t xml:space="preserve">The first decision selects dry vs. not dry wells, leading to the “not dry” leaf with slightly increased purity, and a “dry” leaf with substantial purity. The next optimal </w:t>
+      </w:r>
+      <w:proofErr w:type="gramStart"/>
+      <w:r>
+        <w:rPr>
+          <w:rFonts w:ascii="Times New Roman" w:eastAsia="Times New Roman" w:hAnsi="Times New Roman" w:cs="Times New Roman"/>
+          <w:color w:val="000000"/>
+          <w:sz w:val="24"/>
+          <w:szCs w:val="24"/>
+        </w:rPr>
+        <w:t>decision for each leaf is different, but in both cases maximize</w:t>
+      </w:r>
+      <w:proofErr w:type="gramEnd"/>
+      <w:r>
+        <w:rPr>
+          <w:rFonts w:ascii="Times New Roman" w:eastAsia="Times New Roman" w:hAnsi="Times New Roman" w:cs="Times New Roman"/>
+          <w:color w:val="000000"/>
+          <w:sz w:val="24"/>
+          <w:szCs w:val="24"/>
+        </w:rPr>
+        <w:t xml:space="preserve"> the resulting purity of their children. A decision tree is thus built recursively, in our case until the purity cannot be improved.</w:t>
+      </w:r>
+    </w:p>
+    <w:p>
+      <w:pPr>
+        <w:spacing w:after="0" w:line="240" w:lineRule="auto"/>
+        <w:rPr>
+          <w:rFonts w:ascii="Times New Roman" w:eastAsia="Times New Roman" w:hAnsi="Times New Roman" w:cs="Times New Roman"/>
           <w:sz w:val="24"/>
           <w:szCs w:val="24"/>
         </w:rPr>
@@ -446,7 +642,7 @@
         </w:rPr>
         <w:lastRenderedPageBreak/>
         <w:drawing>
-          <wp:inline distT="0" distB="0" distL="0" distR="0" wp14:anchorId="3E489CCC" wp14:editId="02B41D0C">
+          <wp:inline distT="0" distB="0" distL="0" distR="0" wp14:anchorId="74570C62" wp14:editId="4A830D3A">
             <wp:extent cx="2552121" cy="3607225"/>
             <wp:effectExtent l="0" t="0" r="635" b="0"/>
             <wp:docPr id="13" name="Picture 13" descr="pi_tree.png"/>
@@ -497,6 +693,109 @@
     </w:p>
     <w:p>
       <w:pPr>
+        <w:pStyle w:val="Caption"/>
+        <w:rPr>
+          <w:rFonts w:ascii="Times New Roman" w:eastAsia="Times New Roman" w:hAnsi="Times New Roman" w:cs="Times New Roman"/>
+          <w:b w:val="0"/>
+          <w:bCs w:val="0"/>
+          <w:color w:val="000000"/>
+          <w:sz w:val="24"/>
+          <w:szCs w:val="24"/>
+        </w:rPr>
+      </w:pPr>
+      <w:bookmarkStart w:id="0" w:name="_Ref419117187"/>
+      <w:proofErr w:type="gramStart"/>
+      <w:r>
+        <w:t xml:space="preserve">Figure </w:t>
+      </w:r>
+      <w:fldSimple w:instr=" SEQ Figure \* ARABIC ">
+        <w:r>
+          <w:rPr>
+            <w:noProof/>
+          </w:rPr>
+          <w:t>1</w:t>
+        </w:r>
+      </w:fldSimple>
+      <w:bookmarkEnd w:id="0"/>
+      <w:r>
+        <w:t>.</w:t>
+      </w:r>
+      <w:proofErr w:type="gramEnd"/>
+      <w:r>
+        <w:t xml:space="preserve"> Recursive splits maximize purity. </w:t>
+      </w:r>
+      <w:proofErr w:type="gramStart"/>
+      <w:r>
+        <w:t xml:space="preserve">Red </w:t>
+      </w:r>
+      <w:r>
+        <w:t>–</w:t>
+      </w:r>
+      <w:r>
+        <w:t xml:space="preserve"> </w:t>
+      </w:r>
+      <w:proofErr w:type="spellStart"/>
+      <w:r>
+        <w:t>non</w:t>
+      </w:r>
+      <w:r>
+        <w:t xml:space="preserve"> </w:t>
+      </w:r>
+      <w:r>
+        <w:rPr>
+          <w:color w:val="000000"/>
+          <w:sz w:val="17"/>
+          <w:szCs w:val="17"/>
+        </w:rPr>
+        <w:t>functional</w:t>
+      </w:r>
+      <w:proofErr w:type="spellEnd"/>
+      <w:r>
+        <w:rPr>
+          <w:color w:val="000000"/>
+          <w:sz w:val="17"/>
+          <w:szCs w:val="17"/>
+        </w:rPr>
+        <w:t>.</w:t>
+      </w:r>
+      <w:proofErr w:type="gramEnd"/>
+      <w:r>
+        <w:rPr>
+          <w:color w:val="000000"/>
+          <w:sz w:val="17"/>
+          <w:szCs w:val="17"/>
+        </w:rPr>
+        <w:t xml:space="preserve"> Yellow - functional needs repair. </w:t>
+      </w:r>
+      <w:proofErr w:type="gramStart"/>
+      <w:r>
+        <w:rPr>
+          <w:color w:val="000000"/>
+          <w:sz w:val="17"/>
+          <w:szCs w:val="17"/>
+        </w:rPr>
+        <w:t>Blue - functional.</w:t>
+      </w:r>
+      <w:proofErr w:type="gramEnd"/>
+      <w:r>
+        <w:rPr>
+          <w:color w:val="000000"/>
+          <w:sz w:val="17"/>
+          <w:szCs w:val="17"/>
+        </w:rPr>
+        <w:t xml:space="preserve"> </w:t>
+      </w:r>
+      <w:r>
+        <w:rPr>
+          <w:color w:val="000000"/>
+          <w:sz w:val="17"/>
+          <w:szCs w:val="17"/>
+        </w:rPr>
+        <w:t>NN_F is the number of functional nearest neighbors.</w:t>
+      </w:r>
+    </w:p>
+    <w:p>
+      <w:pPr>
         <w:spacing w:after="0" w:line="240" w:lineRule="auto"/>
         <w:rPr>
           <w:rFonts w:ascii="Times New Roman" w:eastAsia="Times New Roman" w:hAnsi="Times New Roman" w:cs="Times New Roman"/>
@@ -534,7 +833,37 @@
           <w:szCs w:val="24"/>
         </w:rPr>
         <w:tab/>
-        <w:t>A random forest, using Breinman’s original implementation, introduces randomness among trees via bagging, i.e. constructing each tree on a randomly-sampled subset of the training data, and by restricting each node to split on a random subset of the features. Combining these helps remove the high bias inherent in decision trees, and bagging yields unbiased error estimates by calculating the classification error for each sample using the trees that were not trained on it - this is the out-of-bag (OOB) error. Random forests are generally immune to irrelevant features because their corresponding partitions rarely yield higher-purity splits than relevant features. The partitioning process also yields invariance to any transformation that maintains the strict, weak order of feature observations (e.g. constant scaling). This allows the seamless introduction of one-hot encoded features alongside raw numerical data, and removes any need to scale or shift data.</w:t>
+        <w:t xml:space="preserve">A random forest, using </w:t>
+      </w:r>
+      <w:proofErr w:type="spellStart"/>
+      <w:r>
+        <w:rPr>
+          <w:rFonts w:ascii="Times New Roman" w:eastAsia="Times New Roman" w:hAnsi="Times New Roman" w:cs="Times New Roman"/>
+          <w:color w:val="000000"/>
+          <w:sz w:val="24"/>
+          <w:szCs w:val="24"/>
+        </w:rPr>
+        <w:t>Breinman’s</w:t>
+      </w:r>
+      <w:proofErr w:type="spellEnd"/>
+      <w:r>
+        <w:rPr>
+          <w:rFonts w:ascii="Times New Roman" w:eastAsia="Times New Roman" w:hAnsi="Times New Roman" w:cs="Times New Roman"/>
+          <w:color w:val="000000"/>
+          <w:sz w:val="24"/>
+          <w:szCs w:val="24"/>
+        </w:rPr>
+        <w:t xml:space="preserve"> original implementation, introduces randomness among trees via bagging, i.e. constructing each tree on a randomly-sampled subset of the training data, and by restricting each node to split on a random subset of the features. Combining these helps remove the high bias inherent in decision trees, and bagging yields unbiased error estimates by calculating the classification error for each sample using the trees that were not trained on it - this is the out-of-bag (OOB) error. Random forests are generally immune to irrelevant features because their corresponding partitions rarely yield higher-purity splits than relevant features. The partitioning process also yields invariance to any transformation that maintains the strict, weak order of feature observations (e.g. constant scaling). This allows the seamless introduction of one-hot </w:t>
+      </w:r>
+      <w:r>
+        <w:rPr>
+          <w:rFonts w:ascii="Times New Roman" w:eastAsia="Times New Roman" w:hAnsi="Times New Roman" w:cs="Times New Roman"/>
+          <w:color w:val="000000"/>
+          <w:sz w:val="24"/>
+          <w:szCs w:val="24"/>
+        </w:rPr>
+        <w:lastRenderedPageBreak/>
+        <w:t>encoded features alongside raw numerical data, and removes any need to scale or shift data.</w:t>
       </w:r>
     </w:p>
     <w:p>
@@ -565,7 +894,6 @@
           <w:sz w:val="24"/>
           <w:szCs w:val="24"/>
         </w:rPr>
-        <w:lastRenderedPageBreak/>
         <w:t>Preprocessing Categorical Features</w:t>
       </w:r>
     </w:p>
@@ -646,7 +974,27 @@
           <w:sz w:val="24"/>
           <w:szCs w:val="24"/>
         </w:rPr>
-        <w:t>or each feature a list of frequency of distinct values was created, and the values occuring with frequency lower than certain threshold (1%) were replaced with ‘other’ in corresponding data entries.</w:t>
+        <w:t xml:space="preserve">or each feature a list of frequency of distinct values was created, and the values </w:t>
+      </w:r>
+      <w:proofErr w:type="spellStart"/>
+      <w:r>
+        <w:rPr>
+          <w:rFonts w:ascii="Times New Roman" w:eastAsia="Times New Roman" w:hAnsi="Times New Roman" w:cs="Times New Roman"/>
+          <w:color w:val="000000"/>
+          <w:sz w:val="24"/>
+          <w:szCs w:val="24"/>
+        </w:rPr>
+        <w:t>occuring</w:t>
+      </w:r>
+      <w:proofErr w:type="spellEnd"/>
+      <w:r>
+        <w:rPr>
+          <w:rFonts w:ascii="Times New Roman" w:eastAsia="Times New Roman" w:hAnsi="Times New Roman" w:cs="Times New Roman"/>
+          <w:color w:val="000000"/>
+          <w:sz w:val="24"/>
+          <w:szCs w:val="24"/>
+        </w:rPr>
+        <w:t xml:space="preserve"> with frequency lower than certain threshold (1%) were replaced with ‘other’ in corresponding data entries.</w:t>
       </w:r>
     </w:p>
     <w:p>
@@ -731,8 +1079,16 @@
         <w:rPr>
           <w:rFonts w:ascii="Times New Roman" w:hAnsi="Times New Roman" w:cs="Times New Roman"/>
         </w:rPr>
-        <w:t xml:space="preserve"> values </w:t>
-      </w:r>
+        <w:t xml:space="preserve"> </w:t>
+      </w:r>
+      <w:proofErr w:type="gramStart"/>
+      <w:r>
+        <w:rPr>
+          <w:rFonts w:ascii="Times New Roman" w:hAnsi="Times New Roman" w:cs="Times New Roman"/>
+        </w:rPr>
+        <w:t xml:space="preserve">values </w:t>
+      </w:r>
+      <w:proofErr w:type="gramEnd"/>
       <m:oMath>
         <m:d>
           <m:dPr>
@@ -1172,7 +1528,7 @@
           <w:szCs w:val="24"/>
         </w:rPr>
         <w:drawing>
-          <wp:inline distT="0" distB="0" distL="0" distR="0" wp14:anchorId="38E9C766" wp14:editId="7B935BAF">
+          <wp:inline distT="0" distB="0" distL="0" distR="0" wp14:anchorId="46474379" wp14:editId="36F44E00">
             <wp:extent cx="619125" cy="257175"/>
             <wp:effectExtent l="0" t="0" r="9525" b="9525"/>
             <wp:docPr id="5" name="Picture 5" descr="https://lh3.googleusercontent.com/MM23Q1WU8FUacYl8b1ZFNc9J5iPGO3jHXIeGoKSFAPHSjWehNkAhPo4v_tLm3Be4Y9cH1XCveeKgdBAcIKqpokocRCoaW1ZpMAMDMdIngSn-6I5oYWR_MttcoJ_nPLPqlQTSp0c"/>
@@ -1666,7 +2022,49 @@
           <w:sz w:val="24"/>
           <w:szCs w:val="24"/>
         </w:rPr>
-        <w:t xml:space="preserve">Since our version of random forest implementation required vectorization of categorical features into boolean columns, we had to treat features and distinct values on the same footing.  For that, for each feature we’ve sorted the values from most to least frequent. Then, we’ve computed the contribution to MI with classification labels for each distinct value, with example shown in Fig. X. The values with MI contribution </w:t>
+        <w:t xml:space="preserve">Since our version of random forest implementation required </w:t>
+      </w:r>
+      <w:proofErr w:type="spellStart"/>
+      <w:r>
+        <w:rPr>
+          <w:rFonts w:ascii="Times New Roman" w:eastAsia="Times New Roman" w:hAnsi="Times New Roman" w:cs="Times New Roman"/>
+          <w:color w:val="000000"/>
+          <w:sz w:val="24"/>
+          <w:szCs w:val="24"/>
+        </w:rPr>
+        <w:t>vectorization</w:t>
+      </w:r>
+      <w:proofErr w:type="spellEnd"/>
+      <w:r>
+        <w:rPr>
+          <w:rFonts w:ascii="Times New Roman" w:eastAsia="Times New Roman" w:hAnsi="Times New Roman" w:cs="Times New Roman"/>
+          <w:color w:val="000000"/>
+          <w:sz w:val="24"/>
+          <w:szCs w:val="24"/>
+        </w:rPr>
+        <w:t xml:space="preserve"> of categorical features into </w:t>
+      </w:r>
+      <w:proofErr w:type="spellStart"/>
+      <w:proofErr w:type="gramStart"/>
+      <w:r>
+        <w:rPr>
+          <w:rFonts w:ascii="Times New Roman" w:eastAsia="Times New Roman" w:hAnsi="Times New Roman" w:cs="Times New Roman"/>
+          <w:color w:val="000000"/>
+          <w:sz w:val="24"/>
+          <w:szCs w:val="24"/>
+        </w:rPr>
+        <w:t>boolean</w:t>
+      </w:r>
+      <w:proofErr w:type="spellEnd"/>
+      <w:proofErr w:type="gramEnd"/>
+      <w:r>
+        <w:rPr>
+          <w:rFonts w:ascii="Times New Roman" w:eastAsia="Times New Roman" w:hAnsi="Times New Roman" w:cs="Times New Roman"/>
+          <w:color w:val="000000"/>
+          <w:sz w:val="24"/>
+          <w:szCs w:val="24"/>
+        </w:rPr>
+        <w:t xml:space="preserve"> columns, we had to treat features and distinct values on the same footing.  For that, for each feature we’ve sorted the values from most to </w:t>
       </w:r>
       <w:r>
         <w:rPr>
@@ -1676,7 +2074,7 @@
           <w:szCs w:val="24"/>
         </w:rPr>
         <w:lastRenderedPageBreak/>
-        <w:t>below the given threshold were replaced with ‘other’.</w:t>
+        <w:t>least frequent. Then, we’ve computed the contribution to MI with classification labels for each distinct value, with example shown in Fig. X. The values with MI contribution below the given threshold were replaced with ‘other’.</w:t>
       </w:r>
     </w:p>
     <w:p>
@@ -1708,7 +2106,31 @@
           <w:sz w:val="24"/>
           <w:szCs w:val="24"/>
         </w:rPr>
-        <w:t>Minimal redundancy - maximal relevance (mRMR) feature filtration</w:t>
+        <w:t>Minimal redundancy - maximal relevance (</w:t>
+      </w:r>
+      <w:proofErr w:type="spellStart"/>
+      <w:r>
+        <w:rPr>
+          <w:rFonts w:ascii="Times New Roman" w:eastAsia="Times New Roman" w:hAnsi="Times New Roman" w:cs="Times New Roman"/>
+          <w:b/>
+          <w:bCs/>
+          <w:color w:val="000000"/>
+          <w:sz w:val="24"/>
+          <w:szCs w:val="24"/>
+        </w:rPr>
+        <w:t>mRMR</w:t>
+      </w:r>
+      <w:proofErr w:type="spellEnd"/>
+      <w:r>
+        <w:rPr>
+          <w:rFonts w:ascii="Times New Roman" w:eastAsia="Times New Roman" w:hAnsi="Times New Roman" w:cs="Times New Roman"/>
+          <w:b/>
+          <w:bCs/>
+          <w:color w:val="000000"/>
+          <w:sz w:val="24"/>
+          <w:szCs w:val="24"/>
+        </w:rPr>
+        <w:t>) feature filtration</w:t>
       </w:r>
       <w:r>
         <w:rPr>
@@ -1726,7 +2148,67 @@
           <w:sz w:val="24"/>
           <w:szCs w:val="24"/>
         </w:rPr>
-        <w:t>After eliminating obviously irrelevant values and features we had to deal with redundancy of almost equally important features (e.g., “quantity” and “quantity_group”). For that purpose, we found mRMR method being useful. It relies on the concept of “mutual information quotient”, which is a ratio of MI of candidate feature with the classification labels to the average of MI of candidate feature with those already selected &lt;TYPESET FORMULA&gt;. In mRMR method, one starts by picking the feature with largest MI with the classification labels and adding it to the set of selected features S. Then, at each step of the algorithm, features are ranked according to mutual information quotient (MIQ), the feature with the largest MIQ is selected, and the MIQs for remaining features are recomputed (since the set of selected features was expanded). The process goes on until largest MIQ for remaining candidate features goes below certain cutoff value. As the procedure proceeds, the features which are both highly informative from classification standpoint and uncorrelated with features already selected are added to the set S. Eventually, candidate features become more and more correlated with the already chosen ones, and the process stops.</w:t>
+        <w:t>After eliminating obviously irrelevant values and features we had to deal with redundancy of almost equally important features (e.g., “quantity” and “</w:t>
+      </w:r>
+      <w:proofErr w:type="spellStart"/>
+      <w:r>
+        <w:rPr>
+          <w:rFonts w:ascii="Times New Roman" w:eastAsia="Times New Roman" w:hAnsi="Times New Roman" w:cs="Times New Roman"/>
+          <w:color w:val="000000"/>
+          <w:sz w:val="24"/>
+          <w:szCs w:val="24"/>
+        </w:rPr>
+        <w:t>quantity_group</w:t>
+      </w:r>
+      <w:proofErr w:type="spellEnd"/>
+      <w:r>
+        <w:rPr>
+          <w:rFonts w:ascii="Times New Roman" w:eastAsia="Times New Roman" w:hAnsi="Times New Roman" w:cs="Times New Roman"/>
+          <w:color w:val="000000"/>
+          <w:sz w:val="24"/>
+          <w:szCs w:val="24"/>
+        </w:rPr>
+        <w:t xml:space="preserve">”). For that purpose, we found </w:t>
+      </w:r>
+      <w:proofErr w:type="spellStart"/>
+      <w:r>
+        <w:rPr>
+          <w:rFonts w:ascii="Times New Roman" w:eastAsia="Times New Roman" w:hAnsi="Times New Roman" w:cs="Times New Roman"/>
+          <w:color w:val="000000"/>
+          <w:sz w:val="24"/>
+          <w:szCs w:val="24"/>
+        </w:rPr>
+        <w:t>mRMR</w:t>
+      </w:r>
+      <w:proofErr w:type="spellEnd"/>
+      <w:r>
+        <w:rPr>
+          <w:rFonts w:ascii="Times New Roman" w:eastAsia="Times New Roman" w:hAnsi="Times New Roman" w:cs="Times New Roman"/>
+          <w:color w:val="000000"/>
+          <w:sz w:val="24"/>
+          <w:szCs w:val="24"/>
+        </w:rPr>
+        <w:t xml:space="preserve"> method being useful. It relies on the concept of “mutual information quotient”, which is a ratio of MI of candidate feature with the classification labels to the average of MI of candidate feature with those already selected &lt;TYPESET FORMULA&gt;. In </w:t>
+      </w:r>
+      <w:proofErr w:type="spellStart"/>
+      <w:r>
+        <w:rPr>
+          <w:rFonts w:ascii="Times New Roman" w:eastAsia="Times New Roman" w:hAnsi="Times New Roman" w:cs="Times New Roman"/>
+          <w:color w:val="000000"/>
+          <w:sz w:val="24"/>
+          <w:szCs w:val="24"/>
+        </w:rPr>
+        <w:t>mRMR</w:t>
+      </w:r>
+      <w:proofErr w:type="spellEnd"/>
+      <w:r>
+        <w:rPr>
+          <w:rFonts w:ascii="Times New Roman" w:eastAsia="Times New Roman" w:hAnsi="Times New Roman" w:cs="Times New Roman"/>
+          <w:color w:val="000000"/>
+          <w:sz w:val="24"/>
+          <w:szCs w:val="24"/>
+        </w:rPr>
+        <w:t xml:space="preserve"> method, one starts by picking the feature with largest MI with the classification labels and adding it to the set of selected features S. Then, at each step of the algorithm, features are ranked according to mutual information quotient (MIQ), the feature with the largest MIQ is selected, and the MIQs for remaining features are recomputed (since the set of selected features was expanded). The process goes on until largest MIQ for remaining candidate features goes below certain cutoff value. As the procedure proceeds, the features which are both highly informative from classification standpoint and uncorrelated with features already selected are added to the set S. Eventually, candidate features become more and more correlated with the already chosen ones, and the process stops.</w:t>
       </w:r>
     </w:p>
     <w:p>
@@ -1758,47 +2240,9 @@
           <w:sz w:val="24"/>
           <w:szCs w:val="24"/>
         </w:rPr>
-        <w:t xml:space="preserve">Feature vectorization: </w:t>
-      </w:r>
-      <w:r>
-        <w:rPr>
-          <w:rFonts w:ascii="Times New Roman" w:eastAsia="Times New Roman" w:hAnsi="Times New Roman" w:cs="Times New Roman"/>
-          <w:color w:val="000000"/>
-          <w:sz w:val="24"/>
-          <w:szCs w:val="24"/>
-        </w:rPr>
-        <w:t xml:space="preserve">Finally, for each value in each remaining feature a corresponding column with boolean values showing if entries have this type of value, is added to the data set, and the original features are removed. Another pass of mRMR on the boolean features is made, which in the end leads to about 10 distinct values (out of 66k), which contribute most </w:t>
-      </w:r>
-      <w:r>
-        <w:rPr>
-          <w:rFonts w:ascii="Times New Roman" w:eastAsia="Times New Roman" w:hAnsi="Times New Roman" w:cs="Times New Roman"/>
-          <w:color w:val="000000"/>
-          <w:sz w:val="24"/>
-          <w:szCs w:val="24"/>
-        </w:rPr>
-        <w:lastRenderedPageBreak/>
-        <w:t xml:space="preserve">of the important information for classification. </w:t>
-      </w:r>
-    </w:p>
-    <w:p>
-      <w:pPr>
-        <w:spacing w:after="0" w:line="240" w:lineRule="auto"/>
-        <w:rPr>
-          <w:rFonts w:ascii="Times New Roman" w:eastAsia="Times New Roman" w:hAnsi="Times New Roman" w:cs="Times New Roman"/>
-          <w:sz w:val="24"/>
-          <w:szCs w:val="24"/>
-        </w:rPr>
-      </w:pPr>
-    </w:p>
-    <w:p>
-      <w:pPr>
-        <w:spacing w:after="0" w:line="240" w:lineRule="auto"/>
-        <w:rPr>
-          <w:rFonts w:ascii="Times New Roman" w:eastAsia="Times New Roman" w:hAnsi="Times New Roman" w:cs="Times New Roman"/>
-          <w:sz w:val="24"/>
-          <w:szCs w:val="24"/>
-        </w:rPr>
-      </w:pPr>
+        <w:t xml:space="preserve">Feature </w:t>
+      </w:r>
+      <w:proofErr w:type="spellStart"/>
       <w:r>
         <w:rPr>
           <w:rFonts w:ascii="Times New Roman" w:eastAsia="Times New Roman" w:hAnsi="Times New Roman" w:cs="Times New Roman"/>
@@ -1808,6 +2252,123 @@
           <w:sz w:val="24"/>
           <w:szCs w:val="24"/>
         </w:rPr>
+        <w:t>vectorization</w:t>
+      </w:r>
+      <w:proofErr w:type="spellEnd"/>
+      <w:r>
+        <w:rPr>
+          <w:rFonts w:ascii="Times New Roman" w:eastAsia="Times New Roman" w:hAnsi="Times New Roman" w:cs="Times New Roman"/>
+          <w:b/>
+          <w:bCs/>
+          <w:color w:val="000000"/>
+          <w:sz w:val="24"/>
+          <w:szCs w:val="24"/>
+        </w:rPr>
+        <w:t xml:space="preserve">: </w:t>
+      </w:r>
+      <w:r>
+        <w:rPr>
+          <w:rFonts w:ascii="Times New Roman" w:eastAsia="Times New Roman" w:hAnsi="Times New Roman" w:cs="Times New Roman"/>
+          <w:color w:val="000000"/>
+          <w:sz w:val="24"/>
+          <w:szCs w:val="24"/>
+        </w:rPr>
+        <w:t xml:space="preserve">Finally, for each value in each remaining feature a corresponding column with </w:t>
+      </w:r>
+      <w:proofErr w:type="spellStart"/>
+      <w:proofErr w:type="gramStart"/>
+      <w:r>
+        <w:rPr>
+          <w:rFonts w:ascii="Times New Roman" w:eastAsia="Times New Roman" w:hAnsi="Times New Roman" w:cs="Times New Roman"/>
+          <w:color w:val="000000"/>
+          <w:sz w:val="24"/>
+          <w:szCs w:val="24"/>
+        </w:rPr>
+        <w:t>boolean</w:t>
+      </w:r>
+      <w:proofErr w:type="spellEnd"/>
+      <w:proofErr w:type="gramEnd"/>
+      <w:r>
+        <w:rPr>
+          <w:rFonts w:ascii="Times New Roman" w:eastAsia="Times New Roman" w:hAnsi="Times New Roman" w:cs="Times New Roman"/>
+          <w:color w:val="000000"/>
+          <w:sz w:val="24"/>
+          <w:szCs w:val="24"/>
+        </w:rPr>
+        <w:t xml:space="preserve"> values showing if entries have this type of value, is added to the data set, and the original features are removed. Another pass of </w:t>
+      </w:r>
+      <w:proofErr w:type="spellStart"/>
+      <w:r>
+        <w:rPr>
+          <w:rFonts w:ascii="Times New Roman" w:eastAsia="Times New Roman" w:hAnsi="Times New Roman" w:cs="Times New Roman"/>
+          <w:color w:val="000000"/>
+          <w:sz w:val="24"/>
+          <w:szCs w:val="24"/>
+        </w:rPr>
+        <w:lastRenderedPageBreak/>
+        <w:t>mRMR</w:t>
+      </w:r>
+      <w:proofErr w:type="spellEnd"/>
+      <w:r>
+        <w:rPr>
+          <w:rFonts w:ascii="Times New Roman" w:eastAsia="Times New Roman" w:hAnsi="Times New Roman" w:cs="Times New Roman"/>
+          <w:color w:val="000000"/>
+          <w:sz w:val="24"/>
+          <w:szCs w:val="24"/>
+        </w:rPr>
+        <w:t xml:space="preserve"> on the </w:t>
+      </w:r>
+      <w:proofErr w:type="spellStart"/>
+      <w:proofErr w:type="gramStart"/>
+      <w:r>
+        <w:rPr>
+          <w:rFonts w:ascii="Times New Roman" w:eastAsia="Times New Roman" w:hAnsi="Times New Roman" w:cs="Times New Roman"/>
+          <w:color w:val="000000"/>
+          <w:sz w:val="24"/>
+          <w:szCs w:val="24"/>
+        </w:rPr>
+        <w:t>boolean</w:t>
+      </w:r>
+      <w:proofErr w:type="spellEnd"/>
+      <w:proofErr w:type="gramEnd"/>
+      <w:r>
+        <w:rPr>
+          <w:rFonts w:ascii="Times New Roman" w:eastAsia="Times New Roman" w:hAnsi="Times New Roman" w:cs="Times New Roman"/>
+          <w:color w:val="000000"/>
+          <w:sz w:val="24"/>
+          <w:szCs w:val="24"/>
+        </w:rPr>
+        <w:t xml:space="preserve"> features is made, which in the end leads to about 10 distinct values (out of 66k), which contribute most of the important information for classification. </w:t>
+      </w:r>
+    </w:p>
+    <w:p>
+      <w:pPr>
+        <w:spacing w:after="0" w:line="240" w:lineRule="auto"/>
+        <w:rPr>
+          <w:rFonts w:ascii="Times New Roman" w:eastAsia="Times New Roman" w:hAnsi="Times New Roman" w:cs="Times New Roman"/>
+          <w:sz w:val="24"/>
+          <w:szCs w:val="24"/>
+        </w:rPr>
+      </w:pPr>
+    </w:p>
+    <w:p>
+      <w:pPr>
+        <w:spacing w:after="0" w:line="240" w:lineRule="auto"/>
+        <w:rPr>
+          <w:rFonts w:ascii="Times New Roman" w:eastAsia="Times New Roman" w:hAnsi="Times New Roman" w:cs="Times New Roman"/>
+          <w:sz w:val="24"/>
+          <w:szCs w:val="24"/>
+        </w:rPr>
+      </w:pPr>
+      <w:r>
+        <w:rPr>
+          <w:rFonts w:ascii="Times New Roman" w:eastAsia="Times New Roman" w:hAnsi="Times New Roman" w:cs="Times New Roman"/>
+          <w:b/>
+          <w:bCs/>
+          <w:color w:val="000000"/>
+          <w:sz w:val="24"/>
+          <w:szCs w:val="24"/>
+        </w:rPr>
         <w:t>Preprocessing GPS Data</w:t>
       </w:r>
     </w:p>
@@ -1828,7 +2389,27 @@
           <w:szCs w:val="24"/>
         </w:rPr>
         <w:tab/>
-        <w:t>We discovered that the GPS coordinates for wells are strongly clustered by their classification. In particular, functional and non functional wells typically appear in distinct clusters. A naive forest trained on the raw GPS coordinates, making West-East and North-South decisions only, achieves approximately 70% classification accuracy! This motivated us to engineer the GPS data in an effort to optimize the classification accuracy.</w:t>
+        <w:t xml:space="preserve">We discovered that the GPS coordinates for wells are strongly clustered by their classification. In particular, functional and </w:t>
+      </w:r>
+      <w:proofErr w:type="spellStart"/>
+      <w:r>
+        <w:rPr>
+          <w:rFonts w:ascii="Times New Roman" w:eastAsia="Times New Roman" w:hAnsi="Times New Roman" w:cs="Times New Roman"/>
+          <w:color w:val="000000"/>
+          <w:sz w:val="24"/>
+          <w:szCs w:val="24"/>
+        </w:rPr>
+        <w:t>non functional</w:t>
+      </w:r>
+      <w:proofErr w:type="spellEnd"/>
+      <w:r>
+        <w:rPr>
+          <w:rFonts w:ascii="Times New Roman" w:eastAsia="Times New Roman" w:hAnsi="Times New Roman" w:cs="Times New Roman"/>
+          <w:color w:val="000000"/>
+          <w:sz w:val="24"/>
+          <w:szCs w:val="24"/>
+        </w:rPr>
+        <w:t xml:space="preserve"> wells typically appear in distinct clusters. A naive forest trained on the raw GPS coordinates, making West-East and North-South decisions only, achieves approximately 70% classification accuracy! This motivated us to engineer the GPS data in an effort to optimize the classification accuracy.</w:t>
       </w:r>
     </w:p>
     <w:p>
@@ -1848,7 +2429,27 @@
           <w:szCs w:val="24"/>
         </w:rPr>
         <w:tab/>
-        <w:t xml:space="preserve">In Breinman’s original random forest paper [#FIXME] he suggests adding linear combinations of numerical features when the number of features is small to minimize correlation between trees. A linear combination of GPS coordinates corresponds to a </w:t>
+        <w:t xml:space="preserve">In </w:t>
+      </w:r>
+      <w:proofErr w:type="spellStart"/>
+      <w:r>
+        <w:rPr>
+          <w:rFonts w:ascii="Times New Roman" w:eastAsia="Times New Roman" w:hAnsi="Times New Roman" w:cs="Times New Roman"/>
+          <w:color w:val="000000"/>
+          <w:sz w:val="24"/>
+          <w:szCs w:val="24"/>
+        </w:rPr>
+        <w:t>Breinman’s</w:t>
+      </w:r>
+      <w:proofErr w:type="spellEnd"/>
+      <w:r>
+        <w:rPr>
+          <w:rFonts w:ascii="Times New Roman" w:eastAsia="Times New Roman" w:hAnsi="Times New Roman" w:cs="Times New Roman"/>
+          <w:color w:val="000000"/>
+          <w:sz w:val="24"/>
+          <w:szCs w:val="24"/>
+        </w:rPr>
+        <w:t xml:space="preserve"> original random forest paper [#FIXME] he suggests adding linear combinations of numerical features when the number of features is small to minimize correlation between trees. A linear combination of GPS coordinates corresponds to a </w:t>
       </w:r>
       <w:r>
         <w:rPr>
@@ -1868,7 +2469,38 @@
           <w:sz w:val="24"/>
           <w:szCs w:val="24"/>
         </w:rPr>
-        <w:t>, allowing trees to make non-axis-aligned boundaries like Northwest-Southeast. Since random forests are invariant to the order of feature columns and scaling by a constant,,only rotation angles in [0, pi/4] are distinct. Our work uses 5 equally-spaced angles in this range. These angles yield irregular polygons in GPS space.</w:t>
+        <w:t xml:space="preserve">, allowing trees to make non-axis-aligned boundaries like Northwest-Southeast. Since random forests are invariant to the order of feature columns and scaling by a </w:t>
+      </w:r>
+      <w:proofErr w:type="spellStart"/>
+      <w:r>
+        <w:rPr>
+          <w:rFonts w:ascii="Times New Roman" w:eastAsia="Times New Roman" w:hAnsi="Times New Roman" w:cs="Times New Roman"/>
+          <w:color w:val="000000"/>
+          <w:sz w:val="24"/>
+          <w:szCs w:val="24"/>
+        </w:rPr>
+        <w:t>constant,</w:t>
+      </w:r>
+      <w:proofErr w:type="gramStart"/>
+      <w:r>
+        <w:rPr>
+          <w:rFonts w:ascii="Times New Roman" w:eastAsia="Times New Roman" w:hAnsi="Times New Roman" w:cs="Times New Roman"/>
+          <w:color w:val="000000"/>
+          <w:sz w:val="24"/>
+          <w:szCs w:val="24"/>
+        </w:rPr>
+        <w:t>,only</w:t>
+      </w:r>
+      <w:proofErr w:type="spellEnd"/>
+      <w:proofErr w:type="gramEnd"/>
+      <w:r>
+        <w:rPr>
+          <w:rFonts w:ascii="Times New Roman" w:eastAsia="Times New Roman" w:hAnsi="Times New Roman" w:cs="Times New Roman"/>
+          <w:color w:val="000000"/>
+          <w:sz w:val="24"/>
+          <w:szCs w:val="24"/>
+        </w:rPr>
+        <w:t xml:space="preserve"> rotation angles in [0, pi/4] are distinct. Our work uses 5 equally-spaced angles in this range. These angles yield irregular polygons in GPS space.</w:t>
       </w:r>
     </w:p>
     <w:p>
@@ -1888,7 +2520,89 @@
           <w:szCs w:val="24"/>
         </w:rPr>
         <w:tab/>
-        <w:t xml:space="preserve">Finally, we considered the close relationship between forests and k-nearest neighbors (kNN).. Various methods of weighting neighbors by distance are common and are generally rotationally-symmetric. We decided to add kNN-derived data to the forest’s training and testing sets for two reasons. First, these enable nonlinear (in GPS space) and rotationally-symmetric boundaries to used for decisions. Second, partitions on this kind of data are immediately useful to the forest, e.g. wells with many nearby functional neighbors are likely functional as well. This contrasts with the raw GPS data since clusters are separated only at small length scales, </w:t>
+        <w:t>Finally, we considered the close relationship between forests and k-nearest neighbors (</w:t>
+      </w:r>
+      <w:proofErr w:type="spellStart"/>
+      <w:r>
+        <w:rPr>
+          <w:rFonts w:ascii="Times New Roman" w:eastAsia="Times New Roman" w:hAnsi="Times New Roman" w:cs="Times New Roman"/>
+          <w:color w:val="000000"/>
+          <w:sz w:val="24"/>
+          <w:szCs w:val="24"/>
+        </w:rPr>
+        <w:t>kNN</w:t>
+      </w:r>
+      <w:proofErr w:type="spellEnd"/>
+      <w:r>
+        <w:rPr>
+          <w:rFonts w:ascii="Times New Roman" w:eastAsia="Times New Roman" w:hAnsi="Times New Roman" w:cs="Times New Roman"/>
+          <w:color w:val="000000"/>
+          <w:sz w:val="24"/>
+          <w:szCs w:val="24"/>
+        </w:rPr>
+        <w:t>)</w:t>
+      </w:r>
+      <w:proofErr w:type="gramStart"/>
+      <w:r>
+        <w:rPr>
+          <w:rFonts w:ascii="Times New Roman" w:eastAsia="Times New Roman" w:hAnsi="Times New Roman" w:cs="Times New Roman"/>
+          <w:color w:val="000000"/>
+          <w:sz w:val="24"/>
+          <w:szCs w:val="24"/>
+        </w:rPr>
+        <w:t>..</w:t>
+      </w:r>
+      <w:proofErr w:type="gramEnd"/>
+      <w:r>
+        <w:rPr>
+          <w:rFonts w:ascii="Times New Roman" w:eastAsia="Times New Roman" w:hAnsi="Times New Roman" w:cs="Times New Roman"/>
+          <w:color w:val="000000"/>
+          <w:sz w:val="24"/>
+          <w:szCs w:val="24"/>
+        </w:rPr>
+        <w:t xml:space="preserve"> Various methods of weighting neighbors by distance are common and are generally rotationally-symmetric. We decided to add </w:t>
+      </w:r>
+      <w:proofErr w:type="spellStart"/>
+      <w:r>
+        <w:rPr>
+          <w:rFonts w:ascii="Times New Roman" w:eastAsia="Times New Roman" w:hAnsi="Times New Roman" w:cs="Times New Roman"/>
+          <w:color w:val="000000"/>
+          <w:sz w:val="24"/>
+          <w:szCs w:val="24"/>
+        </w:rPr>
+        <w:t>kNN</w:t>
+      </w:r>
+      <w:proofErr w:type="spellEnd"/>
+      <w:r>
+        <w:rPr>
+          <w:rFonts w:ascii="Times New Roman" w:eastAsia="Times New Roman" w:hAnsi="Times New Roman" w:cs="Times New Roman"/>
+          <w:color w:val="000000"/>
+          <w:sz w:val="24"/>
+          <w:szCs w:val="24"/>
+        </w:rPr>
+        <w:t xml:space="preserve">-derived data to the forest’s training and testing sets for two reasons. First, these enable nonlinear (in GPS space) and rotationally-symmetric boundaries to </w:t>
+      </w:r>
+      <w:proofErr w:type="spellStart"/>
+      <w:proofErr w:type="gramStart"/>
+      <w:r>
+        <w:rPr>
+          <w:rFonts w:ascii="Times New Roman" w:eastAsia="Times New Roman" w:hAnsi="Times New Roman" w:cs="Times New Roman"/>
+          <w:color w:val="000000"/>
+          <w:sz w:val="24"/>
+          <w:szCs w:val="24"/>
+        </w:rPr>
+        <w:t>used</w:t>
+      </w:r>
+      <w:proofErr w:type="spellEnd"/>
+      <w:proofErr w:type="gramEnd"/>
+      <w:r>
+        <w:rPr>
+          <w:rFonts w:ascii="Times New Roman" w:eastAsia="Times New Roman" w:hAnsi="Times New Roman" w:cs="Times New Roman"/>
+          <w:color w:val="000000"/>
+          <w:sz w:val="24"/>
+          <w:szCs w:val="24"/>
+        </w:rPr>
+        <w:t xml:space="preserve"> for decisions. Second, partitions on this kind of data are immediately useful to the forest, e.g. wells with many nearby functional neighbors are </w:t>
       </w:r>
       <w:r>
         <w:rPr>
@@ -1898,7 +2612,27 @@
           <w:szCs w:val="24"/>
         </w:rPr>
         <w:lastRenderedPageBreak/>
-        <w:t>requiring much deeper trees. Each tree was trained on the sum of 1/distance, two sigmoidal functions of distance, and the number of neighbors over each class. The effects are immediately obvious - forests with kNN data have higher OOB scores and exhibit more natural, curved decision boundaries between adjacent clusters.</w:t>
+        <w:t xml:space="preserve">likely functional as well. This contrasts with the raw GPS data since clusters are separated only at small length scales, requiring much deeper trees. Each tree was trained on the sum of 1/distance, two sigmoidal functions of distance, and the number of neighbors over each class. The effects are immediately obvious - forests with </w:t>
+      </w:r>
+      <w:proofErr w:type="spellStart"/>
+      <w:r>
+        <w:rPr>
+          <w:rFonts w:ascii="Times New Roman" w:eastAsia="Times New Roman" w:hAnsi="Times New Roman" w:cs="Times New Roman"/>
+          <w:color w:val="000000"/>
+          <w:sz w:val="24"/>
+          <w:szCs w:val="24"/>
+        </w:rPr>
+        <w:t>kNN</w:t>
+      </w:r>
+      <w:proofErr w:type="spellEnd"/>
+      <w:r>
+        <w:rPr>
+          <w:rFonts w:ascii="Times New Roman" w:eastAsia="Times New Roman" w:hAnsi="Times New Roman" w:cs="Times New Roman"/>
+          <w:color w:val="000000"/>
+          <w:sz w:val="24"/>
+          <w:szCs w:val="24"/>
+        </w:rPr>
+        <w:t xml:space="preserve"> data have higher OOB scores and exhibit more natural, curved decision boundaries between adjacent clusters.</w:t>
       </w:r>
     </w:p>
     <w:p>
@@ -1959,7 +2693,47 @@
           <w:sz w:val="24"/>
           <w:szCs w:val="24"/>
         </w:rPr>
-        <w:t>: Inside each categorical feature, the values which occur in less than 1% of the total number of data points (59400), were replaced by label ‘other’. With such cutoff of 1%, about 260 distinct values remain. A more strict limit could have been imposed, but we wanted to keep more potentially important features for information-theoretic filtration.</w:t>
+        <w:t>: Inside each categorical feature, the values which occur in less than 1% of the total number of data points (59400</w:t>
+      </w:r>
+      <w:proofErr w:type="gramStart"/>
+      <w:r>
+        <w:rPr>
+          <w:rFonts w:ascii="Times New Roman" w:eastAsia="Times New Roman" w:hAnsi="Times New Roman" w:cs="Times New Roman"/>
+          <w:color w:val="000000"/>
+          <w:sz w:val="24"/>
+          <w:szCs w:val="24"/>
+        </w:rPr>
+        <w:t>),</w:t>
+      </w:r>
+      <w:proofErr w:type="gramEnd"/>
+      <w:r>
+        <w:rPr>
+          <w:rFonts w:ascii="Times New Roman" w:eastAsia="Times New Roman" w:hAnsi="Times New Roman" w:cs="Times New Roman"/>
+          <w:color w:val="000000"/>
+          <w:sz w:val="24"/>
+          <w:szCs w:val="24"/>
+        </w:rPr>
+        <w:t xml:space="preserve"> were replaced by label ‘other’. With such cutoff of 1%, about 260 distinct values remain. A </w:t>
+      </w:r>
+      <w:proofErr w:type="gramStart"/>
+      <w:r>
+        <w:rPr>
+          <w:rFonts w:ascii="Times New Roman" w:eastAsia="Times New Roman" w:hAnsi="Times New Roman" w:cs="Times New Roman"/>
+          <w:color w:val="000000"/>
+          <w:sz w:val="24"/>
+          <w:szCs w:val="24"/>
+        </w:rPr>
+        <w:t>more strict</w:t>
+      </w:r>
+      <w:proofErr w:type="gramEnd"/>
+      <w:r>
+        <w:rPr>
+          <w:rFonts w:ascii="Times New Roman" w:eastAsia="Times New Roman" w:hAnsi="Times New Roman" w:cs="Times New Roman"/>
+          <w:color w:val="000000"/>
+          <w:sz w:val="24"/>
+          <w:szCs w:val="24"/>
+        </w:rPr>
+        <w:t xml:space="preserve"> limit could have been imposed, but we wanted to keep more potentially important features for information-theoretic filtration.</w:t>
       </w:r>
     </w:p>
     <w:p>
@@ -2010,7 +2784,31 @@
           <w:sz w:val="24"/>
           <w:szCs w:val="24"/>
         </w:rPr>
-        <w:t>GPS rotation and kNN features:</w:t>
+        <w:t xml:space="preserve">GPS rotation and </w:t>
+      </w:r>
+      <w:proofErr w:type="spellStart"/>
+      <w:r>
+        <w:rPr>
+          <w:rFonts w:ascii="Times New Roman" w:eastAsia="Times New Roman" w:hAnsi="Times New Roman" w:cs="Times New Roman"/>
+          <w:b/>
+          <w:bCs/>
+          <w:color w:val="000000"/>
+          <w:sz w:val="24"/>
+          <w:szCs w:val="24"/>
+        </w:rPr>
+        <w:t>kNN</w:t>
+      </w:r>
+      <w:proofErr w:type="spellEnd"/>
+      <w:r>
+        <w:rPr>
+          <w:rFonts w:ascii="Times New Roman" w:eastAsia="Times New Roman" w:hAnsi="Times New Roman" w:cs="Times New Roman"/>
+          <w:b/>
+          <w:bCs/>
+          <w:color w:val="000000"/>
+          <w:sz w:val="24"/>
+          <w:szCs w:val="24"/>
+        </w:rPr>
+        <w:t xml:space="preserve"> features:</w:t>
       </w:r>
     </w:p>
     <w:p>
@@ -2226,6 +3024,7 @@
                 <w:szCs w:val="24"/>
               </w:rPr>
             </w:pPr>
+            <w:proofErr w:type="spellStart"/>
             <w:r>
               <w:rPr>
                 <w:rFonts w:ascii="Times New Roman" w:eastAsia="Times New Roman" w:hAnsi="Times New Roman" w:cs="Times New Roman"/>
@@ -2233,7 +3032,17 @@
                 <w:sz w:val="24"/>
                 <w:szCs w:val="24"/>
               </w:rPr>
-              <w:t>kNN only</w:t>
+              <w:t>kNN</w:t>
+            </w:r>
+            <w:proofErr w:type="spellEnd"/>
+            <w:r>
+              <w:rPr>
+                <w:rFonts w:ascii="Times New Roman" w:eastAsia="Times New Roman" w:hAnsi="Times New Roman" w:cs="Times New Roman"/>
+                <w:color w:val="000000"/>
+                <w:sz w:val="24"/>
+                <w:szCs w:val="24"/>
+              </w:rPr>
+              <w:t xml:space="preserve"> only</w:t>
             </w:r>
           </w:p>
         </w:tc>
@@ -2270,8 +3079,19 @@
                 <w:sz w:val="24"/>
                 <w:szCs w:val="24"/>
               </w:rPr>
-              <w:t>5 rotations &amp; kNN</w:t>
+              <w:t xml:space="preserve">5 rotations &amp; </w:t>
             </w:r>
+            <w:proofErr w:type="spellStart"/>
+            <w:r>
+              <w:rPr>
+                <w:rFonts w:ascii="Times New Roman" w:eastAsia="Times New Roman" w:hAnsi="Times New Roman" w:cs="Times New Roman"/>
+                <w:color w:val="000000"/>
+                <w:sz w:val="24"/>
+                <w:szCs w:val="24"/>
+              </w:rPr>
+              <w:t>kNN</w:t>
+            </w:r>
+            <w:proofErr w:type="spellEnd"/>
           </w:p>
         </w:tc>
       </w:tr>
@@ -2516,7 +3336,47 @@
           <w:sz w:val="24"/>
           <w:szCs w:val="24"/>
         </w:rPr>
-        <w:t>We see that adding rotations yields a mildly-useful 0.3% increase to the OOB accuracy, but much better gains are observed by including kNN-derived data. Using a combination of kNN data and rotations yields the highest OOB accuracy of 83.04%, so preprocessing GPS data yields a +2.2% increase in the classification accuracy.</w:t>
+        <w:t xml:space="preserve">We see that adding rotations yields a mildly-useful 0.3% increase to the OOB accuracy, but much better gains are observed by including </w:t>
+      </w:r>
+      <w:proofErr w:type="spellStart"/>
+      <w:r>
+        <w:rPr>
+          <w:rFonts w:ascii="Times New Roman" w:eastAsia="Times New Roman" w:hAnsi="Times New Roman" w:cs="Times New Roman"/>
+          <w:color w:val="000000"/>
+          <w:sz w:val="24"/>
+          <w:szCs w:val="24"/>
+        </w:rPr>
+        <w:t>kNN</w:t>
+      </w:r>
+      <w:proofErr w:type="spellEnd"/>
+      <w:r>
+        <w:rPr>
+          <w:rFonts w:ascii="Times New Roman" w:eastAsia="Times New Roman" w:hAnsi="Times New Roman" w:cs="Times New Roman"/>
+          <w:color w:val="000000"/>
+          <w:sz w:val="24"/>
+          <w:szCs w:val="24"/>
+        </w:rPr>
+        <w:t xml:space="preserve">-derived data. Using a combination of </w:t>
+      </w:r>
+      <w:proofErr w:type="spellStart"/>
+      <w:r>
+        <w:rPr>
+          <w:rFonts w:ascii="Times New Roman" w:eastAsia="Times New Roman" w:hAnsi="Times New Roman" w:cs="Times New Roman"/>
+          <w:color w:val="000000"/>
+          <w:sz w:val="24"/>
+          <w:szCs w:val="24"/>
+        </w:rPr>
+        <w:t>kNN</w:t>
+      </w:r>
+      <w:proofErr w:type="spellEnd"/>
+      <w:r>
+        <w:rPr>
+          <w:rFonts w:ascii="Times New Roman" w:eastAsia="Times New Roman" w:hAnsi="Times New Roman" w:cs="Times New Roman"/>
+          <w:color w:val="000000"/>
+          <w:sz w:val="24"/>
+          <w:szCs w:val="24"/>
+        </w:rPr>
+        <w:t xml:space="preserve"> data and rotations yields the highest OOB accuracy of 83.04%, so preprocessing GPS data yields a +2.2% increase in the classification accuracy.</w:t>
       </w:r>
     </w:p>
     <w:p>
@@ -2547,6 +3407,7 @@
           <w:sz w:val="24"/>
           <w:szCs w:val="24"/>
         </w:rPr>
+        <w:lastRenderedPageBreak/>
         <w:t>Parallelization</w:t>
       </w:r>
     </w:p>
@@ -2566,17 +3427,7 @@
           <w:sz w:val="24"/>
           <w:szCs w:val="24"/>
         </w:rPr>
-        <w:t xml:space="preserve">Random forests are embarrassingly parallel because each tree is trained independently. </w:t>
-      </w:r>
-      <w:r>
-        <w:rPr>
-          <w:rFonts w:ascii="Times New Roman" w:eastAsia="Times New Roman" w:hAnsi="Times New Roman" w:cs="Times New Roman"/>
-          <w:color w:val="000000"/>
-          <w:sz w:val="24"/>
-          <w:szCs w:val="24"/>
-        </w:rPr>
-        <w:lastRenderedPageBreak/>
-        <w:t xml:space="preserve">The most straightforward way to implement random forests in parallel is to assign an equal portion of the </w:t>
+        <w:t xml:space="preserve">Random forests are embarrassingly parallel because each tree is trained independently. The most straightforward way to implement random forests in parallel is to assign an equal portion of the </w:t>
       </w:r>
       <w:r>
         <w:rPr>
@@ -2715,45 +3566,280 @@
           <w:sz w:val="24"/>
           <w:szCs w:val="24"/>
         </w:rPr>
-        <w:t xml:space="preserve"> trees have been calculated, similar to the MapReduce framework. This is important because the trees do not necessarily take the same amount of time to train, and some cores may fail or become slow.</w:t>
-      </w:r>
-    </w:p>
-    <w:p>
-      <w:pPr>
-        <w:spacing w:after="0" w:line="240" w:lineRule="auto"/>
-        <w:rPr>
-          <w:rFonts w:ascii="Times New Roman" w:eastAsia="Times New Roman" w:hAnsi="Times New Roman" w:cs="Times New Roman"/>
-          <w:sz w:val="24"/>
-          <w:szCs w:val="24"/>
-        </w:rPr>
-      </w:pPr>
-      <w:r>
-        <w:rPr>
-          <w:rFonts w:ascii="Times New Roman" w:eastAsia="Times New Roman" w:hAnsi="Times New Roman" w:cs="Times New Roman"/>
-          <w:color w:val="000000"/>
-          <w:sz w:val="24"/>
-          <w:szCs w:val="24"/>
-        </w:rPr>
-        <w:t>Figure 1 shows the training time as a function of cores. We see that there is an optimum number of cores - 4 cores without load-balancing, and 16 cores with load-balancing. This is likely due to the communication overhead outweighing the benefits of parallelization. Figure 2 shows the broadcast time of the data as a function of cores. As expected, this increases quickly with the number of cores. There is a big jump going from 8 to 16 cores, which may be due to non-local communication.</w:t>
-      </w:r>
-    </w:p>
-    <w:p>
-      <w:pPr>
-        <w:spacing w:after="0" w:line="240" w:lineRule="auto"/>
-        <w:rPr>
-          <w:rFonts w:ascii="Times New Roman" w:eastAsia="Times New Roman" w:hAnsi="Times New Roman" w:cs="Times New Roman"/>
-          <w:sz w:val="24"/>
-          <w:szCs w:val="24"/>
-        </w:rPr>
-      </w:pPr>
-      <w:r>
-        <w:rPr>
-          <w:rFonts w:ascii="Times New Roman" w:eastAsia="Times New Roman" w:hAnsi="Times New Roman" w:cs="Times New Roman"/>
-          <w:color w:val="000000"/>
-          <w:sz w:val="24"/>
-          <w:szCs w:val="24"/>
-        </w:rPr>
-        <w:t>Figure 2 shows the training time as a function of trees in a single work-unit for the load-balancing training. There also seems to be an optimum point, due to the balance between communication time and training time.</w:t>
+        <w:t xml:space="preserve"> trees have been calculated, similar to the </w:t>
+      </w:r>
+      <w:proofErr w:type="spellStart"/>
+      <w:r>
+        <w:rPr>
+          <w:rFonts w:ascii="Times New Roman" w:eastAsia="Times New Roman" w:hAnsi="Times New Roman" w:cs="Times New Roman"/>
+          <w:color w:val="000000"/>
+          <w:sz w:val="24"/>
+          <w:szCs w:val="24"/>
+        </w:rPr>
+        <w:t>MapReduce</w:t>
+      </w:r>
+      <w:proofErr w:type="spellEnd"/>
+      <w:r>
+        <w:rPr>
+          <w:rFonts w:ascii="Times New Roman" w:eastAsia="Times New Roman" w:hAnsi="Times New Roman" w:cs="Times New Roman"/>
+          <w:color w:val="000000"/>
+          <w:sz w:val="24"/>
+          <w:szCs w:val="24"/>
+        </w:rPr>
+        <w:t xml:space="preserve"> framework. This is important because the trees do not necessarily take the same amount of time to train, and some cores may fail or become slow.</w:t>
+      </w:r>
+    </w:p>
+    <w:p>
+      <w:pPr>
+        <w:spacing w:after="0" w:line="240" w:lineRule="auto"/>
+        <w:rPr>
+          <w:rFonts w:ascii="Times New Roman" w:eastAsia="Times New Roman" w:hAnsi="Times New Roman" w:cs="Times New Roman"/>
+          <w:sz w:val="24"/>
+          <w:szCs w:val="24"/>
+        </w:rPr>
+      </w:pPr>
+      <w:r>
+        <w:rPr>
+          <w:rFonts w:ascii="Times New Roman" w:eastAsia="Times New Roman" w:hAnsi="Times New Roman" w:cs="Times New Roman"/>
+          <w:color w:val="000000"/>
+          <w:sz w:val="24"/>
+          <w:szCs w:val="24"/>
+        </w:rPr>
+        <w:fldChar w:fldCharType="begin"/>
+      </w:r>
+      <w:r>
+        <w:rPr>
+          <w:rFonts w:ascii="Times New Roman" w:eastAsia="Times New Roman" w:hAnsi="Times New Roman" w:cs="Times New Roman"/>
+          <w:color w:val="000000"/>
+          <w:sz w:val="24"/>
+          <w:szCs w:val="24"/>
+        </w:rPr>
+        <w:instrText xml:space="preserve"> REF _Ref419117202 \h </w:instrText>
+      </w:r>
+      <w:r>
+        <w:rPr>
+          <w:rFonts w:ascii="Times New Roman" w:eastAsia="Times New Roman" w:hAnsi="Times New Roman" w:cs="Times New Roman"/>
+          <w:color w:val="000000"/>
+          <w:sz w:val="24"/>
+          <w:szCs w:val="24"/>
+        </w:rPr>
+      </w:r>
+      <w:r>
+        <w:rPr>
+          <w:rFonts w:ascii="Times New Roman" w:eastAsia="Times New Roman" w:hAnsi="Times New Roman" w:cs="Times New Roman"/>
+          <w:color w:val="000000"/>
+          <w:sz w:val="24"/>
+          <w:szCs w:val="24"/>
+        </w:rPr>
+        <w:fldChar w:fldCharType="separate"/>
+      </w:r>
+      <w:r>
+        <w:t xml:space="preserve">Figure </w:t>
+      </w:r>
+      <w:r>
+        <w:rPr>
+          <w:noProof/>
+        </w:rPr>
+        <w:t>2</w:t>
+      </w:r>
+      <w:r>
+        <w:rPr>
+          <w:rFonts w:ascii="Times New Roman" w:eastAsia="Times New Roman" w:hAnsi="Times New Roman" w:cs="Times New Roman"/>
+          <w:color w:val="000000"/>
+          <w:sz w:val="24"/>
+          <w:szCs w:val="24"/>
+        </w:rPr>
+        <w:fldChar w:fldCharType="end"/>
+      </w:r>
+      <w:r>
+        <w:rPr>
+          <w:rFonts w:ascii="Times New Roman" w:eastAsia="Times New Roman" w:hAnsi="Times New Roman" w:cs="Times New Roman"/>
+          <w:color w:val="000000"/>
+          <w:sz w:val="24"/>
+          <w:szCs w:val="24"/>
+        </w:rPr>
+        <w:t xml:space="preserve"> </w:t>
+      </w:r>
+      <w:r>
+        <w:rPr>
+          <w:rFonts w:ascii="Times New Roman" w:eastAsia="Times New Roman" w:hAnsi="Times New Roman" w:cs="Times New Roman"/>
+          <w:color w:val="000000"/>
+          <w:sz w:val="24"/>
+          <w:szCs w:val="24"/>
+        </w:rPr>
+        <w:t xml:space="preserve">shows the training time as a function of cores. We see that there </w:t>
+      </w:r>
+      <w:proofErr w:type="gramStart"/>
+      <w:r>
+        <w:rPr>
+          <w:rFonts w:ascii="Times New Roman" w:eastAsia="Times New Roman" w:hAnsi="Times New Roman" w:cs="Times New Roman"/>
+          <w:color w:val="000000"/>
+          <w:sz w:val="24"/>
+          <w:szCs w:val="24"/>
+        </w:rPr>
+        <w:t>is</w:t>
+      </w:r>
+      <w:proofErr w:type="gramEnd"/>
+      <w:r>
+        <w:rPr>
+          <w:rFonts w:ascii="Times New Roman" w:eastAsia="Times New Roman" w:hAnsi="Times New Roman" w:cs="Times New Roman"/>
+          <w:color w:val="000000"/>
+          <w:sz w:val="24"/>
+          <w:szCs w:val="24"/>
+        </w:rPr>
+        <w:t xml:space="preserve"> an optimum number of cores - 4 cores without load-balancing, and 16 cores with load-balancing. This is likely due to the communication overhead outweighing the benefits of parallelization. </w:t>
+      </w:r>
+      <w:r>
+        <w:rPr>
+          <w:rFonts w:ascii="Times New Roman" w:eastAsia="Times New Roman" w:hAnsi="Times New Roman" w:cs="Times New Roman"/>
+          <w:color w:val="000000"/>
+          <w:sz w:val="24"/>
+          <w:szCs w:val="24"/>
+        </w:rPr>
+        <w:fldChar w:fldCharType="begin"/>
+      </w:r>
+      <w:r>
+        <w:rPr>
+          <w:rFonts w:ascii="Times New Roman" w:eastAsia="Times New Roman" w:hAnsi="Times New Roman" w:cs="Times New Roman"/>
+          <w:color w:val="000000"/>
+          <w:sz w:val="24"/>
+          <w:szCs w:val="24"/>
+        </w:rPr>
+        <w:instrText xml:space="preserve"> REF _Ref419117217 \h </w:instrText>
+      </w:r>
+      <w:r>
+        <w:rPr>
+          <w:rFonts w:ascii="Times New Roman" w:eastAsia="Times New Roman" w:hAnsi="Times New Roman" w:cs="Times New Roman"/>
+          <w:color w:val="000000"/>
+          <w:sz w:val="24"/>
+          <w:szCs w:val="24"/>
+        </w:rPr>
+      </w:r>
+      <w:r>
+        <w:rPr>
+          <w:rFonts w:ascii="Times New Roman" w:eastAsia="Times New Roman" w:hAnsi="Times New Roman" w:cs="Times New Roman"/>
+          <w:color w:val="000000"/>
+          <w:sz w:val="24"/>
+          <w:szCs w:val="24"/>
+        </w:rPr>
+        <w:fldChar w:fldCharType="separate"/>
+      </w:r>
+      <w:r>
+        <w:t xml:space="preserve">Figure </w:t>
+      </w:r>
+      <w:r>
+        <w:rPr>
+          <w:noProof/>
+        </w:rPr>
+        <w:t>4</w:t>
+      </w:r>
+      <w:r>
+        <w:rPr>
+          <w:rFonts w:ascii="Times New Roman" w:eastAsia="Times New Roman" w:hAnsi="Times New Roman" w:cs="Times New Roman"/>
+          <w:color w:val="000000"/>
+          <w:sz w:val="24"/>
+          <w:szCs w:val="24"/>
+        </w:rPr>
+        <w:fldChar w:fldCharType="end"/>
+      </w:r>
+      <w:r>
+        <w:rPr>
+          <w:rFonts w:ascii="Times New Roman" w:eastAsia="Times New Roman" w:hAnsi="Times New Roman" w:cs="Times New Roman"/>
+          <w:color w:val="000000"/>
+          <w:sz w:val="24"/>
+          <w:szCs w:val="24"/>
+        </w:rPr>
+        <w:t xml:space="preserve"> </w:t>
+      </w:r>
+      <w:r>
+        <w:rPr>
+          <w:rFonts w:ascii="Times New Roman" w:eastAsia="Times New Roman" w:hAnsi="Times New Roman" w:cs="Times New Roman"/>
+          <w:color w:val="000000"/>
+          <w:sz w:val="24"/>
+          <w:szCs w:val="24"/>
+        </w:rPr>
+        <w:t>shows the broadcast time of the data as a function of cores. As expected, this increases quickly with the number of cores. There is a big jump going from 8 to 16 cores, which may be due to non-local communication.</w:t>
+      </w:r>
+    </w:p>
+    <w:p>
+      <w:pPr>
+        <w:spacing w:after="0" w:line="240" w:lineRule="auto"/>
+        <w:rPr>
+          <w:rFonts w:ascii="Times New Roman" w:eastAsia="Times New Roman" w:hAnsi="Times New Roman" w:cs="Times New Roman"/>
+          <w:sz w:val="24"/>
+          <w:szCs w:val="24"/>
+        </w:rPr>
+      </w:pPr>
+      <w:r>
+        <w:rPr>
+          <w:rFonts w:ascii="Times New Roman" w:eastAsia="Times New Roman" w:hAnsi="Times New Roman" w:cs="Times New Roman"/>
+          <w:color w:val="000000"/>
+          <w:sz w:val="24"/>
+          <w:szCs w:val="24"/>
+        </w:rPr>
+        <w:fldChar w:fldCharType="begin"/>
+      </w:r>
+      <w:r>
+        <w:rPr>
+          <w:rFonts w:ascii="Times New Roman" w:eastAsia="Times New Roman" w:hAnsi="Times New Roman" w:cs="Times New Roman"/>
+          <w:color w:val="000000"/>
+          <w:sz w:val="24"/>
+          <w:szCs w:val="24"/>
+        </w:rPr>
+        <w:instrText xml:space="preserve"> REF _Ref419117224 \h </w:instrText>
+      </w:r>
+      <w:r>
+        <w:rPr>
+          <w:rFonts w:ascii="Times New Roman" w:eastAsia="Times New Roman" w:hAnsi="Times New Roman" w:cs="Times New Roman"/>
+          <w:color w:val="000000"/>
+          <w:sz w:val="24"/>
+          <w:szCs w:val="24"/>
+        </w:rPr>
+      </w:r>
+      <w:r>
+        <w:rPr>
+          <w:rFonts w:ascii="Times New Roman" w:eastAsia="Times New Roman" w:hAnsi="Times New Roman" w:cs="Times New Roman"/>
+          <w:color w:val="000000"/>
+          <w:sz w:val="24"/>
+          <w:szCs w:val="24"/>
+        </w:rPr>
+        <w:fldChar w:fldCharType="separate"/>
+      </w:r>
+      <w:r>
+        <w:t xml:space="preserve">Figure </w:t>
+      </w:r>
+      <w:r>
+        <w:rPr>
+          <w:noProof/>
+        </w:rPr>
+        <w:t>3</w:t>
+      </w:r>
+      <w:r>
+        <w:rPr>
+          <w:rFonts w:ascii="Times New Roman" w:eastAsia="Times New Roman" w:hAnsi="Times New Roman" w:cs="Times New Roman"/>
+          <w:color w:val="000000"/>
+          <w:sz w:val="24"/>
+          <w:szCs w:val="24"/>
+        </w:rPr>
+        <w:fldChar w:fldCharType="end"/>
+      </w:r>
+      <w:r>
+        <w:rPr>
+          <w:rFonts w:ascii="Times New Roman" w:eastAsia="Times New Roman" w:hAnsi="Times New Roman" w:cs="Times New Roman"/>
+          <w:color w:val="000000"/>
+          <w:sz w:val="24"/>
+          <w:szCs w:val="24"/>
+        </w:rPr>
+        <w:t xml:space="preserve"> </w:t>
+      </w:r>
+      <w:r>
+        <w:rPr>
+          <w:rFonts w:ascii="Times New Roman" w:eastAsia="Times New Roman" w:hAnsi="Times New Roman" w:cs="Times New Roman"/>
+          <w:color w:val="000000"/>
+          <w:sz w:val="24"/>
+          <w:szCs w:val="24"/>
+        </w:rPr>
+        <w:t>shows the training time as a function of trees in a single work-unit for the load-balancing training. There also seems to be an optimum point, due to the balance between communication time and training time.</w:t>
       </w:r>
     </w:p>
     <w:p>
@@ -2769,8 +3855,9 @@
           <w:sz w:val="24"/>
           <w:szCs w:val="24"/>
         </w:rPr>
+        <w:lastRenderedPageBreak/>
         <w:drawing>
-          <wp:inline distT="0" distB="0" distL="0" distR="0" wp14:anchorId="036B7C7A" wp14:editId="4D931967">
+          <wp:inline distT="0" distB="0" distL="0" distR="0" wp14:anchorId="452C5EB6" wp14:editId="523A4B80">
             <wp:extent cx="2952750" cy="1771650"/>
             <wp:effectExtent l="0" t="0" r="0" b="0"/>
             <wp:docPr id="3" name="Picture 3" descr="https://lh6.googleusercontent.com/Wy4LZQ3AdCqh2CucPXGPYRVU4GOiA1Qf9v6ti6pbkuHKCyvl9Z3kjwGgvel_aRCkuaMx4ZOxJgajTmuIepdZZijITbEGedhoDFKlJ1umlsBItG-PorPF9hOoX5Z_0BEw1rl0t9Q"/>
@@ -2828,19 +3915,54 @@
           <w:szCs w:val="24"/>
         </w:rPr>
       </w:pPr>
+      <w:bookmarkStart w:id="1" w:name="_Ref419117202"/>
+      <w:proofErr w:type="gramStart"/>
       <w:r>
         <w:t xml:space="preserve">Figure </w:t>
       </w:r>
-      <w:fldSimple w:instr=" SEQ Figure \* ARABIC ">
-        <w:r>
-          <w:rPr>
-            <w:noProof/>
-          </w:rPr>
-          <w:t>1</w:t>
-        </w:r>
-      </w:fldSimple>
-      <w:r>
-        <w:t>. Training time as a function of number of cores, excluding time to broadcast data. Trial number in parentheses. 2048 cores unless otherwise specified. Vanilla refers to non-load-balancing.</w:t>
+      <w:proofErr w:type="gramEnd"/>
+      <w:r>
+        <w:fldChar w:fldCharType="begin"/>
+      </w:r>
+      <w:r>
+        <w:instrText xml:space="preserve"> SEQ Figure \* ARABIC </w:instrText>
+      </w:r>
+      <w:r>
+        <w:fldChar w:fldCharType="separate"/>
+      </w:r>
+      <w:r>
+        <w:rPr>
+          <w:noProof/>
+        </w:rPr>
+        <w:t>2</w:t>
+      </w:r>
+      <w:r>
+        <w:fldChar w:fldCharType="end"/>
+      </w:r>
+      <w:bookmarkEnd w:id="1"/>
+      <w:proofErr w:type="gramStart"/>
+      <w:r>
+        <w:t>.</w:t>
+      </w:r>
+      <w:proofErr w:type="gramEnd"/>
+      <w:r>
+        <w:t xml:space="preserve"> </w:t>
+      </w:r>
+      <w:proofErr w:type="gramStart"/>
+      <w:r>
+        <w:t>Training time as a function of number of cores, excluding time to broadcast data.</w:t>
+      </w:r>
+      <w:proofErr w:type="gramEnd"/>
+      <w:r>
+        <w:t xml:space="preserve"> </w:t>
+      </w:r>
+      <w:proofErr w:type="gramStart"/>
+      <w:r>
+        <w:t>Trial number in parentheses.</w:t>
+      </w:r>
+      <w:proofErr w:type="gramEnd"/>
+      <w:r>
+        <w:t xml:space="preserve"> 2048 cores unless otherwise specified. Vanilla refers to non-load-balancing.</w:t>
       </w:r>
     </w:p>
     <w:p>
@@ -2856,9 +3978,8 @@
           <w:sz w:val="24"/>
           <w:szCs w:val="24"/>
         </w:rPr>
-        <w:lastRenderedPageBreak/>
         <w:drawing>
-          <wp:inline distT="0" distB="0" distL="0" distR="0" wp14:anchorId="142D2422" wp14:editId="22CFF57C">
+          <wp:inline distT="0" distB="0" distL="0" distR="0" wp14:anchorId="216F501C" wp14:editId="4660F725">
             <wp:extent cx="3381375" cy="2028825"/>
             <wp:effectExtent l="0" t="0" r="9525" b="9525"/>
             <wp:docPr id="2" name="Picture 2" descr="https://lh5.googleusercontent.com/RUD14uRk73xYa6I4_CABaelk_UnoIZBzDMVeyS_TizPgBTzRxwU_A1TAygwtYCy9cZZIu9KA1Ni7maFDJjPS_UrNXrQ2HRIAJ2c1uaiOvIITcAqPMW0zkr7NycEhosmkwOb8dyk"/>
@@ -2916,32 +4037,72 @@
           <w:szCs w:val="24"/>
         </w:rPr>
       </w:pPr>
+      <w:bookmarkStart w:id="2" w:name="_Ref419117224"/>
+      <w:proofErr w:type="gramStart"/>
       <w:r>
         <w:t xml:space="preserve">Figure </w:t>
       </w:r>
-      <w:fldSimple w:instr=" SEQ Figure \* ARABIC ">
-        <w:r>
-          <w:rPr>
-            <w:noProof/>
-          </w:rPr>
-          <w:t>2</w:t>
-        </w:r>
-      </w:fldSimple>
+      <w:proofErr w:type="gramEnd"/>
+      <w:r>
+        <w:fldChar w:fldCharType="begin"/>
+      </w:r>
+      <w:r>
+        <w:instrText xml:space="preserve"> SEQ Figure \* ARABIC </w:instrText>
+      </w:r>
+      <w:r>
+        <w:fldChar w:fldCharType="separate"/>
+      </w:r>
+      <w:r>
+        <w:rPr>
+          <w:noProof/>
+        </w:rPr>
+        <w:t>3</w:t>
+      </w:r>
+      <w:r>
+        <w:fldChar w:fldCharType="end"/>
+      </w:r>
+      <w:bookmarkEnd w:id="2"/>
+      <w:proofErr w:type="gramStart"/>
       <w:r>
         <w:t>.</w:t>
       </w:r>
-      <w:r>
-        <w:t xml:space="preserve"> Training time for load-balancing version as a function of number of trees in a single work unit, using 32 cores. Excludes time to broadcast data. Number in parentheses represent the trial.</w:t>
-      </w:r>
-      <w:r>
-        <w:rPr>
-          <w:rFonts w:ascii="Times New Roman" w:eastAsia="Times New Roman" w:hAnsi="Times New Roman" w:cs="Times New Roman"/>
-          <w:color w:val="000000"/>
-          <w:sz w:val="24"/>
-          <w:szCs w:val="24"/>
-        </w:rPr>
+      <w:proofErr w:type="gramEnd"/>
+      <w:r>
         <w:t xml:space="preserve"> </w:t>
       </w:r>
+      <w:proofErr w:type="gramStart"/>
+      <w:r>
+        <w:t>Training time for load-balancing version as a function of number of trees in a single work unit, using 32 cores.</w:t>
+      </w:r>
+      <w:proofErr w:type="gramEnd"/>
+      <w:r>
+        <w:t xml:space="preserve"> </w:t>
+      </w:r>
+      <w:proofErr w:type="gramStart"/>
+      <w:r>
+        <w:t>Excludes time to broadcast data.</w:t>
+      </w:r>
+      <w:proofErr w:type="gramEnd"/>
+      <w:r>
+        <w:t xml:space="preserve"> </w:t>
+      </w:r>
+      <w:proofErr w:type="gramStart"/>
+      <w:r>
+        <w:t>Number in parentheses represent</w:t>
+      </w:r>
+      <w:proofErr w:type="gramEnd"/>
+      <w:r>
+        <w:t xml:space="preserve"> the trial.</w:t>
+      </w:r>
+      <w:r>
+        <w:rPr>
+          <w:rFonts w:ascii="Times New Roman" w:eastAsia="Times New Roman" w:hAnsi="Times New Roman" w:cs="Times New Roman"/>
+          <w:color w:val="000000"/>
+          <w:sz w:val="24"/>
+          <w:szCs w:val="24"/>
+        </w:rPr>
+        <w:t xml:space="preserve"> </w:t>
+      </w:r>
     </w:p>
     <w:p>
       <w:pPr>
@@ -2957,7 +4118,7 @@
           <w:szCs w:val="24"/>
         </w:rPr>
         <w:drawing>
-          <wp:inline distT="0" distB="0" distL="0" distR="0" wp14:anchorId="3B1087AD" wp14:editId="0431BE6F">
+          <wp:inline distT="0" distB="0" distL="0" distR="0" wp14:anchorId="02BAB723" wp14:editId="50107D60">
             <wp:extent cx="3238500" cy="1943100"/>
             <wp:effectExtent l="0" t="0" r="0" b="0"/>
             <wp:docPr id="1" name="Picture 1" descr="https://lh4.googleusercontent.com/sc9bndmoXJp-rGxOsKyAjAGB2to6lzY_gRWGq_-P4L2TfHNJE4-SPcDPAOIHxnYYvJMX6JKVbWb1gICYwP5oWl430-E-XtypwSRn1IY_-KiK827IuPV6T-3RofD8rIqVCM9b6rI"/>
@@ -3015,125 +4176,44 @@
           <w:szCs w:val="24"/>
         </w:rPr>
       </w:pPr>
+      <w:bookmarkStart w:id="3" w:name="_Ref419117217"/>
+      <w:proofErr w:type="gramStart"/>
       <w:r>
         <w:t xml:space="preserve">Figure </w:t>
       </w:r>
-      <w:fldSimple w:instr=" SEQ Figure \* ARABIC ">
-        <w:r>
-          <w:rPr>
-            <w:noProof/>
-          </w:rPr>
-          <w:t>3</w:t>
-        </w:r>
-      </w:fldSimple>
-      <w:r>
-        <w:t xml:space="preserve">. </w:t>
-      </w:r>
+      <w:proofErr w:type="gramEnd"/>
+      <w:r>
+        <w:fldChar w:fldCharType="begin"/>
+      </w:r>
+      <w:r>
+        <w:instrText xml:space="preserve"> SEQ Figure \* ARABIC </w:instrText>
+      </w:r>
+      <w:r>
+        <w:fldChar w:fldCharType="separate"/>
+      </w:r>
+      <w:r>
+        <w:rPr>
+          <w:noProof/>
+        </w:rPr>
+        <w:t>4</w:t>
+      </w:r>
+      <w:r>
+        <w:fldChar w:fldCharType="end"/>
+      </w:r>
+      <w:bookmarkEnd w:id="3"/>
+      <w:proofErr w:type="gramStart"/>
+      <w:r>
+        <w:t>.</w:t>
+      </w:r>
+      <w:proofErr w:type="gramEnd"/>
+      <w:r>
+        <w:t xml:space="preserve"> </w:t>
+      </w:r>
+      <w:proofErr w:type="gramStart"/>
       <w:r>
         <w:t>Time to broadcast data as a function of number of cores.</w:t>
       </w:r>
-      <w:bookmarkStart w:id="0" w:name="_GoBack"/>
-      <w:bookmarkEnd w:id="0"/>
-    </w:p>
-    <w:p>
-      <w:pPr>
-        <w:spacing w:after="0" w:line="240" w:lineRule="auto"/>
-        <w:rPr>
-          <w:rFonts w:ascii="Times New Roman" w:eastAsia="Times New Roman" w:hAnsi="Times New Roman" w:cs="Times New Roman"/>
-          <w:sz w:val="24"/>
-          <w:szCs w:val="24"/>
-        </w:rPr>
-      </w:pPr>
-      <w:r>
-        <w:rPr>
-          <w:rFonts w:ascii="Times New Roman" w:eastAsia="Times New Roman" w:hAnsi="Times New Roman" w:cs="Times New Roman"/>
-          <w:b/>
-          <w:bCs/>
-          <w:color w:val="000000"/>
-          <w:sz w:val="24"/>
-          <w:szCs w:val="24"/>
-        </w:rPr>
-        <w:t>Performance Evaluation</w:t>
-      </w:r>
-    </w:p>
-    <w:p>
-      <w:pPr>
-        <w:numPr>
-          <w:ilvl w:val="0"/>
-          <w:numId w:val="1"/>
-        </w:numPr>
-        <w:spacing w:after="0" w:line="240" w:lineRule="auto"/>
-        <w:textAlignment w:val="baseline"/>
-        <w:rPr>
-          <w:rFonts w:ascii="Times New Roman" w:eastAsia="Times New Roman" w:hAnsi="Times New Roman" w:cs="Times New Roman"/>
-          <w:color w:val="000000"/>
-          <w:sz w:val="24"/>
-          <w:szCs w:val="24"/>
-        </w:rPr>
-      </w:pPr>
-      <w:r>
-        <w:rPr>
-          <w:rFonts w:ascii="Times New Roman" w:eastAsia="Times New Roman" w:hAnsi="Times New Roman" w:cs="Times New Roman"/>
-          <w:color w:val="000000"/>
-          <w:sz w:val="24"/>
-          <w:szCs w:val="24"/>
-        </w:rPr>
-        <w:t>Submit our final work to Driven Data to get a ranking there</w:t>
-      </w:r>
-    </w:p>
-    <w:p>
-      <w:pPr>
-        <w:numPr>
-          <w:ilvl w:val="0"/>
-          <w:numId w:val="1"/>
-        </w:numPr>
-        <w:spacing w:after="0" w:line="240" w:lineRule="auto"/>
-        <w:textAlignment w:val="baseline"/>
-        <w:rPr>
-          <w:rFonts w:ascii="Times New Roman" w:eastAsia="Times New Roman" w:hAnsi="Times New Roman" w:cs="Times New Roman"/>
-          <w:i/>
-          <w:iCs/>
-          <w:color w:val="000000"/>
-          <w:sz w:val="24"/>
-          <w:szCs w:val="24"/>
-        </w:rPr>
-      </w:pPr>
-      <w:r>
-        <w:rPr>
-          <w:rFonts w:ascii="Times New Roman" w:eastAsia="Times New Roman" w:hAnsi="Times New Roman" w:cs="Times New Roman"/>
-          <w:i/>
-          <w:iCs/>
-          <w:color w:val="000000"/>
-          <w:sz w:val="24"/>
-          <w:szCs w:val="24"/>
-        </w:rPr>
-        <w:t>Discuss OOB accuracy scores? (Driven Data test set might be biased since the OOB scores don’t track particularly well at high-OOB levels)</w:t>
-      </w:r>
-    </w:p>
-    <w:p>
-      <w:pPr>
-        <w:numPr>
-          <w:ilvl w:val="0"/>
-          <w:numId w:val="1"/>
-        </w:numPr>
-        <w:spacing w:after="0" w:line="240" w:lineRule="auto"/>
-        <w:textAlignment w:val="baseline"/>
-        <w:rPr>
-          <w:rFonts w:ascii="Times New Roman" w:eastAsia="Times New Roman" w:hAnsi="Times New Roman" w:cs="Times New Roman"/>
-          <w:color w:val="000000"/>
-          <w:sz w:val="24"/>
-          <w:szCs w:val="24"/>
-        </w:rPr>
-      </w:pPr>
-      <w:r>
-        <w:rPr>
-          <w:rFonts w:ascii="Times New Roman" w:eastAsia="Times New Roman" w:hAnsi="Times New Roman" w:cs="Times New Roman"/>
-          <w:color w:val="000000"/>
-          <w:sz w:val="24"/>
-          <w:szCs w:val="24"/>
-        </w:rPr>
-        <w:t>Parallel scaling</w:t>
-      </w:r>
+      <w:proofErr w:type="gramEnd"/>
     </w:p>
     <w:p>
       <w:pPr>
@@ -3178,7 +4258,37 @@
           <w:sz w:val="24"/>
           <w:szCs w:val="24"/>
         </w:rPr>
-        <w:t>Presented a end-to-end system for preprocessing features, handling coordinates, and quickly training large forests</w:t>
+        <w:t xml:space="preserve">Presented </w:t>
+      </w:r>
+      <w:proofErr w:type="spellStart"/>
+      <w:r>
+        <w:rPr>
+          <w:rFonts w:ascii="Times New Roman" w:eastAsia="Times New Roman" w:hAnsi="Times New Roman" w:cs="Times New Roman"/>
+          <w:color w:val="000000"/>
+          <w:sz w:val="24"/>
+          <w:szCs w:val="24"/>
+        </w:rPr>
+        <w:t>a</w:t>
+      </w:r>
+      <w:proofErr w:type="spellEnd"/>
+      <w:r>
+        <w:rPr>
+          <w:rFonts w:ascii="Times New Roman" w:eastAsia="Times New Roman" w:hAnsi="Times New Roman" w:cs="Times New Roman"/>
+          <w:color w:val="000000"/>
+          <w:sz w:val="24"/>
+          <w:szCs w:val="24"/>
+        </w:rPr>
+        <w:t xml:space="preserve"> end-to-end system for preprocessing features, handling </w:t>
+      </w:r>
+      <w:r>
+        <w:rPr>
+          <w:rFonts w:ascii="Times New Roman" w:eastAsia="Times New Roman" w:hAnsi="Times New Roman" w:cs="Times New Roman"/>
+          <w:color w:val="000000"/>
+          <w:sz w:val="24"/>
+          <w:szCs w:val="24"/>
+        </w:rPr>
+        <w:lastRenderedPageBreak/>
+        <w:t>coordinates, and quickly training large forests</w:t>
       </w:r>
     </w:p>
     <w:p>
@@ -3243,8 +4353,27 @@
           <w:sz w:val="24"/>
           <w:szCs w:val="24"/>
         </w:rPr>
-        <w:lastRenderedPageBreak/>
-        <w:t xml:space="preserve">[1] Pump it Up: Data Mining the Water Table. Driven Data. </w:t>
+        <w:t xml:space="preserve">[1] Pump it Up: Data Mining the Water Table. </w:t>
+      </w:r>
+      <w:proofErr w:type="gramStart"/>
+      <w:r>
+        <w:rPr>
+          <w:rFonts w:ascii="Times New Roman" w:eastAsia="Times New Roman" w:hAnsi="Times New Roman" w:cs="Times New Roman"/>
+          <w:color w:val="000000"/>
+          <w:sz w:val="24"/>
+          <w:szCs w:val="24"/>
+        </w:rPr>
+        <w:t>Driven Data.</w:t>
+      </w:r>
+      <w:proofErr w:type="gramEnd"/>
+      <w:r>
+        <w:rPr>
+          <w:rFonts w:ascii="Times New Roman" w:eastAsia="Times New Roman" w:hAnsi="Times New Roman" w:cs="Times New Roman"/>
+          <w:color w:val="000000"/>
+          <w:sz w:val="24"/>
+          <w:szCs w:val="24"/>
+        </w:rPr>
+        <w:t xml:space="preserve"> </w:t>
       </w:r>
       <w:hyperlink r:id="rId12" w:history="1">
         <w:r>
@@ -3275,7 +4404,38 @@
           <w:sz w:val="24"/>
           <w:szCs w:val="24"/>
         </w:rPr>
-        <w:t xml:space="preserve">[2] scikit-learn. </w:t>
+        <w:t xml:space="preserve">[2] </w:t>
+      </w:r>
+      <w:proofErr w:type="spellStart"/>
+      <w:proofErr w:type="gramStart"/>
+      <w:r>
+        <w:rPr>
+          <w:rFonts w:ascii="Times New Roman" w:eastAsia="Times New Roman" w:hAnsi="Times New Roman" w:cs="Times New Roman"/>
+          <w:color w:val="000000"/>
+          <w:sz w:val="24"/>
+          <w:szCs w:val="24"/>
+        </w:rPr>
+        <w:t>scikit</w:t>
+      </w:r>
+      <w:proofErr w:type="spellEnd"/>
+      <w:r>
+        <w:rPr>
+          <w:rFonts w:ascii="Times New Roman" w:eastAsia="Times New Roman" w:hAnsi="Times New Roman" w:cs="Times New Roman"/>
+          <w:color w:val="000000"/>
+          <w:sz w:val="24"/>
+          <w:szCs w:val="24"/>
+        </w:rPr>
+        <w:t>-</w:t>
+      </w:r>
+      <w:proofErr w:type="gramEnd"/>
+      <w:r>
+        <w:rPr>
+          <w:rFonts w:ascii="Times New Roman" w:eastAsia="Times New Roman" w:hAnsi="Times New Roman" w:cs="Times New Roman"/>
+          <w:color w:val="000000"/>
+          <w:sz w:val="24"/>
+          <w:szCs w:val="24"/>
+        </w:rPr>
+        <w:t xml:space="preserve">learn. </w:t>
       </w:r>
       <w:hyperlink r:id="rId13" w:history="1">
         <w:r>
@@ -3306,7 +4466,58 @@
           <w:sz w:val="24"/>
           <w:szCs w:val="24"/>
         </w:rPr>
-        <w:t xml:space="preserve">[3] L. Breinman. “Random Forests”. </w:t>
+        <w:t xml:space="preserve">[3] L. </w:t>
+      </w:r>
+      <w:proofErr w:type="spellStart"/>
+      <w:r>
+        <w:rPr>
+          <w:rFonts w:ascii="Times New Roman" w:eastAsia="Times New Roman" w:hAnsi="Times New Roman" w:cs="Times New Roman"/>
+          <w:color w:val="000000"/>
+          <w:sz w:val="24"/>
+          <w:szCs w:val="24"/>
+        </w:rPr>
+        <w:t>Breinma</w:t>
+      </w:r>
+      <w:bookmarkStart w:id="4" w:name="_GoBack"/>
+      <w:bookmarkEnd w:id="4"/>
+      <w:r>
+        <w:rPr>
+          <w:rFonts w:ascii="Times New Roman" w:eastAsia="Times New Roman" w:hAnsi="Times New Roman" w:cs="Times New Roman"/>
+          <w:color w:val="000000"/>
+          <w:sz w:val="24"/>
+          <w:szCs w:val="24"/>
+        </w:rPr>
+        <w:t>n</w:t>
+      </w:r>
+      <w:proofErr w:type="spellEnd"/>
+      <w:r>
+        <w:rPr>
+          <w:rFonts w:ascii="Times New Roman" w:eastAsia="Times New Roman" w:hAnsi="Times New Roman" w:cs="Times New Roman"/>
+          <w:color w:val="000000"/>
+          <w:sz w:val="24"/>
+          <w:szCs w:val="24"/>
+        </w:rPr>
+        <w:t xml:space="preserve">. </w:t>
+      </w:r>
+      <w:proofErr w:type="gramStart"/>
+      <w:r>
+        <w:rPr>
+          <w:rFonts w:ascii="Times New Roman" w:eastAsia="Times New Roman" w:hAnsi="Times New Roman" w:cs="Times New Roman"/>
+          <w:color w:val="000000"/>
+          <w:sz w:val="24"/>
+          <w:szCs w:val="24"/>
+        </w:rPr>
+        <w:t>“Random Forests”.</w:t>
+      </w:r>
+      <w:proofErr w:type="gramEnd"/>
+      <w:r>
+        <w:rPr>
+          <w:rFonts w:ascii="Times New Roman" w:eastAsia="Times New Roman" w:hAnsi="Times New Roman" w:cs="Times New Roman"/>
+          <w:color w:val="000000"/>
+          <w:sz w:val="24"/>
+          <w:szCs w:val="24"/>
+        </w:rPr>
+        <w:t xml:space="preserve"> </w:t>
       </w:r>
       <w:r>
         <w:rPr>
@@ -3379,14 +4590,25 @@
           <w:szCs w:val="24"/>
         </w:rPr>
       </w:pPr>
-      <w:r>
-        <w:rPr>
-          <w:rFonts w:ascii="Times New Roman" w:eastAsia="Times New Roman" w:hAnsi="Times New Roman" w:cs="Times New Roman"/>
-          <w:color w:val="000000"/>
-          <w:sz w:val="24"/>
-          <w:szCs w:val="24"/>
-        </w:rPr>
-        <w:t>Breinman’s random forest paper</w:t>
+      <w:proofErr w:type="spellStart"/>
+      <w:r>
+        <w:rPr>
+          <w:rFonts w:ascii="Times New Roman" w:eastAsia="Times New Roman" w:hAnsi="Times New Roman" w:cs="Times New Roman"/>
+          <w:color w:val="000000"/>
+          <w:sz w:val="24"/>
+          <w:szCs w:val="24"/>
+        </w:rPr>
+        <w:t>Breinman’s</w:t>
+      </w:r>
+      <w:proofErr w:type="spellEnd"/>
+      <w:r>
+        <w:rPr>
+          <w:rFonts w:ascii="Times New Roman" w:eastAsia="Times New Roman" w:hAnsi="Times New Roman" w:cs="Times New Roman"/>
+          <w:color w:val="000000"/>
+          <w:sz w:val="24"/>
+          <w:szCs w:val="24"/>
+        </w:rPr>
+        <w:t xml:space="preserve"> random forest paper</w:t>
       </w:r>
     </w:p>
     <w:p/>
@@ -4692,7 +5914,7 @@
 </file>
 
 <file path=customXml/itemProps1.xml><?xml version="1.0" encoding="utf-8"?>
-<ds:datastoreItem xmlns:ds="http://schemas.openxmlformats.org/officeDocument/2006/customXml" ds:itemID="{5EECFC17-4292-4005-B23E-F153A46C7C02}">
+<ds:datastoreItem xmlns:ds="http://schemas.openxmlformats.org/officeDocument/2006/customXml" ds:itemID="{EAEEBDA0-F4E2-47D9-8922-30C399911A0D}">
   <ds:schemaRefs>
     <ds:schemaRef ds:uri="http://schemas.openxmlformats.org/officeDocument/2006/bibliography"/>
   </ds:schemaRefs>

</xml_diff>

<commit_message>
Added Robert's section and conclusion. TODO: Dmitry's formula.
</commit_message>
<xml_diff>
--- a/FinalReport.docx
+++ b/FinalReport.docx
@@ -691,15 +691,30 @@
       <w:r>
         <w:t xml:space="preserve">Figure </w:t>
       </w:r>
-      <w:fldSimple w:instr=" SEQ Figure \* ARABIC ">
-        <w:r>
-          <w:rPr>
-            <w:noProof/>
-          </w:rPr>
-          <w:t>1</w:t>
-        </w:r>
-      </w:fldSimple>
+      <w:proofErr w:type="gramEnd"/>
+      <w:r>
+        <w:fldChar w:fldCharType="begin"/>
+      </w:r>
+      <w:r>
+        <w:instrText xml:space="preserve"> SEQ Figure \* ARABIC </w:instrText>
+      </w:r>
+      <w:r>
+        <w:fldChar w:fldCharType="separate"/>
+      </w:r>
+      <w:r>
+        <w:rPr>
+          <w:noProof/>
+        </w:rPr>
+        <w:t>1</w:t>
+      </w:r>
+      <w:r>
+        <w:rPr>
+          <w:noProof/>
+        </w:rPr>
+        <w:fldChar w:fldCharType="end"/>
+      </w:r>
       <w:bookmarkEnd w:id="0"/>
+      <w:proofErr w:type="gramStart"/>
       <w:r>
         <w:t>.</w:t>
       </w:r>
@@ -725,56 +740,23 @@
         <w:t xml:space="preserve"> </w:t>
       </w:r>
       <w:r>
-        <w:rPr>
-          <w:color w:val="000000"/>
-          <w:sz w:val="17"/>
-          <w:szCs w:val="17"/>
-        </w:rPr>
         <w:t>functional</w:t>
       </w:r>
       <w:proofErr w:type="spellEnd"/>
       <w:r>
-        <w:rPr>
-          <w:color w:val="000000"/>
-          <w:sz w:val="17"/>
-          <w:szCs w:val="17"/>
-        </w:rPr>
         <w:t>.</w:t>
       </w:r>
       <w:proofErr w:type="gramEnd"/>
       <w:r>
-        <w:rPr>
-          <w:color w:val="000000"/>
-          <w:sz w:val="17"/>
-          <w:szCs w:val="17"/>
-        </w:rPr>
         <w:t xml:space="preserve"> Yellow - functional needs repair. </w:t>
       </w:r>
       <w:proofErr w:type="gramStart"/>
       <w:r>
-        <w:rPr>
-          <w:color w:val="000000"/>
-          <w:sz w:val="17"/>
-          <w:szCs w:val="17"/>
-        </w:rPr>
         <w:t>Blue - functional.</w:t>
       </w:r>
       <w:proofErr w:type="gramEnd"/>
       <w:r>
-        <w:rPr>
-          <w:color w:val="000000"/>
-          <w:sz w:val="17"/>
-          <w:szCs w:val="17"/>
-        </w:rPr>
-        <w:t xml:space="preserve"> </w:t>
-      </w:r>
-      <w:r>
-        <w:rPr>
-          <w:color w:val="000000"/>
-          <w:sz w:val="17"/>
-          <w:szCs w:val="17"/>
-        </w:rPr>
-        <w:t>NN_F is the number of functional nearest neighbors.</w:t>
+        <w:t xml:space="preserve"> NN_F is the number of functional nearest neighbors.</w:t>
       </w:r>
     </w:p>
     <w:p>
@@ -1500,65 +1482,103 @@
           <w:sz w:val="24"/>
           <w:szCs w:val="24"/>
         </w:rPr>
-        <w:t xml:space="preserve">and of simultaneous outcome </w:t>
-      </w:r>
-      <w:r>
-        <w:rPr>
-          <w:rFonts w:ascii="Times New Roman" w:eastAsia="Times New Roman" w:hAnsi="Times New Roman" w:cs="Times New Roman"/>
-          <w:noProof/>
-          <w:color w:val="000000"/>
-          <w:sz w:val="24"/>
-          <w:szCs w:val="24"/>
-        </w:rPr>
-        <w:drawing>
-          <wp:inline distT="0" distB="0" distL="0" distR="0" wp14:anchorId="46474379" wp14:editId="36F44E00">
-            <wp:extent cx="619125" cy="257175"/>
-            <wp:effectExtent l="0" t="0" r="9525" b="9525"/>
-            <wp:docPr id="5" name="Picture 5" descr="https://lh3.googleusercontent.com/MM23Q1WU8FUacYl8b1ZFNc9J5iPGO3jHXIeGoKSFAPHSjWehNkAhPo4v_tLm3Be4Y9cH1XCveeKgdBAcIKqpokocRCoaW1ZpMAMDMdIngSn-6I5oYWR_MttcoJ_nPLPqlQTSp0c"/>
-            <wp:cNvGraphicFramePr>
-              <a:graphicFrameLocks xmlns:a="http://schemas.openxmlformats.org/drawingml/2006/main" noChangeAspect="1"/>
-            </wp:cNvGraphicFramePr>
-            <a:graphic xmlns:a="http://schemas.openxmlformats.org/drawingml/2006/main">
-              <a:graphicData uri="http://schemas.openxmlformats.org/drawingml/2006/picture">
-                <pic:pic xmlns:pic="http://schemas.openxmlformats.org/drawingml/2006/picture">
-                  <pic:nvPicPr>
-                    <pic:cNvPr id="0" name="Picture 9" descr="https://lh3.googleusercontent.com/MM23Q1WU8FUacYl8b1ZFNc9J5iPGO3jHXIeGoKSFAPHSjWehNkAhPo4v_tLm3Be4Y9cH1XCveeKgdBAcIKqpokocRCoaW1ZpMAMDMdIngSn-6I5oYWR_MttcoJ_nPLPqlQTSp0c"/>
-                    <pic:cNvPicPr>
-                      <a:picLocks noChangeAspect="1" noChangeArrowheads="1"/>
-                    </pic:cNvPicPr>
-                  </pic:nvPicPr>
-                  <pic:blipFill>
-                    <a:blip r:embed="rId10">
-                      <a:extLst>
-                        <a:ext uri="{28A0092B-C50C-407E-A947-70E740481C1C}">
-                          <a14:useLocalDpi xmlns:a14="http://schemas.microsoft.com/office/drawing/2010/main" val="0"/>
-                        </a:ext>
-                      </a:extLst>
-                    </a:blip>
-                    <a:srcRect/>
-                    <a:stretch>
-                      <a:fillRect/>
-                    </a:stretch>
-                  </pic:blipFill>
-                  <pic:spPr bwMode="auto">
-                    <a:xfrm>
-                      <a:off x="0" y="0"/>
-                      <a:ext cx="619125" cy="257175"/>
-                    </a:xfrm>
-                    <a:prstGeom prst="rect">
-                      <a:avLst/>
-                    </a:prstGeom>
-                    <a:noFill/>
-                    <a:ln>
-                      <a:noFill/>
-                    </a:ln>
-                  </pic:spPr>
-                </pic:pic>
-              </a:graphicData>
-            </a:graphic>
-          </wp:inline>
-        </w:drawing>
-      </w:r>
+        <w:t>and of simultaneo</w:t>
+      </w:r>
+      <w:bookmarkStart w:id="1" w:name="_GoBack"/>
+      <w:bookmarkEnd w:id="1"/>
+      <w:r>
+        <w:rPr>
+          <w:rFonts w:ascii="Times New Roman" w:eastAsia="Times New Roman" w:hAnsi="Times New Roman" w:cs="Times New Roman"/>
+          <w:color w:val="000000"/>
+          <w:sz w:val="24"/>
+          <w:szCs w:val="24"/>
+        </w:rPr>
+        <w:t xml:space="preserve">us </w:t>
+      </w:r>
+      <w:r>
+        <w:t xml:space="preserve">outcome </w:t>
+      </w:r>
+      <m:oMath>
+        <m:r>
+          <w:rPr>
+            <w:rFonts w:ascii="Cambria Math" w:hAnsi="Cambria Math"/>
+          </w:rPr>
+          <m:t>p</m:t>
+        </m:r>
+        <m:d>
+          <m:dPr>
+            <m:ctrlPr>
+              <w:rPr>
+                <w:rFonts w:ascii="Cambria Math" w:hAnsi="Cambria Math"/>
+                <w:i/>
+                <w:iCs/>
+              </w:rPr>
+            </m:ctrlPr>
+          </m:dPr>
+          <m:e>
+            <m:sSub>
+              <m:sSubPr>
+                <m:ctrlPr>
+                  <w:rPr>
+                    <w:rFonts w:ascii="Cambria Math" w:hAnsi="Cambria Math"/>
+                    <w:i/>
+                    <w:iCs/>
+                  </w:rPr>
+                </m:ctrlPr>
+              </m:sSubPr>
+              <m:e>
+                <m:r>
+                  <w:rPr>
+                    <w:rFonts w:ascii="Cambria Math" w:hAnsi="Cambria Math"/>
+                  </w:rPr>
+                  <m:t>x</m:t>
+                </m:r>
+              </m:e>
+              <m:sub>
+                <m:r>
+                  <w:rPr>
+                    <w:rFonts w:ascii="Cambria Math" w:hAnsi="Cambria Math"/>
+                  </w:rPr>
+                  <m:t>i</m:t>
+                </m:r>
+              </m:sub>
+            </m:sSub>
+            <m:r>
+              <w:rPr>
+                <w:rFonts w:ascii="Cambria Math" w:hAnsi="Cambria Math"/>
+              </w:rPr>
+              <m:t>,</m:t>
+            </m:r>
+            <m:sSub>
+              <m:sSubPr>
+                <m:ctrlPr>
+                  <w:rPr>
+                    <w:rFonts w:ascii="Cambria Math" w:hAnsi="Cambria Math"/>
+                    <w:i/>
+                    <w:iCs/>
+                  </w:rPr>
+                </m:ctrlPr>
+              </m:sSubPr>
+              <m:e>
+                <m:r>
+                  <w:rPr>
+                    <w:rFonts w:ascii="Cambria Math" w:hAnsi="Cambria Math"/>
+                  </w:rPr>
+                  <m:t>y</m:t>
+                </m:r>
+              </m:e>
+              <m:sub>
+                <m:r>
+                  <w:rPr>
+                    <w:rFonts w:ascii="Cambria Math" w:hAnsi="Cambria Math"/>
+                  </w:rPr>
+                  <m:t>j</m:t>
+                </m:r>
+              </m:sub>
+            </m:sSub>
+          </m:e>
+        </m:d>
+      </m:oMath>
       <w:r>
         <w:rPr>
           <w:rFonts w:ascii="Times New Roman" w:eastAsia="Times New Roman" w:hAnsi="Times New Roman" w:cs="Times New Roman"/>
@@ -2432,7 +2452,25 @@
           <w:sz w:val="24"/>
           <w:szCs w:val="24"/>
         </w:rPr>
-        <w:t xml:space="preserve"> original random forest paper [#FIXME] he suggests adding linear combinations of numerical features when the number of features is small to minimize correlation between trees. A linear combination of GPS coordinates corresponds to a </w:t>
+        <w:t xml:space="preserve"> original random forest paper </w:t>
+      </w:r>
+      <w:r>
+        <w:rPr>
+          <w:rFonts w:ascii="Times New Roman" w:eastAsia="Times New Roman" w:hAnsi="Times New Roman" w:cs="Times New Roman"/>
+          <w:color w:val="000000"/>
+          <w:sz w:val="24"/>
+          <w:szCs w:val="24"/>
+        </w:rPr>
+        <w:t>[2</w:t>
+      </w:r>
+      <w:r>
+        <w:rPr>
+          <w:rFonts w:ascii="Times New Roman" w:eastAsia="Times New Roman" w:hAnsi="Times New Roman" w:cs="Times New Roman"/>
+          <w:color w:val="000000"/>
+          <w:sz w:val="24"/>
+          <w:szCs w:val="24"/>
+        </w:rPr>
+        <w:t xml:space="preserve">] he suggests adding linear combinations of numerical features when the number of features is small to minimize correlation between trees. A linear combination of GPS coordinates corresponds to a </w:t>
       </w:r>
       <w:r>
         <w:rPr>
@@ -2504,7 +2542,16 @@
           <w:szCs w:val="24"/>
         </w:rPr>
         <w:tab/>
-        <w:t>Finally, we considered the close relationship between forests and k-nearest neighbors (</w:t>
+        <w:t>Finally, we considered the close relationship between forests</w:t>
+      </w:r>
+      <w:r>
+        <w:rPr>
+          <w:rFonts w:ascii="Times New Roman" w:eastAsia="Times New Roman" w:hAnsi="Times New Roman" w:cs="Times New Roman"/>
+          <w:color w:val="000000"/>
+          <w:sz w:val="24"/>
+          <w:szCs w:val="24"/>
+        </w:rPr>
+        <w:t xml:space="preserve"> and k-nearest neighbors (</w:t>
       </w:r>
       <w:proofErr w:type="spellStart"/>
       <w:r>
@@ -2524,19 +2571,8 @@
           <w:sz w:val="24"/>
           <w:szCs w:val="24"/>
         </w:rPr>
-        <w:t>)</w:t>
-      </w:r>
-      <w:proofErr w:type="gramStart"/>
-      <w:r>
-        <w:rPr>
-          <w:rFonts w:ascii="Times New Roman" w:eastAsia="Times New Roman" w:hAnsi="Times New Roman" w:cs="Times New Roman"/>
-          <w:color w:val="000000"/>
-          <w:sz w:val="24"/>
-          <w:szCs w:val="24"/>
-        </w:rPr>
-        <w:t>..</w:t>
-      </w:r>
-      <w:proofErr w:type="gramEnd"/>
+        <w:t>).</w:t>
+      </w:r>
       <w:r>
         <w:rPr>
           <w:rFonts w:ascii="Times New Roman" w:eastAsia="Times New Roman" w:hAnsi="Times New Roman" w:cs="Times New Roman"/>
@@ -3371,24 +3407,15 @@
           <w:sz w:val="24"/>
           <w:szCs w:val="24"/>
         </w:rPr>
-        <w:instrText xml:space="preserve"> REF _Ref419117791 \h </w:instrText>
-      </w:r>
-      <w:r>
-        <w:rPr>
-          <w:rFonts w:ascii="Times New Roman" w:eastAsia="Times New Roman" w:hAnsi="Times New Roman" w:cs="Times New Roman"/>
-          <w:color w:val="000000"/>
-          <w:sz w:val="24"/>
-          <w:szCs w:val="24"/>
-        </w:rPr>
-      </w:r>
-      <w:r>
-        <w:rPr>
-          <w:rFonts w:ascii="Times New Roman" w:eastAsia="Times New Roman" w:hAnsi="Times New Roman" w:cs="Times New Roman"/>
-          <w:color w:val="000000"/>
-          <w:sz w:val="24"/>
-          <w:szCs w:val="24"/>
-        </w:rPr>
-        <w:instrText xml:space="preserve"> \* MERGEFORMAT </w:instrText>
+        <w:instrText xml:space="preserve"> REF _Ref419117791 \h  \* MERGEFORMAT </w:instrText>
+      </w:r>
+      <w:r>
+        <w:rPr>
+          <w:rFonts w:ascii="Times New Roman" w:eastAsia="Times New Roman" w:hAnsi="Times New Roman" w:cs="Times New Roman"/>
+          <w:color w:val="000000"/>
+          <w:sz w:val="24"/>
+          <w:szCs w:val="24"/>
+        </w:rPr>
       </w:r>
       <w:r>
         <w:rPr>
@@ -3527,20 +3554,33 @@
         <w:pStyle w:val="Caption"/>
         <w:keepNext/>
       </w:pPr>
-      <w:bookmarkStart w:id="1" w:name="_Ref419117791"/>
+      <w:bookmarkStart w:id="2" w:name="_Ref419117791"/>
       <w:proofErr w:type="gramStart"/>
       <w:r>
         <w:t xml:space="preserve">Table </w:t>
       </w:r>
-      <w:fldSimple w:instr=" SEQ Table \* ARABIC ">
-        <w:r>
-          <w:rPr>
-            <w:noProof/>
-          </w:rPr>
-          <w:t>1</w:t>
-        </w:r>
-      </w:fldSimple>
-      <w:bookmarkEnd w:id="1"/>
+      <w:r>
+        <w:fldChar w:fldCharType="begin"/>
+      </w:r>
+      <w:r>
+        <w:instrText xml:space="preserve"> SEQ Table \* ARABIC </w:instrText>
+      </w:r>
+      <w:r>
+        <w:fldChar w:fldCharType="separate"/>
+      </w:r>
+      <w:r>
+        <w:rPr>
+          <w:noProof/>
+        </w:rPr>
+        <w:t>1</w:t>
+      </w:r>
+      <w:r>
+        <w:rPr>
+          <w:noProof/>
+        </w:rPr>
+        <w:fldChar w:fldCharType="end"/>
+      </w:r>
+      <w:bookmarkEnd w:id="2"/>
       <w:r>
         <w:t>.</w:t>
       </w:r>
@@ -3576,25 +3616,18 @@
     </w:p>
     <w:p>
       <w:pPr>
-        <w:spacing w:after="0" w:line="240" w:lineRule="auto"/>
-        <w:rPr>
-          <w:rFonts w:ascii="Times New Roman" w:eastAsia="Times New Roman" w:hAnsi="Times New Roman" w:cs="Times New Roman"/>
-          <w:sz w:val="24"/>
-          <w:szCs w:val="24"/>
-        </w:rPr>
-      </w:pPr>
-      <w:r>
-        <w:rPr>
-          <w:rFonts w:ascii="Times New Roman" w:eastAsia="Times New Roman" w:hAnsi="Times New Roman" w:cs="Times New Roman"/>
+        <w:keepNext/>
+        <w:spacing w:after="0" w:line="240" w:lineRule="auto"/>
+      </w:pPr>
+      <w:r>
+        <w:rPr>
           <w:noProof/>
-          <w:sz w:val="24"/>
-          <w:szCs w:val="24"/>
         </w:rPr>
         <w:drawing>
-          <wp:inline distT="0" distB="0" distL="0" distR="0">
-            <wp:extent cx="2743200" cy="3174365"/>
-            <wp:effectExtent l="0" t="0" r="0" b="6985"/>
-            <wp:docPr id="14" name="Picture 14"/>
+          <wp:inline distT="0" distB="0" distL="0" distR="0" wp14:anchorId="2ECEDC54" wp14:editId="50E74ABF">
+            <wp:extent cx="2743200" cy="1739900"/>
+            <wp:effectExtent l="0" t="0" r="0" b="0"/>
+            <wp:docPr id="4" name="Picture"/>
             <wp:cNvGraphicFramePr>
               <a:graphicFrameLocks xmlns:a="http://schemas.openxmlformats.org/drawingml/2006/main" noChangeAspect="1"/>
             </wp:cNvGraphicFramePr>
@@ -3602,29 +3635,32 @@
               <a:graphicData uri="http://schemas.openxmlformats.org/drawingml/2006/picture">
                 <pic:pic xmlns:pic="http://schemas.openxmlformats.org/drawingml/2006/picture">
                   <pic:nvPicPr>
-                    <pic:cNvPr id="0" name="accuracy_vs_num_trees.png"/>
-                    <pic:cNvPicPr/>
+                    <pic:cNvPr id="5" name="Picture"/>
+                    <pic:cNvPicPr>
+                      <a:picLocks noChangeAspect="1" noChangeArrowheads="1"/>
+                    </pic:cNvPicPr>
                   </pic:nvPicPr>
                   <pic:blipFill>
-                    <a:blip r:embed="rId11" cstate="print">
-                      <a:extLst>
-                        <a:ext uri="{28A0092B-C50C-407E-A947-70E740481C1C}">
-                          <a14:useLocalDpi xmlns:a14="http://schemas.microsoft.com/office/drawing/2010/main" val="0"/>
-                        </a:ext>
-                      </a:extLst>
-                    </a:blip>
+                    <a:blip r:embed="rId10"/>
                     <a:stretch>
                       <a:fillRect/>
                     </a:stretch>
                   </pic:blipFill>
-                  <pic:spPr>
+                  <pic:spPr bwMode="auto">
                     <a:xfrm>
                       <a:off x="0" y="0"/>
-                      <a:ext cx="2743200" cy="3174365"/>
+                      <a:ext cx="2743200" cy="1739900"/>
                     </a:xfrm>
                     <a:prstGeom prst="rect">
                       <a:avLst/>
                     </a:prstGeom>
+                    <a:noFill/>
+                    <a:ln w="9525">
+                      <a:noFill/>
+                      <a:miter lim="800000"/>
+                      <a:headEnd/>
+                      <a:tailEnd/>
+                    </a:ln>
                   </pic:spPr>
                 </pic:pic>
               </a:graphicData>
@@ -3635,6 +3671,148 @@
     </w:p>
     <w:p>
       <w:pPr>
+        <w:pStyle w:val="Caption"/>
+        <w:rPr>
+          <w:rFonts w:ascii="Times New Roman" w:eastAsia="Times New Roman" w:hAnsi="Times New Roman" w:cs="Times New Roman"/>
+          <w:sz w:val="24"/>
+          <w:szCs w:val="24"/>
+        </w:rPr>
+      </w:pPr>
+      <w:bookmarkStart w:id="3" w:name="_Ref419120386"/>
+      <w:proofErr w:type="gramStart"/>
+      <w:r>
+        <w:t xml:space="preserve">Figure </w:t>
+      </w:r>
+      <w:fldSimple w:instr=" SEQ Figure \* ARABIC ">
+        <w:r>
+          <w:rPr>
+            <w:noProof/>
+          </w:rPr>
+          <w:t>2</w:t>
+        </w:r>
+      </w:fldSimple>
+      <w:bookmarkEnd w:id="3"/>
+      <w:r>
+        <w:t>.</w:t>
+      </w:r>
+      <w:proofErr w:type="gramEnd"/>
+      <w:r>
+        <w:t xml:space="preserve"> </w:t>
+      </w:r>
+      <w:r>
+        <w:t>OOB accuracy increases with the number of trees.</w:t>
+      </w:r>
+    </w:p>
+    <w:p>
+      <w:pPr>
+        <w:spacing w:after="0" w:line="240" w:lineRule="auto"/>
+        <w:rPr>
+          <w:rFonts w:ascii="Times New Roman" w:eastAsia="Times New Roman" w:hAnsi="Times New Roman" w:cs="Times New Roman"/>
+          <w:sz w:val="24"/>
+          <w:szCs w:val="24"/>
+        </w:rPr>
+      </w:pPr>
+      <w:r>
+        <w:rPr>
+          <w:rFonts w:ascii="Times New Roman" w:eastAsia="Times New Roman" w:hAnsi="Times New Roman" w:cs="Times New Roman"/>
+          <w:sz w:val="24"/>
+          <w:szCs w:val="24"/>
+        </w:rPr>
+        <w:fldChar w:fldCharType="begin"/>
+      </w:r>
+      <w:r>
+        <w:rPr>
+          <w:rFonts w:ascii="Times New Roman" w:eastAsia="Times New Roman" w:hAnsi="Times New Roman" w:cs="Times New Roman"/>
+          <w:sz w:val="24"/>
+          <w:szCs w:val="24"/>
+        </w:rPr>
+        <w:instrText xml:space="preserve"> REF _Ref419120386 \h </w:instrText>
+      </w:r>
+      <w:r>
+        <w:rPr>
+          <w:rFonts w:ascii="Times New Roman" w:eastAsia="Times New Roman" w:hAnsi="Times New Roman" w:cs="Times New Roman"/>
+          <w:sz w:val="24"/>
+          <w:szCs w:val="24"/>
+        </w:rPr>
+      </w:r>
+      <w:r>
+        <w:rPr>
+          <w:rFonts w:ascii="Times New Roman" w:eastAsia="Times New Roman" w:hAnsi="Times New Roman" w:cs="Times New Roman"/>
+          <w:sz w:val="24"/>
+          <w:szCs w:val="24"/>
+        </w:rPr>
+        <w:instrText xml:space="preserve"> \* MERGEFORMAT </w:instrText>
+      </w:r>
+      <w:r>
+        <w:rPr>
+          <w:rFonts w:ascii="Times New Roman" w:eastAsia="Times New Roman" w:hAnsi="Times New Roman" w:cs="Times New Roman"/>
+          <w:sz w:val="24"/>
+          <w:szCs w:val="24"/>
+        </w:rPr>
+        <w:fldChar w:fldCharType="separate"/>
+      </w:r>
+      <w:r>
+        <w:rPr>
+          <w:rFonts w:ascii="Times New Roman" w:hAnsi="Times New Roman" w:cs="Times New Roman"/>
+          <w:sz w:val="24"/>
+          <w:szCs w:val="24"/>
+        </w:rPr>
+        <w:t xml:space="preserve">Figure </w:t>
+      </w:r>
+      <w:r>
+        <w:rPr>
+          <w:rFonts w:ascii="Times New Roman" w:hAnsi="Times New Roman" w:cs="Times New Roman"/>
+          <w:noProof/>
+          <w:sz w:val="24"/>
+          <w:szCs w:val="24"/>
+        </w:rPr>
+        <w:t>2</w:t>
+      </w:r>
+      <w:r>
+        <w:rPr>
+          <w:rFonts w:ascii="Times New Roman" w:eastAsia="Times New Roman" w:hAnsi="Times New Roman" w:cs="Times New Roman"/>
+          <w:sz w:val="24"/>
+          <w:szCs w:val="24"/>
+        </w:rPr>
+        <w:fldChar w:fldCharType="end"/>
+      </w:r>
+      <w:r>
+        <w:rPr>
+          <w:rFonts w:ascii="Times New Roman" w:eastAsia="Times New Roman" w:hAnsi="Times New Roman" w:cs="Times New Roman"/>
+          <w:sz w:val="24"/>
+          <w:szCs w:val="24"/>
+        </w:rPr>
+        <w:t xml:space="preserve"> </w:t>
+      </w:r>
+      <w:r>
+        <w:rPr>
+          <w:rFonts w:ascii="Times New Roman" w:eastAsia="Times New Roman" w:hAnsi="Times New Roman" w:cs="Times New Roman"/>
+          <w:sz w:val="24"/>
+          <w:szCs w:val="24"/>
+        </w:rPr>
+        <w:t xml:space="preserve">shows the asymptotic convergence of the forest's OOB accuracy as the number of trees increases. The OOB accuracy is well-converged at 1000 trees, and since it's derived for each </w:t>
+      </w:r>
+      <w:proofErr w:type="spellStart"/>
+      <w:r>
+        <w:rPr>
+          <w:rFonts w:ascii="Times New Roman" w:eastAsia="Times New Roman" w:hAnsi="Times New Roman" w:cs="Times New Roman"/>
+          <w:sz w:val="24"/>
+          <w:szCs w:val="24"/>
+        </w:rPr>
+        <w:t>datapoint</w:t>
+      </w:r>
+      <w:proofErr w:type="spellEnd"/>
+      <w:r>
+        <w:rPr>
+          <w:rFonts w:ascii="Times New Roman" w:eastAsia="Times New Roman" w:hAnsi="Times New Roman" w:cs="Times New Roman"/>
+          <w:sz w:val="24"/>
+          <w:szCs w:val="24"/>
+        </w:rPr>
+        <w:t xml:space="preserve"> with about 1/3 of the total number of trees, the forest overall is converged at around 350 trees.</w:t>
+      </w:r>
+    </w:p>
+    <w:p>
+      <w:pPr>
         <w:spacing w:after="0" w:line="240" w:lineRule="auto"/>
         <w:rPr>
           <w:rFonts w:ascii="Times New Roman" w:eastAsia="Times New Roman" w:hAnsi="Times New Roman" w:cs="Times New Roman"/>
@@ -3867,6 +4045,7 @@
           <w:sz w:val="24"/>
           <w:szCs w:val="24"/>
         </w:rPr>
+        <w:lastRenderedPageBreak/>
         <w:fldChar w:fldCharType="begin"/>
       </w:r>
       <w:r>
@@ -3885,15 +4064,15 @@
           <w:sz w:val="24"/>
           <w:szCs w:val="24"/>
         </w:rPr>
-      </w:r>
-      <w:r>
-        <w:rPr>
-          <w:rFonts w:ascii="Times New Roman" w:eastAsia="Times New Roman" w:hAnsi="Times New Roman" w:cs="Times New Roman"/>
-          <w:color w:val="000000"/>
-          <w:sz w:val="24"/>
-          <w:szCs w:val="24"/>
-        </w:rPr>
         <w:instrText xml:space="preserve"> \* MERGEFORMAT </w:instrText>
+      </w:r>
+      <w:r>
+        <w:rPr>
+          <w:rFonts w:ascii="Times New Roman" w:eastAsia="Times New Roman" w:hAnsi="Times New Roman" w:cs="Times New Roman"/>
+          <w:color w:val="000000"/>
+          <w:sz w:val="24"/>
+          <w:szCs w:val="24"/>
+        </w:rPr>
       </w:r>
       <w:r>
         <w:rPr>
@@ -3966,17 +4145,7 @@
           <w:sz w:val="24"/>
           <w:szCs w:val="24"/>
         </w:rPr>
-        <w:t xml:space="preserve"> an </w:t>
-      </w:r>
-      <w:r>
-        <w:rPr>
-          <w:rFonts w:ascii="Times New Roman" w:eastAsia="Times New Roman" w:hAnsi="Times New Roman" w:cs="Times New Roman"/>
-          <w:color w:val="000000"/>
-          <w:sz w:val="24"/>
-          <w:szCs w:val="24"/>
-        </w:rPr>
-        <w:lastRenderedPageBreak/>
-        <w:t xml:space="preserve">optimum number of cores - 4 cores without load-balancing, and 16 cores with load-balancing. This is likely due to the communication overhead outweighing the benefits of parallelization. </w:t>
+        <w:t xml:space="preserve"> an optimum number of cores - 4 cores without load-balancing, and 16 cores with load-balancing. This is likely due to the communication overhead outweighing the benefits of parallelization. </w:t>
       </w:r>
       <w:r>
         <w:rPr>
@@ -4003,15 +4172,15 @@
           <w:sz w:val="24"/>
           <w:szCs w:val="24"/>
         </w:rPr>
-      </w:r>
-      <w:r>
-        <w:rPr>
-          <w:rFonts w:ascii="Times New Roman" w:eastAsia="Times New Roman" w:hAnsi="Times New Roman" w:cs="Times New Roman"/>
-          <w:color w:val="000000"/>
-          <w:sz w:val="24"/>
-          <w:szCs w:val="24"/>
-        </w:rPr>
         <w:instrText xml:space="preserve"> \* MERGEFORMAT </w:instrText>
+      </w:r>
+      <w:r>
+        <w:rPr>
+          <w:rFonts w:ascii="Times New Roman" w:eastAsia="Times New Roman" w:hAnsi="Times New Roman" w:cs="Times New Roman"/>
+          <w:color w:val="000000"/>
+          <w:sz w:val="24"/>
+          <w:szCs w:val="24"/>
+        </w:rPr>
       </w:r>
       <w:r>
         <w:rPr>
@@ -4101,15 +4270,15 @@
           <w:sz w:val="24"/>
           <w:szCs w:val="24"/>
         </w:rPr>
-      </w:r>
-      <w:r>
-        <w:rPr>
-          <w:rFonts w:ascii="Times New Roman" w:eastAsia="Times New Roman" w:hAnsi="Times New Roman" w:cs="Times New Roman"/>
-          <w:color w:val="000000"/>
-          <w:sz w:val="24"/>
-          <w:szCs w:val="24"/>
-        </w:rPr>
         <w:instrText xml:space="preserve"> \* MERGEFORMAT </w:instrText>
+      </w:r>
+      <w:r>
+        <w:rPr>
+          <w:rFonts w:ascii="Times New Roman" w:eastAsia="Times New Roman" w:hAnsi="Times New Roman" w:cs="Times New Roman"/>
+          <w:color w:val="000000"/>
+          <w:sz w:val="24"/>
+          <w:szCs w:val="24"/>
+        </w:rPr>
       </w:r>
       <w:r>
         <w:rPr>
@@ -4188,7 +4357,7 @@
           <w:szCs w:val="24"/>
         </w:rPr>
         <w:drawing>
-          <wp:inline distT="0" distB="0" distL="0" distR="0" wp14:anchorId="452C5EB6" wp14:editId="523A4B80">
+          <wp:inline distT="0" distB="0" distL="0" distR="0" wp14:anchorId="6833D498" wp14:editId="276FC5BA">
             <wp:extent cx="2952750" cy="1771650"/>
             <wp:effectExtent l="0" t="0" r="0" b="0"/>
             <wp:docPr id="3" name="Picture 3" descr="https://lh6.googleusercontent.com/Wy4LZQ3AdCqh2CucPXGPYRVU4GOiA1Qf9v6ti6pbkuHKCyvl9Z3kjwGgvel_aRCkuaMx4ZOxJgajTmuIepdZZijITbEGedhoDFKlJ1umlsBItG-PorPF9hOoX5Z_0BEw1rl0t9Q"/>
@@ -4205,7 +4374,7 @@
                     </pic:cNvPicPr>
                   </pic:nvPicPr>
                   <pic:blipFill>
-                    <a:blip r:embed="rId12">
+                    <a:blip r:embed="rId11">
                       <a:extLst>
                         <a:ext uri="{28A0092B-C50C-407E-A947-70E740481C1C}">
                           <a14:useLocalDpi xmlns:a14="http://schemas.microsoft.com/office/drawing/2010/main" val="0"/>
@@ -4246,7 +4415,7 @@
           <w:szCs w:val="24"/>
         </w:rPr>
       </w:pPr>
-      <w:bookmarkStart w:id="2" w:name="_Ref419117202"/>
+      <w:bookmarkStart w:id="4" w:name="_Ref419117202"/>
       <w:proofErr w:type="gramStart"/>
       <w:r>
         <w:t xml:space="preserve">Figure </w:t>
@@ -4265,12 +4434,12 @@
         <w:rPr>
           <w:noProof/>
         </w:rPr>
-        <w:t>2</w:t>
+        <w:t>3</w:t>
       </w:r>
       <w:r>
         <w:fldChar w:fldCharType="end"/>
       </w:r>
-      <w:bookmarkEnd w:id="2"/>
+      <w:bookmarkEnd w:id="4"/>
       <w:proofErr w:type="gramStart"/>
       <w:r>
         <w:t>.</w:t>
@@ -4310,7 +4479,7 @@
           <w:szCs w:val="24"/>
         </w:rPr>
         <w:drawing>
-          <wp:inline distT="0" distB="0" distL="0" distR="0" wp14:anchorId="216F501C" wp14:editId="4660F725">
+          <wp:inline distT="0" distB="0" distL="0" distR="0" wp14:anchorId="060149BD" wp14:editId="7A7690FA">
             <wp:extent cx="3381375" cy="2028825"/>
             <wp:effectExtent l="0" t="0" r="9525" b="9525"/>
             <wp:docPr id="2" name="Picture 2" descr="https://lh5.googleusercontent.com/RUD14uRk73xYa6I4_CABaelk_UnoIZBzDMVeyS_TizPgBTzRxwU_A1TAygwtYCy9cZZIu9KA1Ni7maFDJjPS_UrNXrQ2HRIAJ2c1uaiOvIITcAqPMW0zkr7NycEhosmkwOb8dyk"/>
@@ -4327,7 +4496,7 @@
                     </pic:cNvPicPr>
                   </pic:nvPicPr>
                   <pic:blipFill>
-                    <a:blip r:embed="rId13">
+                    <a:blip r:embed="rId12">
                       <a:extLst>
                         <a:ext uri="{28A0092B-C50C-407E-A947-70E740481C1C}">
                           <a14:useLocalDpi xmlns:a14="http://schemas.microsoft.com/office/drawing/2010/main" val="0"/>
@@ -4368,7 +4537,7 @@
           <w:szCs w:val="24"/>
         </w:rPr>
       </w:pPr>
-      <w:bookmarkStart w:id="3" w:name="_Ref419117224"/>
+      <w:bookmarkStart w:id="5" w:name="_Ref419117224"/>
       <w:proofErr w:type="gramStart"/>
       <w:r>
         <w:t xml:space="preserve">Figure </w:t>
@@ -4387,12 +4556,12 @@
         <w:rPr>
           <w:noProof/>
         </w:rPr>
-        <w:t>3</w:t>
+        <w:t>4</w:t>
       </w:r>
       <w:r>
         <w:fldChar w:fldCharType="end"/>
       </w:r>
-      <w:bookmarkEnd w:id="3"/>
+      <w:bookmarkEnd w:id="5"/>
       <w:proofErr w:type="gramStart"/>
       <w:r>
         <w:t>.</w:t>
@@ -4450,7 +4619,7 @@
         </w:rPr>
         <w:lastRenderedPageBreak/>
         <w:drawing>
-          <wp:inline distT="0" distB="0" distL="0" distR="0" wp14:anchorId="02BAB723" wp14:editId="50107D60">
+          <wp:inline distT="0" distB="0" distL="0" distR="0" wp14:anchorId="31A4C54D" wp14:editId="1931E5D4">
             <wp:extent cx="3238500" cy="1943100"/>
             <wp:effectExtent l="0" t="0" r="0" b="0"/>
             <wp:docPr id="1" name="Picture 1" descr="https://lh4.googleusercontent.com/sc9bndmoXJp-rGxOsKyAjAGB2to6lzY_gRWGq_-P4L2TfHNJE4-SPcDPAOIHxnYYvJMX6JKVbWb1gICYwP5oWl430-E-XtypwSRn1IY_-KiK827IuPV6T-3RofD8rIqVCM9b6rI"/>
@@ -4467,7 +4636,7 @@
                     </pic:cNvPicPr>
                   </pic:nvPicPr>
                   <pic:blipFill>
-                    <a:blip r:embed="rId14">
+                    <a:blip r:embed="rId13">
                       <a:extLst>
                         <a:ext uri="{28A0092B-C50C-407E-A947-70E740481C1C}">
                           <a14:useLocalDpi xmlns:a14="http://schemas.microsoft.com/office/drawing/2010/main" val="0"/>
@@ -4508,7 +4677,7 @@
           <w:szCs w:val="24"/>
         </w:rPr>
       </w:pPr>
-      <w:bookmarkStart w:id="4" w:name="_Ref419117217"/>
+      <w:bookmarkStart w:id="6" w:name="_Ref419117217"/>
       <w:proofErr w:type="gramStart"/>
       <w:r>
         <w:t xml:space="preserve">Figure </w:t>
@@ -4527,12 +4696,12 @@
         <w:rPr>
           <w:noProof/>
         </w:rPr>
-        <w:t>4</w:t>
+        <w:t>5</w:t>
       </w:r>
       <w:r>
         <w:fldChar w:fldCharType="end"/>
       </w:r>
-      <w:bookmarkEnd w:id="4"/>
+      <w:bookmarkEnd w:id="6"/>
       <w:proofErr w:type="gramStart"/>
       <w:r>
         <w:t>.</w:t>
@@ -4551,7 +4720,7 @@
       <w:pPr>
         <w:spacing w:after="0" w:line="240" w:lineRule="auto"/>
         <w:rPr>
-          <w:rFonts w:ascii="Times New Roman" w:eastAsia="Times New Roman" w:hAnsi="Times New Roman" w:cs="Times New Roman"/>
+          <w:rFonts w:ascii="Times New Roman" w:hAnsi="Times New Roman" w:cs="Times New Roman"/>
           <w:sz w:val="24"/>
           <w:szCs w:val="24"/>
         </w:rPr>
@@ -4570,84 +4739,61 @@
     </w:p>
     <w:p>
       <w:pPr>
-        <w:numPr>
-          <w:ilvl w:val="0"/>
-          <w:numId w:val="2"/>
-        </w:numPr>
-        <w:spacing w:after="0" w:line="240" w:lineRule="auto"/>
-        <w:textAlignment w:val="baseline"/>
-        <w:rPr>
-          <w:rFonts w:ascii="Times New Roman" w:eastAsia="Times New Roman" w:hAnsi="Times New Roman" w:cs="Times New Roman"/>
-          <w:color w:val="000000"/>
-          <w:sz w:val="24"/>
-          <w:szCs w:val="24"/>
-        </w:rPr>
-      </w:pPr>
-      <w:r>
-        <w:rPr>
-          <w:rFonts w:ascii="Times New Roman" w:eastAsia="Times New Roman" w:hAnsi="Times New Roman" w:cs="Times New Roman"/>
-          <w:color w:val="000000"/>
-          <w:sz w:val="24"/>
-          <w:szCs w:val="24"/>
-        </w:rPr>
-        <w:t xml:space="preserve">Presented </w:t>
+        <w:spacing w:after="0" w:line="240" w:lineRule="auto"/>
+        <w:rPr>
+          <w:rFonts w:ascii="Times New Roman" w:hAnsi="Times New Roman" w:cs="Times New Roman"/>
+          <w:sz w:val="24"/>
+          <w:szCs w:val="24"/>
+        </w:rPr>
+      </w:pPr>
+      <w:r>
+        <w:rPr>
+          <w:rFonts w:ascii="Times New Roman" w:hAnsi="Times New Roman" w:cs="Times New Roman"/>
+          <w:sz w:val="24"/>
+          <w:szCs w:val="24"/>
+        </w:rPr>
+        <w:t xml:space="preserve">In this report we presented an end-to-end system that preprocesses categorical data using the MRMR method, preprocesses GPS data, and provides data-parallelized random forest classification. Our MRMR system dramatically reduces the number of categorical features that must be one-hot encoded with minimal decrease in accuracy, which should generalize well to any machine learning application which involves substantial amounts of categorical data. In addition, the GPS preprocessing highlights the importance of engineering features for random forests that allow immediate gains in purity. Finally, the parallelization of random forests </w:t>
+      </w:r>
+      <w:proofErr w:type="gramStart"/>
+      <w:r>
+        <w:rPr>
+          <w:rFonts w:ascii="Times New Roman" w:hAnsi="Times New Roman" w:cs="Times New Roman"/>
+          <w:sz w:val="24"/>
+          <w:szCs w:val="24"/>
+        </w:rPr>
+        <w:t>yields  substantial</w:t>
+      </w:r>
+      <w:proofErr w:type="gramEnd"/>
+      <w:r>
+        <w:rPr>
+          <w:rFonts w:ascii="Times New Roman" w:hAnsi="Times New Roman" w:cs="Times New Roman"/>
+          <w:sz w:val="24"/>
+          <w:szCs w:val="24"/>
+        </w:rPr>
+        <w:t xml:space="preserve"> training speedups. These gains could facilitate extensive parameter sweeps over the various forest options available in </w:t>
       </w:r>
       <w:proofErr w:type="spellStart"/>
       <w:r>
         <w:rPr>
-          <w:rFonts w:ascii="Times New Roman" w:eastAsia="Times New Roman" w:hAnsi="Times New Roman" w:cs="Times New Roman"/>
-          <w:color w:val="000000"/>
-          <w:sz w:val="24"/>
-          <w:szCs w:val="24"/>
-        </w:rPr>
-        <w:t>a</w:t>
+          <w:rFonts w:ascii="Times New Roman" w:hAnsi="Times New Roman" w:cs="Times New Roman"/>
+          <w:sz w:val="24"/>
+          <w:szCs w:val="24"/>
+        </w:rPr>
+        <w:t>scikit</w:t>
       </w:r>
       <w:proofErr w:type="spellEnd"/>
       <w:r>
         <w:rPr>
-          <w:rFonts w:ascii="Times New Roman" w:eastAsia="Times New Roman" w:hAnsi="Times New Roman" w:cs="Times New Roman"/>
-          <w:color w:val="000000"/>
-          <w:sz w:val="24"/>
-          <w:szCs w:val="24"/>
-        </w:rPr>
-        <w:t xml:space="preserve"> end-to-end system for preprocessing features, handling coordinates, and quickly training large forests</w:t>
-      </w:r>
-    </w:p>
-    <w:p>
-      <w:pPr>
-        <w:numPr>
-          <w:ilvl w:val="0"/>
-          <w:numId w:val="2"/>
-        </w:numPr>
-        <w:spacing w:after="0" w:line="240" w:lineRule="auto"/>
-        <w:textAlignment w:val="baseline"/>
-        <w:rPr>
-          <w:rFonts w:ascii="Times New Roman" w:eastAsia="Times New Roman" w:hAnsi="Times New Roman" w:cs="Times New Roman"/>
-          <w:color w:val="000000"/>
-          <w:sz w:val="24"/>
-          <w:szCs w:val="24"/>
-        </w:rPr>
-      </w:pPr>
-      <w:r>
-        <w:rPr>
-          <w:rFonts w:ascii="Times New Roman" w:eastAsia="Times New Roman" w:hAnsi="Times New Roman" w:cs="Times New Roman"/>
-          <w:color w:val="000000"/>
-          <w:sz w:val="24"/>
-          <w:szCs w:val="24"/>
-        </w:rPr>
-        <w:t>Discuss how well we did on the project in terms of Driven Data and OOB scores</w:t>
-      </w:r>
-    </w:p>
-    <w:p>
-      <w:pPr>
-        <w:spacing w:after="0" w:line="240" w:lineRule="auto"/>
-        <w:rPr>
-          <w:rFonts w:ascii="Times New Roman" w:eastAsia="Times New Roman" w:hAnsi="Times New Roman" w:cs="Times New Roman"/>
-          <w:sz w:val="24"/>
-          <w:szCs w:val="24"/>
-        </w:rPr>
-      </w:pPr>
-      <w:r>
+          <w:rFonts w:ascii="Times New Roman" w:hAnsi="Times New Roman" w:cs="Times New Roman"/>
+          <w:sz w:val="24"/>
+          <w:szCs w:val="24"/>
+        </w:rPr>
+        <w:t>-learn, and the data-parallel approach should generalize well to other ensemble-based learning techniques.</w:t>
+      </w:r>
+    </w:p>
+    <w:p>
+      <w:pPr>
+        <w:spacing w:after="0" w:line="240" w:lineRule="auto"/>
         <w:rPr>
           <w:rFonts w:ascii="Times New Roman" w:eastAsia="Times New Roman" w:hAnsi="Times New Roman" w:cs="Times New Roman"/>
           <w:b/>
@@ -4656,6 +4802,26 @@
           <w:sz w:val="24"/>
           <w:szCs w:val="24"/>
         </w:rPr>
+      </w:pPr>
+    </w:p>
+    <w:p>
+      <w:pPr>
+        <w:spacing w:after="0" w:line="240" w:lineRule="auto"/>
+        <w:rPr>
+          <w:rFonts w:ascii="Times New Roman" w:eastAsia="Times New Roman" w:hAnsi="Times New Roman" w:cs="Times New Roman"/>
+          <w:sz w:val="24"/>
+          <w:szCs w:val="24"/>
+        </w:rPr>
+      </w:pPr>
+      <w:r>
+        <w:rPr>
+          <w:rFonts w:ascii="Times New Roman" w:eastAsia="Times New Roman" w:hAnsi="Times New Roman" w:cs="Times New Roman"/>
+          <w:b/>
+          <w:bCs/>
+          <w:color w:val="000000"/>
+          <w:sz w:val="24"/>
+          <w:szCs w:val="24"/>
+        </w:rPr>
         <w:t>References</w:t>
       </w:r>
     </w:p>
@@ -4697,7 +4863,7 @@
         </w:rPr>
         <w:t xml:space="preserve"> </w:t>
       </w:r>
-      <w:hyperlink r:id="rId15" w:history="1">
+      <w:hyperlink r:id="rId14" w:history="1">
         <w:r>
           <w:rPr>
             <w:rFonts w:ascii="Times New Roman" w:eastAsia="Times New Roman" w:hAnsi="Times New Roman" w:cs="Times New Roman"/>
@@ -4814,6 +4980,7 @@
           <w:sz w:val="24"/>
           <w:szCs w:val="24"/>
         </w:rPr>
+        <w:lastRenderedPageBreak/>
         <w:t>[3</w:t>
       </w:r>
       <w:r>
@@ -4825,7 +4992,7 @@
         </w:rPr>
         <w:t xml:space="preserve">] </w:t>
       </w:r>
-      <w:hyperlink r:id="rId16" w:history="1">
+      <w:hyperlink r:id="rId15" w:history="1">
         <w:proofErr w:type="spellStart"/>
         <w:r>
           <w:rPr>
@@ -4896,8 +5063,6 @@
         </w:rPr>
         <w:t>, JMLR 12, pp. 2825-2830, 2011.</w:t>
       </w:r>
-      <w:bookmarkStart w:id="5" w:name="_GoBack"/>
-      <w:bookmarkEnd w:id="5"/>
     </w:p>
     <w:p/>
     <w:sectPr>
@@ -5585,6 +5750,7 @@
   <w:style w:type="character" w:default="1" w:styleId="DefaultParagraphFont">
     <w:name w:val="Default Paragraph Font"/>
     <w:uiPriority w:val="1"/>
+    <w:semiHidden/>
     <w:unhideWhenUsed/>
   </w:style>
   <w:style w:type="table" w:default="1" w:styleId="TableNormal">
@@ -5898,6 +6064,7 @@
   <w:style w:type="character" w:default="1" w:styleId="DefaultParagraphFont">
     <w:name w:val="Default Paragraph Font"/>
     <w:uiPriority w:val="1"/>
+    <w:semiHidden/>
     <w:unhideWhenUsed/>
   </w:style>
   <w:style w:type="table" w:default="1" w:styleId="TableNormal">
@@ -6338,7 +6505,7 @@
 </file>
 
 <file path=customXml/itemProps1.xml><?xml version="1.0" encoding="utf-8"?>
-<ds:datastoreItem xmlns:ds="http://schemas.openxmlformats.org/officeDocument/2006/customXml" ds:itemID="{43E0199A-BE85-4798-A8B0-4BB523EC318D}">
+<ds:datastoreItem xmlns:ds="http://schemas.openxmlformats.org/officeDocument/2006/customXml" ds:itemID="{A8FA81B4-C6C5-4624-B2AB-0E4B513154C9}">
   <ds:schemaRefs>
     <ds:schemaRef ds:uri="http://schemas.openxmlformats.org/officeDocument/2006/bibliography"/>
   </ds:schemaRefs>

</xml_diff>

<commit_message>
Final verstion of report
</commit_message>
<xml_diff>
--- a/FinalReport.docx
+++ b/FinalReport.docx
@@ -1,6 +1,6 @@
 
 <file path=word/document.xml><?xml version="1.0" encoding="utf-8"?>
-<w:document xmlns:wpc="http://schemas.microsoft.com/office/word/2010/wordprocessingCanvas" xmlns:mc="http://schemas.openxmlformats.org/markup-compatibility/2006" xmlns:o="urn:schemas-microsoft-com:office:office" xmlns:r="http://schemas.openxmlformats.org/officeDocument/2006/relationships" xmlns:m="http://schemas.openxmlformats.org/officeDocument/2006/math" xmlns:v="urn:schemas-microsoft-com:vml" xmlns:wp14="http://schemas.microsoft.com/office/word/2010/wordprocessingDrawing" xmlns:wp="http://schemas.openxmlformats.org/drawingml/2006/wordprocessingDrawing" xmlns:w10="urn:schemas-microsoft-com:office:word" xmlns:w="http://schemas.openxmlformats.org/wordprocessingml/2006/main" xmlns:w14="http://schemas.microsoft.com/office/word/2010/wordml" xmlns:wpg="http://schemas.microsoft.com/office/word/2010/wordprocessingGroup" xmlns:wpi="http://schemas.microsoft.com/office/word/2010/wordprocessingInk" xmlns:wne="http://schemas.microsoft.com/office/word/2006/wordml" xmlns:wps="http://schemas.microsoft.com/office/word/2010/wordprocessingShape" mc:Ignorable="w14 wp14">
+<w:document xmlns:wpc="http://schemas.microsoft.com/office/word/2010/wordprocessingCanvas" xmlns:mc="http://schemas.openxmlformats.org/markup-compatibility/2006" xmlns:o="urn:schemas-microsoft-com:office:office" xmlns:r="http://schemas.openxmlformats.org/officeDocument/2006/relationships" xmlns:m="http://schemas.openxmlformats.org/officeDocument/2006/math" xmlns:v="urn:schemas-microsoft-com:vml" xmlns:wp14="http://schemas.microsoft.com/office/word/2010/wordprocessingDrawing" xmlns:wp="http://schemas.openxmlformats.org/drawingml/2006/wordprocessingDrawing" xmlns:w10="urn:schemas-microsoft-com:office:word" xmlns:w="http://schemas.openxmlformats.org/wordprocessingml/2006/main" xmlns:w14="http://schemas.microsoft.com/office/word/2010/wordml" xmlns:w15="http://schemas.microsoft.com/office/word/2012/wordml" xmlns:wpg="http://schemas.microsoft.com/office/word/2010/wordprocessingGroup" xmlns:wpi="http://schemas.microsoft.com/office/word/2010/wordprocessingInk" xmlns:wne="http://schemas.microsoft.com/office/word/2006/wordml" xmlns:wps="http://schemas.microsoft.com/office/word/2010/wordprocessingShape" mc:Ignorable="w14 w15 wp14">
   <w:body>
     <w:p>
       <w:pPr>
@@ -47,10 +47,13 @@
           <w:sz w:val="24"/>
           <w:szCs w:val="24"/>
         </w:rPr>
-        <w:t xml:space="preserve">CS 205 Final </w:t>
-      </w:r>
-      <w:proofErr w:type="gramStart"/>
-      <w:r>
+        <w:t>CS 205 Final Project</w:t>
+      </w:r>
+    </w:p>
+    <w:p>
+      <w:pPr>
+        <w:spacing w:after="0" w:line="240" w:lineRule="auto"/>
+        <w:jc w:val="center"/>
         <w:rPr>
           <w:rFonts w:ascii="Times New Roman" w:eastAsia="Times New Roman" w:hAnsi="Times New Roman" w:cs="Times New Roman"/>
           <w:bCs/>
@@ -58,14 +61,8 @@
           <w:sz w:val="24"/>
           <w:szCs w:val="24"/>
         </w:rPr>
-        <w:t>Project</w:t>
-      </w:r>
-      <w:proofErr w:type="gramEnd"/>
-    </w:p>
-    <w:p>
-      <w:pPr>
-        <w:spacing w:after="0" w:line="240" w:lineRule="auto"/>
-        <w:jc w:val="center"/>
+      </w:pPr>
+      <w:r>
         <w:rPr>
           <w:rFonts w:ascii="Times New Roman" w:eastAsia="Times New Roman" w:hAnsi="Times New Roman" w:cs="Times New Roman"/>
           <w:bCs/>
@@ -73,38 +70,7 @@
           <w:sz w:val="24"/>
           <w:szCs w:val="24"/>
         </w:rPr>
-      </w:pPr>
-      <w:r>
-        <w:rPr>
-          <w:rFonts w:ascii="Times New Roman" w:eastAsia="Times New Roman" w:hAnsi="Times New Roman" w:cs="Times New Roman"/>
-          <w:bCs/>
-          <w:color w:val="000000"/>
-          <w:sz w:val="24"/>
-          <w:szCs w:val="24"/>
-        </w:rPr>
-        <w:t xml:space="preserve">Dmitry </w:t>
-      </w:r>
-      <w:proofErr w:type="spellStart"/>
-      <w:r>
-        <w:rPr>
-          <w:rFonts w:ascii="Times New Roman" w:eastAsia="Times New Roman" w:hAnsi="Times New Roman" w:cs="Times New Roman"/>
-          <w:bCs/>
-          <w:color w:val="000000"/>
-          <w:sz w:val="24"/>
-          <w:szCs w:val="24"/>
-        </w:rPr>
-        <w:t>Vinichenko</w:t>
-      </w:r>
-      <w:proofErr w:type="spellEnd"/>
-      <w:r>
-        <w:rPr>
-          <w:rFonts w:ascii="Times New Roman" w:eastAsia="Times New Roman" w:hAnsi="Times New Roman" w:cs="Times New Roman"/>
-          <w:bCs/>
-          <w:color w:val="000000"/>
-          <w:sz w:val="24"/>
-          <w:szCs w:val="24"/>
-        </w:rPr>
-        <w:t>, Sam Kim, Robert Hoyt</w:t>
+        <w:t>Dmitry Vinichenko, Sam Kim, Robert Hoyt</w:t>
       </w:r>
     </w:p>
     <w:p>
@@ -142,6 +108,7 @@
     <w:p>
       <w:pPr>
         <w:spacing w:after="0" w:line="240" w:lineRule="auto"/>
+        <w:jc w:val="both"/>
         <w:rPr>
           <w:rFonts w:ascii="Times New Roman" w:eastAsia="Times New Roman" w:hAnsi="Times New Roman" w:cs="Times New Roman"/>
           <w:b/>
@@ -155,6 +122,7 @@
     <w:p>
       <w:pPr>
         <w:spacing w:after="0" w:line="240" w:lineRule="auto"/>
+        <w:jc w:val="both"/>
         <w:rPr>
           <w:rFonts w:ascii="Times New Roman" w:eastAsia="Times New Roman" w:hAnsi="Times New Roman" w:cs="Times New Roman"/>
           <w:sz w:val="24"/>
@@ -177,6 +145,7 @@
       <w:pPr>
         <w:spacing w:after="0" w:line="240" w:lineRule="auto"/>
         <w:ind w:firstLine="720"/>
+        <w:jc w:val="both"/>
         <w:rPr>
           <w:rFonts w:ascii="Times New Roman" w:eastAsia="Times New Roman" w:hAnsi="Times New Roman" w:cs="Times New Roman"/>
           <w:color w:val="000000"/>
@@ -209,43 +178,25 @@
           <w:sz w:val="24"/>
           <w:szCs w:val="24"/>
         </w:rPr>
-        <w:t>. Ground data is supplied as a pair of CSV files with 39 feature observations and the corresponding well class: “functional”, “functional needs repair”, and “</w:t>
-      </w:r>
-      <w:proofErr w:type="spellStart"/>
-      <w:r>
-        <w:rPr>
-          <w:rFonts w:ascii="Times New Roman" w:eastAsia="Times New Roman" w:hAnsi="Times New Roman" w:cs="Times New Roman"/>
-          <w:color w:val="000000"/>
-          <w:sz w:val="24"/>
-          <w:szCs w:val="24"/>
-        </w:rPr>
-        <w:t>non functional</w:t>
-      </w:r>
-      <w:proofErr w:type="spellEnd"/>
-      <w:r>
-        <w:rPr>
-          <w:rFonts w:ascii="Times New Roman" w:eastAsia="Times New Roman" w:hAnsi="Times New Roman" w:cs="Times New Roman"/>
-          <w:color w:val="000000"/>
-          <w:sz w:val="24"/>
-          <w:szCs w:val="24"/>
-        </w:rPr>
-        <w:t>”. In this report we describe a method for eliminating irrelevant and redundant categorical features, preprocessing steps to help random forests classify data associated with GPS coordinates of the wells, and a parallelization strategy to expedite generation of large random forests.</w:t>
+        <w:t>. Ground data is supplied as a pair of CSV files with 39 feature observations and the corresponding well class: “functional”, “functional needs repair”, and “non functional”. In this report we describe a method for eliminating irrelevant and redundant categorical features, preprocessing steps to help random forests classify data associated with GPS coordinates of the wells, and a parallelization strategy to expedite generation of large random forests.</w:t>
       </w:r>
     </w:p>
     <w:p>
       <w:pPr>
         <w:spacing w:after="0" w:line="240" w:lineRule="auto"/>
         <w:ind w:firstLine="720"/>
-        <w:rPr>
-          <w:rFonts w:ascii="Times New Roman" w:eastAsia="Times New Roman" w:hAnsi="Times New Roman" w:cs="Times New Roman"/>
-          <w:sz w:val="24"/>
-          <w:szCs w:val="24"/>
-        </w:rPr>
-      </w:pPr>
-    </w:p>
-    <w:p>
-      <w:pPr>
-        <w:spacing w:after="0" w:line="240" w:lineRule="auto"/>
+        <w:jc w:val="both"/>
+        <w:rPr>
+          <w:rFonts w:ascii="Times New Roman" w:eastAsia="Times New Roman" w:hAnsi="Times New Roman" w:cs="Times New Roman"/>
+          <w:sz w:val="24"/>
+          <w:szCs w:val="24"/>
+        </w:rPr>
+      </w:pPr>
+    </w:p>
+    <w:p>
+      <w:pPr>
+        <w:spacing w:after="0" w:line="240" w:lineRule="auto"/>
+        <w:jc w:val="both"/>
         <w:rPr>
           <w:rFonts w:ascii="Times New Roman" w:eastAsia="Times New Roman" w:hAnsi="Times New Roman" w:cs="Times New Roman"/>
           <w:sz w:val="24"/>
@@ -268,6 +219,7 @@
       <w:pPr>
         <w:spacing w:after="0" w:line="240" w:lineRule="auto"/>
         <w:ind w:firstLine="720"/>
+        <w:jc w:val="both"/>
         <w:rPr>
           <w:rFonts w:ascii="Times New Roman" w:eastAsia="Times New Roman" w:hAnsi="Times New Roman" w:cs="Times New Roman"/>
           <w:color w:val="000000"/>
@@ -289,16 +241,18 @@
       <w:pPr>
         <w:spacing w:after="0" w:line="240" w:lineRule="auto"/>
         <w:ind w:firstLine="720"/>
-        <w:rPr>
-          <w:rFonts w:ascii="Times New Roman" w:eastAsia="Times New Roman" w:hAnsi="Times New Roman" w:cs="Times New Roman"/>
-          <w:sz w:val="24"/>
-          <w:szCs w:val="24"/>
-        </w:rPr>
-      </w:pPr>
-    </w:p>
-    <w:p>
-      <w:pPr>
-        <w:spacing w:after="0" w:line="240" w:lineRule="auto"/>
+        <w:jc w:val="both"/>
+        <w:rPr>
+          <w:rFonts w:ascii="Times New Roman" w:eastAsia="Times New Roman" w:hAnsi="Times New Roman" w:cs="Times New Roman"/>
+          <w:sz w:val="24"/>
+          <w:szCs w:val="24"/>
+        </w:rPr>
+      </w:pPr>
+    </w:p>
+    <w:p>
+      <w:pPr>
+        <w:spacing w:after="0" w:line="240" w:lineRule="auto"/>
+        <w:jc w:val="both"/>
         <w:rPr>
           <w:rFonts w:ascii="Times New Roman" w:eastAsia="Times New Roman" w:hAnsi="Times New Roman" w:cs="Times New Roman"/>
           <w:sz w:val="24"/>
@@ -320,6 +274,7 @@
     <w:p>
       <w:pPr>
         <w:spacing w:after="0" w:line="240" w:lineRule="auto"/>
+        <w:jc w:val="both"/>
         <w:rPr>
           <w:rFonts w:ascii="Times New Roman" w:eastAsia="Times New Roman" w:hAnsi="Times New Roman" w:cs="Times New Roman"/>
           <w:color w:val="000000"/>
@@ -355,42 +310,24 @@
           <w:szCs w:val="24"/>
         </w:rPr>
         <w:lastRenderedPageBreak/>
-        <w:t>method (</w:t>
-      </w:r>
-      <w:proofErr w:type="spellStart"/>
-      <w:r>
-        <w:rPr>
-          <w:rFonts w:ascii="Times New Roman" w:eastAsia="Times New Roman" w:hAnsi="Times New Roman" w:cs="Times New Roman"/>
-          <w:color w:val="000000"/>
-          <w:sz w:val="24"/>
-          <w:szCs w:val="24"/>
-        </w:rPr>
-        <w:t>mRMR</w:t>
-      </w:r>
-      <w:proofErr w:type="spellEnd"/>
-      <w:r>
-        <w:rPr>
-          <w:rFonts w:ascii="Times New Roman" w:eastAsia="Times New Roman" w:hAnsi="Times New Roman" w:cs="Times New Roman"/>
-          <w:color w:val="000000"/>
-          <w:sz w:val="24"/>
-          <w:szCs w:val="24"/>
-        </w:rPr>
-        <w:t>), preprocessing GPS coordinate data, training random forest classifiers in parallel on all preprocessed data.</w:t>
-      </w:r>
-    </w:p>
-    <w:p>
-      <w:pPr>
-        <w:spacing w:after="0" w:line="240" w:lineRule="auto"/>
-        <w:rPr>
-          <w:rFonts w:ascii="Times New Roman" w:eastAsia="Times New Roman" w:hAnsi="Times New Roman" w:cs="Times New Roman"/>
-          <w:sz w:val="24"/>
-          <w:szCs w:val="24"/>
-        </w:rPr>
-      </w:pPr>
-    </w:p>
-    <w:p>
-      <w:pPr>
-        <w:spacing w:after="0" w:line="240" w:lineRule="auto"/>
+        <w:t>method (mRMR), preprocessing GPS coordinate data, training random forest classifiers in parallel on all preprocessed data.</w:t>
+      </w:r>
+    </w:p>
+    <w:p>
+      <w:pPr>
+        <w:spacing w:after="0" w:line="240" w:lineRule="auto"/>
+        <w:jc w:val="both"/>
+        <w:rPr>
+          <w:rFonts w:ascii="Times New Roman" w:eastAsia="Times New Roman" w:hAnsi="Times New Roman" w:cs="Times New Roman"/>
+          <w:sz w:val="24"/>
+          <w:szCs w:val="24"/>
+        </w:rPr>
+      </w:pPr>
+    </w:p>
+    <w:p>
+      <w:pPr>
+        <w:spacing w:after="0" w:line="240" w:lineRule="auto"/>
+        <w:jc w:val="both"/>
         <w:rPr>
           <w:rFonts w:ascii="Times New Roman" w:eastAsia="Times New Roman" w:hAnsi="Times New Roman" w:cs="Times New Roman"/>
           <w:sz w:val="24"/>
@@ -412,6 +349,7 @@
     <w:p>
       <w:pPr>
         <w:spacing w:after="0" w:line="240" w:lineRule="auto"/>
+        <w:jc w:val="both"/>
         <w:rPr>
           <w:rFonts w:ascii="Times New Roman" w:eastAsia="Times New Roman" w:hAnsi="Times New Roman" w:cs="Times New Roman"/>
           <w:sz w:val="24"/>
@@ -446,25 +384,14 @@
         </w:rPr>
         <w:t xml:space="preserve">] as implemented in </w:t>
       </w:r>
-      <w:proofErr w:type="spellStart"/>
-      <w:r>
-        <w:rPr>
-          <w:rFonts w:ascii="Times New Roman" w:eastAsia="Times New Roman" w:hAnsi="Times New Roman" w:cs="Times New Roman"/>
-          <w:color w:val="000000"/>
-          <w:sz w:val="24"/>
-          <w:szCs w:val="24"/>
-        </w:rPr>
-        <w:t>scikit</w:t>
-      </w:r>
-      <w:proofErr w:type="spellEnd"/>
-      <w:r>
-        <w:rPr>
-          <w:rFonts w:ascii="Times New Roman" w:eastAsia="Times New Roman" w:hAnsi="Times New Roman" w:cs="Times New Roman"/>
-          <w:color w:val="000000"/>
-          <w:sz w:val="24"/>
-          <w:szCs w:val="24"/>
-        </w:rPr>
-        <w:t>-learn package for Python [3</w:t>
+      <w:r>
+        <w:rPr>
+          <w:rFonts w:ascii="Times New Roman" w:eastAsia="Times New Roman" w:hAnsi="Times New Roman" w:cs="Times New Roman"/>
+          <w:color w:val="000000"/>
+          <w:sz w:val="24"/>
+          <w:szCs w:val="24"/>
+        </w:rPr>
+        <w:t>scikit-learn package for Python [3</w:t>
       </w:r>
       <w:r>
         <w:rPr>
@@ -497,6 +424,7 @@
     <w:p>
       <w:pPr>
         <w:spacing w:after="0" w:line="240" w:lineRule="auto"/>
+        <w:jc w:val="both"/>
         <w:rPr>
           <w:rFonts w:ascii="Times New Roman" w:eastAsia="Times New Roman" w:hAnsi="Times New Roman" w:cs="Times New Roman"/>
           <w:color w:val="000000"/>
@@ -547,6 +475,15 @@
           <w:sz w:val="24"/>
           <w:szCs w:val="24"/>
         </w:rPr>
+        <w:instrText xml:space="preserve"> \* MERGEFORMAT </w:instrText>
+      </w:r>
+      <w:r>
+        <w:rPr>
+          <w:rFonts w:ascii="Times New Roman" w:eastAsia="Times New Roman" w:hAnsi="Times New Roman" w:cs="Times New Roman"/>
+          <w:color w:val="000000"/>
+          <w:sz w:val="24"/>
+          <w:szCs w:val="24"/>
+        </w:rPr>
         <w:fldChar w:fldCharType="separate"/>
       </w:r>
       <w:r>
@@ -583,32 +520,13 @@
           <w:sz w:val="24"/>
           <w:szCs w:val="24"/>
         </w:rPr>
-        <w:t xml:space="preserve">The first decision selects dry vs. not dry wells, leading to the “not dry” leaf with slightly increased purity, and a “dry” leaf with substantial purity. The next optimal </w:t>
-      </w:r>
-      <w:proofErr w:type="gramStart"/>
-      <w:r>
-        <w:rPr>
-          <w:rFonts w:ascii="Times New Roman" w:eastAsia="Times New Roman" w:hAnsi="Times New Roman" w:cs="Times New Roman"/>
-          <w:color w:val="000000"/>
-          <w:sz w:val="24"/>
-          <w:szCs w:val="24"/>
-        </w:rPr>
-        <w:t>decision for each leaf is different, but in both cases maximize</w:t>
-      </w:r>
-      <w:proofErr w:type="gramEnd"/>
-      <w:r>
-        <w:rPr>
-          <w:rFonts w:ascii="Times New Roman" w:eastAsia="Times New Roman" w:hAnsi="Times New Roman" w:cs="Times New Roman"/>
-          <w:color w:val="000000"/>
-          <w:sz w:val="24"/>
-          <w:szCs w:val="24"/>
-        </w:rPr>
-        <w:t xml:space="preserve"> the resulting purity of their children. A decision tree is thus built recursively, in our case until the purity cannot be improved.</w:t>
-      </w:r>
-    </w:p>
-    <w:p>
-      <w:pPr>
-        <w:spacing w:after="0" w:line="240" w:lineRule="auto"/>
+        <w:t>The first decision selects dry vs. not dry wells, leading to the “not dry” leaf with slightly increased purity, and a “dry” leaf with substantial purity. The next optimal decision for each leaf is different, but in both cases maximize the resulting purity of their children. A decision tree is thus built recursively, in our case until the purity cannot be improved.</w:t>
+      </w:r>
+    </w:p>
+    <w:p>
+      <w:pPr>
+        <w:spacing w:after="0" w:line="240" w:lineRule="auto"/>
+        <w:jc w:val="both"/>
         <w:rPr>
           <w:rFonts w:ascii="Times New Roman" w:eastAsia="Times New Roman" w:hAnsi="Times New Roman" w:cs="Times New Roman"/>
           <w:sz w:val="24"/>
@@ -642,7 +560,7 @@
                     </pic:cNvPicPr>
                   </pic:nvPicPr>
                   <pic:blipFill>
-                    <a:blip r:embed="rId9" cstate="print">
+                    <a:blip r:embed="rId8" cstate="print">
                       <a:extLst>
                         <a:ext uri="{28A0092B-C50C-407E-A947-70E740481C1C}">
                           <a14:useLocalDpi xmlns:a14="http://schemas.microsoft.com/office/drawing/2010/main" val="0"/>
@@ -677,6 +595,7 @@
     <w:p>
       <w:pPr>
         <w:pStyle w:val="Caption"/>
+        <w:jc w:val="both"/>
         <w:rPr>
           <w:rFonts w:ascii="Times New Roman" w:eastAsia="Times New Roman" w:hAnsi="Times New Roman" w:cs="Times New Roman"/>
           <w:b w:val="0"/>
@@ -687,81 +606,38 @@
         </w:rPr>
       </w:pPr>
       <w:bookmarkStart w:id="0" w:name="_Ref419117187"/>
-      <w:proofErr w:type="gramStart"/>
       <w:r>
         <w:t xml:space="preserve">Figure </w:t>
       </w:r>
-      <w:proofErr w:type="gramEnd"/>
-      <w:r>
-        <w:fldChar w:fldCharType="begin"/>
-      </w:r>
-      <w:r>
-        <w:instrText xml:space="preserve"> SEQ Figure \* ARABIC </w:instrText>
-      </w:r>
-      <w:r>
-        <w:fldChar w:fldCharType="separate"/>
-      </w:r>
-      <w:r>
-        <w:rPr>
-          <w:noProof/>
-        </w:rPr>
-        <w:t>1</w:t>
-      </w:r>
-      <w:r>
-        <w:rPr>
-          <w:noProof/>
-        </w:rPr>
-        <w:fldChar w:fldCharType="end"/>
-      </w:r>
+      <w:fldSimple w:instr=" SEQ Figure \* ARABIC ">
+        <w:r>
+          <w:rPr>
+            <w:noProof/>
+          </w:rPr>
+          <w:t>1</w:t>
+        </w:r>
+      </w:fldSimple>
       <w:bookmarkEnd w:id="0"/>
-      <w:proofErr w:type="gramStart"/>
-      <w:r>
-        <w:t>.</w:t>
-      </w:r>
-      <w:proofErr w:type="gramEnd"/>
-      <w:r>
-        <w:t xml:space="preserve"> Recursive splits maximize purity. </w:t>
-      </w:r>
-      <w:proofErr w:type="gramStart"/>
-      <w:r>
-        <w:t xml:space="preserve">Red </w:t>
+      <w:r>
+        <w:t xml:space="preserve">. Recursive splits maximize purity. Red </w:t>
       </w:r>
       <w:r>
         <w:t>–</w:t>
       </w:r>
       <w:r>
+        <w:t xml:space="preserve"> non</w:t>
+      </w:r>
+      <w:r>
         <w:t xml:space="preserve"> </w:t>
       </w:r>
-      <w:proofErr w:type="spellStart"/>
-      <w:r>
-        <w:t>non</w:t>
-      </w:r>
-      <w:r>
-        <w:t xml:space="preserve"> </w:t>
-      </w:r>
-      <w:r>
-        <w:t>functional</w:t>
-      </w:r>
-      <w:proofErr w:type="spellEnd"/>
-      <w:r>
-        <w:t>.</w:t>
-      </w:r>
-      <w:proofErr w:type="gramEnd"/>
-      <w:r>
-        <w:t xml:space="preserve"> Yellow - functional needs repair. </w:t>
-      </w:r>
-      <w:proofErr w:type="gramStart"/>
-      <w:r>
-        <w:t>Blue - functional.</w:t>
-      </w:r>
-      <w:proofErr w:type="gramEnd"/>
-      <w:r>
-        <w:t xml:space="preserve"> NN_F is the number of functional nearest neighbors.</w:t>
-      </w:r>
-    </w:p>
-    <w:p>
-      <w:pPr>
-        <w:spacing w:after="0" w:line="240" w:lineRule="auto"/>
+      <w:r>
+        <w:t>functional. Yellow - functional needs repair. Blue - functional. NN_F is the number of functional nearest neighbors.</w:t>
+      </w:r>
+    </w:p>
+    <w:p>
+      <w:pPr>
+        <w:spacing w:after="0" w:line="240" w:lineRule="auto"/>
+        <w:jc w:val="both"/>
         <w:rPr>
           <w:rFonts w:ascii="Times New Roman" w:eastAsia="Times New Roman" w:hAnsi="Times New Roman" w:cs="Times New Roman"/>
           <w:sz w:val="24"/>
@@ -783,6 +659,7 @@
     <w:p>
       <w:pPr>
         <w:spacing w:after="0" w:line="240" w:lineRule="auto"/>
+        <w:jc w:val="both"/>
         <w:rPr>
           <w:rFonts w:ascii="Times New Roman" w:eastAsia="Times New Roman" w:hAnsi="Times New Roman" w:cs="Times New Roman"/>
           <w:color w:val="000000"/>
@@ -798,27 +675,7 @@
           <w:szCs w:val="24"/>
         </w:rPr>
         <w:tab/>
-        <w:t xml:space="preserve">A random forest, using </w:t>
-      </w:r>
-      <w:proofErr w:type="spellStart"/>
-      <w:r>
-        <w:rPr>
-          <w:rFonts w:ascii="Times New Roman" w:eastAsia="Times New Roman" w:hAnsi="Times New Roman" w:cs="Times New Roman"/>
-          <w:color w:val="000000"/>
-          <w:sz w:val="24"/>
-          <w:szCs w:val="24"/>
-        </w:rPr>
-        <w:t>Breinman’s</w:t>
-      </w:r>
-      <w:proofErr w:type="spellEnd"/>
-      <w:r>
-        <w:rPr>
-          <w:rFonts w:ascii="Times New Roman" w:eastAsia="Times New Roman" w:hAnsi="Times New Roman" w:cs="Times New Roman"/>
-          <w:color w:val="000000"/>
-          <w:sz w:val="24"/>
-          <w:szCs w:val="24"/>
-        </w:rPr>
-        <w:t xml:space="preserve"> original implementation, introduces randomness among trees via bagging, i.e. constructing each tree on a randomly-sampled subset of the training data, and by restricting each node to split on a random subset of the features. Combining these helps remove the high bias inherent in decision trees, and bagging yields unbiased error estimates by calculating the classification error for each sample using the trees that were not trained on it - this is the out-of-bag (OOB) error. Random forests are generally immune to irrelevant features because their corresponding partitions rarely yield higher-purity splits than relevant features. The partitioning process also yields invariance to any transformation that maintains the strict, weak order of feature observations (e.g. constant scaling). This allows the seamless introduction of one-hot </w:t>
+        <w:t xml:space="preserve">A random forest, using Breinman’s original implementation, introduces randomness among trees via bagging, i.e. constructing each tree on a randomly-sampled subset of the training data, and by restricting each node to split on a random subset of the features. Combining these helps remove the high bias inherent in decision trees, and bagging yields unbiased error estimates by calculating the classification error for each sample using the trees that were not trained on it - this is the out-of-bag (OOB) error. Random forests are generally immune to irrelevant features because their corresponding partitions rarely yield higher-purity splits than relevant features. The partitioning process also yields invariance to any transformation that maintains the strict, weak order of feature observations (e.g. constant scaling). This allows the seamless introduction of one-hot </w:t>
       </w:r>
       <w:r>
         <w:rPr>
@@ -834,16 +691,18 @@
     <w:p>
       <w:pPr>
         <w:spacing w:after="0" w:line="240" w:lineRule="auto"/>
-        <w:rPr>
-          <w:rFonts w:ascii="Times New Roman" w:eastAsia="Times New Roman" w:hAnsi="Times New Roman" w:cs="Times New Roman"/>
-          <w:sz w:val="24"/>
-          <w:szCs w:val="24"/>
-        </w:rPr>
-      </w:pPr>
-    </w:p>
-    <w:p>
-      <w:pPr>
-        <w:spacing w:after="0" w:line="240" w:lineRule="auto"/>
+        <w:jc w:val="both"/>
+        <w:rPr>
+          <w:rFonts w:ascii="Times New Roman" w:eastAsia="Times New Roman" w:hAnsi="Times New Roman" w:cs="Times New Roman"/>
+          <w:sz w:val="24"/>
+          <w:szCs w:val="24"/>
+        </w:rPr>
+      </w:pPr>
+    </w:p>
+    <w:p>
+      <w:pPr>
+        <w:spacing w:after="0" w:line="240" w:lineRule="auto"/>
+        <w:jc w:val="both"/>
         <w:rPr>
           <w:rFonts w:ascii="Times New Roman" w:eastAsia="Times New Roman" w:hAnsi="Times New Roman" w:cs="Times New Roman"/>
           <w:sz w:val="24"/>
@@ -865,6 +724,7 @@
     <w:p>
       <w:pPr>
         <w:spacing w:after="0" w:line="240" w:lineRule="auto"/>
+        <w:jc w:val="both"/>
         <w:rPr>
           <w:rFonts w:ascii="Times New Roman" w:eastAsia="Times New Roman" w:hAnsi="Times New Roman" w:cs="Times New Roman"/>
           <w:color w:val="000000"/>
@@ -886,16 +746,18 @@
     <w:p>
       <w:pPr>
         <w:spacing w:after="0" w:line="240" w:lineRule="auto"/>
-        <w:rPr>
-          <w:rFonts w:ascii="Times New Roman" w:eastAsia="Times New Roman" w:hAnsi="Times New Roman" w:cs="Times New Roman"/>
-          <w:sz w:val="24"/>
-          <w:szCs w:val="24"/>
-        </w:rPr>
-      </w:pPr>
-    </w:p>
-    <w:p>
-      <w:pPr>
-        <w:spacing w:after="0" w:line="240" w:lineRule="auto"/>
+        <w:jc w:val="both"/>
+        <w:rPr>
+          <w:rFonts w:ascii="Times New Roman" w:eastAsia="Times New Roman" w:hAnsi="Times New Roman" w:cs="Times New Roman"/>
+          <w:sz w:val="24"/>
+          <w:szCs w:val="24"/>
+        </w:rPr>
+      </w:pPr>
+    </w:p>
+    <w:p>
+      <w:pPr>
+        <w:spacing w:after="0" w:line="240" w:lineRule="auto"/>
+        <w:jc w:val="both"/>
         <w:rPr>
           <w:rFonts w:ascii="Times New Roman" w:eastAsia="Times New Roman" w:hAnsi="Times New Roman" w:cs="Times New Roman"/>
           <w:color w:val="000000"/>
@@ -939,42 +801,24 @@
           <w:sz w:val="24"/>
           <w:szCs w:val="24"/>
         </w:rPr>
-        <w:t xml:space="preserve">or each feature a list of frequency of distinct values was created, and the values </w:t>
-      </w:r>
-      <w:proofErr w:type="spellStart"/>
-      <w:r>
-        <w:rPr>
-          <w:rFonts w:ascii="Times New Roman" w:eastAsia="Times New Roman" w:hAnsi="Times New Roman" w:cs="Times New Roman"/>
-          <w:color w:val="000000"/>
-          <w:sz w:val="24"/>
-          <w:szCs w:val="24"/>
-        </w:rPr>
-        <w:t>occuring</w:t>
-      </w:r>
-      <w:proofErr w:type="spellEnd"/>
-      <w:r>
-        <w:rPr>
-          <w:rFonts w:ascii="Times New Roman" w:eastAsia="Times New Roman" w:hAnsi="Times New Roman" w:cs="Times New Roman"/>
-          <w:color w:val="000000"/>
-          <w:sz w:val="24"/>
-          <w:szCs w:val="24"/>
-        </w:rPr>
-        <w:t xml:space="preserve"> with frequency lower than certain threshold (1%) were replaced with ‘other’ in corresponding data entries.</w:t>
-      </w:r>
-    </w:p>
-    <w:p>
-      <w:pPr>
-        <w:spacing w:after="0" w:line="240" w:lineRule="auto"/>
-        <w:rPr>
-          <w:rFonts w:ascii="Times New Roman" w:eastAsia="Times New Roman" w:hAnsi="Times New Roman" w:cs="Times New Roman"/>
-          <w:sz w:val="24"/>
-          <w:szCs w:val="24"/>
-        </w:rPr>
-      </w:pPr>
-    </w:p>
-    <w:p>
-      <w:pPr>
-        <w:spacing w:after="0" w:line="240" w:lineRule="auto"/>
+        <w:t>or each feature a list of frequency of distinct values was created, and the values occuring with frequency lower than certain threshold (1%) were replaced with ‘other’ in corresponding data entries.</w:t>
+      </w:r>
+    </w:p>
+    <w:p>
+      <w:pPr>
+        <w:spacing w:after="0" w:line="240" w:lineRule="auto"/>
+        <w:jc w:val="both"/>
+        <w:rPr>
+          <w:rFonts w:ascii="Times New Roman" w:eastAsia="Times New Roman" w:hAnsi="Times New Roman" w:cs="Times New Roman"/>
+          <w:sz w:val="24"/>
+          <w:szCs w:val="24"/>
+        </w:rPr>
+      </w:pPr>
+    </w:p>
+    <w:p>
+      <w:pPr>
+        <w:spacing w:after="0" w:line="240" w:lineRule="auto"/>
+        <w:jc w:val="both"/>
         <w:rPr>
           <w:rFonts w:ascii="Times New Roman" w:eastAsia="Times New Roman" w:hAnsi="Times New Roman" w:cs="Times New Roman"/>
           <w:color w:val="000000"/>
@@ -1044,16 +888,8 @@
         <w:rPr>
           <w:rFonts w:ascii="Times New Roman" w:hAnsi="Times New Roman" w:cs="Times New Roman"/>
         </w:rPr>
-        <w:t xml:space="preserve"> </w:t>
-      </w:r>
-      <w:proofErr w:type="gramStart"/>
-      <w:r>
-        <w:rPr>
-          <w:rFonts w:ascii="Times New Roman" w:hAnsi="Times New Roman" w:cs="Times New Roman"/>
-        </w:rPr>
-        <w:t xml:space="preserve">values </w:t>
-      </w:r>
-      <w:proofErr w:type="gramEnd"/>
+        <w:t xml:space="preserve"> values </w:t>
+      </w:r>
       <m:oMath>
         <m:d>
           <m:dPr>
@@ -1482,21 +1318,18 @@
           <w:sz w:val="24"/>
           <w:szCs w:val="24"/>
         </w:rPr>
-        <w:t>and of simultaneo</w:t>
-      </w:r>
-      <w:bookmarkStart w:id="1" w:name="_GoBack"/>
-      <w:bookmarkEnd w:id="1"/>
-      <w:r>
-        <w:rPr>
-          <w:rFonts w:ascii="Times New Roman" w:eastAsia="Times New Roman" w:hAnsi="Times New Roman" w:cs="Times New Roman"/>
-          <w:color w:val="000000"/>
-          <w:sz w:val="24"/>
-          <w:szCs w:val="24"/>
-        </w:rPr>
-        <w:t xml:space="preserve">us </w:t>
-      </w:r>
-      <w:r>
-        <w:t xml:space="preserve">outcome </w:t>
+        <w:t xml:space="preserve">and of simultaneous </w:t>
+      </w:r>
+      <w:r>
+        <w:rPr>
+          <w:rFonts w:ascii="Times New Roman" w:hAnsi="Times New Roman" w:cs="Times New Roman"/>
+          <w:sz w:val="24"/>
+          <w:szCs w:val="24"/>
+        </w:rPr>
+        <w:t>outcome</w:t>
+      </w:r>
+      <w:r>
+        <w:t xml:space="preserve"> </w:t>
       </w:r>
       <m:oMath>
         <m:r>
@@ -1601,7 +1434,7 @@
     <w:p>
       <w:pPr>
         <w:spacing w:after="0" w:line="240" w:lineRule="auto"/>
-        <w:jc w:val="center"/>
+        <w:jc w:val="both"/>
         <w:rPr>
           <w:rFonts w:ascii="Times New Roman" w:eastAsia="Times New Roman" w:hAnsi="Times New Roman" w:cs="Times New Roman"/>
           <w:color w:val="000000"/>
@@ -1992,6 +1825,7 @@
     <w:p>
       <w:pPr>
         <w:spacing w:after="0" w:line="240" w:lineRule="auto"/>
+        <w:jc w:val="both"/>
         <w:rPr>
           <w:rFonts w:ascii="Times New Roman" w:eastAsia="Times New Roman" w:hAnsi="Times New Roman" w:cs="Times New Roman"/>
           <w:sz w:val="24"/>
@@ -2011,63 +1845,40 @@
     <w:p>
       <w:pPr>
         <w:spacing w:after="0" w:line="240" w:lineRule="auto"/>
-        <w:rPr>
-          <w:rFonts w:ascii="Times New Roman" w:eastAsia="Times New Roman" w:hAnsi="Times New Roman" w:cs="Times New Roman"/>
-          <w:color w:val="000000"/>
-          <w:sz w:val="24"/>
-          <w:szCs w:val="24"/>
-        </w:rPr>
-      </w:pPr>
-      <w:r>
-        <w:rPr>
-          <w:rFonts w:ascii="Times New Roman" w:eastAsia="Times New Roman" w:hAnsi="Times New Roman" w:cs="Times New Roman"/>
-          <w:color w:val="000000"/>
-          <w:sz w:val="24"/>
-          <w:szCs w:val="24"/>
-        </w:rPr>
-        <w:t xml:space="preserve">Since our version of random forest implementation required </w:t>
-      </w:r>
-      <w:proofErr w:type="spellStart"/>
-      <w:r>
-        <w:rPr>
-          <w:rFonts w:ascii="Times New Roman" w:eastAsia="Times New Roman" w:hAnsi="Times New Roman" w:cs="Times New Roman"/>
-          <w:color w:val="000000"/>
-          <w:sz w:val="24"/>
-          <w:szCs w:val="24"/>
-        </w:rPr>
-        <w:t>vectorization</w:t>
-      </w:r>
-      <w:proofErr w:type="spellEnd"/>
-      <w:r>
-        <w:rPr>
-          <w:rFonts w:ascii="Times New Roman" w:eastAsia="Times New Roman" w:hAnsi="Times New Roman" w:cs="Times New Roman"/>
-          <w:color w:val="000000"/>
-          <w:sz w:val="24"/>
-          <w:szCs w:val="24"/>
-        </w:rPr>
-        <w:t xml:space="preserve"> of categorical features into </w:t>
-      </w:r>
-      <w:proofErr w:type="spellStart"/>
-      <w:proofErr w:type="gramStart"/>
-      <w:r>
-        <w:rPr>
-          <w:rFonts w:ascii="Times New Roman" w:eastAsia="Times New Roman" w:hAnsi="Times New Roman" w:cs="Times New Roman"/>
-          <w:color w:val="000000"/>
-          <w:sz w:val="24"/>
-          <w:szCs w:val="24"/>
-        </w:rPr>
-        <w:t>boolean</w:t>
-      </w:r>
-      <w:proofErr w:type="spellEnd"/>
-      <w:proofErr w:type="gramEnd"/>
-      <w:r>
-        <w:rPr>
-          <w:rFonts w:ascii="Times New Roman" w:eastAsia="Times New Roman" w:hAnsi="Times New Roman" w:cs="Times New Roman"/>
-          <w:color w:val="000000"/>
-          <w:sz w:val="24"/>
-          <w:szCs w:val="24"/>
-        </w:rPr>
-        <w:t xml:space="preserve"> columns, we had to treat features and distinct values on the same footing.  For that, for each feature we’ve sorted the values from most to </w:t>
+        <w:jc w:val="both"/>
+        <w:rPr>
+          <w:rFonts w:ascii="Times New Roman" w:eastAsia="Times New Roman" w:hAnsi="Times New Roman" w:cs="Times New Roman"/>
+          <w:color w:val="000000"/>
+          <w:sz w:val="24"/>
+          <w:szCs w:val="24"/>
+        </w:rPr>
+      </w:pPr>
+      <w:r>
+        <w:rPr>
+          <w:rFonts w:ascii="Times New Roman" w:eastAsia="Times New Roman" w:hAnsi="Times New Roman" w:cs="Times New Roman"/>
+          <w:color w:val="000000"/>
+          <w:sz w:val="24"/>
+          <w:szCs w:val="24"/>
+        </w:rPr>
+        <w:t>Since our version of random forest implementation required vectorization of categorical features into boolean columns, we had to treat features and distinct val</w:t>
+      </w:r>
+      <w:r>
+        <w:rPr>
+          <w:rFonts w:ascii="Times New Roman" w:eastAsia="Times New Roman" w:hAnsi="Times New Roman" w:cs="Times New Roman"/>
+          <w:color w:val="000000"/>
+          <w:sz w:val="24"/>
+          <w:szCs w:val="24"/>
+        </w:rPr>
+        <w:t xml:space="preserve">ues on the same footing. </w:t>
+      </w:r>
+      <w:r>
+        <w:rPr>
+          <w:rFonts w:ascii="Times New Roman" w:eastAsia="Times New Roman" w:hAnsi="Times New Roman" w:cs="Times New Roman"/>
+          <w:color w:val="000000"/>
+          <w:sz w:val="24"/>
+          <w:szCs w:val="24"/>
+        </w:rPr>
+        <w:t xml:space="preserve">For that, for each feature we’ve sorted the values from most to </w:t>
       </w:r>
       <w:r>
         <w:rPr>
@@ -2083,16 +1894,18 @@
     <w:p>
       <w:pPr>
         <w:spacing w:after="0" w:line="240" w:lineRule="auto"/>
-        <w:rPr>
-          <w:rFonts w:ascii="Times New Roman" w:eastAsia="Times New Roman" w:hAnsi="Times New Roman" w:cs="Times New Roman"/>
-          <w:sz w:val="24"/>
-          <w:szCs w:val="24"/>
-        </w:rPr>
-      </w:pPr>
-    </w:p>
-    <w:p>
-      <w:pPr>
-        <w:spacing w:after="0" w:line="240" w:lineRule="auto"/>
+        <w:jc w:val="both"/>
+        <w:rPr>
+          <w:rFonts w:ascii="Times New Roman" w:eastAsia="Times New Roman" w:hAnsi="Times New Roman" w:cs="Times New Roman"/>
+          <w:sz w:val="24"/>
+          <w:szCs w:val="24"/>
+        </w:rPr>
+      </w:pPr>
+    </w:p>
+    <w:p>
+      <w:pPr>
+        <w:spacing w:after="0" w:line="240" w:lineRule="auto"/>
+        <w:jc w:val="both"/>
         <w:rPr>
           <w:rFonts w:ascii="Times New Roman" w:eastAsia="Times New Roman" w:hAnsi="Times New Roman" w:cs="Times New Roman"/>
           <w:color w:val="000000"/>
@@ -2109,31 +1922,7 @@
           <w:sz w:val="24"/>
           <w:szCs w:val="24"/>
         </w:rPr>
-        <w:t>Minimal redundancy - maximal relevance (</w:t>
-      </w:r>
-      <w:proofErr w:type="spellStart"/>
-      <w:r>
-        <w:rPr>
-          <w:rFonts w:ascii="Times New Roman" w:eastAsia="Times New Roman" w:hAnsi="Times New Roman" w:cs="Times New Roman"/>
-          <w:b/>
-          <w:bCs/>
-          <w:color w:val="000000"/>
-          <w:sz w:val="24"/>
-          <w:szCs w:val="24"/>
-        </w:rPr>
-        <w:t>mRMR</w:t>
-      </w:r>
-      <w:proofErr w:type="spellEnd"/>
-      <w:r>
-        <w:rPr>
-          <w:rFonts w:ascii="Times New Roman" w:eastAsia="Times New Roman" w:hAnsi="Times New Roman" w:cs="Times New Roman"/>
-          <w:b/>
-          <w:bCs/>
-          <w:color w:val="000000"/>
-          <w:sz w:val="24"/>
-          <w:szCs w:val="24"/>
-        </w:rPr>
-        <w:t>) feature filtration</w:t>
+        <w:t>Minimal redundancy - maximal relevance (mRMR) feature filtration</w:t>
       </w:r>
       <w:r>
         <w:rPr>
@@ -2151,82 +1940,485 @@
           <w:sz w:val="24"/>
           <w:szCs w:val="24"/>
         </w:rPr>
-        <w:t>After eliminating obviously irrelevant values and features we had to deal with redundancy of almost equally important features (e.g., “quantity” and “</w:t>
-      </w:r>
-      <w:proofErr w:type="spellStart"/>
-      <w:r>
-        <w:rPr>
-          <w:rFonts w:ascii="Times New Roman" w:eastAsia="Times New Roman" w:hAnsi="Times New Roman" w:cs="Times New Roman"/>
-          <w:color w:val="000000"/>
-          <w:sz w:val="24"/>
-          <w:szCs w:val="24"/>
-        </w:rPr>
-        <w:t>quantity_group</w:t>
-      </w:r>
-      <w:proofErr w:type="spellEnd"/>
-      <w:r>
-        <w:rPr>
-          <w:rFonts w:ascii="Times New Roman" w:eastAsia="Times New Roman" w:hAnsi="Times New Roman" w:cs="Times New Roman"/>
-          <w:color w:val="000000"/>
-          <w:sz w:val="24"/>
-          <w:szCs w:val="24"/>
-        </w:rPr>
-        <w:t xml:space="preserve">”). For that purpose, we found </w:t>
-      </w:r>
-      <w:proofErr w:type="spellStart"/>
-      <w:r>
-        <w:rPr>
-          <w:rFonts w:ascii="Times New Roman" w:eastAsia="Times New Roman" w:hAnsi="Times New Roman" w:cs="Times New Roman"/>
-          <w:color w:val="000000"/>
-          <w:sz w:val="24"/>
-          <w:szCs w:val="24"/>
-        </w:rPr>
-        <w:t>mRMR</w:t>
-      </w:r>
-      <w:proofErr w:type="spellEnd"/>
-      <w:r>
-        <w:rPr>
-          <w:rFonts w:ascii="Times New Roman" w:eastAsia="Times New Roman" w:hAnsi="Times New Roman" w:cs="Times New Roman"/>
-          <w:color w:val="000000"/>
-          <w:sz w:val="24"/>
-          <w:szCs w:val="24"/>
-        </w:rPr>
-        <w:t xml:space="preserve"> method being useful. It relies on the concept of “mutual information quotient”, which is a ratio of MI of candidate feature with the classification labels to the average of MI of candidate feature with those already selected &lt;TYPESET FORMULA&gt;. In </w:t>
-      </w:r>
-      <w:proofErr w:type="spellStart"/>
-      <w:r>
-        <w:rPr>
-          <w:rFonts w:ascii="Times New Roman" w:eastAsia="Times New Roman" w:hAnsi="Times New Roman" w:cs="Times New Roman"/>
-          <w:color w:val="000000"/>
-          <w:sz w:val="24"/>
-          <w:szCs w:val="24"/>
-        </w:rPr>
-        <w:t>mRMR</w:t>
-      </w:r>
-      <w:proofErr w:type="spellEnd"/>
-      <w:r>
-        <w:rPr>
-          <w:rFonts w:ascii="Times New Roman" w:eastAsia="Times New Roman" w:hAnsi="Times New Roman" w:cs="Times New Roman"/>
-          <w:color w:val="000000"/>
-          <w:sz w:val="24"/>
-          <w:szCs w:val="24"/>
-        </w:rPr>
-        <w:t xml:space="preserve"> method, one starts by picking the feature with largest MI with the classification labels and adding it to the set of selected features S. Then, at each step of the algorithm, features are ranked according to mutual information quotient (MIQ), the feature with the largest MIQ is selected, and the MIQs for remaining features are recomputed (since the set of selected features was expanded). The process goes on until largest MIQ for remaining candidate features goes below certain cutoff value. As the procedure proceeds, the features which are both highly informative from classification standpoint and uncorrelated with features already selected are added to the set S. Eventually, candidate features become more and more correlated with the already chosen ones, and the process stops.</w:t>
-      </w:r>
-    </w:p>
-    <w:p>
-      <w:pPr>
-        <w:spacing w:after="0" w:line="240" w:lineRule="auto"/>
-        <w:rPr>
-          <w:rFonts w:ascii="Times New Roman" w:eastAsia="Times New Roman" w:hAnsi="Times New Roman" w:cs="Times New Roman"/>
-          <w:sz w:val="24"/>
-          <w:szCs w:val="24"/>
-        </w:rPr>
-      </w:pPr>
-    </w:p>
-    <w:p>
-      <w:pPr>
-        <w:spacing w:after="0" w:line="240" w:lineRule="auto"/>
+        <w:t xml:space="preserve">After eliminating obviously irrelevant values and features we had to deal with redundancy of almost equally important features (e.g., “quantity” and “quantity_group”). For that purpose, we found mRMR method </w:t>
+      </w:r>
+      <w:r>
+        <w:rPr>
+          <w:rFonts w:ascii="Times New Roman" w:eastAsia="Times New Roman" w:hAnsi="Times New Roman" w:cs="Times New Roman"/>
+          <w:color w:val="000000"/>
+          <w:sz w:val="24"/>
+          <w:szCs w:val="24"/>
+        </w:rPr>
+        <w:t xml:space="preserve">[4] </w:t>
+      </w:r>
+      <w:r>
+        <w:rPr>
+          <w:rFonts w:ascii="Times New Roman" w:eastAsia="Times New Roman" w:hAnsi="Times New Roman" w:cs="Times New Roman"/>
+          <w:color w:val="000000"/>
+          <w:sz w:val="24"/>
+          <w:szCs w:val="24"/>
+        </w:rPr>
+        <w:t>being useful. It relies on the concept of “mutual information quotient”, which is a ratio of MI of candidate feature with the classification labels</w:t>
+      </w:r>
+      <w:r>
+        <w:rPr>
+          <w:rFonts w:ascii="Times New Roman" w:eastAsia="Times New Roman" w:hAnsi="Times New Roman" w:cs="Times New Roman"/>
+          <w:color w:val="000000"/>
+          <w:sz w:val="24"/>
+          <w:szCs w:val="24"/>
+        </w:rPr>
+        <w:t xml:space="preserve"> </w:t>
+      </w:r>
+      <m:oMath>
+        <m:r>
+          <w:rPr>
+            <w:rFonts w:ascii="Cambria Math" w:eastAsia="Times New Roman" w:hAnsi="Cambria Math" w:cs="Times New Roman"/>
+            <w:color w:val="000000"/>
+            <w:sz w:val="24"/>
+            <w:szCs w:val="24"/>
+          </w:rPr>
+          <m:t>c</m:t>
+        </m:r>
+      </m:oMath>
+      <w:r>
+        <w:rPr>
+          <w:rFonts w:ascii="Times New Roman" w:eastAsia="Times New Roman" w:hAnsi="Times New Roman" w:cs="Times New Roman"/>
+          <w:color w:val="000000"/>
+          <w:sz w:val="24"/>
+          <w:szCs w:val="24"/>
+        </w:rPr>
+        <w:t xml:space="preserve"> to the average of MI of candidate feature with those already selected.</w:t>
+      </w:r>
+    </w:p>
+    <w:p>
+      <w:pPr>
+        <w:spacing w:after="0" w:line="240" w:lineRule="auto"/>
+        <w:jc w:val="both"/>
+        <w:rPr>
+          <w:rFonts w:ascii="Times New Roman" w:eastAsia="Times New Roman" w:hAnsi="Times New Roman" w:cs="Times New Roman"/>
+          <w:color w:val="000000"/>
+          <w:sz w:val="24"/>
+          <w:szCs w:val="24"/>
+        </w:rPr>
+      </w:pPr>
+      <m:oMathPara>
+        <m:oMath>
+          <m:r>
+            <w:rPr>
+              <w:rFonts w:ascii="Cambria Math" w:eastAsia="Times New Roman" w:hAnsi="Cambria Math" w:cs="Times New Roman"/>
+              <w:color w:val="000000"/>
+              <w:sz w:val="24"/>
+              <w:szCs w:val="24"/>
+            </w:rPr>
+            <m:t>MIQ=</m:t>
+          </m:r>
+          <m:f>
+            <m:fPr>
+              <m:ctrlPr>
+                <w:rPr>
+                  <w:rFonts w:ascii="Cambria Math" w:eastAsia="Times New Roman" w:hAnsi="Cambria Math" w:cs="Times New Roman"/>
+                  <w:i/>
+                  <w:color w:val="000000"/>
+                  <w:sz w:val="24"/>
+                  <w:szCs w:val="24"/>
+                </w:rPr>
+              </m:ctrlPr>
+            </m:fPr>
+            <m:num>
+              <m:r>
+                <w:rPr>
+                  <w:rFonts w:ascii="Cambria Math" w:eastAsia="Times New Roman" w:hAnsi="Cambria Math" w:cs="Times New Roman"/>
+                  <w:color w:val="000000"/>
+                  <w:sz w:val="24"/>
+                  <w:szCs w:val="24"/>
+                </w:rPr>
+                <m:t>MI</m:t>
+              </m:r>
+              <m:d>
+                <m:dPr>
+                  <m:ctrlPr>
+                    <w:rPr>
+                      <w:rFonts w:ascii="Cambria Math" w:eastAsia="Times New Roman" w:hAnsi="Cambria Math" w:cs="Times New Roman"/>
+                      <w:i/>
+                      <w:color w:val="000000"/>
+                      <w:sz w:val="24"/>
+                      <w:szCs w:val="24"/>
+                    </w:rPr>
+                  </m:ctrlPr>
+                </m:dPr>
+                <m:e>
+                  <m:sSub>
+                    <m:sSubPr>
+                      <m:ctrlPr>
+                        <w:rPr>
+                          <w:rFonts w:ascii="Cambria Math" w:eastAsia="Times New Roman" w:hAnsi="Cambria Math" w:cs="Times New Roman"/>
+                          <w:i/>
+                          <w:color w:val="000000"/>
+                          <w:sz w:val="24"/>
+                          <w:szCs w:val="24"/>
+                        </w:rPr>
+                      </m:ctrlPr>
+                    </m:sSubPr>
+                    <m:e>
+                      <m:r>
+                        <w:rPr>
+                          <w:rFonts w:ascii="Cambria Math" w:eastAsia="Times New Roman" w:hAnsi="Cambria Math" w:cs="Times New Roman"/>
+                          <w:color w:val="000000"/>
+                          <w:sz w:val="24"/>
+                          <w:szCs w:val="24"/>
+                        </w:rPr>
+                        <m:t>X</m:t>
+                      </m:r>
+                    </m:e>
+                    <m:sub>
+                      <m:r>
+                        <w:rPr>
+                          <w:rFonts w:ascii="Cambria Math" w:eastAsia="Times New Roman" w:hAnsi="Cambria Math" w:cs="Times New Roman"/>
+                          <w:color w:val="000000"/>
+                          <w:sz w:val="24"/>
+                          <w:szCs w:val="24"/>
+                        </w:rPr>
+                        <m:t>c</m:t>
+                      </m:r>
+                    </m:sub>
+                  </m:sSub>
+                  <m:r>
+                    <w:rPr>
+                      <w:rFonts w:ascii="Cambria Math" w:eastAsia="Times New Roman" w:hAnsi="Cambria Math" w:cs="Times New Roman"/>
+                      <w:color w:val="000000"/>
+                      <w:sz w:val="24"/>
+                      <w:szCs w:val="24"/>
+                    </w:rPr>
+                    <m:t>,c</m:t>
+                  </m:r>
+                </m:e>
+              </m:d>
+            </m:num>
+            <m:den>
+              <m:f>
+                <m:fPr>
+                  <m:ctrlPr>
+                    <w:rPr>
+                      <w:rFonts w:ascii="Cambria Math" w:eastAsia="Times New Roman" w:hAnsi="Cambria Math" w:cs="Times New Roman"/>
+                      <w:i/>
+                      <w:color w:val="000000"/>
+                      <w:sz w:val="24"/>
+                      <w:szCs w:val="24"/>
+                    </w:rPr>
+                  </m:ctrlPr>
+                </m:fPr>
+                <m:num>
+                  <m:r>
+                    <w:rPr>
+                      <w:rFonts w:ascii="Cambria Math" w:eastAsia="Times New Roman" w:hAnsi="Cambria Math" w:cs="Times New Roman"/>
+                      <w:color w:val="000000"/>
+                      <w:sz w:val="24"/>
+                      <w:szCs w:val="24"/>
+                    </w:rPr>
+                    <m:t>1</m:t>
+                  </m:r>
+                </m:num>
+                <m:den>
+                  <m:d>
+                    <m:dPr>
+                      <m:begChr m:val="|"/>
+                      <m:endChr m:val="|"/>
+                      <m:ctrlPr>
+                        <w:rPr>
+                          <w:rFonts w:ascii="Cambria Math" w:eastAsia="Times New Roman" w:hAnsi="Cambria Math" w:cs="Times New Roman"/>
+                          <w:i/>
+                          <w:color w:val="000000"/>
+                          <w:sz w:val="24"/>
+                          <w:szCs w:val="24"/>
+                        </w:rPr>
+                      </m:ctrlPr>
+                    </m:dPr>
+                    <m:e>
+                      <m:r>
+                        <w:rPr>
+                          <w:rFonts w:ascii="Cambria Math" w:eastAsia="Times New Roman" w:hAnsi="Cambria Math" w:cs="Times New Roman"/>
+                          <w:color w:val="000000"/>
+                          <w:sz w:val="24"/>
+                          <w:szCs w:val="24"/>
+                        </w:rPr>
+                        <m:t>S</m:t>
+                      </m:r>
+                    </m:e>
+                  </m:d>
+                </m:den>
+              </m:f>
+              <m:nary>
+                <m:naryPr>
+                  <m:chr m:val="∑"/>
+                  <m:supHide m:val="1"/>
+                  <m:ctrlPr>
+                    <w:rPr>
+                      <w:rFonts w:ascii="Cambria Math" w:eastAsia="Times New Roman" w:hAnsi="Cambria Math" w:cs="Times New Roman"/>
+                      <w:i/>
+                      <w:color w:val="000000"/>
+                      <w:sz w:val="24"/>
+                      <w:szCs w:val="24"/>
+                    </w:rPr>
+                  </m:ctrlPr>
+                </m:naryPr>
+                <m:sub>
+                  <m:r>
+                    <w:rPr>
+                      <w:rFonts w:ascii="Cambria Math" w:eastAsia="Times New Roman" w:hAnsi="Cambria Math" w:cs="Times New Roman"/>
+                      <w:color w:val="000000"/>
+                      <w:sz w:val="24"/>
+                      <w:szCs w:val="24"/>
+                    </w:rPr>
+                    <m:t>S</m:t>
+                  </m:r>
+                </m:sub>
+                <m:sup/>
+                <m:e>
+                  <m:r>
+                    <w:rPr>
+                      <w:rFonts w:ascii="Cambria Math" w:eastAsia="Times New Roman" w:hAnsi="Cambria Math" w:cs="Times New Roman"/>
+                      <w:color w:val="000000"/>
+                      <w:sz w:val="24"/>
+                      <w:szCs w:val="24"/>
+                    </w:rPr>
+                    <m:t>MI</m:t>
+                  </m:r>
+                  <m:d>
+                    <m:dPr>
+                      <m:ctrlPr>
+                        <w:rPr>
+                          <w:rFonts w:ascii="Cambria Math" w:eastAsia="Times New Roman" w:hAnsi="Cambria Math" w:cs="Times New Roman"/>
+                          <w:i/>
+                          <w:color w:val="000000"/>
+                          <w:sz w:val="24"/>
+                          <w:szCs w:val="24"/>
+                        </w:rPr>
+                      </m:ctrlPr>
+                    </m:dPr>
+                    <m:e>
+                      <m:sSub>
+                        <m:sSubPr>
+                          <m:ctrlPr>
+                            <w:rPr>
+                              <w:rFonts w:ascii="Cambria Math" w:eastAsia="Times New Roman" w:hAnsi="Cambria Math" w:cs="Times New Roman"/>
+                              <w:i/>
+                              <w:color w:val="000000"/>
+                              <w:sz w:val="24"/>
+                              <w:szCs w:val="24"/>
+                            </w:rPr>
+                          </m:ctrlPr>
+                        </m:sSubPr>
+                        <m:e>
+                          <m:r>
+                            <w:rPr>
+                              <w:rFonts w:ascii="Cambria Math" w:eastAsia="Times New Roman" w:hAnsi="Cambria Math" w:cs="Times New Roman"/>
+                              <w:color w:val="000000"/>
+                              <w:sz w:val="24"/>
+                              <w:szCs w:val="24"/>
+                            </w:rPr>
+                            <m:t>X</m:t>
+                          </m:r>
+                        </m:e>
+                        <m:sub>
+                          <m:r>
+                            <w:rPr>
+                              <w:rFonts w:ascii="Cambria Math" w:eastAsia="Times New Roman" w:hAnsi="Cambria Math" w:cs="Times New Roman"/>
+                              <w:color w:val="000000"/>
+                              <w:sz w:val="24"/>
+                              <w:szCs w:val="24"/>
+                            </w:rPr>
+                            <m:t>c</m:t>
+                          </m:r>
+                        </m:sub>
+                      </m:sSub>
+                      <m:r>
+                        <w:rPr>
+                          <w:rFonts w:ascii="Cambria Math" w:eastAsia="Times New Roman" w:hAnsi="Cambria Math" w:cs="Times New Roman"/>
+                          <w:color w:val="000000"/>
+                          <w:sz w:val="24"/>
+                          <w:szCs w:val="24"/>
+                        </w:rPr>
+                        <m:t>,</m:t>
+                      </m:r>
+                      <m:sSub>
+                        <m:sSubPr>
+                          <m:ctrlPr>
+                            <w:rPr>
+                              <w:rFonts w:ascii="Cambria Math" w:eastAsia="Times New Roman" w:hAnsi="Cambria Math" w:cs="Times New Roman"/>
+                              <w:i/>
+                              <w:color w:val="000000"/>
+                              <w:sz w:val="24"/>
+                              <w:szCs w:val="24"/>
+                            </w:rPr>
+                          </m:ctrlPr>
+                        </m:sSubPr>
+                        <m:e>
+                          <m:r>
+                            <w:rPr>
+                              <w:rFonts w:ascii="Cambria Math" w:eastAsia="Times New Roman" w:hAnsi="Cambria Math" w:cs="Times New Roman"/>
+                              <w:color w:val="000000"/>
+                              <w:sz w:val="24"/>
+                              <w:szCs w:val="24"/>
+                            </w:rPr>
+                            <m:t>X</m:t>
+                          </m:r>
+                        </m:e>
+                        <m:sub>
+                          <m:r>
+                            <w:rPr>
+                              <w:rFonts w:ascii="Cambria Math" w:eastAsia="Times New Roman" w:hAnsi="Cambria Math" w:cs="Times New Roman"/>
+                              <w:color w:val="000000"/>
+                              <w:sz w:val="24"/>
+                              <w:szCs w:val="24"/>
+                            </w:rPr>
+                            <m:t>s</m:t>
+                          </m:r>
+                        </m:sub>
+                      </m:sSub>
+                    </m:e>
+                  </m:d>
+                </m:e>
+              </m:nary>
+            </m:den>
+          </m:f>
+          <m:r>
+            <w:rPr>
+              <w:rFonts w:ascii="Cambria Math" w:eastAsia="Times New Roman" w:hAnsi="Cambria Math" w:cs="Times New Roman"/>
+              <w:color w:val="000000"/>
+              <w:sz w:val="24"/>
+              <w:szCs w:val="24"/>
+            </w:rPr>
+            <m:t>,</m:t>
+          </m:r>
+          <m:r>
+            <w:rPr>
+              <w:rFonts w:ascii="Times New Roman" w:eastAsia="Times New Roman" w:hAnsi="Times New Roman" w:cs="Times New Roman"/>
+              <w:color w:val="000000"/>
+              <w:sz w:val="24"/>
+              <w:szCs w:val="24"/>
+            </w:rPr>
+            <w:br/>
+          </m:r>
+        </m:oMath>
+      </m:oMathPara>
+      <w:r>
+        <w:rPr>
+          <w:rFonts w:ascii="Times New Roman" w:eastAsia="Times New Roman" w:hAnsi="Times New Roman" w:cs="Times New Roman"/>
+          <w:color w:val="000000"/>
+          <w:sz w:val="24"/>
+          <w:szCs w:val="24"/>
+        </w:rPr>
+        <w:t>w</w:t>
+      </w:r>
+      <w:r>
+        <w:rPr>
+          <w:rFonts w:ascii="Times New Roman" w:eastAsia="Times New Roman" w:hAnsi="Times New Roman" w:cs="Times New Roman"/>
+          <w:color w:val="000000"/>
+          <w:sz w:val="24"/>
+          <w:szCs w:val="24"/>
+        </w:rPr>
+        <w:t xml:space="preserve">here </w:t>
+      </w:r>
+      <m:oMath>
+        <m:sSub>
+          <m:sSubPr>
+            <m:ctrlPr>
+              <w:rPr>
+                <w:rFonts w:ascii="Cambria Math" w:eastAsia="Times New Roman" w:hAnsi="Cambria Math" w:cs="Times New Roman"/>
+                <w:i/>
+                <w:color w:val="000000"/>
+                <w:sz w:val="24"/>
+                <w:szCs w:val="24"/>
+              </w:rPr>
+            </m:ctrlPr>
+          </m:sSubPr>
+          <m:e>
+            <m:r>
+              <w:rPr>
+                <w:rFonts w:ascii="Cambria Math" w:eastAsia="Times New Roman" w:hAnsi="Cambria Math" w:cs="Times New Roman"/>
+                <w:color w:val="000000"/>
+                <w:sz w:val="24"/>
+                <w:szCs w:val="24"/>
+              </w:rPr>
+              <m:t>X</m:t>
+            </m:r>
+          </m:e>
+          <m:sub>
+            <m:r>
+              <w:rPr>
+                <w:rFonts w:ascii="Cambria Math" w:eastAsia="Times New Roman" w:hAnsi="Cambria Math" w:cs="Times New Roman"/>
+                <w:color w:val="000000"/>
+                <w:sz w:val="24"/>
+                <w:szCs w:val="24"/>
+              </w:rPr>
+              <m:t>s</m:t>
+            </m:r>
+          </m:sub>
+        </m:sSub>
+      </m:oMath>
+      <w:r>
+        <w:rPr>
+          <w:rFonts w:ascii="Times New Roman" w:eastAsia="Times New Roman" w:hAnsi="Times New Roman" w:cs="Times New Roman"/>
+          <w:color w:val="000000"/>
+          <w:sz w:val="24"/>
+          <w:szCs w:val="24"/>
+        </w:rPr>
+        <w:t xml:space="preserve"> denotes </w:t>
+      </w:r>
+      <w:r>
+        <w:rPr>
+          <w:rFonts w:ascii="Times New Roman" w:eastAsia="Times New Roman" w:hAnsi="Times New Roman" w:cs="Times New Roman"/>
+          <w:color w:val="000000"/>
+          <w:sz w:val="24"/>
+          <w:szCs w:val="24"/>
+        </w:rPr>
+        <w:t>features selected in the previous steps of the algorithm.</w:t>
+      </w:r>
+      <w:r>
+        <w:rPr>
+          <w:rFonts w:ascii="Times New Roman" w:eastAsia="Times New Roman" w:hAnsi="Times New Roman" w:cs="Times New Roman"/>
+          <w:color w:val="000000"/>
+          <w:sz w:val="24"/>
+          <w:szCs w:val="24"/>
+        </w:rPr>
+        <w:t xml:space="preserve"> In mRMR method, one starts by picking the feature with largest MI with the classification labels and adding it to the set of selected features S. Then, at each step of the algorithm, features are ranked according to mutual information quotient (MIQ), the feature with the largest MIQ is selected, and the MIQs for remaining features are recomputed (since the set of selected features was expanded). The process goes on until largest MIQ for remaining candidate features goes below certain cutoff value. As the procedure proceeds, the features which are both highly informative from classification standpoint and uncorrelated with features already selected are added to the set </w:t>
+      </w:r>
+      <m:oMath>
+        <m:r>
+          <w:rPr>
+            <w:rFonts w:ascii="Cambria Math" w:eastAsia="Times New Roman" w:hAnsi="Cambria Math" w:cs="Times New Roman"/>
+            <w:color w:val="000000"/>
+            <w:sz w:val="24"/>
+            <w:szCs w:val="24"/>
+          </w:rPr>
+          <m:t>S</m:t>
+        </m:r>
+      </m:oMath>
+      <w:r>
+        <w:rPr>
+          <w:rFonts w:ascii="Times New Roman" w:eastAsia="Times New Roman" w:hAnsi="Times New Roman" w:cs="Times New Roman"/>
+          <w:color w:val="000000"/>
+          <w:sz w:val="24"/>
+          <w:szCs w:val="24"/>
+        </w:rPr>
+        <w:t>. Eventually, candidate features become more and more correlated with the already chosen ones, and the process stops.</w:t>
+      </w:r>
+    </w:p>
+    <w:p>
+      <w:pPr>
+        <w:spacing w:after="0" w:line="240" w:lineRule="auto"/>
+        <w:jc w:val="both"/>
+        <w:rPr>
+          <w:rFonts w:ascii="Times New Roman" w:eastAsia="Times New Roman" w:hAnsi="Times New Roman" w:cs="Times New Roman"/>
+          <w:sz w:val="24"/>
+          <w:szCs w:val="24"/>
+        </w:rPr>
+      </w:pPr>
+    </w:p>
+    <w:p>
+      <w:pPr>
+        <w:spacing w:after="0" w:line="240" w:lineRule="auto"/>
+        <w:jc w:val="both"/>
         <w:rPr>
           <w:rFonts w:ascii="Times New Roman" w:eastAsia="Times New Roman" w:hAnsi="Times New Roman" w:cs="Times New Roman"/>
           <w:color w:val="000000"/>
@@ -2243,9 +2435,49 @@
           <w:sz w:val="24"/>
           <w:szCs w:val="24"/>
         </w:rPr>
-        <w:t xml:space="preserve">Feature </w:t>
-      </w:r>
-      <w:proofErr w:type="spellStart"/>
+        <w:t xml:space="preserve">Feature vectorization: </w:t>
+      </w:r>
+      <w:r>
+        <w:rPr>
+          <w:rFonts w:ascii="Times New Roman" w:eastAsia="Times New Roman" w:hAnsi="Times New Roman" w:cs="Times New Roman"/>
+          <w:color w:val="000000"/>
+          <w:sz w:val="24"/>
+          <w:szCs w:val="24"/>
+        </w:rPr>
+        <w:t xml:space="preserve">Finally, for each value in each remaining feature a </w:t>
+      </w:r>
+      <w:r>
+        <w:rPr>
+          <w:rFonts w:ascii="Times New Roman" w:eastAsia="Times New Roman" w:hAnsi="Times New Roman" w:cs="Times New Roman"/>
+          <w:color w:val="000000"/>
+          <w:sz w:val="24"/>
+          <w:szCs w:val="24"/>
+        </w:rPr>
+        <w:lastRenderedPageBreak/>
+        <w:t xml:space="preserve">corresponding column with boolean values showing if entries have this type of value, is added to the data set, and the original features are removed. Another pass of mRMR on the boolean features is made, which in the end leads to about 10 distinct values (out of 66k), which contribute most of the important information for classification. </w:t>
+      </w:r>
+    </w:p>
+    <w:p>
+      <w:pPr>
+        <w:spacing w:after="0" w:line="240" w:lineRule="auto"/>
+        <w:jc w:val="both"/>
+        <w:rPr>
+          <w:rFonts w:ascii="Times New Roman" w:eastAsia="Times New Roman" w:hAnsi="Times New Roman" w:cs="Times New Roman"/>
+          <w:sz w:val="24"/>
+          <w:szCs w:val="24"/>
+        </w:rPr>
+      </w:pPr>
+    </w:p>
+    <w:p>
+      <w:pPr>
+        <w:spacing w:after="0" w:line="240" w:lineRule="auto"/>
+        <w:jc w:val="both"/>
+        <w:rPr>
+          <w:rFonts w:ascii="Times New Roman" w:eastAsia="Times New Roman" w:hAnsi="Times New Roman" w:cs="Times New Roman"/>
+          <w:sz w:val="24"/>
+          <w:szCs w:val="24"/>
+        </w:rPr>
+      </w:pPr>
       <w:r>
         <w:rPr>
           <w:rFonts w:ascii="Times New Roman" w:eastAsia="Times New Roman" w:hAnsi="Times New Roman" w:cs="Times New Roman"/>
@@ -2255,9 +2487,210 @@
           <w:sz w:val="24"/>
           <w:szCs w:val="24"/>
         </w:rPr>
-        <w:t>vectorization</w:t>
-      </w:r>
-      <w:proofErr w:type="spellEnd"/>
+        <w:t>Preprocessing GPS Data</w:t>
+      </w:r>
+    </w:p>
+    <w:p>
+      <w:pPr>
+        <w:spacing w:after="0" w:line="240" w:lineRule="auto"/>
+        <w:jc w:val="both"/>
+        <w:rPr>
+          <w:rFonts w:ascii="Times New Roman" w:eastAsia="Times New Roman" w:hAnsi="Times New Roman" w:cs="Times New Roman"/>
+          <w:sz w:val="24"/>
+          <w:szCs w:val="24"/>
+        </w:rPr>
+      </w:pPr>
+      <w:r>
+        <w:rPr>
+          <w:rFonts w:ascii="Times New Roman" w:eastAsia="Times New Roman" w:hAnsi="Times New Roman" w:cs="Times New Roman"/>
+          <w:color w:val="000000"/>
+          <w:sz w:val="24"/>
+          <w:szCs w:val="24"/>
+        </w:rPr>
+        <w:tab/>
+        <w:t>We discovered that the GPS coordinates for wells are strongly clustered by their classification. In particular, functional and non functional wells typically appear in distinct clusters. A naive forest trained on the raw GPS coordinates, making West-East and North-South decisions only, achieves approximately 70% classification accuracy! This motivated us to engineer the GPS data in an effort to optimize the classification accuracy.</w:t>
+      </w:r>
+    </w:p>
+    <w:p>
+      <w:pPr>
+        <w:spacing w:after="0" w:line="240" w:lineRule="auto"/>
+        <w:jc w:val="both"/>
+        <w:rPr>
+          <w:rFonts w:ascii="Times New Roman" w:eastAsia="Times New Roman" w:hAnsi="Times New Roman" w:cs="Times New Roman"/>
+          <w:sz w:val="24"/>
+          <w:szCs w:val="24"/>
+        </w:rPr>
+      </w:pPr>
+      <w:r>
+        <w:rPr>
+          <w:rFonts w:ascii="Times New Roman" w:eastAsia="Times New Roman" w:hAnsi="Times New Roman" w:cs="Times New Roman"/>
+          <w:color w:val="000000"/>
+          <w:sz w:val="24"/>
+          <w:szCs w:val="24"/>
+        </w:rPr>
+        <w:tab/>
+        <w:t xml:space="preserve">In Breinman’s original random forest paper </w:t>
+      </w:r>
+      <w:r>
+        <w:rPr>
+          <w:rFonts w:ascii="Times New Roman" w:eastAsia="Times New Roman" w:hAnsi="Times New Roman" w:cs="Times New Roman"/>
+          <w:color w:val="000000"/>
+          <w:sz w:val="24"/>
+          <w:szCs w:val="24"/>
+        </w:rPr>
+        <w:t>[2</w:t>
+      </w:r>
+      <w:r>
+        <w:rPr>
+          <w:rFonts w:ascii="Times New Roman" w:eastAsia="Times New Roman" w:hAnsi="Times New Roman" w:cs="Times New Roman"/>
+          <w:color w:val="000000"/>
+          <w:sz w:val="24"/>
+          <w:szCs w:val="24"/>
+        </w:rPr>
+        <w:t xml:space="preserve">] he suggests adding linear combinations of numerical features when the number of features is small to minimize correlation between trees. A linear combination of GPS coordinates corresponds to a </w:t>
+      </w:r>
+      <w:r>
+        <w:rPr>
+          <w:rFonts w:ascii="Times New Roman" w:eastAsia="Times New Roman" w:hAnsi="Times New Roman" w:cs="Times New Roman"/>
+          <w:i/>
+          <w:iCs/>
+          <w:color w:val="000000"/>
+          <w:sz w:val="24"/>
+          <w:szCs w:val="24"/>
+        </w:rPr>
+        <w:t>rotation</w:t>
+      </w:r>
+      <w:r>
+        <w:rPr>
+          <w:rFonts w:ascii="Times New Roman" w:eastAsia="Times New Roman" w:hAnsi="Times New Roman" w:cs="Times New Roman"/>
+          <w:color w:val="000000"/>
+          <w:sz w:val="24"/>
+          <w:szCs w:val="24"/>
+        </w:rPr>
+        <w:t>, allowing trees to make non-axis-aligned boundaries like Northwest-Southeast. Since random forests are invariant to the order of feature columns and scaling by a constant,,only rotation angles in [0, pi/4] are distinct. Our work uses 5 equally-spaced angles in this range. These angles yield irregular polygons in GPS space.</w:t>
+      </w:r>
+    </w:p>
+    <w:p>
+      <w:pPr>
+        <w:spacing w:after="0" w:line="240" w:lineRule="auto"/>
+        <w:jc w:val="both"/>
+        <w:rPr>
+          <w:rFonts w:ascii="Times New Roman" w:eastAsia="Times New Roman" w:hAnsi="Times New Roman" w:cs="Times New Roman"/>
+          <w:color w:val="000000"/>
+          <w:sz w:val="24"/>
+          <w:szCs w:val="24"/>
+        </w:rPr>
+      </w:pPr>
+      <w:r>
+        <w:rPr>
+          <w:rFonts w:ascii="Times New Roman" w:eastAsia="Times New Roman" w:hAnsi="Times New Roman" w:cs="Times New Roman"/>
+          <w:color w:val="000000"/>
+          <w:sz w:val="24"/>
+          <w:szCs w:val="24"/>
+        </w:rPr>
+        <w:tab/>
+        <w:t>Finally, we considered the close relationship between forests</w:t>
+      </w:r>
+      <w:r>
+        <w:rPr>
+          <w:rFonts w:ascii="Times New Roman" w:eastAsia="Times New Roman" w:hAnsi="Times New Roman" w:cs="Times New Roman"/>
+          <w:color w:val="000000"/>
+          <w:sz w:val="24"/>
+          <w:szCs w:val="24"/>
+        </w:rPr>
+        <w:t xml:space="preserve"> and k-nearest neighbors (kNN).</w:t>
+      </w:r>
+      <w:r>
+        <w:rPr>
+          <w:rFonts w:ascii="Times New Roman" w:eastAsia="Times New Roman" w:hAnsi="Times New Roman" w:cs="Times New Roman"/>
+          <w:color w:val="000000"/>
+          <w:sz w:val="24"/>
+          <w:szCs w:val="24"/>
+        </w:rPr>
+        <w:t xml:space="preserve"> Various methods of weighting neighbors by distance are common and are generally rotationally-symmetric. We decided to add kNN-derived data to the forest’s training and testing sets for two reasons. First, these enable nonlinear (in GPS space) and rotationally-symmetric </w:t>
+      </w:r>
+      <w:r>
+        <w:rPr>
+          <w:rFonts w:ascii="Times New Roman" w:eastAsia="Times New Roman" w:hAnsi="Times New Roman" w:cs="Times New Roman"/>
+          <w:color w:val="000000"/>
+          <w:sz w:val="24"/>
+          <w:szCs w:val="24"/>
+        </w:rPr>
+        <w:lastRenderedPageBreak/>
+        <w:t xml:space="preserve">boundaries to used for decisions. Second, partitions on this kind of data are immediately useful to the forest, e.g. wells </w:t>
+      </w:r>
+    </w:p>
+    <w:p>
+      <w:pPr>
+        <w:spacing w:after="0" w:line="240" w:lineRule="auto"/>
+        <w:jc w:val="both"/>
+        <w:rPr>
+          <w:rFonts w:ascii="Times New Roman" w:eastAsia="Times New Roman" w:hAnsi="Times New Roman" w:cs="Times New Roman"/>
+          <w:color w:val="000000"/>
+          <w:sz w:val="24"/>
+          <w:szCs w:val="24"/>
+        </w:rPr>
+      </w:pPr>
+      <w:r>
+        <w:rPr>
+          <w:rFonts w:ascii="Times New Roman" w:eastAsia="Times New Roman" w:hAnsi="Times New Roman" w:cs="Times New Roman"/>
+          <w:color w:val="000000"/>
+          <w:sz w:val="24"/>
+          <w:szCs w:val="24"/>
+        </w:rPr>
+        <w:t xml:space="preserve">with many nearby functional neighbors are likely functional as well. This contrasts with </w:t>
+      </w:r>
+    </w:p>
+    <w:p>
+      <w:pPr>
+        <w:spacing w:after="0" w:line="240" w:lineRule="auto"/>
+        <w:jc w:val="both"/>
+        <w:rPr>
+          <w:rFonts w:ascii="Times New Roman" w:eastAsia="Times New Roman" w:hAnsi="Times New Roman" w:cs="Times New Roman"/>
+          <w:sz w:val="24"/>
+          <w:szCs w:val="24"/>
+        </w:rPr>
+      </w:pPr>
+      <w:r>
+        <w:rPr>
+          <w:rFonts w:ascii="Times New Roman" w:eastAsia="Times New Roman" w:hAnsi="Times New Roman" w:cs="Times New Roman"/>
+          <w:color w:val="000000"/>
+          <w:sz w:val="24"/>
+          <w:szCs w:val="24"/>
+        </w:rPr>
+        <w:t xml:space="preserve"> </w:t>
+      </w:r>
+      <w:r>
+        <w:rPr>
+          <w:rFonts w:ascii="Times New Roman" w:eastAsia="Times New Roman" w:hAnsi="Times New Roman" w:cs="Times New Roman"/>
+          <w:color w:val="000000"/>
+          <w:sz w:val="24"/>
+          <w:szCs w:val="24"/>
+        </w:rPr>
+        <w:t>the raw GPS data since clusters are separated only at small length scales, requiring much deeper trees. Each tree was trained on the sum of 1/distance, two sigmoidal functions of distance, and the number of neighbors over each class. The effects are immediately obvious - forests with kNN data have higher OOB scores and exhibit more natural, curved decision boundaries between adjacent clusters.</w:t>
+      </w:r>
+    </w:p>
+    <w:p>
+      <w:pPr>
+        <w:spacing w:after="0" w:line="240" w:lineRule="auto"/>
+        <w:jc w:val="both"/>
+        <w:rPr>
+          <w:rFonts w:ascii="Times New Roman" w:eastAsia="Times New Roman" w:hAnsi="Times New Roman" w:cs="Times New Roman"/>
+          <w:sz w:val="24"/>
+          <w:szCs w:val="24"/>
+        </w:rPr>
+      </w:pPr>
+    </w:p>
+    <w:p>
+      <w:pPr>
+        <w:spacing w:after="0" w:line="240" w:lineRule="auto"/>
+        <w:jc w:val="both"/>
+        <w:rPr>
+          <w:rFonts w:ascii="Times New Roman" w:eastAsia="Times New Roman" w:hAnsi="Times New Roman" w:cs="Times New Roman"/>
+          <w:sz w:val="24"/>
+          <w:szCs w:val="24"/>
+        </w:rPr>
+      </w:pPr>
       <w:r>
         <w:rPr>
           <w:rFonts w:ascii="Times New Roman" w:eastAsia="Times New Roman" w:hAnsi="Times New Roman" w:cs="Times New Roman"/>
@@ -2267,96 +2700,13 @@
           <w:sz w:val="24"/>
           <w:szCs w:val="24"/>
         </w:rPr>
-        <w:t xml:space="preserve">: </w:t>
-      </w:r>
-      <w:r>
-        <w:rPr>
-          <w:rFonts w:ascii="Times New Roman" w:eastAsia="Times New Roman" w:hAnsi="Times New Roman" w:cs="Times New Roman"/>
-          <w:color w:val="000000"/>
-          <w:sz w:val="24"/>
-          <w:szCs w:val="24"/>
-        </w:rPr>
-        <w:t xml:space="preserve">Finally, for each value in each remaining feature a corresponding column with </w:t>
-      </w:r>
-      <w:proofErr w:type="spellStart"/>
-      <w:proofErr w:type="gramStart"/>
-      <w:r>
-        <w:rPr>
-          <w:rFonts w:ascii="Times New Roman" w:eastAsia="Times New Roman" w:hAnsi="Times New Roman" w:cs="Times New Roman"/>
-          <w:color w:val="000000"/>
-          <w:sz w:val="24"/>
-          <w:szCs w:val="24"/>
-        </w:rPr>
-        <w:t>boolean</w:t>
-      </w:r>
-      <w:proofErr w:type="spellEnd"/>
-      <w:proofErr w:type="gramEnd"/>
-      <w:r>
-        <w:rPr>
-          <w:rFonts w:ascii="Times New Roman" w:eastAsia="Times New Roman" w:hAnsi="Times New Roman" w:cs="Times New Roman"/>
-          <w:color w:val="000000"/>
-          <w:sz w:val="24"/>
-          <w:szCs w:val="24"/>
-        </w:rPr>
-        <w:t xml:space="preserve"> values showing if entries have this type of value, is added to the data set, and the original features are removed. Another pass of </w:t>
-      </w:r>
-      <w:proofErr w:type="spellStart"/>
-      <w:r>
-        <w:rPr>
-          <w:rFonts w:ascii="Times New Roman" w:eastAsia="Times New Roman" w:hAnsi="Times New Roman" w:cs="Times New Roman"/>
-          <w:color w:val="000000"/>
-          <w:sz w:val="24"/>
-          <w:szCs w:val="24"/>
-        </w:rPr>
-        <w:lastRenderedPageBreak/>
-        <w:t>mRMR</w:t>
-      </w:r>
-      <w:proofErr w:type="spellEnd"/>
-      <w:r>
-        <w:rPr>
-          <w:rFonts w:ascii="Times New Roman" w:eastAsia="Times New Roman" w:hAnsi="Times New Roman" w:cs="Times New Roman"/>
-          <w:color w:val="000000"/>
-          <w:sz w:val="24"/>
-          <w:szCs w:val="24"/>
-        </w:rPr>
-        <w:t xml:space="preserve"> on the </w:t>
-      </w:r>
-      <w:proofErr w:type="spellStart"/>
-      <w:proofErr w:type="gramStart"/>
-      <w:r>
-        <w:rPr>
-          <w:rFonts w:ascii="Times New Roman" w:eastAsia="Times New Roman" w:hAnsi="Times New Roman" w:cs="Times New Roman"/>
-          <w:color w:val="000000"/>
-          <w:sz w:val="24"/>
-          <w:szCs w:val="24"/>
-        </w:rPr>
-        <w:t>boolean</w:t>
-      </w:r>
-      <w:proofErr w:type="spellEnd"/>
-      <w:proofErr w:type="gramEnd"/>
-      <w:r>
-        <w:rPr>
-          <w:rFonts w:ascii="Times New Roman" w:eastAsia="Times New Roman" w:hAnsi="Times New Roman" w:cs="Times New Roman"/>
-          <w:color w:val="000000"/>
-          <w:sz w:val="24"/>
-          <w:szCs w:val="24"/>
-        </w:rPr>
-        <w:t xml:space="preserve"> features is made, which in the end leads to about 10 distinct values (out of 66k), which contribute most of the important information for classification. </w:t>
-      </w:r>
-    </w:p>
-    <w:p>
-      <w:pPr>
-        <w:spacing w:after="0" w:line="240" w:lineRule="auto"/>
-        <w:rPr>
-          <w:rFonts w:ascii="Times New Roman" w:eastAsia="Times New Roman" w:hAnsi="Times New Roman" w:cs="Times New Roman"/>
-          <w:sz w:val="24"/>
-          <w:szCs w:val="24"/>
-        </w:rPr>
-      </w:pPr>
-    </w:p>
-    <w:p>
-      <w:pPr>
-        <w:spacing w:after="0" w:line="240" w:lineRule="auto"/>
+        <w:t>Performance evaluation</w:t>
+      </w:r>
+    </w:p>
+    <w:p>
+      <w:pPr>
+        <w:spacing w:after="0" w:line="240" w:lineRule="auto"/>
+        <w:jc w:val="both"/>
         <w:rPr>
           <w:rFonts w:ascii="Times New Roman" w:eastAsia="Times New Roman" w:hAnsi="Times New Roman" w:cs="Times New Roman"/>
           <w:sz w:val="24"/>
@@ -2372,262 +2722,104 @@
           <w:sz w:val="24"/>
           <w:szCs w:val="24"/>
         </w:rPr>
-        <w:t>Preprocessing GPS Data</w:t>
-      </w:r>
-    </w:p>
-    <w:p>
-      <w:pPr>
-        <w:spacing w:after="0" w:line="240" w:lineRule="auto"/>
-        <w:rPr>
-          <w:rFonts w:ascii="Times New Roman" w:eastAsia="Times New Roman" w:hAnsi="Times New Roman" w:cs="Times New Roman"/>
-          <w:sz w:val="24"/>
-          <w:szCs w:val="24"/>
-        </w:rPr>
-      </w:pPr>
-      <w:r>
-        <w:rPr>
-          <w:rFonts w:ascii="Times New Roman" w:eastAsia="Times New Roman" w:hAnsi="Times New Roman" w:cs="Times New Roman"/>
-          <w:color w:val="000000"/>
-          <w:sz w:val="24"/>
-          <w:szCs w:val="24"/>
-        </w:rPr>
-        <w:tab/>
-        <w:t xml:space="preserve">We discovered that the GPS coordinates for wells are strongly clustered by their classification. In particular, functional and </w:t>
-      </w:r>
-      <w:proofErr w:type="spellStart"/>
-      <w:r>
-        <w:rPr>
-          <w:rFonts w:ascii="Times New Roman" w:eastAsia="Times New Roman" w:hAnsi="Times New Roman" w:cs="Times New Roman"/>
-          <w:color w:val="000000"/>
-          <w:sz w:val="24"/>
-          <w:szCs w:val="24"/>
-        </w:rPr>
-        <w:t>non functional</w:t>
-      </w:r>
-      <w:proofErr w:type="spellEnd"/>
-      <w:r>
-        <w:rPr>
-          <w:rFonts w:ascii="Times New Roman" w:eastAsia="Times New Roman" w:hAnsi="Times New Roman" w:cs="Times New Roman"/>
-          <w:color w:val="000000"/>
-          <w:sz w:val="24"/>
-          <w:szCs w:val="24"/>
-        </w:rPr>
-        <w:t xml:space="preserve"> wells typically appear in distinct clusters. A naive forest trained on the raw GPS coordinates, making West-East and North-South decisions only, achieves approximately 70% classification accuracy! This motivated us to engineer the GPS data in an effort to optimize the classification accuracy.</w:t>
-      </w:r>
-    </w:p>
-    <w:p>
-      <w:pPr>
-        <w:spacing w:after="0" w:line="240" w:lineRule="auto"/>
-        <w:rPr>
-          <w:rFonts w:ascii="Times New Roman" w:eastAsia="Times New Roman" w:hAnsi="Times New Roman" w:cs="Times New Roman"/>
-          <w:sz w:val="24"/>
-          <w:szCs w:val="24"/>
-        </w:rPr>
-      </w:pPr>
-      <w:r>
-        <w:rPr>
-          <w:rFonts w:ascii="Times New Roman" w:eastAsia="Times New Roman" w:hAnsi="Times New Roman" w:cs="Times New Roman"/>
-          <w:color w:val="000000"/>
-          <w:sz w:val="24"/>
-          <w:szCs w:val="24"/>
-        </w:rPr>
-        <w:tab/>
-        <w:t xml:space="preserve">In </w:t>
-      </w:r>
-      <w:proofErr w:type="spellStart"/>
-      <w:r>
-        <w:rPr>
-          <w:rFonts w:ascii="Times New Roman" w:eastAsia="Times New Roman" w:hAnsi="Times New Roman" w:cs="Times New Roman"/>
-          <w:color w:val="000000"/>
-          <w:sz w:val="24"/>
-          <w:szCs w:val="24"/>
-        </w:rPr>
-        <w:t>Breinman’s</w:t>
-      </w:r>
-      <w:proofErr w:type="spellEnd"/>
-      <w:r>
-        <w:rPr>
-          <w:rFonts w:ascii="Times New Roman" w:eastAsia="Times New Roman" w:hAnsi="Times New Roman" w:cs="Times New Roman"/>
-          <w:color w:val="000000"/>
-          <w:sz w:val="24"/>
-          <w:szCs w:val="24"/>
-        </w:rPr>
-        <w:t xml:space="preserve"> original random forest paper </w:t>
-      </w:r>
-      <w:r>
-        <w:rPr>
-          <w:rFonts w:ascii="Times New Roman" w:eastAsia="Times New Roman" w:hAnsi="Times New Roman" w:cs="Times New Roman"/>
-          <w:color w:val="000000"/>
-          <w:sz w:val="24"/>
-          <w:szCs w:val="24"/>
-        </w:rPr>
-        <w:t>[2</w:t>
-      </w:r>
-      <w:r>
-        <w:rPr>
-          <w:rFonts w:ascii="Times New Roman" w:eastAsia="Times New Roman" w:hAnsi="Times New Roman" w:cs="Times New Roman"/>
-          <w:color w:val="000000"/>
-          <w:sz w:val="24"/>
-          <w:szCs w:val="24"/>
-        </w:rPr>
-        <w:t xml:space="preserve">] he suggests adding linear combinations of numerical features when the number of features is small to minimize correlation between trees. A linear combination of GPS coordinates corresponds to a </w:t>
-      </w:r>
-      <w:r>
-        <w:rPr>
-          <w:rFonts w:ascii="Times New Roman" w:eastAsia="Times New Roman" w:hAnsi="Times New Roman" w:cs="Times New Roman"/>
-          <w:i/>
-          <w:iCs/>
-          <w:color w:val="000000"/>
-          <w:sz w:val="24"/>
-          <w:szCs w:val="24"/>
-        </w:rPr>
-        <w:t>rotation</w:t>
-      </w:r>
-      <w:r>
-        <w:rPr>
-          <w:rFonts w:ascii="Times New Roman" w:eastAsia="Times New Roman" w:hAnsi="Times New Roman" w:cs="Times New Roman"/>
-          <w:color w:val="000000"/>
-          <w:sz w:val="24"/>
-          <w:szCs w:val="24"/>
-        </w:rPr>
-        <w:t xml:space="preserve">, allowing trees to make non-axis-aligned boundaries like Northwest-Southeast. Since random forests are invariant to the order of feature columns and scaling by a </w:t>
-      </w:r>
-      <w:proofErr w:type="spellStart"/>
-      <w:r>
-        <w:rPr>
-          <w:rFonts w:ascii="Times New Roman" w:eastAsia="Times New Roman" w:hAnsi="Times New Roman" w:cs="Times New Roman"/>
-          <w:color w:val="000000"/>
-          <w:sz w:val="24"/>
-          <w:szCs w:val="24"/>
-        </w:rPr>
-        <w:t>constant,</w:t>
-      </w:r>
-      <w:proofErr w:type="gramStart"/>
-      <w:r>
-        <w:rPr>
-          <w:rFonts w:ascii="Times New Roman" w:eastAsia="Times New Roman" w:hAnsi="Times New Roman" w:cs="Times New Roman"/>
-          <w:color w:val="000000"/>
-          <w:sz w:val="24"/>
-          <w:szCs w:val="24"/>
-        </w:rPr>
-        <w:t>,only</w:t>
-      </w:r>
-      <w:proofErr w:type="spellEnd"/>
-      <w:proofErr w:type="gramEnd"/>
-      <w:r>
-        <w:rPr>
-          <w:rFonts w:ascii="Times New Roman" w:eastAsia="Times New Roman" w:hAnsi="Times New Roman" w:cs="Times New Roman"/>
-          <w:color w:val="000000"/>
-          <w:sz w:val="24"/>
-          <w:szCs w:val="24"/>
-        </w:rPr>
-        <w:t xml:space="preserve"> rotation angles in [0, pi/4] are distinct. Our work uses 5 equally-spaced angles in this range. These angles yield irregular polygons in GPS space.</w:t>
-      </w:r>
-    </w:p>
-    <w:p>
-      <w:pPr>
-        <w:spacing w:after="0" w:line="240" w:lineRule="auto"/>
-        <w:rPr>
-          <w:rFonts w:ascii="Times New Roman" w:eastAsia="Times New Roman" w:hAnsi="Times New Roman" w:cs="Times New Roman"/>
-          <w:color w:val="000000"/>
-          <w:sz w:val="24"/>
-          <w:szCs w:val="24"/>
-        </w:rPr>
-      </w:pPr>
-      <w:r>
-        <w:rPr>
-          <w:rFonts w:ascii="Times New Roman" w:eastAsia="Times New Roman" w:hAnsi="Times New Roman" w:cs="Times New Roman"/>
-          <w:color w:val="000000"/>
-          <w:sz w:val="24"/>
-          <w:szCs w:val="24"/>
-        </w:rPr>
-        <w:tab/>
-        <w:t>Finally, we considered the close relationship between forests</w:t>
-      </w:r>
-      <w:r>
-        <w:rPr>
-          <w:rFonts w:ascii="Times New Roman" w:eastAsia="Times New Roman" w:hAnsi="Times New Roman" w:cs="Times New Roman"/>
-          <w:color w:val="000000"/>
-          <w:sz w:val="24"/>
-          <w:szCs w:val="24"/>
-        </w:rPr>
-        <w:t xml:space="preserve"> and k-nearest neighbors (</w:t>
-      </w:r>
-      <w:proofErr w:type="spellStart"/>
-      <w:r>
-        <w:rPr>
-          <w:rFonts w:ascii="Times New Roman" w:eastAsia="Times New Roman" w:hAnsi="Times New Roman" w:cs="Times New Roman"/>
-          <w:color w:val="000000"/>
-          <w:sz w:val="24"/>
-          <w:szCs w:val="24"/>
-        </w:rPr>
-        <w:t>kNN</w:t>
-      </w:r>
-      <w:proofErr w:type="spellEnd"/>
-      <w:r>
-        <w:rPr>
-          <w:rFonts w:ascii="Times New Roman" w:eastAsia="Times New Roman" w:hAnsi="Times New Roman" w:cs="Times New Roman"/>
-          <w:color w:val="000000"/>
-          <w:sz w:val="24"/>
-          <w:szCs w:val="24"/>
-        </w:rPr>
-        <w:t>).</w:t>
-      </w:r>
-      <w:r>
-        <w:rPr>
-          <w:rFonts w:ascii="Times New Roman" w:eastAsia="Times New Roman" w:hAnsi="Times New Roman" w:cs="Times New Roman"/>
-          <w:color w:val="000000"/>
-          <w:sz w:val="24"/>
-          <w:szCs w:val="24"/>
-        </w:rPr>
-        <w:t xml:space="preserve"> Various methods of weighting neighbors by distance are common and are generally rotationally-symmetric. We decided to add </w:t>
-      </w:r>
-      <w:proofErr w:type="spellStart"/>
-      <w:r>
-        <w:rPr>
-          <w:rFonts w:ascii="Times New Roman" w:eastAsia="Times New Roman" w:hAnsi="Times New Roman" w:cs="Times New Roman"/>
-          <w:color w:val="000000"/>
-          <w:sz w:val="24"/>
-          <w:szCs w:val="24"/>
-        </w:rPr>
-        <w:t>kNN</w:t>
-      </w:r>
-      <w:proofErr w:type="spellEnd"/>
-      <w:r>
-        <w:rPr>
-          <w:rFonts w:ascii="Times New Roman" w:eastAsia="Times New Roman" w:hAnsi="Times New Roman" w:cs="Times New Roman"/>
-          <w:color w:val="000000"/>
-          <w:sz w:val="24"/>
-          <w:szCs w:val="24"/>
-        </w:rPr>
-        <w:t xml:space="preserve">-derived data to the forest’s training and testing sets for two reasons. First, these enable nonlinear (in GPS space) and rotationally-symmetric boundaries to </w:t>
-      </w:r>
-      <w:proofErr w:type="spellStart"/>
-      <w:proofErr w:type="gramStart"/>
-      <w:r>
-        <w:rPr>
-          <w:rFonts w:ascii="Times New Roman" w:eastAsia="Times New Roman" w:hAnsi="Times New Roman" w:cs="Times New Roman"/>
-          <w:color w:val="000000"/>
-          <w:sz w:val="24"/>
-          <w:szCs w:val="24"/>
-        </w:rPr>
-        <w:t>used</w:t>
-      </w:r>
-      <w:proofErr w:type="spellEnd"/>
-      <w:proofErr w:type="gramEnd"/>
-      <w:r>
-        <w:rPr>
-          <w:rFonts w:ascii="Times New Roman" w:eastAsia="Times New Roman" w:hAnsi="Times New Roman" w:cs="Times New Roman"/>
-          <w:color w:val="000000"/>
-          <w:sz w:val="24"/>
-          <w:szCs w:val="24"/>
-        </w:rPr>
-        <w:t xml:space="preserve"> for decisions. Second, partitions on this kind of data are immediately useful to the forest, e.g. wells </w:t>
+        <w:t xml:space="preserve"> </w:t>
+      </w:r>
+      <w:r>
+        <w:rPr>
+          <w:rFonts w:ascii="Times New Roman" w:eastAsia="Times New Roman" w:hAnsi="Times New Roman" w:cs="Times New Roman"/>
+          <w:b/>
+          <w:bCs/>
+          <w:color w:val="000000"/>
+          <w:sz w:val="24"/>
+          <w:szCs w:val="24"/>
+        </w:rPr>
+        <w:t>Filtration of rare values</w:t>
+      </w:r>
+      <w:r>
+        <w:rPr>
+          <w:rFonts w:ascii="Times New Roman" w:eastAsia="Times New Roman" w:hAnsi="Times New Roman" w:cs="Times New Roman"/>
+          <w:color w:val="000000"/>
+          <w:sz w:val="24"/>
+          <w:szCs w:val="24"/>
+        </w:rPr>
+        <w:t>: Inside each categorical feature, the values which occur in less than 1% of the total number of data points (59400), were replaced by label ‘other’. With such cutoff of 1%, about 260 distinct values remain. A more strict limit could have been imposed, but we wanted to keep more potentially important features for information-theoretic filtration.</w:t>
+      </w:r>
+    </w:p>
+    <w:p>
+      <w:pPr>
+        <w:spacing w:after="0" w:line="240" w:lineRule="auto"/>
+        <w:jc w:val="both"/>
+        <w:rPr>
+          <w:rFonts w:ascii="Times New Roman" w:eastAsia="Times New Roman" w:hAnsi="Times New Roman" w:cs="Times New Roman"/>
+          <w:color w:val="000000"/>
+          <w:sz w:val="24"/>
+          <w:szCs w:val="24"/>
+        </w:rPr>
+      </w:pPr>
+      <w:r>
+        <w:rPr>
+          <w:rFonts w:ascii="Times New Roman" w:eastAsia="Times New Roman" w:hAnsi="Times New Roman" w:cs="Times New Roman"/>
+          <w:b/>
+          <w:bCs/>
+          <w:color w:val="000000"/>
+          <w:sz w:val="24"/>
+          <w:szCs w:val="24"/>
+        </w:rPr>
+        <w:t>Discarding irrelevant features and values:</w:t>
+      </w:r>
+      <w:r>
+        <w:rPr>
+          <w:rFonts w:ascii="Times New Roman" w:eastAsia="Times New Roman" w:hAnsi="Times New Roman" w:cs="Times New Roman"/>
+          <w:color w:val="000000"/>
+          <w:sz w:val="24"/>
+          <w:szCs w:val="24"/>
+        </w:rPr>
+        <w:t xml:space="preserve"> After some testing, for this particular case the optimal threshold was found to be 5% of the maximal MI among the present features, since in our case we did not have features with strongly dominating MI. </w:t>
+      </w:r>
+    </w:p>
+    <w:p>
+      <w:pPr>
+        <w:spacing w:after="0" w:line="240" w:lineRule="auto"/>
+        <w:jc w:val="both"/>
+        <w:rPr>
+          <w:rFonts w:ascii="Times New Roman" w:eastAsia="Times New Roman" w:hAnsi="Times New Roman" w:cs="Times New Roman"/>
+          <w:sz w:val="24"/>
+          <w:szCs w:val="24"/>
+        </w:rPr>
+      </w:pPr>
+      <w:r>
+        <w:rPr>
+          <w:rFonts w:ascii="Times New Roman" w:eastAsia="Times New Roman" w:hAnsi="Times New Roman" w:cs="Times New Roman"/>
+          <w:b/>
+          <w:color w:val="000000"/>
+          <w:sz w:val="24"/>
+          <w:szCs w:val="24"/>
+        </w:rPr>
+        <w:t xml:space="preserve"> mRMR filtration:</w:t>
+      </w:r>
+      <w:r>
+        <w:rPr>
+          <w:rFonts w:ascii="Times New Roman" w:eastAsia="Times New Roman" w:hAnsi="Times New Roman" w:cs="Times New Roman"/>
+          <w:b/>
+          <w:color w:val="000000"/>
+          <w:sz w:val="24"/>
+          <w:szCs w:val="24"/>
+        </w:rPr>
+        <w:t xml:space="preserve"> </w:t>
+      </w:r>
+      <w:r>
+        <w:rPr>
+          <w:rFonts w:ascii="Times New Roman" w:eastAsia="Times New Roman" w:hAnsi="Times New Roman" w:cs="Times New Roman"/>
+          <w:color w:val="000000"/>
+          <w:sz w:val="24"/>
+          <w:szCs w:val="24"/>
+        </w:rPr>
+        <w:t>The MIQ mode was found to be superior, with cutoff value being around 0.7. One could do filtration either twice: before and after vectorization, or only once – after it. In the latter case, more distinct values remain, improving OOB score by about 1%.</w:t>
       </w:r>
     </w:p>
     <w:tbl>
       <w:tblPr>
-        <w:tblpPr w:leftFromText="180" w:rightFromText="180" w:vertAnchor="text" w:horzAnchor="margin" w:tblpY="16"/>
+        <w:tblpPr w:leftFromText="180" w:rightFromText="180" w:vertAnchor="text" w:horzAnchor="margin" w:tblpY="1071"/>
         <w:tblOverlap w:val="never"/>
         <w:tblW w:w="9360" w:type="dxa"/>
         <w:tblCellMar>
@@ -2667,6 +2859,7 @@
           <w:p>
             <w:pPr>
               <w:spacing w:after="0" w:line="0" w:lineRule="atLeast"/>
+              <w:jc w:val="both"/>
               <w:rPr>
                 <w:rFonts w:ascii="Times New Roman" w:eastAsia="Times New Roman" w:hAnsi="Times New Roman" w:cs="Times New Roman"/>
                 <w:sz w:val="24"/>
@@ -2680,8 +2873,25 @@
                 <w:sz w:val="24"/>
                 <w:szCs w:val="24"/>
               </w:rPr>
-              <w:lastRenderedPageBreak/>
-              <w:t>data</w:t>
+              <w:t>D</w:t>
+            </w:r>
+            <w:r>
+              <w:rPr>
+                <w:rFonts w:ascii="Times New Roman" w:eastAsia="Times New Roman" w:hAnsi="Times New Roman" w:cs="Times New Roman"/>
+                <w:color w:val="000000"/>
+                <w:sz w:val="24"/>
+                <w:szCs w:val="24"/>
+              </w:rPr>
+              <w:t>ata</w:t>
+            </w:r>
+            <w:r>
+              <w:rPr>
+                <w:rFonts w:ascii="Times New Roman" w:eastAsia="Times New Roman" w:hAnsi="Times New Roman" w:cs="Times New Roman"/>
+                <w:color w:val="000000"/>
+                <w:sz w:val="24"/>
+                <w:szCs w:val="24"/>
+              </w:rPr>
+              <w:t xml:space="preserve"> type</w:t>
             </w:r>
           </w:p>
         </w:tc>
@@ -2705,6 +2915,7 @@
           <w:p>
             <w:pPr>
               <w:spacing w:after="0" w:line="0" w:lineRule="atLeast"/>
+              <w:jc w:val="both"/>
               <w:rPr>
                 <w:rFonts w:ascii="Times New Roman" w:eastAsia="Times New Roman" w:hAnsi="Times New Roman" w:cs="Times New Roman"/>
                 <w:sz w:val="24"/>
@@ -2742,6 +2953,7 @@
           <w:p>
             <w:pPr>
               <w:spacing w:after="0" w:line="0" w:lineRule="atLeast"/>
+              <w:jc w:val="both"/>
               <w:rPr>
                 <w:rFonts w:ascii="Times New Roman" w:eastAsia="Times New Roman" w:hAnsi="Times New Roman" w:cs="Times New Roman"/>
                 <w:sz w:val="24"/>
@@ -2779,6 +2991,7 @@
           <w:p>
             <w:pPr>
               <w:spacing w:after="0" w:line="0" w:lineRule="atLeast"/>
+              <w:jc w:val="both"/>
               <w:rPr>
                 <w:rFonts w:ascii="Times New Roman" w:eastAsia="Times New Roman" w:hAnsi="Times New Roman" w:cs="Times New Roman"/>
                 <w:sz w:val="24"/>
@@ -2816,13 +3029,13 @@
           <w:p>
             <w:pPr>
               <w:spacing w:after="0" w:line="0" w:lineRule="atLeast"/>
+              <w:jc w:val="both"/>
               <w:rPr>
                 <w:rFonts w:ascii="Times New Roman" w:eastAsia="Times New Roman" w:hAnsi="Times New Roman" w:cs="Times New Roman"/>
                 <w:sz w:val="24"/>
                 <w:szCs w:val="24"/>
               </w:rPr>
             </w:pPr>
-            <w:proofErr w:type="spellStart"/>
             <w:r>
               <w:rPr>
                 <w:rFonts w:ascii="Times New Roman" w:eastAsia="Times New Roman" w:hAnsi="Times New Roman" w:cs="Times New Roman"/>
@@ -2830,17 +3043,7 @@
                 <w:sz w:val="24"/>
                 <w:szCs w:val="24"/>
               </w:rPr>
-              <w:t>kNN</w:t>
-            </w:r>
-            <w:proofErr w:type="spellEnd"/>
-            <w:r>
-              <w:rPr>
-                <w:rFonts w:ascii="Times New Roman" w:eastAsia="Times New Roman" w:hAnsi="Times New Roman" w:cs="Times New Roman"/>
-                <w:color w:val="000000"/>
-                <w:sz w:val="24"/>
-                <w:szCs w:val="24"/>
-              </w:rPr>
-              <w:t xml:space="preserve"> only</w:t>
+              <w:t>kNN only</w:t>
             </w:r>
           </w:p>
         </w:tc>
@@ -2864,6 +3067,7 @@
           <w:p>
             <w:pPr>
               <w:spacing w:after="0" w:line="0" w:lineRule="atLeast"/>
+              <w:jc w:val="both"/>
               <w:rPr>
                 <w:rFonts w:ascii="Times New Roman" w:eastAsia="Times New Roman" w:hAnsi="Times New Roman" w:cs="Times New Roman"/>
                 <w:sz w:val="24"/>
@@ -2877,19 +3081,8 @@
                 <w:sz w:val="24"/>
                 <w:szCs w:val="24"/>
               </w:rPr>
-              <w:t xml:space="preserve">5 rotations &amp; </w:t>
+              <w:t>5 rotations &amp; kNN</w:t>
             </w:r>
-            <w:proofErr w:type="spellStart"/>
-            <w:r>
-              <w:rPr>
-                <w:rFonts w:ascii="Times New Roman" w:eastAsia="Times New Roman" w:hAnsi="Times New Roman" w:cs="Times New Roman"/>
-                <w:color w:val="000000"/>
-                <w:sz w:val="24"/>
-                <w:szCs w:val="24"/>
-              </w:rPr>
-              <w:t>kNN</w:t>
-            </w:r>
-            <w:proofErr w:type="spellEnd"/>
           </w:p>
         </w:tc>
       </w:tr>
@@ -2914,6 +3107,7 @@
           <w:p>
             <w:pPr>
               <w:spacing w:after="0" w:line="0" w:lineRule="atLeast"/>
+              <w:jc w:val="both"/>
               <w:rPr>
                 <w:rFonts w:ascii="Times New Roman" w:eastAsia="Times New Roman" w:hAnsi="Times New Roman" w:cs="Times New Roman"/>
                 <w:sz w:val="24"/>
@@ -2951,6 +3145,7 @@
           <w:p>
             <w:pPr>
               <w:spacing w:after="0" w:line="0" w:lineRule="atLeast"/>
+              <w:jc w:val="both"/>
               <w:rPr>
                 <w:rFonts w:ascii="Times New Roman" w:eastAsia="Times New Roman" w:hAnsi="Times New Roman" w:cs="Times New Roman"/>
                 <w:sz w:val="24"/>
@@ -2988,6 +3183,7 @@
           <w:p>
             <w:pPr>
               <w:spacing w:after="0" w:line="0" w:lineRule="atLeast"/>
+              <w:jc w:val="both"/>
               <w:rPr>
                 <w:rFonts w:ascii="Times New Roman" w:eastAsia="Times New Roman" w:hAnsi="Times New Roman" w:cs="Times New Roman"/>
                 <w:sz w:val="24"/>
@@ -3025,6 +3221,7 @@
           <w:p>
             <w:pPr>
               <w:spacing w:after="0" w:line="0" w:lineRule="atLeast"/>
+              <w:jc w:val="both"/>
               <w:rPr>
                 <w:rFonts w:ascii="Times New Roman" w:eastAsia="Times New Roman" w:hAnsi="Times New Roman" w:cs="Times New Roman"/>
                 <w:sz w:val="24"/>
@@ -3062,6 +3259,7 @@
           <w:p>
             <w:pPr>
               <w:spacing w:after="0" w:line="0" w:lineRule="atLeast"/>
+              <w:jc w:val="both"/>
               <w:rPr>
                 <w:rFonts w:ascii="Times New Roman" w:eastAsia="Times New Roman" w:hAnsi="Times New Roman" w:cs="Times New Roman"/>
                 <w:sz w:val="24"/>
@@ -3099,6 +3297,7 @@
           <w:p>
             <w:pPr>
               <w:spacing w:after="0" w:line="0" w:lineRule="atLeast"/>
+              <w:jc w:val="both"/>
               <w:rPr>
                 <w:rFonts w:ascii="Times New Roman" w:eastAsia="Times New Roman" w:hAnsi="Times New Roman" w:cs="Times New Roman"/>
                 <w:sz w:val="24"/>
@@ -3121,86 +3320,7 @@
     <w:p>
       <w:pPr>
         <w:spacing w:after="0" w:line="240" w:lineRule="auto"/>
-        <w:rPr>
-          <w:rFonts w:ascii="Times New Roman" w:eastAsia="Times New Roman" w:hAnsi="Times New Roman" w:cs="Times New Roman"/>
-          <w:color w:val="000000"/>
-          <w:sz w:val="24"/>
-          <w:szCs w:val="24"/>
-        </w:rPr>
-      </w:pPr>
-      <w:r>
-        <w:rPr>
-          <w:rFonts w:ascii="Times New Roman" w:eastAsia="Times New Roman" w:hAnsi="Times New Roman" w:cs="Times New Roman"/>
-          <w:color w:val="000000"/>
-          <w:sz w:val="24"/>
-          <w:szCs w:val="24"/>
-        </w:rPr>
-        <w:t xml:space="preserve">with many nearby functional neighbors are likely functional as well. This contrasts with </w:t>
-      </w:r>
-    </w:p>
-    <w:p>
-      <w:pPr>
-        <w:spacing w:after="0" w:line="240" w:lineRule="auto"/>
-        <w:rPr>
-          <w:rFonts w:ascii="Times New Roman" w:eastAsia="Times New Roman" w:hAnsi="Times New Roman" w:cs="Times New Roman"/>
-          <w:sz w:val="24"/>
-          <w:szCs w:val="24"/>
-        </w:rPr>
-      </w:pPr>
-      <w:proofErr w:type="gramStart"/>
-      <w:r>
-        <w:rPr>
-          <w:rFonts w:ascii="Times New Roman" w:eastAsia="Times New Roman" w:hAnsi="Times New Roman" w:cs="Times New Roman"/>
-          <w:color w:val="000000"/>
-          <w:sz w:val="24"/>
-          <w:szCs w:val="24"/>
-        </w:rPr>
-        <w:t>the</w:t>
-      </w:r>
-      <w:proofErr w:type="gramEnd"/>
-      <w:r>
-        <w:rPr>
-          <w:rFonts w:ascii="Times New Roman" w:eastAsia="Times New Roman" w:hAnsi="Times New Roman" w:cs="Times New Roman"/>
-          <w:color w:val="000000"/>
-          <w:sz w:val="24"/>
-          <w:szCs w:val="24"/>
-        </w:rPr>
-        <w:t xml:space="preserve"> raw GPS data since clusters are separated only at small length scales, requiring much deeper trees. Each tree was trained on the sum of 1/distance, two sigmoidal functions of distance, and the number of neighbors over each class. The effects are immediately obvious - forests with </w:t>
-      </w:r>
-      <w:proofErr w:type="spellStart"/>
-      <w:r>
-        <w:rPr>
-          <w:rFonts w:ascii="Times New Roman" w:eastAsia="Times New Roman" w:hAnsi="Times New Roman" w:cs="Times New Roman"/>
-          <w:color w:val="000000"/>
-          <w:sz w:val="24"/>
-          <w:szCs w:val="24"/>
-        </w:rPr>
-        <w:t>kNN</w:t>
-      </w:r>
-      <w:proofErr w:type="spellEnd"/>
-      <w:r>
-        <w:rPr>
-          <w:rFonts w:ascii="Times New Roman" w:eastAsia="Times New Roman" w:hAnsi="Times New Roman" w:cs="Times New Roman"/>
-          <w:color w:val="000000"/>
-          <w:sz w:val="24"/>
-          <w:szCs w:val="24"/>
-        </w:rPr>
-        <w:t xml:space="preserve"> data have higher OOB scores and exhibit more natural, curved decision boundaries between adjacent clusters.</w:t>
-      </w:r>
-    </w:p>
-    <w:p>
-      <w:pPr>
-        <w:spacing w:after="0" w:line="240" w:lineRule="auto"/>
-        <w:rPr>
-          <w:rFonts w:ascii="Times New Roman" w:eastAsia="Times New Roman" w:hAnsi="Times New Roman" w:cs="Times New Roman"/>
-          <w:sz w:val="24"/>
-          <w:szCs w:val="24"/>
-        </w:rPr>
-      </w:pPr>
-    </w:p>
-    <w:p>
-      <w:pPr>
-        <w:spacing w:after="0" w:line="240" w:lineRule="auto"/>
+        <w:jc w:val="both"/>
         <w:rPr>
           <w:rFonts w:ascii="Times New Roman" w:eastAsia="Times New Roman" w:hAnsi="Times New Roman" w:cs="Times New Roman"/>
           <w:sz w:val="24"/>
@@ -3216,18 +3336,8 @@
           <w:sz w:val="24"/>
           <w:szCs w:val="24"/>
         </w:rPr>
-        <w:t>Performance evaluation</w:t>
-      </w:r>
-    </w:p>
-    <w:p>
-      <w:pPr>
-        <w:spacing w:after="0" w:line="240" w:lineRule="auto"/>
-        <w:rPr>
-          <w:rFonts w:ascii="Times New Roman" w:eastAsia="Times New Roman" w:hAnsi="Times New Roman" w:cs="Times New Roman"/>
-          <w:sz w:val="24"/>
-          <w:szCs w:val="24"/>
-        </w:rPr>
-      </w:pPr>
+        <w:t xml:space="preserve"> </w:t>
+      </w:r>
       <w:r>
         <w:rPr>
           <w:rFonts w:ascii="Times New Roman" w:eastAsia="Times New Roman" w:hAnsi="Times New Roman" w:cs="Times New Roman"/>
@@ -3237,136 +3347,13 @@
           <w:sz w:val="24"/>
           <w:szCs w:val="24"/>
         </w:rPr>
-        <w:t>Filtration of rare values</w:t>
-      </w:r>
-      <w:r>
-        <w:rPr>
-          <w:rFonts w:ascii="Times New Roman" w:eastAsia="Times New Roman" w:hAnsi="Times New Roman" w:cs="Times New Roman"/>
-          <w:color w:val="000000"/>
-          <w:sz w:val="24"/>
-          <w:szCs w:val="24"/>
-        </w:rPr>
-        <w:t>: Inside each categorical feature, the values which occur in less than 1% of the total number of data points (59400</w:t>
-      </w:r>
-      <w:proofErr w:type="gramStart"/>
-      <w:r>
-        <w:rPr>
-          <w:rFonts w:ascii="Times New Roman" w:eastAsia="Times New Roman" w:hAnsi="Times New Roman" w:cs="Times New Roman"/>
-          <w:color w:val="000000"/>
-          <w:sz w:val="24"/>
-          <w:szCs w:val="24"/>
-        </w:rPr>
-        <w:t>),</w:t>
-      </w:r>
-      <w:proofErr w:type="gramEnd"/>
-      <w:r>
-        <w:rPr>
-          <w:rFonts w:ascii="Times New Roman" w:eastAsia="Times New Roman" w:hAnsi="Times New Roman" w:cs="Times New Roman"/>
-          <w:color w:val="000000"/>
-          <w:sz w:val="24"/>
-          <w:szCs w:val="24"/>
-        </w:rPr>
-        <w:t xml:space="preserve"> were replaced by label ‘other’. With such cutoff of 1%, about 260 distinct values remain. A </w:t>
-      </w:r>
-      <w:proofErr w:type="gramStart"/>
-      <w:r>
-        <w:rPr>
-          <w:rFonts w:ascii="Times New Roman" w:eastAsia="Times New Roman" w:hAnsi="Times New Roman" w:cs="Times New Roman"/>
-          <w:color w:val="000000"/>
-          <w:sz w:val="24"/>
-          <w:szCs w:val="24"/>
-        </w:rPr>
-        <w:t>more strict</w:t>
-      </w:r>
-      <w:proofErr w:type="gramEnd"/>
-      <w:r>
-        <w:rPr>
-          <w:rFonts w:ascii="Times New Roman" w:eastAsia="Times New Roman" w:hAnsi="Times New Roman" w:cs="Times New Roman"/>
-          <w:color w:val="000000"/>
-          <w:sz w:val="24"/>
-          <w:szCs w:val="24"/>
-        </w:rPr>
-        <w:t xml:space="preserve"> limit could have been imposed, but we wanted to keep more potentially important features for information-theoretic filtration.</w:t>
-      </w:r>
-    </w:p>
-    <w:p>
-      <w:pPr>
-        <w:spacing w:after="0" w:line="240" w:lineRule="auto"/>
-        <w:rPr>
-          <w:rFonts w:ascii="Times New Roman" w:eastAsia="Times New Roman" w:hAnsi="Times New Roman" w:cs="Times New Roman"/>
-          <w:sz w:val="24"/>
-          <w:szCs w:val="24"/>
-        </w:rPr>
-      </w:pPr>
-      <w:r>
-        <w:rPr>
-          <w:rFonts w:ascii="Times New Roman" w:eastAsia="Times New Roman" w:hAnsi="Times New Roman" w:cs="Times New Roman"/>
-          <w:b/>
-          <w:bCs/>
-          <w:color w:val="000000"/>
-          <w:sz w:val="24"/>
-          <w:szCs w:val="24"/>
-        </w:rPr>
-        <w:t>Discarding irrelevant features and values:</w:t>
-      </w:r>
-      <w:r>
-        <w:rPr>
-          <w:rFonts w:ascii="Times New Roman" w:eastAsia="Times New Roman" w:hAnsi="Times New Roman" w:cs="Times New Roman"/>
-          <w:color w:val="000000"/>
-          <w:sz w:val="24"/>
-          <w:szCs w:val="24"/>
-        </w:rPr>
-        <w:t xml:space="preserve"> After some testing, for this particular case the optimal threshold was found to be 5% of the maximal MI among the present features, since in our case we did not have features with strongly dominating MI. </w:t>
-      </w:r>
-    </w:p>
-    <w:p>
-      <w:pPr>
-        <w:spacing w:after="0" w:line="240" w:lineRule="auto"/>
-        <w:rPr>
-          <w:rFonts w:ascii="Times New Roman" w:eastAsia="Times New Roman" w:hAnsi="Times New Roman" w:cs="Times New Roman"/>
-          <w:sz w:val="24"/>
-          <w:szCs w:val="24"/>
-        </w:rPr>
-      </w:pPr>
-      <w:r>
-        <w:rPr>
-          <w:rFonts w:ascii="Times New Roman" w:eastAsia="Times New Roman" w:hAnsi="Times New Roman" w:cs="Times New Roman"/>
-          <w:b/>
-          <w:bCs/>
-          <w:color w:val="000000"/>
-          <w:sz w:val="24"/>
-          <w:szCs w:val="24"/>
-        </w:rPr>
-        <w:t xml:space="preserve">GPS rotation and </w:t>
-      </w:r>
-      <w:proofErr w:type="spellStart"/>
-      <w:r>
-        <w:rPr>
-          <w:rFonts w:ascii="Times New Roman" w:eastAsia="Times New Roman" w:hAnsi="Times New Roman" w:cs="Times New Roman"/>
-          <w:b/>
-          <w:bCs/>
-          <w:color w:val="000000"/>
-          <w:sz w:val="24"/>
-          <w:szCs w:val="24"/>
-        </w:rPr>
-        <w:t>kNN</w:t>
-      </w:r>
-      <w:proofErr w:type="spellEnd"/>
-      <w:r>
-        <w:rPr>
-          <w:rFonts w:ascii="Times New Roman" w:eastAsia="Times New Roman" w:hAnsi="Times New Roman" w:cs="Times New Roman"/>
-          <w:b/>
-          <w:bCs/>
-          <w:color w:val="000000"/>
-          <w:sz w:val="24"/>
-          <w:szCs w:val="24"/>
-        </w:rPr>
-        <w:t xml:space="preserve"> features:</w:t>
-      </w:r>
-    </w:p>
-    <w:p>
-      <w:pPr>
-        <w:spacing w:after="0" w:line="240" w:lineRule="auto"/>
+        <w:t>GPS rotation and kNN features:</w:t>
+      </w:r>
+    </w:p>
+    <w:p>
+      <w:pPr>
+        <w:spacing w:after="0" w:line="240" w:lineRule="auto"/>
+        <w:jc w:val="both"/>
         <w:rPr>
           <w:rFonts w:ascii="Times New Roman" w:eastAsia="Times New Roman" w:hAnsi="Times New Roman" w:cs="Times New Roman"/>
           <w:sz w:val="24"/>
@@ -3468,6 +3455,7 @@
           <w:sz w:val="24"/>
           <w:szCs w:val="24"/>
         </w:rPr>
+        <w:lastRenderedPageBreak/>
         <w:t>shows the OOB score (total classification accuracy) for several choices of GPS data</w:t>
       </w:r>
       <w:r>
@@ -3483,61 +3471,22 @@
     <w:p>
       <w:pPr>
         <w:spacing w:after="0" w:line="240" w:lineRule="auto"/>
-        <w:rPr>
-          <w:rFonts w:ascii="Times New Roman" w:eastAsia="Times New Roman" w:hAnsi="Times New Roman" w:cs="Times New Roman"/>
-          <w:color w:val="000000"/>
-          <w:sz w:val="24"/>
-          <w:szCs w:val="24"/>
-        </w:rPr>
-      </w:pPr>
-      <w:r>
-        <w:rPr>
-          <w:rFonts w:ascii="Times New Roman" w:eastAsia="Times New Roman" w:hAnsi="Times New Roman" w:cs="Times New Roman"/>
-          <w:color w:val="000000"/>
-          <w:sz w:val="24"/>
-          <w:szCs w:val="24"/>
-        </w:rPr>
-        <w:t xml:space="preserve">We see that adding rotations yields a mildly-useful 0.3% increase to the OOB accuracy, but much better gains are observed by including </w:t>
-      </w:r>
-      <w:proofErr w:type="spellStart"/>
-      <w:r>
-        <w:rPr>
-          <w:rFonts w:ascii="Times New Roman" w:eastAsia="Times New Roman" w:hAnsi="Times New Roman" w:cs="Times New Roman"/>
-          <w:color w:val="000000"/>
-          <w:sz w:val="24"/>
-          <w:szCs w:val="24"/>
-        </w:rPr>
-        <w:t>kNN</w:t>
-      </w:r>
-      <w:proofErr w:type="spellEnd"/>
-      <w:r>
-        <w:rPr>
-          <w:rFonts w:ascii="Times New Roman" w:eastAsia="Times New Roman" w:hAnsi="Times New Roman" w:cs="Times New Roman"/>
-          <w:color w:val="000000"/>
-          <w:sz w:val="24"/>
-          <w:szCs w:val="24"/>
-        </w:rPr>
-        <w:t xml:space="preserve">-derived data. Using a combination of </w:t>
-      </w:r>
-      <w:proofErr w:type="spellStart"/>
-      <w:r>
-        <w:rPr>
-          <w:rFonts w:ascii="Times New Roman" w:eastAsia="Times New Roman" w:hAnsi="Times New Roman" w:cs="Times New Roman"/>
-          <w:color w:val="000000"/>
-          <w:sz w:val="24"/>
-          <w:szCs w:val="24"/>
-        </w:rPr>
-        <w:t>kNN</w:t>
-      </w:r>
-      <w:proofErr w:type="spellEnd"/>
-      <w:r>
-        <w:rPr>
-          <w:rFonts w:ascii="Times New Roman" w:eastAsia="Times New Roman" w:hAnsi="Times New Roman" w:cs="Times New Roman"/>
-          <w:color w:val="000000"/>
-          <w:sz w:val="24"/>
-          <w:szCs w:val="24"/>
-        </w:rPr>
-        <w:t xml:space="preserve"> data and rotations yields the highest OOB accuracy of 83.04%, so preprocessing GPS data yields a +2.2% increase in the classification accuracy.</w:t>
+        <w:jc w:val="both"/>
+        <w:rPr>
+          <w:rFonts w:ascii="Times New Roman" w:eastAsia="Times New Roman" w:hAnsi="Times New Roman" w:cs="Times New Roman"/>
+          <w:color w:val="000000"/>
+          <w:sz w:val="24"/>
+          <w:szCs w:val="24"/>
+        </w:rPr>
+      </w:pPr>
+      <w:r>
+        <w:rPr>
+          <w:rFonts w:ascii="Times New Roman" w:eastAsia="Times New Roman" w:hAnsi="Times New Roman" w:cs="Times New Roman"/>
+          <w:color w:val="000000"/>
+          <w:sz w:val="24"/>
+          <w:szCs w:val="24"/>
+        </w:rPr>
+        <w:t>We see that adding rotations yields a mildly-useful 0.3% increase to the OOB accuracy, but much better gains are observed by including kNN-derived data. Using a combination of kNN data and rotations yields the highest OOB accuracy of 83.04%, so preprocessing GPS data yields a +2.2% increase in the classification accuracy.</w:t>
       </w:r>
       <w:r>
         <w:rPr>
@@ -3551,73 +3500,30 @@
     </w:p>
     <w:p>
       <w:pPr>
-        <w:pStyle w:val="Caption"/>
+        <w:spacing w:after="0" w:line="240" w:lineRule="auto"/>
+        <w:jc w:val="both"/>
+        <w:rPr>
+          <w:rFonts w:ascii="Times New Roman" w:eastAsia="Times New Roman" w:hAnsi="Times New Roman" w:cs="Times New Roman"/>
+          <w:b/>
+          <w:sz w:val="24"/>
+          <w:szCs w:val="24"/>
+        </w:rPr>
+      </w:pPr>
+      <w:r>
+        <w:rPr>
+          <w:rFonts w:ascii="Times New Roman" w:eastAsia="Times New Roman" w:hAnsi="Times New Roman" w:cs="Times New Roman"/>
+          <w:b/>
+          <w:sz w:val="24"/>
+          <w:szCs w:val="24"/>
+        </w:rPr>
+        <w:t>Number of Trees</w:t>
+      </w:r>
+    </w:p>
+    <w:p>
+      <w:pPr>
         <w:keepNext/>
-      </w:pPr>
-      <w:bookmarkStart w:id="2" w:name="_Ref419117791"/>
-      <w:proofErr w:type="gramStart"/>
-      <w:r>
-        <w:t xml:space="preserve">Table </w:t>
-      </w:r>
-      <w:r>
-        <w:fldChar w:fldCharType="begin"/>
-      </w:r>
-      <w:r>
-        <w:instrText xml:space="preserve"> SEQ Table \* ARABIC </w:instrText>
-      </w:r>
-      <w:r>
-        <w:fldChar w:fldCharType="separate"/>
-      </w:r>
-      <w:r>
-        <w:rPr>
-          <w:noProof/>
-        </w:rPr>
-        <w:t>1</w:t>
-      </w:r>
-      <w:r>
-        <w:rPr>
-          <w:noProof/>
-        </w:rPr>
-        <w:fldChar w:fldCharType="end"/>
-      </w:r>
-      <w:bookmarkEnd w:id="2"/>
-      <w:r>
-        <w:t>.</w:t>
-      </w:r>
-      <w:proofErr w:type="gramEnd"/>
-      <w:r>
-        <w:t xml:space="preserve"> </w:t>
-      </w:r>
-      <w:proofErr w:type="gramStart"/>
-      <w:r>
-        <w:t>Prediction accuracies for different data preprocessing steps.</w:t>
-      </w:r>
-      <w:proofErr w:type="gramEnd"/>
-    </w:p>
-    <w:p>
-      <w:pPr>
-        <w:spacing w:after="0" w:line="240" w:lineRule="auto"/>
-        <w:rPr>
-          <w:rFonts w:ascii="Times New Roman" w:eastAsia="Times New Roman" w:hAnsi="Times New Roman" w:cs="Times New Roman"/>
-          <w:b/>
-          <w:sz w:val="24"/>
-          <w:szCs w:val="24"/>
-        </w:rPr>
-      </w:pPr>
-      <w:r>
-        <w:rPr>
-          <w:rFonts w:ascii="Times New Roman" w:eastAsia="Times New Roman" w:hAnsi="Times New Roman" w:cs="Times New Roman"/>
-          <w:b/>
-          <w:sz w:val="24"/>
-          <w:szCs w:val="24"/>
-        </w:rPr>
-        <w:t>Number of Trees</w:t>
-      </w:r>
-    </w:p>
-    <w:p>
-      <w:pPr>
-        <w:keepNext/>
-        <w:spacing w:after="0" w:line="240" w:lineRule="auto"/>
+        <w:spacing w:after="0" w:line="240" w:lineRule="auto"/>
+        <w:jc w:val="both"/>
       </w:pPr>
       <w:r>
         <w:rPr>
@@ -3641,7 +3547,7 @@
                     </pic:cNvPicPr>
                   </pic:nvPicPr>
                   <pic:blipFill>
-                    <a:blip r:embed="rId10"/>
+                    <a:blip r:embed="rId9"/>
                     <a:stretch>
                       <a:fillRect/>
                     </a:stretch>
@@ -3672,32 +3578,41 @@
     <w:p>
       <w:pPr>
         <w:pStyle w:val="Caption"/>
-        <w:rPr>
-          <w:rFonts w:ascii="Times New Roman" w:eastAsia="Times New Roman" w:hAnsi="Times New Roman" w:cs="Times New Roman"/>
-          <w:sz w:val="24"/>
-          <w:szCs w:val="24"/>
-        </w:rPr>
-      </w:pPr>
-      <w:bookmarkStart w:id="3" w:name="_Ref419120386"/>
-      <w:proofErr w:type="gramStart"/>
+        <w:jc w:val="both"/>
+        <w:rPr>
+          <w:rFonts w:ascii="Times New Roman" w:eastAsia="Times New Roman" w:hAnsi="Times New Roman" w:cs="Times New Roman"/>
+          <w:sz w:val="24"/>
+          <w:szCs w:val="24"/>
+        </w:rPr>
+      </w:pPr>
+      <w:bookmarkStart w:id="1" w:name="_Ref419120386"/>
       <w:r>
         <w:t xml:space="preserve">Figure </w:t>
       </w:r>
-      <w:fldSimple w:instr=" SEQ Figure \* ARABIC ">
-        <w:r>
-          <w:rPr>
-            <w:noProof/>
-          </w:rPr>
-          <w:t>2</w:t>
-        </w:r>
-      </w:fldSimple>
-      <w:bookmarkEnd w:id="3"/>
-      <w:r>
-        <w:t>.</w:t>
-      </w:r>
-      <w:proofErr w:type="gramEnd"/>
-      <w:r>
-        <w:t xml:space="preserve"> </w:t>
+      <w:r>
+        <w:fldChar w:fldCharType="begin"/>
+      </w:r>
+      <w:r>
+        <w:instrText xml:space="preserve"> SEQ Figure \* ARABIC </w:instrText>
+      </w:r>
+      <w:r>
+        <w:fldChar w:fldCharType="separate"/>
+      </w:r>
+      <w:r>
+        <w:rPr>
+          <w:noProof/>
+        </w:rPr>
+        <w:t>2</w:t>
+      </w:r>
+      <w:r>
+        <w:rPr>
+          <w:noProof/>
+        </w:rPr>
+        <w:fldChar w:fldCharType="end"/>
+      </w:r>
+      <w:bookmarkEnd w:id="1"/>
+      <w:r>
+        <w:t xml:space="preserve">. </w:t>
       </w:r>
       <w:r>
         <w:t>OOB accuracy increases with the number of trees.</w:t>
@@ -3706,6 +3621,7 @@
     <w:p>
       <w:pPr>
         <w:spacing w:after="0" w:line="240" w:lineRule="auto"/>
+        <w:jc w:val="both"/>
         <w:rPr>
           <w:rFonts w:ascii="Times New Roman" w:eastAsia="Times New Roman" w:hAnsi="Times New Roman" w:cs="Times New Roman"/>
           <w:sz w:val="24"/>
@@ -3726,22 +3642,14 @@
           <w:sz w:val="24"/>
           <w:szCs w:val="24"/>
         </w:rPr>
-        <w:instrText xml:space="preserve"> REF _Ref419120386 \h </w:instrText>
-      </w:r>
-      <w:r>
-        <w:rPr>
-          <w:rFonts w:ascii="Times New Roman" w:eastAsia="Times New Roman" w:hAnsi="Times New Roman" w:cs="Times New Roman"/>
-          <w:sz w:val="24"/>
-          <w:szCs w:val="24"/>
-        </w:rPr>
-      </w:r>
-      <w:r>
-        <w:rPr>
-          <w:rFonts w:ascii="Times New Roman" w:eastAsia="Times New Roman" w:hAnsi="Times New Roman" w:cs="Times New Roman"/>
-          <w:sz w:val="24"/>
-          <w:szCs w:val="24"/>
-        </w:rPr>
-        <w:instrText xml:space="preserve"> \* MERGEFORMAT </w:instrText>
+        <w:instrText xml:space="preserve"> REF _Ref419120386 \h  \* MERGEFORMAT </w:instrText>
+      </w:r>
+      <w:r>
+        <w:rPr>
+          <w:rFonts w:ascii="Times New Roman" w:eastAsia="Times New Roman" w:hAnsi="Times New Roman" w:cs="Times New Roman"/>
+          <w:sz w:val="24"/>
+          <w:szCs w:val="24"/>
+        </w:rPr>
       </w:r>
       <w:r>
         <w:rPr>
@@ -3782,48 +3690,24 @@
           <w:sz w:val="24"/>
           <w:szCs w:val="24"/>
         </w:rPr>
-        <w:t xml:space="preserve"> </w:t>
-      </w:r>
-      <w:r>
-        <w:rPr>
-          <w:rFonts w:ascii="Times New Roman" w:eastAsia="Times New Roman" w:hAnsi="Times New Roman" w:cs="Times New Roman"/>
-          <w:sz w:val="24"/>
-          <w:szCs w:val="24"/>
-        </w:rPr>
-        <w:t xml:space="preserve">shows the asymptotic convergence of the forest's OOB accuracy as the number of trees increases. The OOB accuracy is well-converged at 1000 trees, and since it's derived for each </w:t>
-      </w:r>
-      <w:proofErr w:type="spellStart"/>
-      <w:r>
-        <w:rPr>
-          <w:rFonts w:ascii="Times New Roman" w:eastAsia="Times New Roman" w:hAnsi="Times New Roman" w:cs="Times New Roman"/>
-          <w:sz w:val="24"/>
-          <w:szCs w:val="24"/>
-        </w:rPr>
-        <w:t>datapoint</w:t>
-      </w:r>
-      <w:proofErr w:type="spellEnd"/>
-      <w:r>
-        <w:rPr>
-          <w:rFonts w:ascii="Times New Roman" w:eastAsia="Times New Roman" w:hAnsi="Times New Roman" w:cs="Times New Roman"/>
-          <w:sz w:val="24"/>
-          <w:szCs w:val="24"/>
-        </w:rPr>
-        <w:t xml:space="preserve"> with about 1/3 of the total number of trees, the forest overall is converged at around 350 trees.</w:t>
-      </w:r>
-    </w:p>
-    <w:p>
-      <w:pPr>
-        <w:spacing w:after="0" w:line="240" w:lineRule="auto"/>
-        <w:rPr>
-          <w:rFonts w:ascii="Times New Roman" w:eastAsia="Times New Roman" w:hAnsi="Times New Roman" w:cs="Times New Roman"/>
-          <w:sz w:val="24"/>
-          <w:szCs w:val="24"/>
-        </w:rPr>
-      </w:pPr>
-    </w:p>
-    <w:p>
-      <w:pPr>
-        <w:spacing w:after="0" w:line="240" w:lineRule="auto"/>
+        <w:t xml:space="preserve"> shows the asymptotic convergence of the forest's OOB accuracy as the number of trees increases. The OOB accuracy is well-converged at 1000 trees, and since it's derived for each datapoint with about 1/3 of the total number of trees, the forest overall is converged at around 350 trees.</w:t>
+      </w:r>
+    </w:p>
+    <w:p>
+      <w:pPr>
+        <w:spacing w:after="0" w:line="240" w:lineRule="auto"/>
+        <w:jc w:val="both"/>
+        <w:rPr>
+          <w:rFonts w:ascii="Times New Roman" w:eastAsia="Times New Roman" w:hAnsi="Times New Roman" w:cs="Times New Roman"/>
+          <w:sz w:val="24"/>
+          <w:szCs w:val="24"/>
+        </w:rPr>
+      </w:pPr>
+    </w:p>
+    <w:p>
+      <w:pPr>
+        <w:spacing w:after="0" w:line="240" w:lineRule="auto"/>
+        <w:jc w:val="both"/>
         <w:rPr>
           <w:rFonts w:ascii="Times New Roman" w:eastAsia="Times New Roman" w:hAnsi="Times New Roman" w:cs="Times New Roman"/>
           <w:sz w:val="24"/>
@@ -3845,8 +3729,10 @@
     <w:p>
       <w:pPr>
         <w:spacing w:after="0" w:line="240" w:lineRule="auto"/>
-        <w:rPr>
-          <w:rFonts w:ascii="Times New Roman" w:eastAsia="Times New Roman" w:hAnsi="Times New Roman" w:cs="Times New Roman"/>
+        <w:jc w:val="both"/>
+        <w:rPr>
+          <w:rFonts w:ascii="Times New Roman" w:eastAsia="Times New Roman" w:hAnsi="Times New Roman" w:cs="Times New Roman"/>
+          <w:color w:val="000000"/>
           <w:sz w:val="24"/>
           <w:szCs w:val="24"/>
         </w:rPr>
@@ -3923,21 +3809,80 @@
     </w:p>
     <w:p>
       <w:pPr>
-        <w:spacing w:after="0" w:line="240" w:lineRule="auto"/>
-        <w:rPr>
-          <w:rFonts w:ascii="Times New Roman" w:eastAsia="Times New Roman" w:hAnsi="Times New Roman" w:cs="Times New Roman"/>
-          <w:sz w:val="24"/>
-          <w:szCs w:val="24"/>
-        </w:rPr>
-      </w:pPr>
-      <w:r>
-        <w:rPr>
-          <w:rFonts w:ascii="Times New Roman" w:eastAsia="Times New Roman" w:hAnsi="Times New Roman" w:cs="Times New Roman"/>
-          <w:color w:val="000000"/>
-          <w:sz w:val="24"/>
-          <w:szCs w:val="24"/>
-        </w:rPr>
-        <w:t xml:space="preserve">A more sophisticated approach is to use load-balancing through the master-slave approach, in which the </w:t>
+        <w:pStyle w:val="Caption"/>
+        <w:keepNext/>
+        <w:jc w:val="both"/>
+      </w:pPr>
+      <w:bookmarkStart w:id="2" w:name="_Ref419117791"/>
+      <w:r>
+        <w:t xml:space="preserve">Table </w:t>
+      </w:r>
+      <w:r>
+        <w:fldChar w:fldCharType="begin"/>
+      </w:r>
+      <w:r>
+        <w:instrText xml:space="preserve"> SEQ Table \* ARABIC </w:instrText>
+      </w:r>
+      <w:r>
+        <w:fldChar w:fldCharType="separate"/>
+      </w:r>
+      <w:r>
+        <w:rPr>
+          <w:noProof/>
+        </w:rPr>
+        <w:t>1</w:t>
+      </w:r>
+      <w:r>
+        <w:rPr>
+          <w:noProof/>
+        </w:rPr>
+        <w:fldChar w:fldCharType="end"/>
+      </w:r>
+      <w:bookmarkEnd w:id="2"/>
+      <w:r>
+        <w:t>. Prediction accuracies for different data preprocessing steps.</w:t>
+      </w:r>
+    </w:p>
+    <w:p>
+      <w:pPr>
+        <w:spacing w:after="0" w:line="240" w:lineRule="auto"/>
+        <w:jc w:val="both"/>
+        <w:rPr>
+          <w:rFonts w:ascii="Times New Roman" w:eastAsia="Times New Roman" w:hAnsi="Times New Roman" w:cs="Times New Roman"/>
+          <w:color w:val="000000"/>
+          <w:sz w:val="24"/>
+          <w:szCs w:val="24"/>
+        </w:rPr>
+      </w:pPr>
+      <w:r>
+        <w:rPr>
+          <w:rFonts w:ascii="Times New Roman" w:eastAsia="Times New Roman" w:hAnsi="Times New Roman" w:cs="Times New Roman"/>
+          <w:color w:val="000000"/>
+          <w:sz w:val="24"/>
+          <w:szCs w:val="24"/>
+        </w:rPr>
+        <w:lastRenderedPageBreak/>
+        <w:t xml:space="preserve">A more sophisticated approach is to use load-balancing through the master-slave </w:t>
+      </w:r>
+    </w:p>
+    <w:p>
+      <w:pPr>
+        <w:spacing w:after="0" w:line="240" w:lineRule="auto"/>
+        <w:jc w:val="both"/>
+        <w:rPr>
+          <w:rFonts w:ascii="Times New Roman" w:eastAsia="Times New Roman" w:hAnsi="Times New Roman" w:cs="Times New Roman"/>
+          <w:sz w:val="24"/>
+          <w:szCs w:val="24"/>
+        </w:rPr>
+      </w:pPr>
+      <w:r>
+        <w:rPr>
+          <w:rFonts w:ascii="Times New Roman" w:eastAsia="Times New Roman" w:hAnsi="Times New Roman" w:cs="Times New Roman"/>
+          <w:color w:val="000000"/>
+          <w:sz w:val="24"/>
+          <w:szCs w:val="24"/>
+        </w:rPr>
+        <w:t xml:space="preserve">approach, in which the </w:t>
       </w:r>
       <w:r>
         <w:rPr>
@@ -3997,27 +3942,7 @@
           <w:sz w:val="24"/>
           <w:szCs w:val="24"/>
         </w:rPr>
-        <w:t xml:space="preserve"> trees have been calculated, similar to the </w:t>
-      </w:r>
-      <w:proofErr w:type="spellStart"/>
-      <w:r>
-        <w:rPr>
-          <w:rFonts w:ascii="Times New Roman" w:eastAsia="Times New Roman" w:hAnsi="Times New Roman" w:cs="Times New Roman"/>
-          <w:color w:val="000000"/>
-          <w:sz w:val="24"/>
-          <w:szCs w:val="24"/>
-        </w:rPr>
-        <w:t>MapReduce</w:t>
-      </w:r>
-      <w:proofErr w:type="spellEnd"/>
-      <w:r>
-        <w:rPr>
-          <w:rFonts w:ascii="Times New Roman" w:eastAsia="Times New Roman" w:hAnsi="Times New Roman" w:cs="Times New Roman"/>
-          <w:color w:val="000000"/>
-          <w:sz w:val="24"/>
-          <w:szCs w:val="24"/>
-        </w:rPr>
-        <w:t xml:space="preserve"> framework. This is important because the trees do not necessarily take the </w:t>
+        <w:t xml:space="preserve"> trees have been calculated, similar to the MapReduce framework. This is important because the trees do not necessarily take the </w:t>
       </w:r>
       <w:r>
         <w:rPr>
@@ -4032,20 +3957,20 @@
     <w:p>
       <w:pPr>
         <w:spacing w:after="0" w:line="240" w:lineRule="auto"/>
-        <w:rPr>
-          <w:rFonts w:ascii="Times New Roman" w:eastAsia="Times New Roman" w:hAnsi="Times New Roman" w:cs="Times New Roman"/>
-          <w:sz w:val="24"/>
-          <w:szCs w:val="24"/>
-        </w:rPr>
-      </w:pPr>
-      <w:r>
-        <w:rPr>
-          <w:rFonts w:ascii="Times New Roman" w:eastAsia="Times New Roman" w:hAnsi="Times New Roman" w:cs="Times New Roman"/>
-          <w:color w:val="000000"/>
-          <w:sz w:val="24"/>
-          <w:szCs w:val="24"/>
-        </w:rPr>
-        <w:lastRenderedPageBreak/>
+        <w:jc w:val="both"/>
+        <w:rPr>
+          <w:rFonts w:ascii="Times New Roman" w:eastAsia="Times New Roman" w:hAnsi="Times New Roman" w:cs="Times New Roman"/>
+          <w:sz w:val="24"/>
+          <w:szCs w:val="24"/>
+        </w:rPr>
+      </w:pPr>
+      <w:r>
+        <w:rPr>
+          <w:rFonts w:ascii="Times New Roman" w:eastAsia="Times New Roman" w:hAnsi="Times New Roman" w:cs="Times New Roman"/>
+          <w:color w:val="000000"/>
+          <w:sz w:val="24"/>
+          <w:szCs w:val="24"/>
+        </w:rPr>
         <w:fldChar w:fldCharType="begin"/>
       </w:r>
       <w:r>
@@ -4098,7 +4023,7 @@
           <w:sz w:val="24"/>
           <w:szCs w:val="24"/>
         </w:rPr>
-        <w:t>2</w:t>
+        <w:t>3</w:t>
       </w:r>
       <w:r>
         <w:rPr>
@@ -4125,27 +4050,7 @@
           <w:sz w:val="24"/>
           <w:szCs w:val="24"/>
         </w:rPr>
-        <w:t xml:space="preserve">shows the training time as a function of cores. We see that there </w:t>
-      </w:r>
-      <w:proofErr w:type="gramStart"/>
-      <w:r>
-        <w:rPr>
-          <w:rFonts w:ascii="Times New Roman" w:eastAsia="Times New Roman" w:hAnsi="Times New Roman" w:cs="Times New Roman"/>
-          <w:color w:val="000000"/>
-          <w:sz w:val="24"/>
-          <w:szCs w:val="24"/>
-        </w:rPr>
-        <w:t>is</w:t>
-      </w:r>
-      <w:proofErr w:type="gramEnd"/>
-      <w:r>
-        <w:rPr>
-          <w:rFonts w:ascii="Times New Roman" w:eastAsia="Times New Roman" w:hAnsi="Times New Roman" w:cs="Times New Roman"/>
-          <w:color w:val="000000"/>
-          <w:sz w:val="24"/>
-          <w:szCs w:val="24"/>
-        </w:rPr>
-        <w:t xml:space="preserve"> an optimum number of cores - 4 cores without load-balancing, and 16 cores with load-balancing. This is likely due to the communication overhead outweighing the benefits of parallelization. </w:t>
+        <w:t xml:space="preserve">shows the training time as a function of cores. We see that there is an optimum number of cores - 4 cores without load-balancing, and 16 cores with load-balancing. This is likely due to the communication overhead outweighing the benefits of parallelization. </w:t>
       </w:r>
       <w:r>
         <w:rPr>
@@ -4206,7 +4111,7 @@
           <w:sz w:val="24"/>
           <w:szCs w:val="24"/>
         </w:rPr>
-        <w:t>4</w:t>
+        <w:t>5</w:t>
       </w:r>
       <w:r>
         <w:rPr>
@@ -4239,6 +4144,7 @@
     <w:p>
       <w:pPr>
         <w:spacing w:after="0" w:line="240" w:lineRule="auto"/>
+        <w:jc w:val="both"/>
         <w:rPr>
           <w:rFonts w:ascii="Times New Roman" w:eastAsia="Times New Roman" w:hAnsi="Times New Roman" w:cs="Times New Roman"/>
           <w:sz w:val="24"/>
@@ -4304,7 +4210,7 @@
           <w:sz w:val="24"/>
           <w:szCs w:val="24"/>
         </w:rPr>
-        <w:t>3</w:t>
+        <w:t>4</w:t>
       </w:r>
       <w:r>
         <w:rPr>
@@ -4347,6 +4253,7 @@
       <w:pPr>
         <w:keepNext/>
         <w:spacing w:after="0" w:line="240" w:lineRule="auto"/>
+        <w:jc w:val="both"/>
       </w:pPr>
       <w:r>
         <w:rPr>
@@ -4374,7 +4281,7 @@
                     </pic:cNvPicPr>
                   </pic:nvPicPr>
                   <pic:blipFill>
-                    <a:blip r:embed="rId11">
+                    <a:blip r:embed="rId10">
                       <a:extLst>
                         <a:ext uri="{28A0092B-C50C-407E-A947-70E740481C1C}">
                           <a14:useLocalDpi xmlns:a14="http://schemas.microsoft.com/office/drawing/2010/main" val="0"/>
@@ -4409,75 +4316,45 @@
     <w:p>
       <w:pPr>
         <w:pStyle w:val="Caption"/>
-        <w:rPr>
-          <w:rFonts w:ascii="Times New Roman" w:eastAsia="Times New Roman" w:hAnsi="Times New Roman" w:cs="Times New Roman"/>
-          <w:sz w:val="24"/>
-          <w:szCs w:val="24"/>
-        </w:rPr>
-      </w:pPr>
-      <w:bookmarkStart w:id="4" w:name="_Ref419117202"/>
-      <w:proofErr w:type="gramStart"/>
+        <w:jc w:val="both"/>
+        <w:rPr>
+          <w:rFonts w:ascii="Times New Roman" w:eastAsia="Times New Roman" w:hAnsi="Times New Roman" w:cs="Times New Roman"/>
+          <w:sz w:val="24"/>
+          <w:szCs w:val="24"/>
+        </w:rPr>
+      </w:pPr>
+      <w:bookmarkStart w:id="3" w:name="_Ref419117202"/>
       <w:r>
         <w:t xml:space="preserve">Figure </w:t>
       </w:r>
-      <w:proofErr w:type="gramEnd"/>
-      <w:r>
-        <w:fldChar w:fldCharType="begin"/>
-      </w:r>
-      <w:r>
-        <w:instrText xml:space="preserve"> SEQ Figure \* ARABIC </w:instrText>
-      </w:r>
-      <w:r>
-        <w:fldChar w:fldCharType="separate"/>
-      </w:r>
-      <w:r>
-        <w:rPr>
+      <w:fldSimple w:instr=" SEQ Figure \* ARABIC ">
+        <w:r>
+          <w:rPr>
+            <w:noProof/>
+          </w:rPr>
+          <w:t>3</w:t>
+        </w:r>
+      </w:fldSimple>
+      <w:bookmarkEnd w:id="3"/>
+      <w:r>
+        <w:t>. Training time as a function of number of cores, excluding time to broadcast data. Trial number in parentheses. 2048 cores unless otherwise specified. Vanilla refers to non-load-balancing.</w:t>
+      </w:r>
+    </w:p>
+    <w:p>
+      <w:pPr>
+        <w:keepNext/>
+        <w:spacing w:after="0" w:line="240" w:lineRule="auto"/>
+        <w:jc w:val="both"/>
+      </w:pPr>
+      <w:r>
+        <w:rPr>
+          <w:rFonts w:ascii="Times New Roman" w:eastAsia="Times New Roman" w:hAnsi="Times New Roman" w:cs="Times New Roman"/>
           <w:noProof/>
-        </w:rPr>
-        <w:t>3</w:t>
-      </w:r>
-      <w:r>
-        <w:fldChar w:fldCharType="end"/>
-      </w:r>
-      <w:bookmarkEnd w:id="4"/>
-      <w:proofErr w:type="gramStart"/>
-      <w:r>
-        <w:t>.</w:t>
-      </w:r>
-      <w:proofErr w:type="gramEnd"/>
-      <w:r>
-        <w:t xml:space="preserve"> </w:t>
-      </w:r>
-      <w:proofErr w:type="gramStart"/>
-      <w:r>
-        <w:t>Training time as a function of number of cores, excluding time to broadcast data.</w:t>
-      </w:r>
-      <w:proofErr w:type="gramEnd"/>
-      <w:r>
-        <w:t xml:space="preserve"> </w:t>
-      </w:r>
-      <w:proofErr w:type="gramStart"/>
-      <w:r>
-        <w:t>Trial number in parentheses.</w:t>
-      </w:r>
-      <w:proofErr w:type="gramEnd"/>
-      <w:r>
-        <w:t xml:space="preserve"> 2048 cores unless otherwise specified. Vanilla refers to non-load-balancing.</w:t>
-      </w:r>
-    </w:p>
-    <w:p>
-      <w:pPr>
-        <w:keepNext/>
-        <w:spacing w:after="0" w:line="240" w:lineRule="auto"/>
-      </w:pPr>
-      <w:r>
-        <w:rPr>
-          <w:rFonts w:ascii="Times New Roman" w:eastAsia="Times New Roman" w:hAnsi="Times New Roman" w:cs="Times New Roman"/>
-          <w:noProof/>
-          <w:color w:val="000000"/>
-          <w:sz w:val="24"/>
-          <w:szCs w:val="24"/>
-        </w:rPr>
+          <w:color w:val="000000"/>
+          <w:sz w:val="24"/>
+          <w:szCs w:val="24"/>
+        </w:rPr>
+        <w:lastRenderedPageBreak/>
         <w:drawing>
           <wp:inline distT="0" distB="0" distL="0" distR="0" wp14:anchorId="060149BD" wp14:editId="7A7690FA">
             <wp:extent cx="3381375" cy="2028825"/>
@@ -4496,7 +4373,7 @@
                     </pic:cNvPicPr>
                   </pic:nvPicPr>
                   <pic:blipFill>
-                    <a:blip r:embed="rId12">
+                    <a:blip r:embed="rId11">
                       <a:extLst>
                         <a:ext uri="{28A0092B-C50C-407E-A947-70E740481C1C}">
                           <a14:useLocalDpi xmlns:a14="http://schemas.microsoft.com/office/drawing/2010/main" val="0"/>
@@ -4531,93 +4408,56 @@
     <w:p>
       <w:pPr>
         <w:pStyle w:val="Caption"/>
-        <w:rPr>
-          <w:rFonts w:ascii="Times New Roman" w:eastAsia="Times New Roman" w:hAnsi="Times New Roman" w:cs="Times New Roman"/>
-          <w:sz w:val="24"/>
-          <w:szCs w:val="24"/>
-        </w:rPr>
-      </w:pPr>
-      <w:bookmarkStart w:id="5" w:name="_Ref419117224"/>
-      <w:proofErr w:type="gramStart"/>
+        <w:jc w:val="both"/>
+        <w:rPr>
+          <w:rFonts w:ascii="Times New Roman" w:eastAsia="Times New Roman" w:hAnsi="Times New Roman" w:cs="Times New Roman"/>
+          <w:sz w:val="24"/>
+          <w:szCs w:val="24"/>
+        </w:rPr>
+      </w:pPr>
+      <w:bookmarkStart w:id="4" w:name="_Ref419117224"/>
       <w:r>
         <w:t xml:space="preserve">Figure </w:t>
       </w:r>
-      <w:proofErr w:type="gramEnd"/>
-      <w:r>
-        <w:fldChar w:fldCharType="begin"/>
-      </w:r>
-      <w:r>
-        <w:instrText xml:space="preserve"> SEQ Figure \* ARABIC </w:instrText>
-      </w:r>
-      <w:r>
-        <w:fldChar w:fldCharType="separate"/>
-      </w:r>
-      <w:r>
-        <w:rPr>
+      <w:fldSimple w:instr=" SEQ Figure \* ARABIC ">
+        <w:r>
+          <w:rPr>
+            <w:noProof/>
+          </w:rPr>
+          <w:t>4</w:t>
+        </w:r>
+      </w:fldSimple>
+      <w:bookmarkEnd w:id="4"/>
+      <w:r>
+        <w:t>.</w:t>
+      </w:r>
+      <w:r>
+        <w:t xml:space="preserve"> Training time for load-balancing version as a function of number of trees in a single work unit, using 32 cores. Excludes time to broadcast data. Number in parentheses represent the trial.</w:t>
+      </w:r>
+      <w:r>
+        <w:rPr>
+          <w:rFonts w:ascii="Times New Roman" w:eastAsia="Times New Roman" w:hAnsi="Times New Roman" w:cs="Times New Roman"/>
+          <w:color w:val="000000"/>
+          <w:sz w:val="24"/>
+          <w:szCs w:val="24"/>
+        </w:rPr>
+        <w:t xml:space="preserve"> </w:t>
+      </w:r>
+    </w:p>
+    <w:p>
+      <w:pPr>
+        <w:keepNext/>
+        <w:spacing w:after="0" w:line="240" w:lineRule="auto"/>
+        <w:jc w:val="both"/>
+      </w:pPr>
+      <w:r>
+        <w:rPr>
+          <w:rFonts w:ascii="Times New Roman" w:eastAsia="Times New Roman" w:hAnsi="Times New Roman" w:cs="Times New Roman"/>
           <w:noProof/>
-        </w:rPr>
-        <w:t>4</w:t>
-      </w:r>
-      <w:r>
-        <w:fldChar w:fldCharType="end"/>
-      </w:r>
-      <w:bookmarkEnd w:id="5"/>
-      <w:proofErr w:type="gramStart"/>
-      <w:r>
-        <w:t>.</w:t>
-      </w:r>
-      <w:proofErr w:type="gramEnd"/>
-      <w:r>
-        <w:t xml:space="preserve"> </w:t>
-      </w:r>
-      <w:proofErr w:type="gramStart"/>
-      <w:r>
-        <w:t>Training time for load-balancing version as a function of number of trees in a single work unit, using 32 cores.</w:t>
-      </w:r>
-      <w:proofErr w:type="gramEnd"/>
-      <w:r>
-        <w:t xml:space="preserve"> </w:t>
-      </w:r>
-      <w:proofErr w:type="gramStart"/>
-      <w:r>
-        <w:t>Excludes time to broadcast data.</w:t>
-      </w:r>
-      <w:proofErr w:type="gramEnd"/>
-      <w:r>
-        <w:t xml:space="preserve"> </w:t>
-      </w:r>
-      <w:proofErr w:type="gramStart"/>
-      <w:r>
-        <w:t>Number in parentheses represent</w:t>
-      </w:r>
-      <w:proofErr w:type="gramEnd"/>
-      <w:r>
-        <w:t xml:space="preserve"> the trial.</w:t>
-      </w:r>
-      <w:r>
-        <w:rPr>
-          <w:rFonts w:ascii="Times New Roman" w:eastAsia="Times New Roman" w:hAnsi="Times New Roman" w:cs="Times New Roman"/>
-          <w:color w:val="000000"/>
-          <w:sz w:val="24"/>
-          <w:szCs w:val="24"/>
-        </w:rPr>
-        <w:t xml:space="preserve"> </w:t>
-      </w:r>
-    </w:p>
-    <w:p>
-      <w:pPr>
-        <w:keepNext/>
-        <w:spacing w:after="0" w:line="240" w:lineRule="auto"/>
-      </w:pPr>
-      <w:r>
-        <w:rPr>
-          <w:rFonts w:ascii="Times New Roman" w:eastAsia="Times New Roman" w:hAnsi="Times New Roman" w:cs="Times New Roman"/>
-          <w:noProof/>
-          <w:color w:val="000000"/>
-          <w:sz w:val="24"/>
-          <w:szCs w:val="24"/>
-        </w:rPr>
-        <w:lastRenderedPageBreak/>
+          <w:color w:val="000000"/>
+          <w:sz w:val="24"/>
+          <w:szCs w:val="24"/>
+        </w:rPr>
         <w:drawing>
           <wp:inline distT="0" distB="0" distL="0" distR="0" wp14:anchorId="31A4C54D" wp14:editId="1931E5D4">
             <wp:extent cx="3238500" cy="1943100"/>
@@ -4636,7 +4476,7 @@
                     </pic:cNvPicPr>
                   </pic:nvPicPr>
                   <pic:blipFill>
-                    <a:blip r:embed="rId13">
+                    <a:blip r:embed="rId12">
                       <a:extLst>
                         <a:ext uri="{28A0092B-C50C-407E-A947-70E740481C1C}">
                           <a14:useLocalDpi xmlns:a14="http://schemas.microsoft.com/office/drawing/2010/main" val="0"/>
@@ -4671,54 +4511,37 @@
     <w:p>
       <w:pPr>
         <w:pStyle w:val="Caption"/>
-        <w:rPr>
-          <w:rFonts w:ascii="Times New Roman" w:eastAsia="Times New Roman" w:hAnsi="Times New Roman" w:cs="Times New Roman"/>
-          <w:sz w:val="24"/>
-          <w:szCs w:val="24"/>
-        </w:rPr>
-      </w:pPr>
-      <w:bookmarkStart w:id="6" w:name="_Ref419117217"/>
-      <w:proofErr w:type="gramStart"/>
+        <w:jc w:val="both"/>
+        <w:rPr>
+          <w:rFonts w:ascii="Times New Roman" w:eastAsia="Times New Roman" w:hAnsi="Times New Roman" w:cs="Times New Roman"/>
+          <w:sz w:val="24"/>
+          <w:szCs w:val="24"/>
+        </w:rPr>
+      </w:pPr>
+      <w:bookmarkStart w:id="5" w:name="_Ref419117217"/>
       <w:r>
         <w:t xml:space="preserve">Figure </w:t>
       </w:r>
-      <w:proofErr w:type="gramEnd"/>
-      <w:r>
-        <w:fldChar w:fldCharType="begin"/>
-      </w:r>
-      <w:r>
-        <w:instrText xml:space="preserve"> SEQ Figure \* ARABIC </w:instrText>
-      </w:r>
-      <w:r>
-        <w:fldChar w:fldCharType="separate"/>
-      </w:r>
-      <w:r>
-        <w:rPr>
-          <w:noProof/>
-        </w:rPr>
-        <w:t>5</w:t>
-      </w:r>
-      <w:r>
-        <w:fldChar w:fldCharType="end"/>
-      </w:r>
-      <w:bookmarkEnd w:id="6"/>
-      <w:proofErr w:type="gramStart"/>
-      <w:r>
-        <w:t>.</w:t>
-      </w:r>
-      <w:proofErr w:type="gramEnd"/>
-      <w:r>
-        <w:t xml:space="preserve"> </w:t>
-      </w:r>
-      <w:proofErr w:type="gramStart"/>
+      <w:fldSimple w:instr=" SEQ Figure \* ARABIC ">
+        <w:r>
+          <w:rPr>
+            <w:noProof/>
+          </w:rPr>
+          <w:t>5</w:t>
+        </w:r>
+      </w:fldSimple>
+      <w:bookmarkEnd w:id="5"/>
+      <w:r>
+        <w:t xml:space="preserve">. </w:t>
+      </w:r>
       <w:r>
         <w:t>Time to broadcast data as a function of number of cores.</w:t>
       </w:r>
-      <w:proofErr w:type="gramEnd"/>
-    </w:p>
-    <w:p>
-      <w:pPr>
-        <w:spacing w:after="0" w:line="240" w:lineRule="auto"/>
+    </w:p>
+    <w:p>
+      <w:pPr>
+        <w:spacing w:after="0" w:line="240" w:lineRule="auto"/>
+        <w:jc w:val="both"/>
         <w:rPr>
           <w:rFonts w:ascii="Times New Roman" w:hAnsi="Times New Roman" w:cs="Times New Roman"/>
           <w:sz w:val="24"/>
@@ -4740,6 +4563,7 @@
     <w:p>
       <w:pPr>
         <w:spacing w:after="0" w:line="240" w:lineRule="auto"/>
+        <w:jc w:val="both"/>
         <w:rPr>
           <w:rFonts w:ascii="Times New Roman" w:hAnsi="Times New Roman" w:cs="Times New Roman"/>
           <w:sz w:val="24"/>
@@ -4752,48 +4576,32 @@
           <w:sz w:val="24"/>
           <w:szCs w:val="24"/>
         </w:rPr>
-        <w:t xml:space="preserve">In this report we presented an end-to-end system that preprocesses categorical data using the MRMR method, preprocesses GPS data, and provides data-parallelized random forest classification. Our MRMR system dramatically reduces the number of categorical features that must be one-hot encoded with minimal decrease in accuracy, which should generalize well to any machine learning application which involves substantial amounts of categorical data. In addition, the GPS preprocessing highlights the importance of engineering features for random forests that allow immediate gains in purity. Finally, the parallelization of random forests </w:t>
-      </w:r>
-      <w:proofErr w:type="gramStart"/>
+        <w:t xml:space="preserve">In this report we presented an end-to-end system that preprocesses categorical data using the MRMR method, preprocesses GPS data, and provides data-parallelized random forest classification. Our MRMR system dramatically reduces the number of categorical features that must be one-hot encoded with minimal decrease in accuracy, which should generalize well to any machine learning application which involves substantial amounts of categorical data. In addition, the GPS preprocessing highlights the importance of engineering features for random forests that allow immediate gains in purity. Finally, the parallelization of random forests yields  substantial training speedups. These gains could facilitate </w:t>
+      </w:r>
       <w:r>
         <w:rPr>
           <w:rFonts w:ascii="Times New Roman" w:hAnsi="Times New Roman" w:cs="Times New Roman"/>
           <w:sz w:val="24"/>
           <w:szCs w:val="24"/>
         </w:rPr>
-        <w:t>yields  substantial</w:t>
-      </w:r>
-      <w:proofErr w:type="gramEnd"/>
+        <w:lastRenderedPageBreak/>
+        <w:t>extensive parameter sweeps over the various forest options available in scikit-learn, and the data-parallel approach should generalize well to other ensemble-based l</w:t>
+      </w:r>
+      <w:bookmarkStart w:id="6" w:name="_GoBack"/>
+      <w:bookmarkEnd w:id="6"/>
       <w:r>
         <w:rPr>
           <w:rFonts w:ascii="Times New Roman" w:hAnsi="Times New Roman" w:cs="Times New Roman"/>
           <w:sz w:val="24"/>
           <w:szCs w:val="24"/>
         </w:rPr>
-        <w:t xml:space="preserve"> training speedups. These gains could facilitate extensive parameter sweeps over the various forest options available in </w:t>
-      </w:r>
-      <w:proofErr w:type="spellStart"/>
-      <w:r>
-        <w:rPr>
-          <w:rFonts w:ascii="Times New Roman" w:hAnsi="Times New Roman" w:cs="Times New Roman"/>
-          <w:sz w:val="24"/>
-          <w:szCs w:val="24"/>
-        </w:rPr>
-        <w:t>scikit</w:t>
-      </w:r>
-      <w:proofErr w:type="spellEnd"/>
-      <w:r>
-        <w:rPr>
-          <w:rFonts w:ascii="Times New Roman" w:hAnsi="Times New Roman" w:cs="Times New Roman"/>
-          <w:sz w:val="24"/>
-          <w:szCs w:val="24"/>
-        </w:rPr>
-        <w:t>-learn, and the data-parallel approach should generalize well to other ensemble-based learning techniques.</w:t>
-      </w:r>
-    </w:p>
-    <w:p>
-      <w:pPr>
-        <w:spacing w:after="0" w:line="240" w:lineRule="auto"/>
+        <w:t>earning techniques.</w:t>
+      </w:r>
+    </w:p>
+    <w:p>
+      <w:pPr>
+        <w:spacing w:after="0" w:line="240" w:lineRule="auto"/>
+        <w:jc w:val="both"/>
         <w:rPr>
           <w:rFonts w:ascii="Times New Roman" w:eastAsia="Times New Roman" w:hAnsi="Times New Roman" w:cs="Times New Roman"/>
           <w:b/>
@@ -4807,6 +4615,7 @@
     <w:p>
       <w:pPr>
         <w:spacing w:after="0" w:line="240" w:lineRule="auto"/>
+        <w:jc w:val="both"/>
         <w:rPr>
           <w:rFonts w:ascii="Times New Roman" w:eastAsia="Times New Roman" w:hAnsi="Times New Roman" w:cs="Times New Roman"/>
           <w:sz w:val="24"/>
@@ -4828,42 +4637,23 @@
     <w:p>
       <w:pPr>
         <w:spacing w:after="0" w:line="240" w:lineRule="auto"/>
-        <w:rPr>
-          <w:rFonts w:ascii="Times New Roman" w:eastAsia="Times New Roman" w:hAnsi="Times New Roman" w:cs="Times New Roman"/>
-          <w:sz w:val="24"/>
-          <w:szCs w:val="24"/>
-        </w:rPr>
-      </w:pPr>
-      <w:r>
-        <w:rPr>
-          <w:rFonts w:ascii="Times New Roman" w:eastAsia="Times New Roman" w:hAnsi="Times New Roman" w:cs="Times New Roman"/>
-          <w:color w:val="000000"/>
-          <w:sz w:val="24"/>
-          <w:szCs w:val="24"/>
-        </w:rPr>
-        <w:t xml:space="preserve">[1] Pump it Up: Data Mining the Water Table. </w:t>
-      </w:r>
-      <w:proofErr w:type="gramStart"/>
-      <w:r>
-        <w:rPr>
-          <w:rFonts w:ascii="Times New Roman" w:eastAsia="Times New Roman" w:hAnsi="Times New Roman" w:cs="Times New Roman"/>
-          <w:color w:val="000000"/>
-          <w:sz w:val="24"/>
-          <w:szCs w:val="24"/>
-        </w:rPr>
-        <w:t>Driven Data.</w:t>
-      </w:r>
-      <w:proofErr w:type="gramEnd"/>
-      <w:r>
-        <w:rPr>
-          <w:rFonts w:ascii="Times New Roman" w:eastAsia="Times New Roman" w:hAnsi="Times New Roman" w:cs="Times New Roman"/>
-          <w:color w:val="000000"/>
-          <w:sz w:val="24"/>
-          <w:szCs w:val="24"/>
-        </w:rPr>
-        <w:t xml:space="preserve"> </w:t>
-      </w:r>
-      <w:hyperlink r:id="rId14" w:history="1">
+        <w:jc w:val="both"/>
+        <w:rPr>
+          <w:rFonts w:ascii="Times New Roman" w:eastAsia="Times New Roman" w:hAnsi="Times New Roman" w:cs="Times New Roman"/>
+          <w:sz w:val="24"/>
+          <w:szCs w:val="24"/>
+        </w:rPr>
+      </w:pPr>
+      <w:r>
+        <w:rPr>
+          <w:rFonts w:ascii="Times New Roman" w:eastAsia="Times New Roman" w:hAnsi="Times New Roman" w:cs="Times New Roman"/>
+          <w:color w:val="000000"/>
+          <w:sz w:val="24"/>
+          <w:szCs w:val="24"/>
+        </w:rPr>
+        <w:t xml:space="preserve">[1] Pump it Up: Data Mining the Water Table. Driven Data. </w:t>
+      </w:r>
+      <w:hyperlink r:id="rId13" w:history="1">
         <w:r>
           <w:rPr>
             <w:rFonts w:ascii="Times New Roman" w:eastAsia="Times New Roman" w:hAnsi="Times New Roman" w:cs="Times New Roman"/>
@@ -4879,6 +4669,7 @@
     <w:p>
       <w:pPr>
         <w:spacing w:after="0" w:line="240" w:lineRule="auto"/>
+        <w:jc w:val="both"/>
         <w:rPr>
           <w:rFonts w:ascii="Times New Roman" w:eastAsia="Times New Roman" w:hAnsi="Times New Roman" w:cs="Times New Roman"/>
           <w:sz w:val="24"/>
@@ -4901,47 +4692,7 @@
           <w:sz w:val="24"/>
           <w:szCs w:val="24"/>
         </w:rPr>
-        <w:t xml:space="preserve">] L. </w:t>
-      </w:r>
-      <w:proofErr w:type="spellStart"/>
-      <w:r>
-        <w:rPr>
-          <w:rFonts w:ascii="Times New Roman" w:eastAsia="Times New Roman" w:hAnsi="Times New Roman" w:cs="Times New Roman"/>
-          <w:color w:val="000000"/>
-          <w:sz w:val="24"/>
-          <w:szCs w:val="24"/>
-        </w:rPr>
-        <w:t>Breinman</w:t>
-      </w:r>
-      <w:proofErr w:type="spellEnd"/>
-      <w:r>
-        <w:rPr>
-          <w:rFonts w:ascii="Times New Roman" w:eastAsia="Times New Roman" w:hAnsi="Times New Roman" w:cs="Times New Roman"/>
-          <w:color w:val="000000"/>
-          <w:sz w:val="24"/>
-          <w:szCs w:val="24"/>
-        </w:rPr>
-        <w:t xml:space="preserve">. </w:t>
-      </w:r>
-      <w:proofErr w:type="gramStart"/>
-      <w:r>
-        <w:rPr>
-          <w:rFonts w:ascii="Times New Roman" w:eastAsia="Times New Roman" w:hAnsi="Times New Roman" w:cs="Times New Roman"/>
-          <w:color w:val="000000"/>
-          <w:sz w:val="24"/>
-          <w:szCs w:val="24"/>
-        </w:rPr>
-        <w:t>“Random Forests”.</w:t>
-      </w:r>
-      <w:proofErr w:type="gramEnd"/>
-      <w:r>
-        <w:rPr>
-          <w:rFonts w:ascii="Times New Roman" w:eastAsia="Times New Roman" w:hAnsi="Times New Roman" w:cs="Times New Roman"/>
-          <w:color w:val="000000"/>
-          <w:sz w:val="24"/>
-          <w:szCs w:val="24"/>
-        </w:rPr>
-        <w:t xml:space="preserve"> </w:t>
+        <w:t xml:space="preserve">] L. Breinman. “Random Forests”. </w:t>
       </w:r>
       <w:r>
         <w:rPr>
@@ -4967,20 +4718,21 @@
     <w:p>
       <w:pPr>
         <w:spacing w:after="0" w:line="240" w:lineRule="auto"/>
-        <w:rPr>
-          <w:rFonts w:ascii="Times New Roman" w:eastAsia="Times New Roman" w:hAnsi="Times New Roman" w:cs="Times New Roman"/>
-          <w:sz w:val="24"/>
-          <w:szCs w:val="24"/>
-        </w:rPr>
-      </w:pPr>
-      <w:r>
-        <w:rPr>
-          <w:rFonts w:ascii="Times New Roman" w:eastAsia="Times New Roman" w:hAnsi="Times New Roman" w:cs="Times New Roman"/>
-          <w:color w:val="000000"/>
-          <w:sz w:val="24"/>
-          <w:szCs w:val="24"/>
-        </w:rPr>
-        <w:lastRenderedPageBreak/>
+        <w:jc w:val="both"/>
+        <w:rPr>
+          <w:rFonts w:ascii="Times New Roman" w:eastAsia="Times New Roman" w:hAnsi="Times New Roman" w:cs="Times New Roman"/>
+          <w:color w:val="000000"/>
+          <w:sz w:val="24"/>
+          <w:szCs w:val="24"/>
+        </w:rPr>
+      </w:pPr>
+      <w:r>
+        <w:rPr>
+          <w:rFonts w:ascii="Times New Roman" w:eastAsia="Times New Roman" w:hAnsi="Times New Roman" w:cs="Times New Roman"/>
+          <w:color w:val="000000"/>
+          <w:sz w:val="24"/>
+          <w:szCs w:val="24"/>
+        </w:rPr>
         <w:t>[3</w:t>
       </w:r>
       <w:r>
@@ -4992,8 +4744,7 @@
         </w:rPr>
         <w:t xml:space="preserve">] </w:t>
       </w:r>
-      <w:hyperlink r:id="rId15" w:history="1">
-        <w:proofErr w:type="spellStart"/>
+      <w:hyperlink r:id="rId14" w:history="1">
         <w:r>
           <w:rPr>
             <w:rStyle w:val="Hyperlink"/>
@@ -5001,17 +4752,7 @@
             <w:sz w:val="24"/>
             <w:szCs w:val="24"/>
           </w:rPr>
-          <w:t>Scikit</w:t>
-        </w:r>
-        <w:proofErr w:type="spellEnd"/>
-        <w:r>
-          <w:rPr>
-            <w:rStyle w:val="Hyperlink"/>
-            <w:rFonts w:ascii="Times New Roman" w:eastAsia="Times New Roman" w:hAnsi="Times New Roman" w:cs="Times New Roman"/>
-            <w:sz w:val="24"/>
-            <w:szCs w:val="24"/>
-          </w:rPr>
-          <w:t>-learn: Machine Learning in Python</w:t>
+          <w:t>Scikit-learn: Machine Learning in Python</w:t>
         </w:r>
       </w:hyperlink>
       <w:r>
@@ -5021,27 +4762,7 @@
           <w:sz w:val="24"/>
           <w:szCs w:val="24"/>
         </w:rPr>
-        <w:t xml:space="preserve">, </w:t>
-      </w:r>
-      <w:proofErr w:type="spellStart"/>
-      <w:r>
-        <w:rPr>
-          <w:rFonts w:ascii="Times New Roman" w:eastAsia="Times New Roman" w:hAnsi="Times New Roman" w:cs="Times New Roman"/>
-          <w:color w:val="000000"/>
-          <w:sz w:val="24"/>
-          <w:szCs w:val="24"/>
-        </w:rPr>
-        <w:t>Pedregosa</w:t>
-      </w:r>
-      <w:proofErr w:type="spellEnd"/>
-      <w:r>
-        <w:rPr>
-          <w:rFonts w:ascii="Times New Roman" w:eastAsia="Times New Roman" w:hAnsi="Times New Roman" w:cs="Times New Roman"/>
-          <w:color w:val="000000"/>
-          <w:sz w:val="24"/>
-          <w:szCs w:val="24"/>
-        </w:rPr>
-        <w:t> </w:t>
+        <w:t>, Pedregosa </w:t>
       </w:r>
       <w:r>
         <w:rPr>
@@ -5064,7 +4785,40 @@
         <w:t>, JMLR 12, pp. 2825-2830, 2011.</w:t>
       </w:r>
     </w:p>
-    <w:p/>
+    <w:p>
+      <w:pPr>
+        <w:spacing w:after="0" w:line="240" w:lineRule="auto"/>
+        <w:jc w:val="both"/>
+        <w:rPr>
+          <w:rFonts w:ascii="Times New Roman" w:eastAsia="Times New Roman" w:hAnsi="Times New Roman" w:cs="Times New Roman"/>
+          <w:sz w:val="24"/>
+          <w:szCs w:val="24"/>
+        </w:rPr>
+      </w:pPr>
+      <w:r>
+        <w:rPr>
+          <w:rFonts w:ascii="Times New Roman" w:eastAsia="Times New Roman" w:hAnsi="Times New Roman" w:cs="Times New Roman"/>
+          <w:color w:val="000000"/>
+          <w:sz w:val="24"/>
+          <w:szCs w:val="24"/>
+        </w:rPr>
+        <w:t xml:space="preserve">[4] H.C. Peng, F. Long, C. Ding. </w:t>
+      </w:r>
+      <w:r>
+        <w:rPr>
+          <w:rFonts w:ascii="Times New Roman" w:eastAsia="Times New Roman" w:hAnsi="Times New Roman" w:cs="Times New Roman"/>
+          <w:color w:val="000000"/>
+          <w:sz w:val="24"/>
+          <w:szCs w:val="24"/>
+        </w:rPr>
+        <w:t>“Feature selection based on mutual information: criteria of max-dependency, max-relevance and min-redundancy”. IEEE Transactions on Pattern Analysis and Machine Intelligence, vol. 27, No. 8, pp. 1226-1238. 2005.</w:t>
+      </w:r>
+    </w:p>
+    <w:p>
+      <w:pPr>
+        <w:jc w:val="both"/>
+      </w:pPr>
+    </w:p>
     <w:sectPr>
       <w:type w:val="continuous"/>
       <w:pgSz w:w="12240" w:h="15840"/>
@@ -5077,7 +4831,7 @@
 </file>
 
 <file path=word/endnotes.xml><?xml version="1.0" encoding="utf-8"?>
-<w:endnotes xmlns:wpc="http://schemas.microsoft.com/office/word/2010/wordprocessingCanvas" xmlns:mc="http://schemas.openxmlformats.org/markup-compatibility/2006" xmlns:o="urn:schemas-microsoft-com:office:office" xmlns:r="http://schemas.openxmlformats.org/officeDocument/2006/relationships" xmlns:m="http://schemas.openxmlformats.org/officeDocument/2006/math" xmlns:v="urn:schemas-microsoft-com:vml" xmlns:wp14="http://schemas.microsoft.com/office/word/2010/wordprocessingDrawing" xmlns:wp="http://schemas.openxmlformats.org/drawingml/2006/wordprocessingDrawing" xmlns:w10="urn:schemas-microsoft-com:office:word" xmlns:w="http://schemas.openxmlformats.org/wordprocessingml/2006/main" xmlns:w14="http://schemas.microsoft.com/office/word/2010/wordml" xmlns:wpg="http://schemas.microsoft.com/office/word/2010/wordprocessingGroup" xmlns:wpi="http://schemas.microsoft.com/office/word/2010/wordprocessingInk" xmlns:wne="http://schemas.microsoft.com/office/word/2006/wordml" xmlns:wps="http://schemas.microsoft.com/office/word/2010/wordprocessingShape" mc:Ignorable="w14 wp14">
+<w:endnotes xmlns:wpc="http://schemas.microsoft.com/office/word/2010/wordprocessingCanvas" xmlns:mc="http://schemas.openxmlformats.org/markup-compatibility/2006" xmlns:o="urn:schemas-microsoft-com:office:office" xmlns:r="http://schemas.openxmlformats.org/officeDocument/2006/relationships" xmlns:m="http://schemas.openxmlformats.org/officeDocument/2006/math" xmlns:v="urn:schemas-microsoft-com:vml" xmlns:wp14="http://schemas.microsoft.com/office/word/2010/wordprocessingDrawing" xmlns:wp="http://schemas.openxmlformats.org/drawingml/2006/wordprocessingDrawing" xmlns:w10="urn:schemas-microsoft-com:office:word" xmlns:w="http://schemas.openxmlformats.org/wordprocessingml/2006/main" xmlns:w14="http://schemas.microsoft.com/office/word/2010/wordml" xmlns:w15="http://schemas.microsoft.com/office/word/2012/wordml" xmlns:wpg="http://schemas.microsoft.com/office/word/2010/wordprocessingGroup" xmlns:wpi="http://schemas.microsoft.com/office/word/2010/wordprocessingInk" xmlns:wne="http://schemas.microsoft.com/office/word/2006/wordml" xmlns:wps="http://schemas.microsoft.com/office/word/2010/wordprocessingShape" mc:Ignorable="w14 w15 wp14">
   <w:endnote w:type="separator" w:id="-1">
     <w:p>
       <w:pPr>
@@ -5102,7 +4856,7 @@
 </file>
 
 <file path=word/footnotes.xml><?xml version="1.0" encoding="utf-8"?>
-<w:footnotes xmlns:wpc="http://schemas.microsoft.com/office/word/2010/wordprocessingCanvas" xmlns:mc="http://schemas.openxmlformats.org/markup-compatibility/2006" xmlns:o="urn:schemas-microsoft-com:office:office" xmlns:r="http://schemas.openxmlformats.org/officeDocument/2006/relationships" xmlns:m="http://schemas.openxmlformats.org/officeDocument/2006/math" xmlns:v="urn:schemas-microsoft-com:vml" xmlns:wp14="http://schemas.microsoft.com/office/word/2010/wordprocessingDrawing" xmlns:wp="http://schemas.openxmlformats.org/drawingml/2006/wordprocessingDrawing" xmlns:w10="urn:schemas-microsoft-com:office:word" xmlns:w="http://schemas.openxmlformats.org/wordprocessingml/2006/main" xmlns:w14="http://schemas.microsoft.com/office/word/2010/wordml" xmlns:wpg="http://schemas.microsoft.com/office/word/2010/wordprocessingGroup" xmlns:wpi="http://schemas.microsoft.com/office/word/2010/wordprocessingInk" xmlns:wne="http://schemas.microsoft.com/office/word/2006/wordml" xmlns:wps="http://schemas.microsoft.com/office/word/2010/wordprocessingShape" mc:Ignorable="w14 wp14">
+<w:footnotes xmlns:wpc="http://schemas.microsoft.com/office/word/2010/wordprocessingCanvas" xmlns:mc="http://schemas.openxmlformats.org/markup-compatibility/2006" xmlns:o="urn:schemas-microsoft-com:office:office" xmlns:r="http://schemas.openxmlformats.org/officeDocument/2006/relationships" xmlns:m="http://schemas.openxmlformats.org/officeDocument/2006/math" xmlns:v="urn:schemas-microsoft-com:vml" xmlns:wp14="http://schemas.microsoft.com/office/word/2010/wordprocessingDrawing" xmlns:wp="http://schemas.openxmlformats.org/drawingml/2006/wordprocessingDrawing" xmlns:w10="urn:schemas-microsoft-com:office:word" xmlns:w="http://schemas.openxmlformats.org/wordprocessingml/2006/main" xmlns:w14="http://schemas.microsoft.com/office/word/2010/wordml" xmlns:w15="http://schemas.microsoft.com/office/word/2012/wordml" xmlns:wpg="http://schemas.microsoft.com/office/word/2010/wordprocessingGroup" xmlns:wpi="http://schemas.microsoft.com/office/word/2010/wordprocessingInk" xmlns:wne="http://schemas.microsoft.com/office/word/2006/wordml" xmlns:wps="http://schemas.microsoft.com/office/word/2010/wordprocessingShape" mc:Ignorable="w14 w15 wp14">
   <w:footnote w:type="separator" w:id="-1">
     <w:p>
       <w:pPr>
@@ -5127,7 +4881,7 @@
 </file>
 
 <file path=word/numbering.xml><?xml version="1.0" encoding="utf-8"?>
-<w:numbering xmlns:wpc="http://schemas.microsoft.com/office/word/2010/wordprocessingCanvas" xmlns:mc="http://schemas.openxmlformats.org/markup-compatibility/2006" xmlns:o="urn:schemas-microsoft-com:office:office" xmlns:r="http://schemas.openxmlformats.org/officeDocument/2006/relationships" xmlns:m="http://schemas.openxmlformats.org/officeDocument/2006/math" xmlns:v="urn:schemas-microsoft-com:vml" xmlns:wp14="http://schemas.microsoft.com/office/word/2010/wordprocessingDrawing" xmlns:wp="http://schemas.openxmlformats.org/drawingml/2006/wordprocessingDrawing" xmlns:w10="urn:schemas-microsoft-com:office:word" xmlns:w="http://schemas.openxmlformats.org/wordprocessingml/2006/main" xmlns:w14="http://schemas.microsoft.com/office/word/2010/wordml" xmlns:wpg="http://schemas.microsoft.com/office/word/2010/wordprocessingGroup" xmlns:wpi="http://schemas.microsoft.com/office/word/2010/wordprocessingInk" xmlns:wne="http://schemas.microsoft.com/office/word/2006/wordml" xmlns:wps="http://schemas.microsoft.com/office/word/2010/wordprocessingShape" mc:Ignorable="w14 wp14">
+<w:numbering xmlns:wpc="http://schemas.microsoft.com/office/word/2010/wordprocessingCanvas" xmlns:mc="http://schemas.openxmlformats.org/markup-compatibility/2006" xmlns:o="urn:schemas-microsoft-com:office:office" xmlns:r="http://schemas.openxmlformats.org/officeDocument/2006/relationships" xmlns:m="http://schemas.openxmlformats.org/officeDocument/2006/math" xmlns:v="urn:schemas-microsoft-com:vml" xmlns:wp14="http://schemas.microsoft.com/office/word/2010/wordprocessingDrawing" xmlns:wp="http://schemas.openxmlformats.org/drawingml/2006/wordprocessingDrawing" xmlns:w10="urn:schemas-microsoft-com:office:word" xmlns:w="http://schemas.openxmlformats.org/wordprocessingml/2006/main" xmlns:w14="http://schemas.microsoft.com/office/word/2010/wordml" xmlns:w15="http://schemas.microsoft.com/office/word/2012/wordml" xmlns:wpg="http://schemas.microsoft.com/office/word/2010/wordprocessingGroup" xmlns:wpi="http://schemas.microsoft.com/office/word/2010/wordprocessingInk" xmlns:wne="http://schemas.microsoft.com/office/word/2006/wordml" xmlns:wps="http://schemas.microsoft.com/office/word/2010/wordprocessingShape" mc:Ignorable="w14 w15 wp14">
   <w:abstractNum w:abstractNumId="0">
     <w:nsid w:val="4C1327D1"/>
     <w:multiLevelType w:val="multilevel"/>
@@ -5588,7 +5342,7 @@
 </file>
 
 <file path=word/styles.xml><?xml version="1.0" encoding="utf-8"?>
-<w:styles xmlns:mc="http://schemas.openxmlformats.org/markup-compatibility/2006" xmlns:r="http://schemas.openxmlformats.org/officeDocument/2006/relationships" xmlns:w="http://schemas.openxmlformats.org/wordprocessingml/2006/main" xmlns:w14="http://schemas.microsoft.com/office/word/2010/wordml" mc:Ignorable="w14">
+<w:styles xmlns:mc="http://schemas.openxmlformats.org/markup-compatibility/2006" xmlns:r="http://schemas.openxmlformats.org/officeDocument/2006/relationships" xmlns:w="http://schemas.openxmlformats.org/wordprocessingml/2006/main" xmlns:w14="http://schemas.microsoft.com/office/word/2010/wordml" xmlns:w15="http://schemas.microsoft.com/office/word/2012/wordml" mc:Ignorable="w14 w15">
   <w:docDefaults>
     <w:rPrDefault>
       <w:rPr>
@@ -5604,144 +5358,378 @@
       </w:pPr>
     </w:pPrDefault>
   </w:docDefaults>
-  <w:latentStyles w:defLockedState="0" w:defUIPriority="99" w:defSemiHidden="1" w:defUnhideWhenUsed="1" w:defQFormat="0" w:count="267">
-    <w:lsdException w:name="Normal" w:semiHidden="0" w:uiPriority="0" w:unhideWhenUsed="0" w:qFormat="1"/>
-    <w:lsdException w:name="heading 1" w:semiHidden="0" w:uiPriority="9" w:unhideWhenUsed="0" w:qFormat="1"/>
-    <w:lsdException w:name="heading 2" w:uiPriority="9" w:qFormat="1"/>
-    <w:lsdException w:name="heading 3" w:uiPriority="9" w:qFormat="1"/>
-    <w:lsdException w:name="heading 4" w:uiPriority="9" w:qFormat="1"/>
-    <w:lsdException w:name="heading 5" w:uiPriority="9" w:qFormat="1"/>
-    <w:lsdException w:name="heading 6" w:uiPriority="9" w:qFormat="1"/>
-    <w:lsdException w:name="heading 7" w:uiPriority="9" w:qFormat="1"/>
-    <w:lsdException w:name="heading 8" w:uiPriority="9" w:qFormat="1"/>
-    <w:lsdException w:name="heading 9" w:uiPriority="9" w:qFormat="1"/>
-    <w:lsdException w:name="toc 1" w:uiPriority="39"/>
-    <w:lsdException w:name="toc 2" w:uiPriority="39"/>
-    <w:lsdException w:name="toc 3" w:uiPriority="39"/>
-    <w:lsdException w:name="toc 4" w:uiPriority="39"/>
-    <w:lsdException w:name="toc 5" w:uiPriority="39"/>
-    <w:lsdException w:name="toc 6" w:uiPriority="39"/>
-    <w:lsdException w:name="toc 7" w:uiPriority="39"/>
-    <w:lsdException w:name="toc 8" w:uiPriority="39"/>
-    <w:lsdException w:name="toc 9" w:uiPriority="39"/>
-    <w:lsdException w:name="caption" w:uiPriority="35" w:qFormat="1"/>
-    <w:lsdException w:name="Title" w:semiHidden="0" w:uiPriority="10" w:unhideWhenUsed="0" w:qFormat="1"/>
-    <w:lsdException w:name="Default Paragraph Font" w:uiPriority="1"/>
-    <w:lsdException w:name="Subtitle" w:semiHidden="0" w:uiPriority="11" w:unhideWhenUsed="0" w:qFormat="1"/>
-    <w:lsdException w:name="Strong" w:semiHidden="0" w:uiPriority="22" w:unhideWhenUsed="0" w:qFormat="1"/>
-    <w:lsdException w:name="Emphasis" w:semiHidden="0" w:uiPriority="20" w:unhideWhenUsed="0" w:qFormat="1"/>
-    <w:lsdException w:name="Table Grid" w:semiHidden="0" w:uiPriority="59" w:unhideWhenUsed="0"/>
-    <w:lsdException w:name="Placeholder Text" w:unhideWhenUsed="0"/>
-    <w:lsdException w:name="No Spacing" w:semiHidden="0" w:uiPriority="1" w:unhideWhenUsed="0" w:qFormat="1"/>
-    <w:lsdException w:name="Light Shading" w:semiHidden="0" w:uiPriority="60" w:unhideWhenUsed="0"/>
-    <w:lsdException w:name="Light List" w:semiHidden="0" w:uiPriority="61" w:unhideWhenUsed="0"/>
-    <w:lsdException w:name="Light Grid" w:semiHidden="0" w:uiPriority="62" w:unhideWhenUsed="0"/>
-    <w:lsdException w:name="Medium Shading 1" w:semiHidden="0" w:uiPriority="63" w:unhideWhenUsed="0"/>
-    <w:lsdException w:name="Medium Shading 2" w:semiHidden="0" w:uiPriority="64" w:unhideWhenUsed="0"/>
-    <w:lsdException w:name="Medium List 1" w:semiHidden="0" w:uiPriority="65" w:unhideWhenUsed="0"/>
-    <w:lsdException w:name="Medium List 2" w:semiHidden="0" w:uiPriority="66" w:unhideWhenUsed="0"/>
-    <w:lsdException w:name="Medium Grid 1" w:semiHidden="0" w:uiPriority="67" w:unhideWhenUsed="0"/>
-    <w:lsdException w:name="Medium Grid 2" w:semiHidden="0" w:uiPriority="68" w:unhideWhenUsed="0"/>
-    <w:lsdException w:name="Medium Grid 3" w:semiHidden="0" w:uiPriority="69" w:unhideWhenUsed="0"/>
-    <w:lsdException w:name="Dark List" w:semiHidden="0" w:uiPriority="70" w:unhideWhenUsed="0"/>
-    <w:lsdException w:name="Colorful Shading" w:semiHidden="0" w:uiPriority="71" w:unhideWhenUsed="0"/>
-    <w:lsdException w:name="Colorful List" w:semiHidden="0" w:uiPriority="72" w:unhideWhenUsed="0"/>
-    <w:lsdException w:name="Colorful Grid" w:semiHidden="0" w:uiPriority="73" w:unhideWhenUsed="0"/>
-    <w:lsdException w:name="Light Shading Accent 1" w:semiHidden="0" w:uiPriority="60" w:unhideWhenUsed="0"/>
-    <w:lsdException w:name="Light List Accent 1" w:semiHidden="0" w:uiPriority="61" w:unhideWhenUsed="0"/>
-    <w:lsdException w:name="Light Grid Accent 1" w:semiHidden="0" w:uiPriority="62" w:unhideWhenUsed="0"/>
-    <w:lsdException w:name="Medium Shading 1 Accent 1" w:semiHidden="0" w:uiPriority="63" w:unhideWhenUsed="0"/>
-    <w:lsdException w:name="Medium Shading 2 Accent 1" w:semiHidden="0" w:uiPriority="64" w:unhideWhenUsed="0"/>
-    <w:lsdException w:name="Medium List 1 Accent 1" w:semiHidden="0" w:uiPriority="65" w:unhideWhenUsed="0"/>
-    <w:lsdException w:name="Revision" w:unhideWhenUsed="0"/>
-    <w:lsdException w:name="List Paragraph" w:semiHidden="0" w:uiPriority="34" w:unhideWhenUsed="0" w:qFormat="1"/>
-    <w:lsdException w:name="Quote" w:semiHidden="0" w:uiPriority="29" w:unhideWhenUsed="0" w:qFormat="1"/>
-    <w:lsdException w:name="Intense Quote" w:semiHidden="0" w:uiPriority="30" w:unhideWhenUsed="0" w:qFormat="1"/>
-    <w:lsdException w:name="Medium List 2 Accent 1" w:semiHidden="0" w:uiPriority="66" w:unhideWhenUsed="0"/>
-    <w:lsdException w:name="Medium Grid 1 Accent 1" w:semiHidden="0" w:uiPriority="67" w:unhideWhenUsed="0"/>
-    <w:lsdException w:name="Medium Grid 2 Accent 1" w:semiHidden="0" w:uiPriority="68" w:unhideWhenUsed="0"/>
-    <w:lsdException w:name="Medium Grid 3 Accent 1" w:semiHidden="0" w:uiPriority="69" w:unhideWhenUsed="0"/>
-    <w:lsdException w:name="Dark List Accent 1" w:semiHidden="0" w:uiPriority="70" w:unhideWhenUsed="0"/>
-    <w:lsdException w:name="Colorful Shading Accent 1" w:semiHidden="0" w:uiPriority="71" w:unhideWhenUsed="0"/>
-    <w:lsdException w:name="Colorful List Accent 1" w:semiHidden="0" w:uiPriority="72" w:unhideWhenUsed="0"/>
-    <w:lsdException w:name="Colorful Grid Accent 1" w:semiHidden="0" w:uiPriority="73" w:unhideWhenUsed="0"/>
-    <w:lsdException w:name="Light Shading Accent 2" w:semiHidden="0" w:uiPriority="60" w:unhideWhenUsed="0"/>
-    <w:lsdException w:name="Light List Accent 2" w:semiHidden="0" w:uiPriority="61" w:unhideWhenUsed="0"/>
-    <w:lsdException w:name="Light Grid Accent 2" w:semiHidden="0" w:uiPriority="62" w:unhideWhenUsed="0"/>
-    <w:lsdException w:name="Medium Shading 1 Accent 2" w:semiHidden="0" w:uiPriority="63" w:unhideWhenUsed="0"/>
-    <w:lsdException w:name="Medium Shading 2 Accent 2" w:semiHidden="0" w:uiPriority="64" w:unhideWhenUsed="0"/>
-    <w:lsdException w:name="Medium List 1 Accent 2" w:semiHidden="0" w:uiPriority="65" w:unhideWhenUsed="0"/>
-    <w:lsdException w:name="Medium List 2 Accent 2" w:semiHidden="0" w:uiPriority="66" w:unhideWhenUsed="0"/>
-    <w:lsdException w:name="Medium Grid 1 Accent 2" w:semiHidden="0" w:uiPriority="67" w:unhideWhenUsed="0"/>
-    <w:lsdException w:name="Medium Grid 2 Accent 2" w:semiHidden="0" w:uiPriority="68" w:unhideWhenUsed="0"/>
-    <w:lsdException w:name="Medium Grid 3 Accent 2" w:semiHidden="0" w:uiPriority="69" w:unhideWhenUsed="0"/>
-    <w:lsdException w:name="Dark List Accent 2" w:semiHidden="0" w:uiPriority="70" w:unhideWhenUsed="0"/>
-    <w:lsdException w:name="Colorful Shading Accent 2" w:semiHidden="0" w:uiPriority="71" w:unhideWhenUsed="0"/>
-    <w:lsdException w:name="Colorful List Accent 2" w:semiHidden="0" w:uiPriority="72" w:unhideWhenUsed="0"/>
-    <w:lsdException w:name="Colorful Grid Accent 2" w:semiHidden="0" w:uiPriority="73" w:unhideWhenUsed="0"/>
-    <w:lsdException w:name="Light Shading Accent 3" w:semiHidden="0" w:uiPriority="60" w:unhideWhenUsed="0"/>
-    <w:lsdException w:name="Light List Accent 3" w:semiHidden="0" w:uiPriority="61" w:unhideWhenUsed="0"/>
-    <w:lsdException w:name="Light Grid Accent 3" w:semiHidden="0" w:uiPriority="62" w:unhideWhenUsed="0"/>
-    <w:lsdException w:name="Medium Shading 1 Accent 3" w:semiHidden="0" w:uiPriority="63" w:unhideWhenUsed="0"/>
-    <w:lsdException w:name="Medium Shading 2 Accent 3" w:semiHidden="0" w:uiPriority="64" w:unhideWhenUsed="0"/>
-    <w:lsdException w:name="Medium List 1 Accent 3" w:semiHidden="0" w:uiPriority="65" w:unhideWhenUsed="0"/>
-    <w:lsdException w:name="Medium List 2 Accent 3" w:semiHidden="0" w:uiPriority="66" w:unhideWhenUsed="0"/>
-    <w:lsdException w:name="Medium Grid 1 Accent 3" w:semiHidden="0" w:uiPriority="67" w:unhideWhenUsed="0"/>
-    <w:lsdException w:name="Medium Grid 2 Accent 3" w:semiHidden="0" w:uiPriority="68" w:unhideWhenUsed="0"/>
-    <w:lsdException w:name="Medium Grid 3 Accent 3" w:semiHidden="0" w:uiPriority="69" w:unhideWhenUsed="0"/>
-    <w:lsdException w:name="Dark List Accent 3" w:semiHidden="0" w:uiPriority="70" w:unhideWhenUsed="0"/>
-    <w:lsdException w:name="Colorful Shading Accent 3" w:semiHidden="0" w:uiPriority="71" w:unhideWhenUsed="0"/>
-    <w:lsdException w:name="Colorful List Accent 3" w:semiHidden="0" w:uiPriority="72" w:unhideWhenUsed="0"/>
-    <w:lsdException w:name="Colorful Grid Accent 3" w:semiHidden="0" w:uiPriority="73" w:unhideWhenUsed="0"/>
-    <w:lsdException w:name="Light Shading Accent 4" w:semiHidden="0" w:uiPriority="60" w:unhideWhenUsed="0"/>
-    <w:lsdException w:name="Light List Accent 4" w:semiHidden="0" w:uiPriority="61" w:unhideWhenUsed="0"/>
-    <w:lsdException w:name="Light Grid Accent 4" w:semiHidden="0" w:uiPriority="62" w:unhideWhenUsed="0"/>
-    <w:lsdException w:name="Medium Shading 1 Accent 4" w:semiHidden="0" w:uiPriority="63" w:unhideWhenUsed="0"/>
-    <w:lsdException w:name="Medium Shading 2 Accent 4" w:semiHidden="0" w:uiPriority="64" w:unhideWhenUsed="0"/>
-    <w:lsdException w:name="Medium List 1 Accent 4" w:semiHidden="0" w:uiPriority="65" w:unhideWhenUsed="0"/>
-    <w:lsdException w:name="Medium List 2 Accent 4" w:semiHidden="0" w:uiPriority="66" w:unhideWhenUsed="0"/>
-    <w:lsdException w:name="Medium Grid 1 Accent 4" w:semiHidden="0" w:uiPriority="67" w:unhideWhenUsed="0"/>
-    <w:lsdException w:name="Medium Grid 2 Accent 4" w:semiHidden="0" w:uiPriority="68" w:unhideWhenUsed="0"/>
-    <w:lsdException w:name="Medium Grid 3 Accent 4" w:semiHidden="0" w:uiPriority="69" w:unhideWhenUsed="0"/>
-    <w:lsdException w:name="Dark List Accent 4" w:semiHidden="0" w:uiPriority="70" w:unhideWhenUsed="0"/>
-    <w:lsdException w:name="Colorful Shading Accent 4" w:semiHidden="0" w:uiPriority="71" w:unhideWhenUsed="0"/>
-    <w:lsdException w:name="Colorful List Accent 4" w:semiHidden="0" w:uiPriority="72" w:unhideWhenUsed="0"/>
-    <w:lsdException w:name="Colorful Grid Accent 4" w:semiHidden="0" w:uiPriority="73" w:unhideWhenUsed="0"/>
-    <w:lsdException w:name="Light Shading Accent 5" w:semiHidden="0" w:uiPriority="60" w:unhideWhenUsed="0"/>
-    <w:lsdException w:name="Light List Accent 5" w:semiHidden="0" w:uiPriority="61" w:unhideWhenUsed="0"/>
-    <w:lsdException w:name="Light Grid Accent 5" w:semiHidden="0" w:uiPriority="62" w:unhideWhenUsed="0"/>
-    <w:lsdException w:name="Medium Shading 1 Accent 5" w:semiHidden="0" w:uiPriority="63" w:unhideWhenUsed="0"/>
-    <w:lsdException w:name="Medium Shading 2 Accent 5" w:semiHidden="0" w:uiPriority="64" w:unhideWhenUsed="0"/>
-    <w:lsdException w:name="Medium List 1 Accent 5" w:semiHidden="0" w:uiPriority="65" w:unhideWhenUsed="0"/>
-    <w:lsdException w:name="Medium List 2 Accent 5" w:semiHidden="0" w:uiPriority="66" w:unhideWhenUsed="0"/>
-    <w:lsdException w:name="Medium Grid 1 Accent 5" w:semiHidden="0" w:uiPriority="67" w:unhideWhenUsed="0"/>
-    <w:lsdException w:name="Medium Grid 2 Accent 5" w:semiHidden="0" w:uiPriority="68" w:unhideWhenUsed="0"/>
-    <w:lsdException w:name="Medium Grid 3 Accent 5" w:semiHidden="0" w:uiPriority="69" w:unhideWhenUsed="0"/>
-    <w:lsdException w:name="Dark List Accent 5" w:semiHidden="0" w:uiPriority="70" w:unhideWhenUsed="0"/>
-    <w:lsdException w:name="Colorful Shading Accent 5" w:semiHidden="0" w:uiPriority="71" w:unhideWhenUsed="0"/>
-    <w:lsdException w:name="Colorful List Accent 5" w:semiHidden="0" w:uiPriority="72" w:unhideWhenUsed="0"/>
-    <w:lsdException w:name="Colorful Grid Accent 5" w:semiHidden="0" w:uiPriority="73" w:unhideWhenUsed="0"/>
-    <w:lsdException w:name="Light Shading Accent 6" w:semiHidden="0" w:uiPriority="60" w:unhideWhenUsed="0"/>
-    <w:lsdException w:name="Light List Accent 6" w:semiHidden="0" w:uiPriority="61" w:unhideWhenUsed="0"/>
-    <w:lsdException w:name="Light Grid Accent 6" w:semiHidden="0" w:uiPriority="62" w:unhideWhenUsed="0"/>
-    <w:lsdException w:name="Medium Shading 1 Accent 6" w:semiHidden="0" w:uiPriority="63" w:unhideWhenUsed="0"/>
-    <w:lsdException w:name="Medium Shading 2 Accent 6" w:semiHidden="0" w:uiPriority="64" w:unhideWhenUsed="0"/>
-    <w:lsdException w:name="Medium List 1 Accent 6" w:semiHidden="0" w:uiPriority="65" w:unhideWhenUsed="0"/>
-    <w:lsdException w:name="Medium List 2 Accent 6" w:semiHidden="0" w:uiPriority="66" w:unhideWhenUsed="0"/>
-    <w:lsdException w:name="Medium Grid 1 Accent 6" w:semiHidden="0" w:uiPriority="67" w:unhideWhenUsed="0"/>
-    <w:lsdException w:name="Medium Grid 2 Accent 6" w:semiHidden="0" w:uiPriority="68" w:unhideWhenUsed="0"/>
-    <w:lsdException w:name="Medium Grid 3 Accent 6" w:semiHidden="0" w:uiPriority="69" w:unhideWhenUsed="0"/>
-    <w:lsdException w:name="Dark List Accent 6" w:semiHidden="0" w:uiPriority="70" w:unhideWhenUsed="0"/>
-    <w:lsdException w:name="Colorful Shading Accent 6" w:semiHidden="0" w:uiPriority="71" w:unhideWhenUsed="0"/>
-    <w:lsdException w:name="Colorful List Accent 6" w:semiHidden="0" w:uiPriority="72" w:unhideWhenUsed="0"/>
-    <w:lsdException w:name="Colorful Grid Accent 6" w:semiHidden="0" w:uiPriority="73" w:unhideWhenUsed="0"/>
-    <w:lsdException w:name="Subtle Emphasis" w:semiHidden="0" w:uiPriority="19" w:unhideWhenUsed="0" w:qFormat="1"/>
-    <w:lsdException w:name="Intense Emphasis" w:semiHidden="0" w:uiPriority="21" w:unhideWhenUsed="0" w:qFormat="1"/>
-    <w:lsdException w:name="Subtle Reference" w:semiHidden="0" w:uiPriority="31" w:unhideWhenUsed="0" w:qFormat="1"/>
-    <w:lsdException w:name="Intense Reference" w:semiHidden="0" w:uiPriority="32" w:unhideWhenUsed="0" w:qFormat="1"/>
-    <w:lsdException w:name="Book Title" w:semiHidden="0" w:uiPriority="33" w:unhideWhenUsed="0" w:qFormat="1"/>
-    <w:lsdException w:name="Bibliography" w:uiPriority="37"/>
-    <w:lsdException w:name="TOC Heading" w:uiPriority="39" w:qFormat="1"/>
+  <w:latentStyles w:defLockedState="0" w:defUIPriority="99" w:defSemiHidden="0" w:defUnhideWhenUsed="0" w:defQFormat="0" w:count="371">
+    <w:lsdException w:name="Normal" w:uiPriority="0" w:qFormat="1"/>
+    <w:lsdException w:name="heading 1" w:uiPriority="9" w:qFormat="1"/>
+    <w:lsdException w:name="heading 2" w:semiHidden="1" w:uiPriority="9" w:unhideWhenUsed="1" w:qFormat="1"/>
+    <w:lsdException w:name="heading 3" w:semiHidden="1" w:uiPriority="9" w:unhideWhenUsed="1" w:qFormat="1"/>
+    <w:lsdException w:name="heading 4" w:semiHidden="1" w:uiPriority="9" w:unhideWhenUsed="1" w:qFormat="1"/>
+    <w:lsdException w:name="heading 5" w:semiHidden="1" w:uiPriority="9" w:unhideWhenUsed="1" w:qFormat="1"/>
+    <w:lsdException w:name="heading 6" w:semiHidden="1" w:uiPriority="9" w:unhideWhenUsed="1" w:qFormat="1"/>
+    <w:lsdException w:name="heading 7" w:semiHidden="1" w:uiPriority="9" w:unhideWhenUsed="1" w:qFormat="1"/>
+    <w:lsdException w:name="heading 8" w:semiHidden="1" w:uiPriority="9" w:unhideWhenUsed="1" w:qFormat="1"/>
+    <w:lsdException w:name="heading 9" w:semiHidden="1" w:uiPriority="9" w:unhideWhenUsed="1" w:qFormat="1"/>
+    <w:lsdException w:name="index 1" w:semiHidden="1" w:unhideWhenUsed="1"/>
+    <w:lsdException w:name="index 2" w:semiHidden="1" w:unhideWhenUsed="1"/>
+    <w:lsdException w:name="index 3" w:semiHidden="1" w:unhideWhenUsed="1"/>
+    <w:lsdException w:name="index 4" w:semiHidden="1" w:unhideWhenUsed="1"/>
+    <w:lsdException w:name="index 5" w:semiHidden="1" w:unhideWhenUsed="1"/>
+    <w:lsdException w:name="index 6" w:semiHidden="1" w:unhideWhenUsed="1"/>
+    <w:lsdException w:name="index 7" w:semiHidden="1" w:unhideWhenUsed="1"/>
+    <w:lsdException w:name="index 8" w:semiHidden="1" w:unhideWhenUsed="1"/>
+    <w:lsdException w:name="index 9" w:semiHidden="1" w:unhideWhenUsed="1"/>
+    <w:lsdException w:name="toc 1" w:semiHidden="1" w:uiPriority="39" w:unhideWhenUsed="1"/>
+    <w:lsdException w:name="toc 2" w:semiHidden="1" w:uiPriority="39" w:unhideWhenUsed="1"/>
+    <w:lsdException w:name="toc 3" w:semiHidden="1" w:uiPriority="39" w:unhideWhenUsed="1"/>
+    <w:lsdException w:name="toc 4" w:semiHidden="1" w:uiPriority="39" w:unhideWhenUsed="1"/>
+    <w:lsdException w:name="toc 5" w:semiHidden="1" w:uiPriority="39" w:unhideWhenUsed="1"/>
+    <w:lsdException w:name="toc 6" w:semiHidden="1" w:uiPriority="39" w:unhideWhenUsed="1"/>
+    <w:lsdException w:name="toc 7" w:semiHidden="1" w:uiPriority="39" w:unhideWhenUsed="1"/>
+    <w:lsdException w:name="toc 8" w:semiHidden="1" w:uiPriority="39" w:unhideWhenUsed="1"/>
+    <w:lsdException w:name="toc 9" w:semiHidden="1" w:uiPriority="39" w:unhideWhenUsed="1"/>
+    <w:lsdException w:name="Normal Indent" w:semiHidden="1" w:unhideWhenUsed="1"/>
+    <w:lsdException w:name="footnote text" w:semiHidden="1" w:unhideWhenUsed="1"/>
+    <w:lsdException w:name="annotation text" w:semiHidden="1" w:unhideWhenUsed="1"/>
+    <w:lsdException w:name="header" w:semiHidden="1" w:unhideWhenUsed="1"/>
+    <w:lsdException w:name="footer" w:semiHidden="1" w:unhideWhenUsed="1"/>
+    <w:lsdException w:name="index heading" w:semiHidden="1" w:unhideWhenUsed="1"/>
+    <w:lsdException w:name="caption" w:semiHidden="1" w:uiPriority="35" w:unhideWhenUsed="1" w:qFormat="1"/>
+    <w:lsdException w:name="table of figures" w:semiHidden="1" w:unhideWhenUsed="1"/>
+    <w:lsdException w:name="envelope address" w:semiHidden="1" w:unhideWhenUsed="1"/>
+    <w:lsdException w:name="envelope return" w:semiHidden="1" w:unhideWhenUsed="1"/>
+    <w:lsdException w:name="footnote reference" w:semiHidden="1" w:unhideWhenUsed="1"/>
+    <w:lsdException w:name="annotation reference" w:semiHidden="1" w:unhideWhenUsed="1"/>
+    <w:lsdException w:name="line number" w:semiHidden="1" w:unhideWhenUsed="1"/>
+    <w:lsdException w:name="page number" w:semiHidden="1" w:unhideWhenUsed="1"/>
+    <w:lsdException w:name="endnote reference" w:semiHidden="1" w:unhideWhenUsed="1"/>
+    <w:lsdException w:name="endnote text" w:semiHidden="1" w:unhideWhenUsed="1"/>
+    <w:lsdException w:name="table of authorities" w:semiHidden="1" w:unhideWhenUsed="1"/>
+    <w:lsdException w:name="macro" w:semiHidden="1" w:unhideWhenUsed="1"/>
+    <w:lsdException w:name="toa heading" w:semiHidden="1" w:unhideWhenUsed="1"/>
+    <w:lsdException w:name="List" w:semiHidden="1" w:unhideWhenUsed="1"/>
+    <w:lsdException w:name="List Bullet" w:semiHidden="1" w:unhideWhenUsed="1"/>
+    <w:lsdException w:name="List Number" w:semiHidden="1" w:unhideWhenUsed="1"/>
+    <w:lsdException w:name="List 2" w:semiHidden="1" w:unhideWhenUsed="1"/>
+    <w:lsdException w:name="List 3" w:semiHidden="1" w:unhideWhenUsed="1"/>
+    <w:lsdException w:name="List 4" w:semiHidden="1" w:unhideWhenUsed="1"/>
+    <w:lsdException w:name="List 5" w:semiHidden="1" w:unhideWhenUsed="1"/>
+    <w:lsdException w:name="List Bullet 2" w:semiHidden="1" w:unhideWhenUsed="1"/>
+    <w:lsdException w:name="List Bullet 3" w:semiHidden="1" w:unhideWhenUsed="1"/>
+    <w:lsdException w:name="List Bullet 4" w:semiHidden="1" w:unhideWhenUsed="1"/>
+    <w:lsdException w:name="List Bullet 5" w:semiHidden="1" w:unhideWhenUsed="1"/>
+    <w:lsdException w:name="List Number 2" w:semiHidden="1" w:unhideWhenUsed="1"/>
+    <w:lsdException w:name="List Number 3" w:semiHidden="1" w:unhideWhenUsed="1"/>
+    <w:lsdException w:name="List Number 4" w:semiHidden="1" w:unhideWhenUsed="1"/>
+    <w:lsdException w:name="List Number 5" w:semiHidden="1" w:unhideWhenUsed="1"/>
+    <w:lsdException w:name="Title" w:uiPriority="10" w:qFormat="1"/>
+    <w:lsdException w:name="Closing" w:semiHidden="1" w:unhideWhenUsed="1"/>
+    <w:lsdException w:name="Signature" w:semiHidden="1" w:unhideWhenUsed="1"/>
+    <w:lsdException w:name="Default Paragraph Font" w:semiHidden="1" w:uiPriority="1" w:unhideWhenUsed="1"/>
+    <w:lsdException w:name="Body Text" w:semiHidden="1" w:unhideWhenUsed="1"/>
+    <w:lsdException w:name="Body Text Indent" w:semiHidden="1" w:unhideWhenUsed="1"/>
+    <w:lsdException w:name="List Continue" w:semiHidden="1" w:unhideWhenUsed="1"/>
+    <w:lsdException w:name="List Continue 2" w:semiHidden="1" w:unhideWhenUsed="1"/>
+    <w:lsdException w:name="List Continue 3" w:semiHidden="1" w:unhideWhenUsed="1"/>
+    <w:lsdException w:name="List Continue 4" w:semiHidden="1" w:unhideWhenUsed="1"/>
+    <w:lsdException w:name="List Continue 5" w:semiHidden="1" w:unhideWhenUsed="1"/>
+    <w:lsdException w:name="Message Header" w:semiHidden="1" w:unhideWhenUsed="1"/>
+    <w:lsdException w:name="Subtitle" w:uiPriority="11" w:qFormat="1"/>
+    <w:lsdException w:name="Salutation" w:semiHidden="1" w:unhideWhenUsed="1"/>
+    <w:lsdException w:name="Date" w:semiHidden="1" w:unhideWhenUsed="1"/>
+    <w:lsdException w:name="Body Text First Indent" w:semiHidden="1" w:unhideWhenUsed="1"/>
+    <w:lsdException w:name="Body Text First Indent 2" w:semiHidden="1" w:unhideWhenUsed="1"/>
+    <w:lsdException w:name="Note Heading" w:semiHidden="1" w:unhideWhenUsed="1"/>
+    <w:lsdException w:name="Body Text 2" w:semiHidden="1" w:unhideWhenUsed="1"/>
+    <w:lsdException w:name="Body Text 3" w:semiHidden="1" w:unhideWhenUsed="1"/>
+    <w:lsdException w:name="Body Text Indent 2" w:semiHidden="1" w:unhideWhenUsed="1"/>
+    <w:lsdException w:name="Body Text Indent 3" w:semiHidden="1" w:unhideWhenUsed="1"/>
+    <w:lsdException w:name="Block Text" w:semiHidden="1" w:unhideWhenUsed="1"/>
+    <w:lsdException w:name="Hyperlink" w:semiHidden="1" w:unhideWhenUsed="1"/>
+    <w:lsdException w:name="FollowedHyperlink" w:semiHidden="1" w:unhideWhenUsed="1"/>
+    <w:lsdException w:name="Strong" w:uiPriority="22" w:qFormat="1"/>
+    <w:lsdException w:name="Emphasis" w:uiPriority="20" w:qFormat="1"/>
+    <w:lsdException w:name="Document Map" w:semiHidden="1" w:unhideWhenUsed="1"/>
+    <w:lsdException w:name="Plain Text" w:semiHidden="1" w:unhideWhenUsed="1"/>
+    <w:lsdException w:name="E-mail Signature" w:semiHidden="1" w:unhideWhenUsed="1"/>
+    <w:lsdException w:name="HTML Top of Form" w:semiHidden="1" w:unhideWhenUsed="1"/>
+    <w:lsdException w:name="HTML Bottom of Form" w:semiHidden="1" w:unhideWhenUsed="1"/>
+    <w:lsdException w:name="Normal (Web)" w:semiHidden="1" w:unhideWhenUsed="1"/>
+    <w:lsdException w:name="HTML Acronym" w:semiHidden="1" w:unhideWhenUsed="1"/>
+    <w:lsdException w:name="HTML Address" w:semiHidden="1" w:unhideWhenUsed="1"/>
+    <w:lsdException w:name="HTML Cite" w:semiHidden="1" w:unhideWhenUsed="1"/>
+    <w:lsdException w:name="HTML Code" w:semiHidden="1" w:unhideWhenUsed="1"/>
+    <w:lsdException w:name="HTML Definition" w:semiHidden="1" w:unhideWhenUsed="1"/>
+    <w:lsdException w:name="HTML Keyboard" w:semiHidden="1" w:unhideWhenUsed="1"/>
+    <w:lsdException w:name="HTML Preformatted" w:semiHidden="1" w:unhideWhenUsed="1"/>
+    <w:lsdException w:name="HTML Sample" w:semiHidden="1" w:unhideWhenUsed="1"/>
+    <w:lsdException w:name="HTML Typewriter" w:semiHidden="1" w:unhideWhenUsed="1"/>
+    <w:lsdException w:name="HTML Variable" w:semiHidden="1" w:unhideWhenUsed="1"/>
+    <w:lsdException w:name="Normal Table" w:semiHidden="1" w:unhideWhenUsed="1"/>
+    <w:lsdException w:name="annotation subject" w:semiHidden="1" w:unhideWhenUsed="1"/>
+    <w:lsdException w:name="No List" w:semiHidden="1" w:unhideWhenUsed="1"/>
+    <w:lsdException w:name="Outline List 1" w:semiHidden="1" w:unhideWhenUsed="1"/>
+    <w:lsdException w:name="Outline List 2" w:semiHidden="1" w:unhideWhenUsed="1"/>
+    <w:lsdException w:name="Outline List 3" w:semiHidden="1" w:unhideWhenUsed="1"/>
+    <w:lsdException w:name="Table Simple 1" w:semiHidden="1" w:unhideWhenUsed="1"/>
+    <w:lsdException w:name="Table Simple 2" w:semiHidden="1" w:unhideWhenUsed="1"/>
+    <w:lsdException w:name="Table Simple 3" w:semiHidden="1" w:unhideWhenUsed="1"/>
+    <w:lsdException w:name="Table Classic 1" w:semiHidden="1" w:unhideWhenUsed="1"/>
+    <w:lsdException w:name="Table Classic 2" w:semiHidden="1" w:unhideWhenUsed="1"/>
+    <w:lsdException w:name="Table Classic 3" w:semiHidden="1" w:unhideWhenUsed="1"/>
+    <w:lsdException w:name="Table Classic 4" w:semiHidden="1" w:unhideWhenUsed="1"/>
+    <w:lsdException w:name="Table Colorful 1" w:semiHidden="1" w:unhideWhenUsed="1"/>
+    <w:lsdException w:name="Table Colorful 2" w:semiHidden="1" w:unhideWhenUsed="1"/>
+    <w:lsdException w:name="Table Colorful 3" w:semiHidden="1" w:unhideWhenUsed="1"/>
+    <w:lsdException w:name="Table Columns 1" w:semiHidden="1" w:unhideWhenUsed="1"/>
+    <w:lsdException w:name="Table Columns 2" w:semiHidden="1" w:unhideWhenUsed="1"/>
+    <w:lsdException w:name="Table Columns 3" w:semiHidden="1" w:unhideWhenUsed="1"/>
+    <w:lsdException w:name="Table Columns 4" w:semiHidden="1" w:unhideWhenUsed="1"/>
+    <w:lsdException w:name="Table Columns 5" w:semiHidden="1" w:unhideWhenUsed="1"/>
+    <w:lsdException w:name="Table Grid 1" w:semiHidden="1" w:unhideWhenUsed="1"/>
+    <w:lsdException w:name="Table Grid 2" w:semiHidden="1" w:unhideWhenUsed="1"/>
+    <w:lsdException w:name="Table Grid 3" w:semiHidden="1" w:unhideWhenUsed="1"/>
+    <w:lsdException w:name="Table Grid 4" w:semiHidden="1" w:unhideWhenUsed="1"/>
+    <w:lsdException w:name="Table Grid 5" w:semiHidden="1" w:unhideWhenUsed="1"/>
+    <w:lsdException w:name="Table Grid 6" w:semiHidden="1" w:unhideWhenUsed="1"/>
+    <w:lsdException w:name="Table Grid 7" w:semiHidden="1" w:unhideWhenUsed="1"/>
+    <w:lsdException w:name="Table Grid 8" w:semiHidden="1" w:unhideWhenUsed="1"/>
+    <w:lsdException w:name="Table List 1" w:semiHidden="1" w:unhideWhenUsed="1"/>
+    <w:lsdException w:name="Table List 2" w:semiHidden="1" w:unhideWhenUsed="1"/>
+    <w:lsdException w:name="Table List 3" w:semiHidden="1" w:unhideWhenUsed="1"/>
+    <w:lsdException w:name="Table List 4" w:semiHidden="1" w:unhideWhenUsed="1"/>
+    <w:lsdException w:name="Table List 5" w:semiHidden="1" w:unhideWhenUsed="1"/>
+    <w:lsdException w:name="Table List 6" w:semiHidden="1" w:unhideWhenUsed="1"/>
+    <w:lsdException w:name="Table List 7" w:semiHidden="1" w:unhideWhenUsed="1"/>
+    <w:lsdException w:name="Table List 8" w:semiHidden="1" w:unhideWhenUsed="1"/>
+    <w:lsdException w:name="Table 3D effects 1" w:semiHidden="1" w:unhideWhenUsed="1"/>
+    <w:lsdException w:name="Table 3D effects 2" w:semiHidden="1" w:unhideWhenUsed="1"/>
+    <w:lsdException w:name="Table 3D effects 3" w:semiHidden="1" w:unhideWhenUsed="1"/>
+    <w:lsdException w:name="Table Contemporary" w:semiHidden="1" w:unhideWhenUsed="1"/>
+    <w:lsdException w:name="Table Elegant" w:semiHidden="1" w:unhideWhenUsed="1"/>
+    <w:lsdException w:name="Table Professional" w:semiHidden="1" w:unhideWhenUsed="1"/>
+    <w:lsdException w:name="Table Subtle 1" w:semiHidden="1" w:unhideWhenUsed="1"/>
+    <w:lsdException w:name="Table Subtle 2" w:semiHidden="1" w:unhideWhenUsed="1"/>
+    <w:lsdException w:name="Table Web 1" w:semiHidden="1" w:unhideWhenUsed="1"/>
+    <w:lsdException w:name="Table Web 2" w:semiHidden="1" w:unhideWhenUsed="1"/>
+    <w:lsdException w:name="Table Web 3" w:semiHidden="1" w:unhideWhenUsed="1"/>
+    <w:lsdException w:name="Balloon Text" w:semiHidden="1" w:unhideWhenUsed="1"/>
+    <w:lsdException w:name="Table Grid" w:uiPriority="59"/>
+    <w:lsdException w:name="Table Theme" w:semiHidden="1" w:unhideWhenUsed="1"/>
+    <w:lsdException w:name="Placeholder Text" w:semiHidden="1"/>
+    <w:lsdException w:name="No Spacing" w:uiPriority="1" w:qFormat="1"/>
+    <w:lsdException w:name="Light Shading" w:uiPriority="60"/>
+    <w:lsdException w:name="Light List" w:uiPriority="61"/>
+    <w:lsdException w:name="Light Grid" w:uiPriority="62"/>
+    <w:lsdException w:name="Medium Shading 1" w:uiPriority="63"/>
+    <w:lsdException w:name="Medium Shading 2" w:uiPriority="64"/>
+    <w:lsdException w:name="Medium List 1" w:uiPriority="65"/>
+    <w:lsdException w:name="Medium List 2" w:uiPriority="66"/>
+    <w:lsdException w:name="Medium Grid 1" w:uiPriority="67"/>
+    <w:lsdException w:name="Medium Grid 2" w:uiPriority="68"/>
+    <w:lsdException w:name="Medium Grid 3" w:uiPriority="69"/>
+    <w:lsdException w:name="Dark List" w:uiPriority="70"/>
+    <w:lsdException w:name="Colorful Shading" w:uiPriority="71"/>
+    <w:lsdException w:name="Colorful List" w:uiPriority="72"/>
+    <w:lsdException w:name="Colorful Grid" w:uiPriority="73"/>
+    <w:lsdException w:name="Light Shading Accent 1" w:uiPriority="60"/>
+    <w:lsdException w:name="Light List Accent 1" w:uiPriority="61"/>
+    <w:lsdException w:name="Light Grid Accent 1" w:uiPriority="62"/>
+    <w:lsdException w:name="Medium Shading 1 Accent 1" w:uiPriority="63"/>
+    <w:lsdException w:name="Medium Shading 2 Accent 1" w:uiPriority="64"/>
+    <w:lsdException w:name="Medium List 1 Accent 1" w:uiPriority="65"/>
+    <w:lsdException w:name="Revision" w:semiHidden="1"/>
+    <w:lsdException w:name="List Paragraph" w:uiPriority="34" w:qFormat="1"/>
+    <w:lsdException w:name="Quote" w:uiPriority="29" w:qFormat="1"/>
+    <w:lsdException w:name="Intense Quote" w:uiPriority="30" w:qFormat="1"/>
+    <w:lsdException w:name="Medium List 2 Accent 1" w:uiPriority="66"/>
+    <w:lsdException w:name="Medium Grid 1 Accent 1" w:uiPriority="67"/>
+    <w:lsdException w:name="Medium Grid 2 Accent 1" w:uiPriority="68"/>
+    <w:lsdException w:name="Medium Grid 3 Accent 1" w:uiPriority="69"/>
+    <w:lsdException w:name="Dark List Accent 1" w:uiPriority="70"/>
+    <w:lsdException w:name="Colorful Shading Accent 1" w:uiPriority="71"/>
+    <w:lsdException w:name="Colorful List Accent 1" w:uiPriority="72"/>
+    <w:lsdException w:name="Colorful Grid Accent 1" w:uiPriority="73"/>
+    <w:lsdException w:name="Light Shading Accent 2" w:uiPriority="60"/>
+    <w:lsdException w:name="Light List Accent 2" w:uiPriority="61"/>
+    <w:lsdException w:name="Light Grid Accent 2" w:uiPriority="62"/>
+    <w:lsdException w:name="Medium Shading 1 Accent 2" w:uiPriority="63"/>
+    <w:lsdException w:name="Medium Shading 2 Accent 2" w:uiPriority="64"/>
+    <w:lsdException w:name="Medium List 1 Accent 2" w:uiPriority="65"/>
+    <w:lsdException w:name="Medium List 2 Accent 2" w:uiPriority="66"/>
+    <w:lsdException w:name="Medium Grid 1 Accent 2" w:uiPriority="67"/>
+    <w:lsdException w:name="Medium Grid 2 Accent 2" w:uiPriority="68"/>
+    <w:lsdException w:name="Medium Grid 3 Accent 2" w:uiPriority="69"/>
+    <w:lsdException w:name="Dark List Accent 2" w:uiPriority="70"/>
+    <w:lsdException w:name="Colorful Shading Accent 2" w:uiPriority="71"/>
+    <w:lsdException w:name="Colorful List Accent 2" w:uiPriority="72"/>
+    <w:lsdException w:name="Colorful Grid Accent 2" w:uiPriority="73"/>
+    <w:lsdException w:name="Light Shading Accent 3" w:uiPriority="60"/>
+    <w:lsdException w:name="Light List Accent 3" w:uiPriority="61"/>
+    <w:lsdException w:name="Light Grid Accent 3" w:uiPriority="62"/>
+    <w:lsdException w:name="Medium Shading 1 Accent 3" w:uiPriority="63"/>
+    <w:lsdException w:name="Medium Shading 2 Accent 3" w:uiPriority="64"/>
+    <w:lsdException w:name="Medium List 1 Accent 3" w:uiPriority="65"/>
+    <w:lsdException w:name="Medium List 2 Accent 3" w:uiPriority="66"/>
+    <w:lsdException w:name="Medium Grid 1 Accent 3" w:uiPriority="67"/>
+    <w:lsdException w:name="Medium Grid 2 Accent 3" w:uiPriority="68"/>
+    <w:lsdException w:name="Medium Grid 3 Accent 3" w:uiPriority="69"/>
+    <w:lsdException w:name="Dark List Accent 3" w:uiPriority="70"/>
+    <w:lsdException w:name="Colorful Shading Accent 3" w:uiPriority="71"/>
+    <w:lsdException w:name="Colorful List Accent 3" w:uiPriority="72"/>
+    <w:lsdException w:name="Colorful Grid Accent 3" w:uiPriority="73"/>
+    <w:lsdException w:name="Light Shading Accent 4" w:uiPriority="60"/>
+    <w:lsdException w:name="Light List Accent 4" w:uiPriority="61"/>
+    <w:lsdException w:name="Light Grid Accent 4" w:uiPriority="62"/>
+    <w:lsdException w:name="Medium Shading 1 Accent 4" w:uiPriority="63"/>
+    <w:lsdException w:name="Medium Shading 2 Accent 4" w:uiPriority="64"/>
+    <w:lsdException w:name="Medium List 1 Accent 4" w:uiPriority="65"/>
+    <w:lsdException w:name="Medium List 2 Accent 4" w:uiPriority="66"/>
+    <w:lsdException w:name="Medium Grid 1 Accent 4" w:uiPriority="67"/>
+    <w:lsdException w:name="Medium Grid 2 Accent 4" w:uiPriority="68"/>
+    <w:lsdException w:name="Medium Grid 3 Accent 4" w:uiPriority="69"/>
+    <w:lsdException w:name="Dark List Accent 4" w:uiPriority="70"/>
+    <w:lsdException w:name="Colorful Shading Accent 4" w:uiPriority="71"/>
+    <w:lsdException w:name="Colorful List Accent 4" w:uiPriority="72"/>
+    <w:lsdException w:name="Colorful Grid Accent 4" w:uiPriority="73"/>
+    <w:lsdException w:name="Light Shading Accent 5" w:uiPriority="60"/>
+    <w:lsdException w:name="Light List Accent 5" w:uiPriority="61"/>
+    <w:lsdException w:name="Light Grid Accent 5" w:uiPriority="62"/>
+    <w:lsdException w:name="Medium Shading 1 Accent 5" w:uiPriority="63"/>
+    <w:lsdException w:name="Medium Shading 2 Accent 5" w:uiPriority="64"/>
+    <w:lsdException w:name="Medium List 1 Accent 5" w:uiPriority="65"/>
+    <w:lsdException w:name="Medium List 2 Accent 5" w:uiPriority="66"/>
+    <w:lsdException w:name="Medium Grid 1 Accent 5" w:uiPriority="67"/>
+    <w:lsdException w:name="Medium Grid 2 Accent 5" w:uiPriority="68"/>
+    <w:lsdException w:name="Medium Grid 3 Accent 5" w:uiPriority="69"/>
+    <w:lsdException w:name="Dark List Accent 5" w:uiPriority="70"/>
+    <w:lsdException w:name="Colorful Shading Accent 5" w:uiPriority="71"/>
+    <w:lsdException w:name="Colorful List Accent 5" w:uiPriority="72"/>
+    <w:lsdException w:name="Colorful Grid Accent 5" w:uiPriority="73"/>
+    <w:lsdException w:name="Light Shading Accent 6" w:uiPriority="60"/>
+    <w:lsdException w:name="Light List Accent 6" w:uiPriority="61"/>
+    <w:lsdException w:name="Light Grid Accent 6" w:uiPriority="62"/>
+    <w:lsdException w:name="Medium Shading 1 Accent 6" w:uiPriority="63"/>
+    <w:lsdException w:name="Medium Shading 2 Accent 6" w:uiPriority="64"/>
+    <w:lsdException w:name="Medium List 1 Accent 6" w:uiPriority="65"/>
+    <w:lsdException w:name="Medium List 2 Accent 6" w:uiPriority="66"/>
+    <w:lsdException w:name="Medium Grid 1 Accent 6" w:uiPriority="67"/>
+    <w:lsdException w:name="Medium Grid 2 Accent 6" w:uiPriority="68"/>
+    <w:lsdException w:name="Medium Grid 3 Accent 6" w:uiPriority="69"/>
+    <w:lsdException w:name="Dark List Accent 6" w:uiPriority="70"/>
+    <w:lsdException w:name="Colorful Shading Accent 6" w:uiPriority="71"/>
+    <w:lsdException w:name="Colorful List Accent 6" w:uiPriority="72"/>
+    <w:lsdException w:name="Colorful Grid Accent 6" w:uiPriority="73"/>
+    <w:lsdException w:name="Subtle Emphasis" w:uiPriority="19" w:qFormat="1"/>
+    <w:lsdException w:name="Intense Emphasis" w:uiPriority="21" w:qFormat="1"/>
+    <w:lsdException w:name="Subtle Reference" w:uiPriority="31" w:qFormat="1"/>
+    <w:lsdException w:name="Intense Reference" w:uiPriority="32" w:qFormat="1"/>
+    <w:lsdException w:name="Book Title" w:uiPriority="33" w:qFormat="1"/>
+    <w:lsdException w:name="Bibliography" w:semiHidden="1" w:uiPriority="37" w:unhideWhenUsed="1"/>
+    <w:lsdException w:name="TOC Heading" w:semiHidden="1" w:uiPriority="39" w:unhideWhenUsed="1" w:qFormat="1"/>
+    <w:lsdException w:name="Plain Table 1" w:uiPriority="41"/>
+    <w:lsdException w:name="Plain Table 2" w:uiPriority="42"/>
+    <w:lsdException w:name="Plain Table 3" w:uiPriority="43"/>
+    <w:lsdException w:name="Plain Table 4" w:uiPriority="44"/>
+    <w:lsdException w:name="Plain Table 5" w:uiPriority="45"/>
+    <w:lsdException w:name="Grid Table Light" w:uiPriority="40"/>
+    <w:lsdException w:name="Grid Table 1 Light" w:uiPriority="46"/>
+    <w:lsdException w:name="Grid Table 2" w:uiPriority="47"/>
+    <w:lsdException w:name="Grid Table 3" w:uiPriority="48"/>
+    <w:lsdException w:name="Grid Table 4" w:uiPriority="49"/>
+    <w:lsdException w:name="Grid Table 5 Dark" w:uiPriority="50"/>
+    <w:lsdException w:name="Grid Table 6 Colorful" w:uiPriority="51"/>
+    <w:lsdException w:name="Grid Table 7 Colorful" w:uiPriority="52"/>
+    <w:lsdException w:name="Grid Table 1 Light Accent 1" w:uiPriority="46"/>
+    <w:lsdException w:name="Grid Table 2 Accent 1" w:uiPriority="47"/>
+    <w:lsdException w:name="Grid Table 3 Accent 1" w:uiPriority="48"/>
+    <w:lsdException w:name="Grid Table 4 Accent 1" w:uiPriority="49"/>
+    <w:lsdException w:name="Grid Table 5 Dark Accent 1" w:uiPriority="50"/>
+    <w:lsdException w:name="Grid Table 6 Colorful Accent 1" w:uiPriority="51"/>
+    <w:lsdException w:name="Grid Table 7 Colorful Accent 1" w:uiPriority="52"/>
+    <w:lsdException w:name="Grid Table 1 Light Accent 2" w:uiPriority="46"/>
+    <w:lsdException w:name="Grid Table 2 Accent 2" w:uiPriority="47"/>
+    <w:lsdException w:name="Grid Table 3 Accent 2" w:uiPriority="48"/>
+    <w:lsdException w:name="Grid Table 4 Accent 2" w:uiPriority="49"/>
+    <w:lsdException w:name="Grid Table 5 Dark Accent 2" w:uiPriority="50"/>
+    <w:lsdException w:name="Grid Table 6 Colorful Accent 2" w:uiPriority="51"/>
+    <w:lsdException w:name="Grid Table 7 Colorful Accent 2" w:uiPriority="52"/>
+    <w:lsdException w:name="Grid Table 1 Light Accent 3" w:uiPriority="46"/>
+    <w:lsdException w:name="Grid Table 2 Accent 3" w:uiPriority="47"/>
+    <w:lsdException w:name="Grid Table 3 Accent 3" w:uiPriority="48"/>
+    <w:lsdException w:name="Grid Table 4 Accent 3" w:uiPriority="49"/>
+    <w:lsdException w:name="Grid Table 5 Dark Accent 3" w:uiPriority="50"/>
+    <w:lsdException w:name="Grid Table 6 Colorful Accent 3" w:uiPriority="51"/>
+    <w:lsdException w:name="Grid Table 7 Colorful Accent 3" w:uiPriority="52"/>
+    <w:lsdException w:name="Grid Table 1 Light Accent 4" w:uiPriority="46"/>
+    <w:lsdException w:name="Grid Table 2 Accent 4" w:uiPriority="47"/>
+    <w:lsdException w:name="Grid Table 3 Accent 4" w:uiPriority="48"/>
+    <w:lsdException w:name="Grid Table 4 Accent 4" w:uiPriority="49"/>
+    <w:lsdException w:name="Grid Table 5 Dark Accent 4" w:uiPriority="50"/>
+    <w:lsdException w:name="Grid Table 6 Colorful Accent 4" w:uiPriority="51"/>
+    <w:lsdException w:name="Grid Table 7 Colorful Accent 4" w:uiPriority="52"/>
+    <w:lsdException w:name="Grid Table 1 Light Accent 5" w:uiPriority="46"/>
+    <w:lsdException w:name="Grid Table 2 Accent 5" w:uiPriority="47"/>
+    <w:lsdException w:name="Grid Table 3 Accent 5" w:uiPriority="48"/>
+    <w:lsdException w:name="Grid Table 4 Accent 5" w:uiPriority="49"/>
+    <w:lsdException w:name="Grid Table 5 Dark Accent 5" w:uiPriority="50"/>
+    <w:lsdException w:name="Grid Table 6 Colorful Accent 5" w:uiPriority="51"/>
+    <w:lsdException w:name="Grid Table 7 Colorful Accent 5" w:uiPriority="52"/>
+    <w:lsdException w:name="Grid Table 1 Light Accent 6" w:uiPriority="46"/>
+    <w:lsdException w:name="Grid Table 2 Accent 6" w:uiPriority="47"/>
+    <w:lsdException w:name="Grid Table 3 Accent 6" w:uiPriority="48"/>
+    <w:lsdException w:name="Grid Table 4 Accent 6" w:uiPriority="49"/>
+    <w:lsdException w:name="Grid Table 5 Dark Accent 6" w:uiPriority="50"/>
+    <w:lsdException w:name="Grid Table 6 Colorful Accent 6" w:uiPriority="51"/>
+    <w:lsdException w:name="Grid Table 7 Colorful Accent 6" w:uiPriority="52"/>
+    <w:lsdException w:name="List Table 1 Light" w:uiPriority="46"/>
+    <w:lsdException w:name="List Table 2" w:uiPriority="47"/>
+    <w:lsdException w:name="List Table 3" w:uiPriority="48"/>
+    <w:lsdException w:name="List Table 4" w:uiPriority="49"/>
+    <w:lsdException w:name="List Table 5 Dark" w:uiPriority="50"/>
+    <w:lsdException w:name="List Table 6 Colorful" w:uiPriority="51"/>
+    <w:lsdException w:name="List Table 7 Colorful" w:uiPriority="52"/>
+    <w:lsdException w:name="List Table 1 Light Accent 1" w:uiPriority="46"/>
+    <w:lsdException w:name="List Table 2 Accent 1" w:uiPriority="47"/>
+    <w:lsdException w:name="List Table 3 Accent 1" w:uiPriority="48"/>
+    <w:lsdException w:name="List Table 4 Accent 1" w:uiPriority="49"/>
+    <w:lsdException w:name="List Table 5 Dark Accent 1" w:uiPriority="50"/>
+    <w:lsdException w:name="List Table 6 Colorful Accent 1" w:uiPriority="51"/>
+    <w:lsdException w:name="List Table 7 Colorful Accent 1" w:uiPriority="52"/>
+    <w:lsdException w:name="List Table 1 Light Accent 2" w:uiPriority="46"/>
+    <w:lsdException w:name="List Table 2 Accent 2" w:uiPriority="47"/>
+    <w:lsdException w:name="List Table 3 Accent 2" w:uiPriority="48"/>
+    <w:lsdException w:name="List Table 4 Accent 2" w:uiPriority="49"/>
+    <w:lsdException w:name="List Table 5 Dark Accent 2" w:uiPriority="50"/>
+    <w:lsdException w:name="List Table 6 Colorful Accent 2" w:uiPriority="51"/>
+    <w:lsdException w:name="List Table 7 Colorful Accent 2" w:uiPriority="52"/>
+    <w:lsdException w:name="List Table 1 Light Accent 3" w:uiPriority="46"/>
+    <w:lsdException w:name="List Table 2 Accent 3" w:uiPriority="47"/>
+    <w:lsdException w:name="List Table 3 Accent 3" w:uiPriority="48"/>
+    <w:lsdException w:name="List Table 4 Accent 3" w:uiPriority="49"/>
+    <w:lsdException w:name="List Table 5 Dark Accent 3" w:uiPriority="50"/>
+    <w:lsdException w:name="List Table 6 Colorful Accent 3" w:uiPriority="51"/>
+    <w:lsdException w:name="List Table 7 Colorful Accent 3" w:uiPriority="52"/>
+    <w:lsdException w:name="List Table 1 Light Accent 4" w:uiPriority="46"/>
+    <w:lsdException w:name="List Table 2 Accent 4" w:uiPriority="47"/>
+    <w:lsdException w:name="List Table 3 Accent 4" w:uiPriority="48"/>
+    <w:lsdException w:name="List Table 4 Accent 4" w:uiPriority="49"/>
+    <w:lsdException w:name="List Table 5 Dark Accent 4" w:uiPriority="50"/>
+    <w:lsdException w:name="List Table 6 Colorful Accent 4" w:uiPriority="51"/>
+    <w:lsdException w:name="List Table 7 Colorful Accent 4" w:uiPriority="52"/>
+    <w:lsdException w:name="List Table 1 Light Accent 5" w:uiPriority="46"/>
+    <w:lsdException w:name="List Table 2 Accent 5" w:uiPriority="47"/>
+    <w:lsdException w:name="List Table 3 Accent 5" w:uiPriority="48"/>
+    <w:lsdException w:name="List Table 4 Accent 5" w:uiPriority="49"/>
+    <w:lsdException w:name="List Table 5 Dark Accent 5" w:uiPriority="50"/>
+    <w:lsdException w:name="List Table 6 Colorful Accent 5" w:uiPriority="51"/>
+    <w:lsdException w:name="List Table 7 Colorful Accent 5" w:uiPriority="52"/>
+    <w:lsdException w:name="List Table 1 Light Accent 6" w:uiPriority="46"/>
+    <w:lsdException w:name="List Table 2 Accent 6" w:uiPriority="47"/>
+    <w:lsdException w:name="List Table 3 Accent 6" w:uiPriority="48"/>
+    <w:lsdException w:name="List Table 4 Accent 6" w:uiPriority="49"/>
+    <w:lsdException w:name="List Table 5 Dark Accent 6" w:uiPriority="50"/>
+    <w:lsdException w:name="List Table 6 Colorful Accent 6" w:uiPriority="51"/>
+    <w:lsdException w:name="List Table 7 Colorful Accent 6" w:uiPriority="52"/>
   </w:latentStyles>
   <w:style w:type="paragraph" w:default="1" w:styleId="Normal">
     <w:name w:val="Normal"/>
@@ -5898,319 +5886,15 @@
     <w:uiPriority w:val="99"/>
     <w:rsid w:val="00B22F6C"/>
   </w:style>
-</w:styles>
-</file>
-
-<file path=word/stylesWithEffects.xml><?xml version="1.0" encoding="utf-8"?>
-<w:styles xmlns:wpc="http://schemas.microsoft.com/office/word/2010/wordprocessingCanvas" xmlns:mc="http://schemas.openxmlformats.org/markup-compatibility/2006" xmlns:o="urn:schemas-microsoft-com:office:office" xmlns:r="http://schemas.openxmlformats.org/officeDocument/2006/relationships" xmlns:m="http://schemas.openxmlformats.org/officeDocument/2006/math" xmlns:v="urn:schemas-microsoft-com:vml" xmlns:wp14="http://schemas.microsoft.com/office/word/2010/wordprocessingDrawing" xmlns:wp="http://schemas.openxmlformats.org/drawingml/2006/wordprocessingDrawing" xmlns:w10="urn:schemas-microsoft-com:office:word" xmlns:w="http://schemas.openxmlformats.org/wordprocessingml/2006/main" xmlns:w14="http://schemas.microsoft.com/office/word/2010/wordml" xmlns:wpg="http://schemas.microsoft.com/office/word/2010/wordprocessingGroup" xmlns:wpi="http://schemas.microsoft.com/office/word/2010/wordprocessingInk" xmlns:wne="http://schemas.microsoft.com/office/word/2006/wordml" xmlns:wps="http://schemas.microsoft.com/office/word/2010/wordprocessingShape" mc:Ignorable="w14 wp14">
-  <w:docDefaults>
-    <w:rPrDefault>
-      <w:rPr>
-        <w:rFonts w:asciiTheme="minorHAnsi" w:eastAsiaTheme="minorHAnsi" w:hAnsiTheme="minorHAnsi" w:cstheme="minorBidi"/>
-        <w:sz w:val="22"/>
-        <w:szCs w:val="22"/>
-        <w:lang w:val="en-US" w:eastAsia="en-US" w:bidi="ar-SA"/>
-      </w:rPr>
-    </w:rPrDefault>
-    <w:pPrDefault>
-      <w:pPr>
-        <w:spacing w:after="200" w:line="276" w:lineRule="auto"/>
-      </w:pPr>
-    </w:pPrDefault>
-  </w:docDefaults>
-  <w:latentStyles w:defLockedState="0" w:defUIPriority="99" w:defSemiHidden="1" w:defUnhideWhenUsed="1" w:defQFormat="0" w:count="267">
-    <w:lsdException w:name="Normal" w:semiHidden="0" w:uiPriority="0" w:unhideWhenUsed="0" w:qFormat="1"/>
-    <w:lsdException w:name="heading 1" w:semiHidden="0" w:uiPriority="9" w:unhideWhenUsed="0" w:qFormat="1"/>
-    <w:lsdException w:name="heading 2" w:uiPriority="9" w:qFormat="1"/>
-    <w:lsdException w:name="heading 3" w:uiPriority="9" w:qFormat="1"/>
-    <w:lsdException w:name="heading 4" w:uiPriority="9" w:qFormat="1"/>
-    <w:lsdException w:name="heading 5" w:uiPriority="9" w:qFormat="1"/>
-    <w:lsdException w:name="heading 6" w:uiPriority="9" w:qFormat="1"/>
-    <w:lsdException w:name="heading 7" w:uiPriority="9" w:qFormat="1"/>
-    <w:lsdException w:name="heading 8" w:uiPriority="9" w:qFormat="1"/>
-    <w:lsdException w:name="heading 9" w:uiPriority="9" w:qFormat="1"/>
-    <w:lsdException w:name="toc 1" w:uiPriority="39"/>
-    <w:lsdException w:name="toc 2" w:uiPriority="39"/>
-    <w:lsdException w:name="toc 3" w:uiPriority="39"/>
-    <w:lsdException w:name="toc 4" w:uiPriority="39"/>
-    <w:lsdException w:name="toc 5" w:uiPriority="39"/>
-    <w:lsdException w:name="toc 6" w:uiPriority="39"/>
-    <w:lsdException w:name="toc 7" w:uiPriority="39"/>
-    <w:lsdException w:name="toc 8" w:uiPriority="39"/>
-    <w:lsdException w:name="toc 9" w:uiPriority="39"/>
-    <w:lsdException w:name="caption" w:uiPriority="35" w:qFormat="1"/>
-    <w:lsdException w:name="Title" w:semiHidden="0" w:uiPriority="10" w:unhideWhenUsed="0" w:qFormat="1"/>
-    <w:lsdException w:name="Default Paragraph Font" w:uiPriority="1"/>
-    <w:lsdException w:name="Subtitle" w:semiHidden="0" w:uiPriority="11" w:unhideWhenUsed="0" w:qFormat="1"/>
-    <w:lsdException w:name="Strong" w:semiHidden="0" w:uiPriority="22" w:unhideWhenUsed="0" w:qFormat="1"/>
-    <w:lsdException w:name="Emphasis" w:semiHidden="0" w:uiPriority="20" w:unhideWhenUsed="0" w:qFormat="1"/>
-    <w:lsdException w:name="Table Grid" w:semiHidden="0" w:uiPriority="59" w:unhideWhenUsed="0"/>
-    <w:lsdException w:name="Placeholder Text" w:unhideWhenUsed="0"/>
-    <w:lsdException w:name="No Spacing" w:semiHidden="0" w:uiPriority="1" w:unhideWhenUsed="0" w:qFormat="1"/>
-    <w:lsdException w:name="Light Shading" w:semiHidden="0" w:uiPriority="60" w:unhideWhenUsed="0"/>
-    <w:lsdException w:name="Light List" w:semiHidden="0" w:uiPriority="61" w:unhideWhenUsed="0"/>
-    <w:lsdException w:name="Light Grid" w:semiHidden="0" w:uiPriority="62" w:unhideWhenUsed="0"/>
-    <w:lsdException w:name="Medium Shading 1" w:semiHidden="0" w:uiPriority="63" w:unhideWhenUsed="0"/>
-    <w:lsdException w:name="Medium Shading 2" w:semiHidden="0" w:uiPriority="64" w:unhideWhenUsed="0"/>
-    <w:lsdException w:name="Medium List 1" w:semiHidden="0" w:uiPriority="65" w:unhideWhenUsed="0"/>
-    <w:lsdException w:name="Medium List 2" w:semiHidden="0" w:uiPriority="66" w:unhideWhenUsed="0"/>
-    <w:lsdException w:name="Medium Grid 1" w:semiHidden="0" w:uiPriority="67" w:unhideWhenUsed="0"/>
-    <w:lsdException w:name="Medium Grid 2" w:semiHidden="0" w:uiPriority="68" w:unhideWhenUsed="0"/>
-    <w:lsdException w:name="Medium Grid 3" w:semiHidden="0" w:uiPriority="69" w:unhideWhenUsed="0"/>
-    <w:lsdException w:name="Dark List" w:semiHidden="0" w:uiPriority="70" w:unhideWhenUsed="0"/>
-    <w:lsdException w:name="Colorful Shading" w:semiHidden="0" w:uiPriority="71" w:unhideWhenUsed="0"/>
-    <w:lsdException w:name="Colorful List" w:semiHidden="0" w:uiPriority="72" w:unhideWhenUsed="0"/>
-    <w:lsdException w:name="Colorful Grid" w:semiHidden="0" w:uiPriority="73" w:unhideWhenUsed="0"/>
-    <w:lsdException w:name="Light Shading Accent 1" w:semiHidden="0" w:uiPriority="60" w:unhideWhenUsed="0"/>
-    <w:lsdException w:name="Light List Accent 1" w:semiHidden="0" w:uiPriority="61" w:unhideWhenUsed="0"/>
-    <w:lsdException w:name="Light Grid Accent 1" w:semiHidden="0" w:uiPriority="62" w:unhideWhenUsed="0"/>
-    <w:lsdException w:name="Medium Shading 1 Accent 1" w:semiHidden="0" w:uiPriority="63" w:unhideWhenUsed="0"/>
-    <w:lsdException w:name="Medium Shading 2 Accent 1" w:semiHidden="0" w:uiPriority="64" w:unhideWhenUsed="0"/>
-    <w:lsdException w:name="Medium List 1 Accent 1" w:semiHidden="0" w:uiPriority="65" w:unhideWhenUsed="0"/>
-    <w:lsdException w:name="Revision" w:unhideWhenUsed="0"/>
-    <w:lsdException w:name="List Paragraph" w:semiHidden="0" w:uiPriority="34" w:unhideWhenUsed="0" w:qFormat="1"/>
-    <w:lsdException w:name="Quote" w:semiHidden="0" w:uiPriority="29" w:unhideWhenUsed="0" w:qFormat="1"/>
-    <w:lsdException w:name="Intense Quote" w:semiHidden="0" w:uiPriority="30" w:unhideWhenUsed="0" w:qFormat="1"/>
-    <w:lsdException w:name="Medium List 2 Accent 1" w:semiHidden="0" w:uiPriority="66" w:unhideWhenUsed="0"/>
-    <w:lsdException w:name="Medium Grid 1 Accent 1" w:semiHidden="0" w:uiPriority="67" w:unhideWhenUsed="0"/>
-    <w:lsdException w:name="Medium Grid 2 Accent 1" w:semiHidden="0" w:uiPriority="68" w:unhideWhenUsed="0"/>
-    <w:lsdException w:name="Medium Grid 3 Accent 1" w:semiHidden="0" w:uiPriority="69" w:unhideWhenUsed="0"/>
-    <w:lsdException w:name="Dark List Accent 1" w:semiHidden="0" w:uiPriority="70" w:unhideWhenUsed="0"/>
-    <w:lsdException w:name="Colorful Shading Accent 1" w:semiHidden="0" w:uiPriority="71" w:unhideWhenUsed="0"/>
-    <w:lsdException w:name="Colorful List Accent 1" w:semiHidden="0" w:uiPriority="72" w:unhideWhenUsed="0"/>
-    <w:lsdException w:name="Colorful Grid Accent 1" w:semiHidden="0" w:uiPriority="73" w:unhideWhenUsed="0"/>
-    <w:lsdException w:name="Light Shading Accent 2" w:semiHidden="0" w:uiPriority="60" w:unhideWhenUsed="0"/>
-    <w:lsdException w:name="Light List Accent 2" w:semiHidden="0" w:uiPriority="61" w:unhideWhenUsed="0"/>
-    <w:lsdException w:name="Light Grid Accent 2" w:semiHidden="0" w:uiPriority="62" w:unhideWhenUsed="0"/>
-    <w:lsdException w:name="Medium Shading 1 Accent 2" w:semiHidden="0" w:uiPriority="63" w:unhideWhenUsed="0"/>
-    <w:lsdException w:name="Medium Shading 2 Accent 2" w:semiHidden="0" w:uiPriority="64" w:unhideWhenUsed="0"/>
-    <w:lsdException w:name="Medium List 1 Accent 2" w:semiHidden="0" w:uiPriority="65" w:unhideWhenUsed="0"/>
-    <w:lsdException w:name="Medium List 2 Accent 2" w:semiHidden="0" w:uiPriority="66" w:unhideWhenUsed="0"/>
-    <w:lsdException w:name="Medium Grid 1 Accent 2" w:semiHidden="0" w:uiPriority="67" w:unhideWhenUsed="0"/>
-    <w:lsdException w:name="Medium Grid 2 Accent 2" w:semiHidden="0" w:uiPriority="68" w:unhideWhenUsed="0"/>
-    <w:lsdException w:name="Medium Grid 3 Accent 2" w:semiHidden="0" w:uiPriority="69" w:unhideWhenUsed="0"/>
-    <w:lsdException w:name="Dark List Accent 2" w:semiHidden="0" w:uiPriority="70" w:unhideWhenUsed="0"/>
-    <w:lsdException w:name="Colorful Shading Accent 2" w:semiHidden="0" w:uiPriority="71" w:unhideWhenUsed="0"/>
-    <w:lsdException w:name="Colorful List Accent 2" w:semiHidden="0" w:uiPriority="72" w:unhideWhenUsed="0"/>
-    <w:lsdException w:name="Colorful Grid Accent 2" w:semiHidden="0" w:uiPriority="73" w:unhideWhenUsed="0"/>
-    <w:lsdException w:name="Light Shading Accent 3" w:semiHidden="0" w:uiPriority="60" w:unhideWhenUsed="0"/>
-    <w:lsdException w:name="Light List Accent 3" w:semiHidden="0" w:uiPriority="61" w:unhideWhenUsed="0"/>
-    <w:lsdException w:name="Light Grid Accent 3" w:semiHidden="0" w:uiPriority="62" w:unhideWhenUsed="0"/>
-    <w:lsdException w:name="Medium Shading 1 Accent 3" w:semiHidden="0" w:uiPriority="63" w:unhideWhenUsed="0"/>
-    <w:lsdException w:name="Medium Shading 2 Accent 3" w:semiHidden="0" w:uiPriority="64" w:unhideWhenUsed="0"/>
-    <w:lsdException w:name="Medium List 1 Accent 3" w:semiHidden="0" w:uiPriority="65" w:unhideWhenUsed="0"/>
-    <w:lsdException w:name="Medium List 2 Accent 3" w:semiHidden="0" w:uiPriority="66" w:unhideWhenUsed="0"/>
-    <w:lsdException w:name="Medium Grid 1 Accent 3" w:semiHidden="0" w:uiPriority="67" w:unhideWhenUsed="0"/>
-    <w:lsdException w:name="Medium Grid 2 Accent 3" w:semiHidden="0" w:uiPriority="68" w:unhideWhenUsed="0"/>
-    <w:lsdException w:name="Medium Grid 3 Accent 3" w:semiHidden="0" w:uiPriority="69" w:unhideWhenUsed="0"/>
-    <w:lsdException w:name="Dark List Accent 3" w:semiHidden="0" w:uiPriority="70" w:unhideWhenUsed="0"/>
-    <w:lsdException w:name="Colorful Shading Accent 3" w:semiHidden="0" w:uiPriority="71" w:unhideWhenUsed="0"/>
-    <w:lsdException w:name="Colorful List Accent 3" w:semiHidden="0" w:uiPriority="72" w:unhideWhenUsed="0"/>
-    <w:lsdException w:name="Colorful Grid Accent 3" w:semiHidden="0" w:uiPriority="73" w:unhideWhenUsed="0"/>
-    <w:lsdException w:name="Light Shading Accent 4" w:semiHidden="0" w:uiPriority="60" w:unhideWhenUsed="0"/>
-    <w:lsdException w:name="Light List Accent 4" w:semiHidden="0" w:uiPriority="61" w:unhideWhenUsed="0"/>
-    <w:lsdException w:name="Light Grid Accent 4" w:semiHidden="0" w:uiPriority="62" w:unhideWhenUsed="0"/>
-    <w:lsdException w:name="Medium Shading 1 Accent 4" w:semiHidden="0" w:uiPriority="63" w:unhideWhenUsed="0"/>
-    <w:lsdException w:name="Medium Shading 2 Accent 4" w:semiHidden="0" w:uiPriority="64" w:unhideWhenUsed="0"/>
-    <w:lsdException w:name="Medium List 1 Accent 4" w:semiHidden="0" w:uiPriority="65" w:unhideWhenUsed="0"/>
-    <w:lsdException w:name="Medium List 2 Accent 4" w:semiHidden="0" w:uiPriority="66" w:unhideWhenUsed="0"/>
-    <w:lsdException w:name="Medium Grid 1 Accent 4" w:semiHidden="0" w:uiPriority="67" w:unhideWhenUsed="0"/>
-    <w:lsdException w:name="Medium Grid 2 Accent 4" w:semiHidden="0" w:uiPriority="68" w:unhideWhenUsed="0"/>
-    <w:lsdException w:name="Medium Grid 3 Accent 4" w:semiHidden="0" w:uiPriority="69" w:unhideWhenUsed="0"/>
-    <w:lsdException w:name="Dark List Accent 4" w:semiHidden="0" w:uiPriority="70" w:unhideWhenUsed="0"/>
-    <w:lsdException w:name="Colorful Shading Accent 4" w:semiHidden="0" w:uiPriority="71" w:unhideWhenUsed="0"/>
-    <w:lsdException w:name="Colorful List Accent 4" w:semiHidden="0" w:uiPriority="72" w:unhideWhenUsed="0"/>
-    <w:lsdException w:name="Colorful Grid Accent 4" w:semiHidden="0" w:uiPriority="73" w:unhideWhenUsed="0"/>
-    <w:lsdException w:name="Light Shading Accent 5" w:semiHidden="0" w:uiPriority="60" w:unhideWhenUsed="0"/>
-    <w:lsdException w:name="Light List Accent 5" w:semiHidden="0" w:uiPriority="61" w:unhideWhenUsed="0"/>
-    <w:lsdException w:name="Light Grid Accent 5" w:semiHidden="0" w:uiPriority="62" w:unhideWhenUsed="0"/>
-    <w:lsdException w:name="Medium Shading 1 Accent 5" w:semiHidden="0" w:uiPriority="63" w:unhideWhenUsed="0"/>
-    <w:lsdException w:name="Medium Shading 2 Accent 5" w:semiHidden="0" w:uiPriority="64" w:unhideWhenUsed="0"/>
-    <w:lsdException w:name="Medium List 1 Accent 5" w:semiHidden="0" w:uiPriority="65" w:unhideWhenUsed="0"/>
-    <w:lsdException w:name="Medium List 2 Accent 5" w:semiHidden="0" w:uiPriority="66" w:unhideWhenUsed="0"/>
-    <w:lsdException w:name="Medium Grid 1 Accent 5" w:semiHidden="0" w:uiPriority="67" w:unhideWhenUsed="0"/>
-    <w:lsdException w:name="Medium Grid 2 Accent 5" w:semiHidden="0" w:uiPriority="68" w:unhideWhenUsed="0"/>
-    <w:lsdException w:name="Medium Grid 3 Accent 5" w:semiHidden="0" w:uiPriority="69" w:unhideWhenUsed="0"/>
-    <w:lsdException w:name="Dark List Accent 5" w:semiHidden="0" w:uiPriority="70" w:unhideWhenUsed="0"/>
-    <w:lsdException w:name="Colorful Shading Accent 5" w:semiHidden="0" w:uiPriority="71" w:unhideWhenUsed="0"/>
-    <w:lsdException w:name="Colorful List Accent 5" w:semiHidden="0" w:uiPriority="72" w:unhideWhenUsed="0"/>
-    <w:lsdException w:name="Colorful Grid Accent 5" w:semiHidden="0" w:uiPriority="73" w:unhideWhenUsed="0"/>
-    <w:lsdException w:name="Light Shading Accent 6" w:semiHidden="0" w:uiPriority="60" w:unhideWhenUsed="0"/>
-    <w:lsdException w:name="Light List Accent 6" w:semiHidden="0" w:uiPriority="61" w:unhideWhenUsed="0"/>
-    <w:lsdException w:name="Light Grid Accent 6" w:semiHidden="0" w:uiPriority="62" w:unhideWhenUsed="0"/>
-    <w:lsdException w:name="Medium Shading 1 Accent 6" w:semiHidden="0" w:uiPriority="63" w:unhideWhenUsed="0"/>
-    <w:lsdException w:name="Medium Shading 2 Accent 6" w:semiHidden="0" w:uiPriority="64" w:unhideWhenUsed="0"/>
-    <w:lsdException w:name="Medium List 1 Accent 6" w:semiHidden="0" w:uiPriority="65" w:unhideWhenUsed="0"/>
-    <w:lsdException w:name="Medium List 2 Accent 6" w:semiHidden="0" w:uiPriority="66" w:unhideWhenUsed="0"/>
-    <w:lsdException w:name="Medium Grid 1 Accent 6" w:semiHidden="0" w:uiPriority="67" w:unhideWhenUsed="0"/>
-    <w:lsdException w:name="Medium Grid 2 Accent 6" w:semiHidden="0" w:uiPriority="68" w:unhideWhenUsed="0"/>
-    <w:lsdException w:name="Medium Grid 3 Accent 6" w:semiHidden="0" w:uiPriority="69" w:unhideWhenUsed="0"/>
-    <w:lsdException w:name="Dark List Accent 6" w:semiHidden="0" w:uiPriority="70" w:unhideWhenUsed="0"/>
-    <w:lsdException w:name="Colorful Shading Accent 6" w:semiHidden="0" w:uiPriority="71" w:unhideWhenUsed="0"/>
-    <w:lsdException w:name="Colorful List Accent 6" w:semiHidden="0" w:uiPriority="72" w:unhideWhenUsed="0"/>
-    <w:lsdException w:name="Colorful Grid Accent 6" w:semiHidden="0" w:uiPriority="73" w:unhideWhenUsed="0"/>
-    <w:lsdException w:name="Subtle Emphasis" w:semiHidden="0" w:uiPriority="19" w:unhideWhenUsed="0" w:qFormat="1"/>
-    <w:lsdException w:name="Intense Emphasis" w:semiHidden="0" w:uiPriority="21" w:unhideWhenUsed="0" w:qFormat="1"/>
-    <w:lsdException w:name="Subtle Reference" w:semiHidden="0" w:uiPriority="31" w:unhideWhenUsed="0" w:qFormat="1"/>
-    <w:lsdException w:name="Intense Reference" w:semiHidden="0" w:uiPriority="32" w:unhideWhenUsed="0" w:qFormat="1"/>
-    <w:lsdException w:name="Book Title" w:semiHidden="0" w:uiPriority="33" w:unhideWhenUsed="0" w:qFormat="1"/>
-    <w:lsdException w:name="Bibliography" w:uiPriority="37"/>
-    <w:lsdException w:name="TOC Heading" w:uiPriority="39" w:qFormat="1"/>
-  </w:latentStyles>
-  <w:style w:type="paragraph" w:default="1" w:styleId="Normal">
-    <w:name w:val="Normal"/>
-    <w:qFormat/>
-  </w:style>
-  <w:style w:type="character" w:default="1" w:styleId="DefaultParagraphFont">
-    <w:name w:val="Default Paragraph Font"/>
-    <w:uiPriority w:val="1"/>
-    <w:semiHidden/>
-    <w:unhideWhenUsed/>
-  </w:style>
-  <w:style w:type="table" w:default="1" w:styleId="TableNormal">
-    <w:name w:val="Normal Table"/>
+  <w:style w:type="character" w:styleId="PlaceholderText">
+    <w:name w:val="Placeholder Text"/>
+    <w:basedOn w:val="DefaultParagraphFont"/>
     <w:uiPriority w:val="99"/>
     <w:semiHidden/>
-    <w:unhideWhenUsed/>
-    <w:tblPr>
-      <w:tblInd w:w="0" w:type="dxa"/>
-      <w:tblCellMar>
-        <w:top w:w="0" w:type="dxa"/>
-        <w:left w:w="108" w:type="dxa"/>
-        <w:bottom w:w="0" w:type="dxa"/>
-        <w:right w:w="108" w:type="dxa"/>
-      </w:tblCellMar>
-    </w:tblPr>
-  </w:style>
-  <w:style w:type="numbering" w:default="1" w:styleId="NoList">
-    <w:name w:val="No List"/>
-    <w:uiPriority w:val="99"/>
-    <w:semiHidden/>
-    <w:unhideWhenUsed/>
-  </w:style>
-  <w:style w:type="paragraph" w:styleId="NormalWeb">
-    <w:name w:val="Normal (Web)"/>
-    <w:basedOn w:val="Normal"/>
-    <w:uiPriority w:val="99"/>
-    <w:unhideWhenUsed/>
-    <w:rsid w:val="00FD7B02"/>
-    <w:pPr>
-      <w:spacing w:before="100" w:beforeAutospacing="1" w:after="100" w:afterAutospacing="1" w:line="240" w:lineRule="auto"/>
-    </w:pPr>
+    <w:rsid w:val="000B7648"/>
     <w:rPr>
-      <w:rFonts w:ascii="Times New Roman" w:eastAsia="Times New Roman" w:hAnsi="Times New Roman" w:cs="Times New Roman"/>
-      <w:sz w:val="24"/>
-      <w:szCs w:val="24"/>
+      <w:color w:val="808080"/>
     </w:rPr>
-  </w:style>
-  <w:style w:type="character" w:customStyle="1" w:styleId="apple-tab-span">
-    <w:name w:val="apple-tab-span"/>
-    <w:basedOn w:val="DefaultParagraphFont"/>
-    <w:rsid w:val="00FD7B02"/>
-  </w:style>
-  <w:style w:type="character" w:styleId="Hyperlink">
-    <w:name w:val="Hyperlink"/>
-    <w:basedOn w:val="DefaultParagraphFont"/>
-    <w:uiPriority w:val="99"/>
-    <w:unhideWhenUsed/>
-    <w:rsid w:val="00FD7B02"/>
-    <w:rPr>
-      <w:color w:val="0000FF"/>
-      <w:u w:val="single"/>
-    </w:rPr>
-  </w:style>
-  <w:style w:type="paragraph" w:styleId="BalloonText">
-    <w:name w:val="Balloon Text"/>
-    <w:basedOn w:val="Normal"/>
-    <w:link w:val="BalloonTextChar"/>
-    <w:uiPriority w:val="99"/>
-    <w:semiHidden/>
-    <w:unhideWhenUsed/>
-    <w:rsid w:val="00FD7B02"/>
-    <w:pPr>
-      <w:spacing w:after="0" w:line="240" w:lineRule="auto"/>
-    </w:pPr>
-    <w:rPr>
-      <w:rFonts w:ascii="Tahoma" w:hAnsi="Tahoma" w:cs="Tahoma"/>
-      <w:sz w:val="16"/>
-      <w:szCs w:val="16"/>
-    </w:rPr>
-  </w:style>
-  <w:style w:type="character" w:customStyle="1" w:styleId="BalloonTextChar">
-    <w:name w:val="Balloon Text Char"/>
-    <w:basedOn w:val="DefaultParagraphFont"/>
-    <w:link w:val="BalloonText"/>
-    <w:uiPriority w:val="99"/>
-    <w:semiHidden/>
-    <w:rsid w:val="00FD7B02"/>
-    <w:rPr>
-      <w:rFonts w:ascii="Tahoma" w:hAnsi="Tahoma" w:cs="Tahoma"/>
-      <w:sz w:val="16"/>
-      <w:szCs w:val="16"/>
-    </w:rPr>
-  </w:style>
-  <w:style w:type="paragraph" w:styleId="Caption">
-    <w:name w:val="caption"/>
-    <w:basedOn w:val="Normal"/>
-    <w:next w:val="Normal"/>
-    <w:uiPriority w:val="35"/>
-    <w:unhideWhenUsed/>
-    <w:qFormat/>
-    <w:rsid w:val="003E2247"/>
-    <w:pPr>
-      <w:spacing w:line="240" w:lineRule="auto"/>
-    </w:pPr>
-    <w:rPr>
-      <w:b/>
-      <w:bCs/>
-      <w:color w:val="4F81BD" w:themeColor="accent1"/>
-      <w:sz w:val="18"/>
-      <w:szCs w:val="18"/>
-    </w:rPr>
-  </w:style>
-  <w:style w:type="paragraph" w:styleId="Header">
-    <w:name w:val="header"/>
-    <w:basedOn w:val="Normal"/>
-    <w:link w:val="HeaderChar"/>
-    <w:uiPriority w:val="99"/>
-    <w:unhideWhenUsed/>
-    <w:rsid w:val="00B22F6C"/>
-    <w:pPr>
-      <w:tabs>
-        <w:tab w:val="center" w:pos="4680"/>
-        <w:tab w:val="right" w:pos="9360"/>
-      </w:tabs>
-      <w:spacing w:after="0" w:line="240" w:lineRule="auto"/>
-    </w:pPr>
-  </w:style>
-  <w:style w:type="character" w:customStyle="1" w:styleId="HeaderChar">
-    <w:name w:val="Header Char"/>
-    <w:basedOn w:val="DefaultParagraphFont"/>
-    <w:link w:val="Header"/>
-    <w:uiPriority w:val="99"/>
-    <w:rsid w:val="00B22F6C"/>
-  </w:style>
-  <w:style w:type="paragraph" w:styleId="Footer">
-    <w:name w:val="footer"/>
-    <w:basedOn w:val="Normal"/>
-    <w:link w:val="FooterChar"/>
-    <w:uiPriority w:val="99"/>
-    <w:unhideWhenUsed/>
-    <w:rsid w:val="00B22F6C"/>
-    <w:pPr>
-      <w:tabs>
-        <w:tab w:val="center" w:pos="4680"/>
-        <w:tab w:val="right" w:pos="9360"/>
-      </w:tabs>
-      <w:spacing w:after="0" w:line="240" w:lineRule="auto"/>
-    </w:pPr>
-  </w:style>
-  <w:style w:type="character" w:customStyle="1" w:styleId="FooterChar">
-    <w:name w:val="Footer Char"/>
-    <w:basedOn w:val="DefaultParagraphFont"/>
-    <w:link w:val="Footer"/>
-    <w:uiPriority w:val="99"/>
-    <w:rsid w:val="00B22F6C"/>
   </w:style>
 </w:styles>
 </file>
@@ -6505,7 +6189,7 @@
 </file>
 
 <file path=customXml/itemProps1.xml><?xml version="1.0" encoding="utf-8"?>
-<ds:datastoreItem xmlns:ds="http://schemas.openxmlformats.org/officeDocument/2006/customXml" ds:itemID="{A8FA81B4-C6C5-4624-B2AB-0E4B513154C9}">
+<ds:datastoreItem xmlns:ds="http://schemas.openxmlformats.org/officeDocument/2006/customXml" ds:itemID="{C2E8AD22-E25D-48B6-9AE7-EAA464E2A574}">
   <ds:schemaRefs>
     <ds:schemaRef ds:uri="http://schemas.openxmlformats.org/officeDocument/2006/bibliography"/>
   </ds:schemaRefs>

</xml_diff>